<commit_message>
Actualizacion del manual de usuario
</commit_message>
<xml_diff>
--- a/DOCUMENTACION/Manuales/Manual de usuario.docx
+++ b/DOCUMENTACION/Manuales/Manual de usuario.docx
@@ -9,9 +9,190 @@
       <w:r>
         <w:t>Manual de usuario</w:t>
       </w:r>
+      <w:r>
+        <w:t xml:space="preserve"> entrega 1</w:t>
+      </w:r>
+    </w:p>
+    <w:p>
+      <w:pPr>
+        <w:pStyle w:val="Ttulo1"/>
+      </w:pPr>
+      <w:r>
+        <w:t xml:space="preserve">Descripción </w:t>
+      </w:r>
+    </w:p>
+    <w:p>
+      <w:r>
+        <w:t xml:space="preserve">Para esta entrega se ha implementado un </w:t>
+      </w:r>
+      <w:proofErr w:type="spellStart"/>
+      <w:r>
+        <w:t>parser</w:t>
+      </w:r>
+      <w:proofErr w:type="spellEnd"/>
+      <w:r>
+        <w:t xml:space="preserve"> que nos permitirá transformar las preguntas en formato GIFT en preguntas con formato JSON, lo que permitirá su almacenamiento en una base de datos no relacional más fácilmente, para esta primera versión, las preguntas se almacenarán en ficheros agrupadas por categorías.</w:t>
+      </w:r>
+    </w:p>
+    <w:p>
+      <w:pPr>
+        <w:pStyle w:val="Ttulo1"/>
+      </w:pPr>
+      <w:r>
+        <w:t xml:space="preserve">Funcionamiento del </w:t>
+      </w:r>
+      <w:proofErr w:type="spellStart"/>
+      <w:r>
+        <w:t>parser</w:t>
+      </w:r>
+      <w:proofErr w:type="spellEnd"/>
+    </w:p>
+    <w:p>
+      <w:r>
+        <w:t xml:space="preserve">La conversión del formato  de las preguntas se realiza de la siguiente manera, </w:t>
+      </w:r>
+      <w:r>
+        <w:t xml:space="preserve">el </w:t>
+      </w:r>
+      <w:proofErr w:type="spellStart"/>
+      <w:r>
+        <w:t>parser</w:t>
+      </w:r>
+      <w:proofErr w:type="spellEnd"/>
+      <w:r>
+        <w:t xml:space="preserve"> se ejecuta con la clase Extractor.java, a la que debemos pasarle como parámetro el nombre del fichero de preguntas que queremos convertir a JSON, esto nos devuelve un fichero con las preguntas en este formato que se llamará de la misma manera que el fichero de preguntas con la extensión “.</w:t>
+      </w:r>
+      <w:proofErr w:type="spellStart"/>
+      <w:r>
+        <w:t>out.json</w:t>
+      </w:r>
+      <w:proofErr w:type="spellEnd"/>
+      <w:r>
+        <w:t>”.</w:t>
+      </w:r>
+    </w:p>
+    <w:p>
+      <w:pPr>
+        <w:pStyle w:val="Ttulo1"/>
+      </w:pPr>
+      <w:r>
+        <w:t>Introducción de nuevas preguntas</w:t>
+      </w:r>
+    </w:p>
+    <w:p>
+      <w:r>
+        <w:t xml:space="preserve">Para la introducción de nuevas preguntas se usará el formato GIFT, para ello se creará un </w:t>
+      </w:r>
+      <w:r>
+        <w:t>nuevo fichero de texto con las preguntas en este formato y se incorporará a los demás bancos de preguntas, o bien se modificará un banco ya existente y se incluirán las nuevas preguntas en este formato.</w:t>
+      </w:r>
+    </w:p>
+    <w:p>
+      <w:pPr>
+        <w:pStyle w:val="Ttulo1"/>
+      </w:pPr>
       <w:bookmarkStart w:id="0" w:name="_GoBack"/>
-      <w:bookmarkEnd w:id="0"/>
+      <w:r>
+        <w:t>Errores de conversión de formato</w:t>
+      </w:r>
     </w:p>
+    <w:bookmarkEnd w:id="0"/>
+    <w:p>
+      <w:r>
+        <w:t xml:space="preserve">A la hora de la ejecución del </w:t>
+      </w:r>
+      <w:proofErr w:type="spellStart"/>
+      <w:r>
+        <w:t>parser</w:t>
+      </w:r>
+      <w:proofErr w:type="spellEnd"/>
+      <w:r>
+        <w:t xml:space="preserve"> pueden darse 3 tipos de errores:</w:t>
+      </w:r>
+    </w:p>
+    <w:p>
+      <w:pPr>
+        <w:pStyle w:val="Prrafodelista"/>
+        <w:numPr>
+          <w:ilvl w:val="0"/>
+          <w:numId w:val="1"/>
+        </w:numPr>
+      </w:pPr>
+      <w:r>
+        <w:rPr>
+          <w:b/>
+        </w:rPr>
+        <w:t>Error en la entrada de argumentos</w:t>
+      </w:r>
+      <w:r>
+        <w:t>: Se muestra el mensaje “</w:t>
+      </w:r>
+      <w:r>
+        <w:rPr>
+          <w:color w:val="FF0000"/>
+        </w:rPr>
+        <w:t>No se han especificado argumentos</w:t>
+      </w:r>
+      <w:r>
+        <w:t>”. El error ocurre cuando a la clase Extractor.java no se le pasan argumentos.</w:t>
+      </w:r>
+    </w:p>
+    <w:p>
+      <w:pPr>
+        <w:pStyle w:val="Prrafodelista"/>
+        <w:numPr>
+          <w:ilvl w:val="0"/>
+          <w:numId w:val="1"/>
+        </w:numPr>
+      </w:pPr>
+      <w:r>
+        <w:rPr>
+          <w:b/>
+        </w:rPr>
+        <w:t>Error en la localización del archivo</w:t>
+      </w:r>
+      <w:r>
+        <w:t>: Se muestra el mensaje “</w:t>
+      </w:r>
+      <w:r>
+        <w:rPr>
+          <w:color w:val="FF0000"/>
+        </w:rPr>
+        <w:t>No se ha encontrado el archivo</w:t>
+      </w:r>
+      <w:r>
+        <w:t>”. El error ocurre cuando el nombre del banco no es correcto, o cuando el banco no está en el lugar que debería.</w:t>
+      </w:r>
+    </w:p>
+    <w:p>
+      <w:pPr>
+        <w:pStyle w:val="Prrafodelista"/>
+        <w:numPr>
+          <w:ilvl w:val="0"/>
+          <w:numId w:val="1"/>
+        </w:numPr>
+      </w:pPr>
+      <w:r>
+        <w:rPr>
+          <w:b/>
+        </w:rPr>
+        <w:t>Error en la carga del fichero</w:t>
+      </w:r>
+      <w:r>
+        <w:t>: Se muestra el mensaje “</w:t>
+      </w:r>
+      <w:r>
+        <w:rPr>
+          <w:color w:val="FF0000"/>
+        </w:rPr>
+        <w:t>No se ha podido cargar el archivo</w:t>
+      </w:r>
+      <w:r>
+        <w:t>”. El error ocurre cuando se produce algún error en la entrada o la salida del programa.</w:t>
+      </w:r>
+    </w:p>
+    <w:p/>
+    <w:p/>
     <w:sectPr>
       <w:pgSz w:w="11906" w:h="16838"/>
       <w:pgMar w:top="1417" w:right="1701" w:bottom="1417" w:left="1701" w:header="708" w:footer="708" w:gutter="0"/>
@@ -20,6 +201,100 @@
     </w:sectPr>
   </w:body>
 </w:document>
+</file>
+
+<file path=word/numbering.xml><?xml version="1.0" encoding="utf-8"?>
+<w:numbering xmlns:wpc="http://schemas.microsoft.com/office/word/2010/wordprocessingCanvas" xmlns:mc="http://schemas.openxmlformats.org/markup-compatibility/2006" xmlns:o="urn:schemas-microsoft-com:office:office" xmlns:r="http://schemas.openxmlformats.org/officeDocument/2006/relationships" xmlns:m="http://schemas.openxmlformats.org/officeDocument/2006/math" xmlns:v="urn:schemas-microsoft-com:vml" xmlns:wp14="http://schemas.microsoft.com/office/word/2010/wordprocessingDrawing" xmlns:wp="http://schemas.openxmlformats.org/drawingml/2006/wordprocessingDrawing" xmlns:w10="urn:schemas-microsoft-com:office:word" xmlns:w="http://schemas.openxmlformats.org/wordprocessingml/2006/main" xmlns:w14="http://schemas.microsoft.com/office/word/2010/wordml" xmlns:wpg="http://schemas.microsoft.com/office/word/2010/wordprocessingGroup" xmlns:wpi="http://schemas.microsoft.com/office/word/2010/wordprocessingInk" xmlns:wne="http://schemas.microsoft.com/office/word/2006/wordml" xmlns:wps="http://schemas.microsoft.com/office/word/2010/wordprocessingShape" mc:Ignorable="w14 wp14">
+  <w:abstractNum w:abstractNumId="0">
+    <w:nsid w:val="099A0C12"/>
+    <w:multiLevelType w:val="hybridMultilevel"/>
+    <w:tmpl w:val="7B7A7240"/>
+    <w:lvl w:ilvl="0" w:tplc="0C0A000F">
+      <w:start w:val="1"/>
+      <w:numFmt w:val="decimal"/>
+      <w:lvlText w:val="%1."/>
+      <w:lvlJc w:val="left"/>
+      <w:pPr>
+        <w:ind w:left="720" w:hanging="360"/>
+      </w:pPr>
+    </w:lvl>
+    <w:lvl w:ilvl="1" w:tplc="0C0A0019" w:tentative="1">
+      <w:start w:val="1"/>
+      <w:numFmt w:val="lowerLetter"/>
+      <w:lvlText w:val="%2."/>
+      <w:lvlJc w:val="left"/>
+      <w:pPr>
+        <w:ind w:left="1440" w:hanging="360"/>
+      </w:pPr>
+    </w:lvl>
+    <w:lvl w:ilvl="2" w:tplc="0C0A001B" w:tentative="1">
+      <w:start w:val="1"/>
+      <w:numFmt w:val="lowerRoman"/>
+      <w:lvlText w:val="%3."/>
+      <w:lvlJc w:val="right"/>
+      <w:pPr>
+        <w:ind w:left="2160" w:hanging="180"/>
+      </w:pPr>
+    </w:lvl>
+    <w:lvl w:ilvl="3" w:tplc="0C0A000F" w:tentative="1">
+      <w:start w:val="1"/>
+      <w:numFmt w:val="decimal"/>
+      <w:lvlText w:val="%4."/>
+      <w:lvlJc w:val="left"/>
+      <w:pPr>
+        <w:ind w:left="2880" w:hanging="360"/>
+      </w:pPr>
+    </w:lvl>
+    <w:lvl w:ilvl="4" w:tplc="0C0A0019" w:tentative="1">
+      <w:start w:val="1"/>
+      <w:numFmt w:val="lowerLetter"/>
+      <w:lvlText w:val="%5."/>
+      <w:lvlJc w:val="left"/>
+      <w:pPr>
+        <w:ind w:left="3600" w:hanging="360"/>
+      </w:pPr>
+    </w:lvl>
+    <w:lvl w:ilvl="5" w:tplc="0C0A001B" w:tentative="1">
+      <w:start w:val="1"/>
+      <w:numFmt w:val="lowerRoman"/>
+      <w:lvlText w:val="%6."/>
+      <w:lvlJc w:val="right"/>
+      <w:pPr>
+        <w:ind w:left="4320" w:hanging="180"/>
+      </w:pPr>
+    </w:lvl>
+    <w:lvl w:ilvl="6" w:tplc="0C0A000F" w:tentative="1">
+      <w:start w:val="1"/>
+      <w:numFmt w:val="decimal"/>
+      <w:lvlText w:val="%7."/>
+      <w:lvlJc w:val="left"/>
+      <w:pPr>
+        <w:ind w:left="5040" w:hanging="360"/>
+      </w:pPr>
+    </w:lvl>
+    <w:lvl w:ilvl="7" w:tplc="0C0A0019" w:tentative="1">
+      <w:start w:val="1"/>
+      <w:numFmt w:val="lowerLetter"/>
+      <w:lvlText w:val="%8."/>
+      <w:lvlJc w:val="left"/>
+      <w:pPr>
+        <w:ind w:left="5760" w:hanging="360"/>
+      </w:pPr>
+    </w:lvl>
+    <w:lvl w:ilvl="8" w:tplc="0C0A001B" w:tentative="1">
+      <w:start w:val="1"/>
+      <w:numFmt w:val="lowerRoman"/>
+      <w:lvlText w:val="%9."/>
+      <w:lvlJc w:val="right"/>
+      <w:pPr>
+        <w:ind w:left="6480" w:hanging="180"/>
+      </w:pPr>
+    </w:lvl>
+  </w:abstractNum>
+  <w:num w:numId="1">
+    <w:abstractNumId w:val="0"/>
+  </w:num>
+</w:numbering>
 </file>
 
 <file path=word/styles.xml><?xml version="1.0" encoding="utf-8"?>
@@ -182,6 +457,53 @@
     <w:name w:val="Normal"/>
     <w:qFormat/>
   </w:style>
+  <w:style w:type="paragraph" w:styleId="Ttulo1">
+    <w:name w:val="heading 1"/>
+    <w:basedOn w:val="Normal"/>
+    <w:next w:val="Normal"/>
+    <w:link w:val="Ttulo1Car"/>
+    <w:uiPriority w:val="9"/>
+    <w:qFormat/>
+    <w:rsid w:val="00E1174D"/>
+    <w:pPr>
+      <w:keepNext/>
+      <w:keepLines/>
+      <w:spacing w:before="480" w:after="0"/>
+      <w:outlineLvl w:val="0"/>
+    </w:pPr>
+    <w:rPr>
+      <w:rFonts w:asciiTheme="majorHAnsi" w:eastAsiaTheme="majorEastAsia" w:hAnsiTheme="majorHAnsi" w:cstheme="majorBidi"/>
+      <w:b/>
+      <w:bCs/>
+      <w:color w:val="365F91" w:themeColor="accent1" w:themeShade="BF"/>
+      <w:sz w:val="28"/>
+      <w:szCs w:val="28"/>
+    </w:rPr>
+  </w:style>
+  <w:style w:type="paragraph" w:styleId="Ttulo2">
+    <w:name w:val="heading 2"/>
+    <w:basedOn w:val="Normal"/>
+    <w:next w:val="Normal"/>
+    <w:link w:val="Ttulo2Car"/>
+    <w:uiPriority w:val="9"/>
+    <w:unhideWhenUsed/>
+    <w:qFormat/>
+    <w:rsid w:val="00E1174D"/>
+    <w:pPr>
+      <w:keepNext/>
+      <w:keepLines/>
+      <w:spacing w:before="200" w:after="0"/>
+      <w:outlineLvl w:val="1"/>
+    </w:pPr>
+    <w:rPr>
+      <w:rFonts w:asciiTheme="majorHAnsi" w:eastAsiaTheme="majorEastAsia" w:hAnsiTheme="majorHAnsi" w:cstheme="majorBidi"/>
+      <w:b/>
+      <w:bCs/>
+      <w:color w:val="4F81BD" w:themeColor="accent1"/>
+      <w:sz w:val="26"/>
+      <w:szCs w:val="26"/>
+    </w:rPr>
+  </w:style>
   <w:style w:type="character" w:default="1" w:styleId="Fuentedeprrafopredeter">
     <w:name w:val="Default Paragraph Font"/>
     <w:uiPriority w:val="1"/>
@@ -247,6 +569,47 @@
       <w:sz w:val="52"/>
       <w:szCs w:val="52"/>
     </w:rPr>
+  </w:style>
+  <w:style w:type="character" w:customStyle="1" w:styleId="Ttulo1Car">
+    <w:name w:val="Título 1 Car"/>
+    <w:basedOn w:val="Fuentedeprrafopredeter"/>
+    <w:link w:val="Ttulo1"/>
+    <w:uiPriority w:val="9"/>
+    <w:rsid w:val="00E1174D"/>
+    <w:rPr>
+      <w:rFonts w:asciiTheme="majorHAnsi" w:eastAsiaTheme="majorEastAsia" w:hAnsiTheme="majorHAnsi" w:cstheme="majorBidi"/>
+      <w:b/>
+      <w:bCs/>
+      <w:color w:val="365F91" w:themeColor="accent1" w:themeShade="BF"/>
+      <w:sz w:val="28"/>
+      <w:szCs w:val="28"/>
+    </w:rPr>
+  </w:style>
+  <w:style w:type="character" w:customStyle="1" w:styleId="Ttulo2Car">
+    <w:name w:val="Título 2 Car"/>
+    <w:basedOn w:val="Fuentedeprrafopredeter"/>
+    <w:link w:val="Ttulo2"/>
+    <w:uiPriority w:val="9"/>
+    <w:rsid w:val="00E1174D"/>
+    <w:rPr>
+      <w:rFonts w:asciiTheme="majorHAnsi" w:eastAsiaTheme="majorEastAsia" w:hAnsiTheme="majorHAnsi" w:cstheme="majorBidi"/>
+      <w:b/>
+      <w:bCs/>
+      <w:color w:val="4F81BD" w:themeColor="accent1"/>
+      <w:sz w:val="26"/>
+      <w:szCs w:val="26"/>
+    </w:rPr>
+  </w:style>
+  <w:style w:type="paragraph" w:styleId="Prrafodelista">
+    <w:name w:val="List Paragraph"/>
+    <w:basedOn w:val="Normal"/>
+    <w:uiPriority w:val="34"/>
+    <w:qFormat/>
+    <w:rsid w:val="00AF5089"/>
+    <w:pPr>
+      <w:ind w:left="720"/>
+      <w:contextualSpacing/>
+    </w:pPr>
   </w:style>
 </w:styles>
 </file>
@@ -411,6 +774,53 @@
     <w:name w:val="Normal"/>
     <w:qFormat/>
   </w:style>
+  <w:style w:type="paragraph" w:styleId="Ttulo1">
+    <w:name w:val="heading 1"/>
+    <w:basedOn w:val="Normal"/>
+    <w:next w:val="Normal"/>
+    <w:link w:val="Ttulo1Car"/>
+    <w:uiPriority w:val="9"/>
+    <w:qFormat/>
+    <w:rsid w:val="00E1174D"/>
+    <w:pPr>
+      <w:keepNext/>
+      <w:keepLines/>
+      <w:spacing w:before="480" w:after="0"/>
+      <w:outlineLvl w:val="0"/>
+    </w:pPr>
+    <w:rPr>
+      <w:rFonts w:asciiTheme="majorHAnsi" w:eastAsiaTheme="majorEastAsia" w:hAnsiTheme="majorHAnsi" w:cstheme="majorBidi"/>
+      <w:b/>
+      <w:bCs/>
+      <w:color w:val="365F91" w:themeColor="accent1" w:themeShade="BF"/>
+      <w:sz w:val="28"/>
+      <w:szCs w:val="28"/>
+    </w:rPr>
+  </w:style>
+  <w:style w:type="paragraph" w:styleId="Ttulo2">
+    <w:name w:val="heading 2"/>
+    <w:basedOn w:val="Normal"/>
+    <w:next w:val="Normal"/>
+    <w:link w:val="Ttulo2Car"/>
+    <w:uiPriority w:val="9"/>
+    <w:unhideWhenUsed/>
+    <w:qFormat/>
+    <w:rsid w:val="00E1174D"/>
+    <w:pPr>
+      <w:keepNext/>
+      <w:keepLines/>
+      <w:spacing w:before="200" w:after="0"/>
+      <w:outlineLvl w:val="1"/>
+    </w:pPr>
+    <w:rPr>
+      <w:rFonts w:asciiTheme="majorHAnsi" w:eastAsiaTheme="majorEastAsia" w:hAnsiTheme="majorHAnsi" w:cstheme="majorBidi"/>
+      <w:b/>
+      <w:bCs/>
+      <w:color w:val="4F81BD" w:themeColor="accent1"/>
+      <w:sz w:val="26"/>
+      <w:szCs w:val="26"/>
+    </w:rPr>
+  </w:style>
   <w:style w:type="character" w:default="1" w:styleId="Fuentedeprrafopredeter">
     <w:name w:val="Default Paragraph Font"/>
     <w:uiPriority w:val="1"/>
@@ -476,6 +886,47 @@
       <w:sz w:val="52"/>
       <w:szCs w:val="52"/>
     </w:rPr>
+  </w:style>
+  <w:style w:type="character" w:customStyle="1" w:styleId="Ttulo1Car">
+    <w:name w:val="Título 1 Car"/>
+    <w:basedOn w:val="Fuentedeprrafopredeter"/>
+    <w:link w:val="Ttulo1"/>
+    <w:uiPriority w:val="9"/>
+    <w:rsid w:val="00E1174D"/>
+    <w:rPr>
+      <w:rFonts w:asciiTheme="majorHAnsi" w:eastAsiaTheme="majorEastAsia" w:hAnsiTheme="majorHAnsi" w:cstheme="majorBidi"/>
+      <w:b/>
+      <w:bCs/>
+      <w:color w:val="365F91" w:themeColor="accent1" w:themeShade="BF"/>
+      <w:sz w:val="28"/>
+      <w:szCs w:val="28"/>
+    </w:rPr>
+  </w:style>
+  <w:style w:type="character" w:customStyle="1" w:styleId="Ttulo2Car">
+    <w:name w:val="Título 2 Car"/>
+    <w:basedOn w:val="Fuentedeprrafopredeter"/>
+    <w:link w:val="Ttulo2"/>
+    <w:uiPriority w:val="9"/>
+    <w:rsid w:val="00E1174D"/>
+    <w:rPr>
+      <w:rFonts w:asciiTheme="majorHAnsi" w:eastAsiaTheme="majorEastAsia" w:hAnsiTheme="majorHAnsi" w:cstheme="majorBidi"/>
+      <w:b/>
+      <w:bCs/>
+      <w:color w:val="4F81BD" w:themeColor="accent1"/>
+      <w:sz w:val="26"/>
+      <w:szCs w:val="26"/>
+    </w:rPr>
+  </w:style>
+  <w:style w:type="paragraph" w:styleId="Prrafodelista">
+    <w:name w:val="List Paragraph"/>
+    <w:basedOn w:val="Normal"/>
+    <w:uiPriority w:val="34"/>
+    <w:qFormat/>
+    <w:rsid w:val="00AF5089"/>
+    <w:pPr>
+      <w:ind w:left="720"/>
+      <w:contextualSpacing/>
+    </w:pPr>
   </w:style>
 </w:styles>
 </file>

</xml_diff>

<commit_message>
Modificacion del manual de usuario
</commit_message>
<xml_diff>
--- a/DOCUMENTACION/Manuales/Manual de usuario.docx
+++ b/DOCUMENTACION/Manuales/Manual de usuario.docx
@@ -1,11 +1,13 @@
 
 <file path=word/document.xml><?xml version="1.0" encoding="utf-8"?>
-<w:document xmlns:wpc="http://schemas.microsoft.com/office/word/2010/wordprocessingCanvas" xmlns:mc="http://schemas.openxmlformats.org/markup-compatibility/2006" xmlns:o="urn:schemas-microsoft-com:office:office" xmlns:r="http://schemas.openxmlformats.org/officeDocument/2006/relationships" xmlns:m="http://schemas.openxmlformats.org/officeDocument/2006/math" xmlns:v="urn:schemas-microsoft-com:vml" xmlns:wp14="http://schemas.microsoft.com/office/word/2010/wordprocessingDrawing" xmlns:wp="http://schemas.openxmlformats.org/drawingml/2006/wordprocessingDrawing" xmlns:w10="urn:schemas-microsoft-com:office:word" xmlns:w="http://schemas.openxmlformats.org/wordprocessingml/2006/main" xmlns:w14="http://schemas.microsoft.com/office/word/2010/wordml" xmlns:w15="http://schemas.microsoft.com/office/word/2012/wordml" xmlns:wpg="http://schemas.microsoft.com/office/word/2010/wordprocessingGroup" xmlns:wpi="http://schemas.microsoft.com/office/word/2010/wordprocessingInk" xmlns:wne="http://schemas.microsoft.com/office/word/2006/wordml" xmlns:wps="http://schemas.microsoft.com/office/word/2010/wordprocessingShape" mc:Ignorable="w14 w15 wp14">
+<w:document xmlns:wpc="http://schemas.microsoft.com/office/word/2010/wordprocessingCanvas" xmlns:mc="http://schemas.openxmlformats.org/markup-compatibility/2006" xmlns:o="urn:schemas-microsoft-com:office:office" xmlns:r="http://schemas.openxmlformats.org/officeDocument/2006/relationships" xmlns:m="http://schemas.openxmlformats.org/officeDocument/2006/math" xmlns:v="urn:schemas-microsoft-com:vml" xmlns:wp14="http://schemas.microsoft.com/office/word/2010/wordprocessingDrawing" xmlns:wp="http://schemas.openxmlformats.org/drawingml/2006/wordprocessingDrawing" xmlns:w10="urn:schemas-microsoft-com:office:word" xmlns:w="http://schemas.openxmlformats.org/wordprocessingml/2006/main" xmlns:w14="http://schemas.microsoft.com/office/word/2010/wordml" xmlns:wpg="http://schemas.microsoft.com/office/word/2010/wordprocessingGroup" xmlns:wpi="http://schemas.microsoft.com/office/word/2010/wordprocessingInk" xmlns:wne="http://schemas.microsoft.com/office/word/2006/wordml" xmlns:wps="http://schemas.microsoft.com/office/word/2010/wordprocessingShape" mc:Ignorable="w14 wp14">
   <w:body>
     <w:sdt>
       <w:sdtPr>
         <w:rPr>
+          <w:rFonts w:eastAsiaTheme="minorHAnsi"/>
           <w:color w:val="4F81BD" w:themeColor="accent1"/>
+          <w:lang w:eastAsia="en-US"/>
         </w:rPr>
         <w:id w:val="1327398370"/>
         <w:docPartObj>
@@ -15,9 +17,7 @@
       </w:sdtPr>
       <w:sdtEndPr>
         <w:rPr>
-          <w:rFonts w:eastAsiaTheme="minorHAnsi"/>
           <w:color w:val="auto"/>
-          <w:lang w:eastAsia="en-US"/>
         </w:rPr>
       </w:sdtEndPr>
       <w:sdtContent>
@@ -51,7 +51,7 @@
                         <pic:cNvPicPr/>
                       </pic:nvPicPr>
                       <pic:blipFill>
-                        <a:blip r:embed="rId9" cstate="print">
+                        <a:blip r:embed="rId10" cstate="print">
                           <a:duotone>
                             <a:schemeClr val="accent1">
                               <a:shade val="45000"/>
@@ -160,6 +160,7 @@
             <w:dataBinding w:prefixMappings="xmlns:ns0='http://purl.org/dc/elements/1.1/' xmlns:ns1='http://schemas.openxmlformats.org/package/2006/metadata/core-properties' " w:xpath="/ns1:coreProperties[1]/ns0:subject[1]" w:storeItemID="{6C3C8BC8-F283-45AE-878A-BAB7291924A1}"/>
             <w:text/>
           </w:sdtPr>
+          <w:sdtEndPr/>
           <w:sdtContent>
             <w:p>
               <w:pPr>
@@ -274,6 +275,7 @@
                                     <w:calendar w:val="gregorian"/>
                                   </w:date>
                                 </w:sdtPr>
+                                <w:sdtEndPr/>
                                 <w:sdtContent>
                                   <w:p>
                                     <w:pPr>
@@ -318,6 +320,7 @@
                                     <w:dataBinding w:prefixMappings="xmlns:ns0='http://schemas.microsoft.com/office/2006/coverPageProps' " w:xpath="/ns0:CoverPageProperties[1]/ns0:CompanyAddress[1]" w:storeItemID="{55AF091B-3C7A-41E3-B477-F2FDAA23CFDA}"/>
                                     <w:text/>
                                   </w:sdtPr>
+                                  <w:sdtEndPr/>
                                   <w:sdtContent>
                                     <w:r>
                                       <w:rPr>
@@ -350,7 +353,7 @@
               </mc:Choice>
               <mc:Fallback>
                 <w:pict>
-                  <v:shapetype w14:anchorId="6C5D4781" id="_x0000_t202" coordsize="21600,21600" o:spt="202" path="m,l,21600r21600,l21600,xe">
+                  <v:shapetype id="_x0000_t202" coordsize="21600,21600" o:spt="202" path="m,l,21600r21600,l21600,xe">
                     <v:stroke joinstyle="miter"/>
                     <v:path gradientshapeok="t" o:connecttype="rect"/>
                   </v:shapetype>
@@ -376,6 +379,7 @@
                               <w:calendar w:val="gregorian"/>
                             </w:date>
                           </w:sdtPr>
+                          <w:sdtEndPr/>
                           <w:sdtContent>
                             <w:p>
                               <w:pPr>
@@ -420,6 +424,7 @@
                               <w:dataBinding w:prefixMappings="xmlns:ns0='http://schemas.microsoft.com/office/2006/coverPageProps' " w:xpath="/ns0:CoverPageProperties[1]/ns0:CompanyAddress[1]" w:storeItemID="{55AF091B-3C7A-41E3-B477-F2FDAA23CFDA}"/>
                               <w:text/>
                             </w:sdtPr>
+                            <w:sdtEndPr/>
                             <w:sdtContent>
                               <w:r>
                                 <w:rPr>
@@ -459,7 +464,7 @@
                         <pic:cNvPicPr/>
                       </pic:nvPicPr>
                       <pic:blipFill>
-                        <a:blip r:embed="rId10" cstate="print">
+                        <a:blip r:embed="rId11" cstate="print">
                           <a:duotone>
                             <a:schemeClr val="accent1">
                               <a:shade val="45000"/>
@@ -525,7 +530,7 @@
                         </pic:cNvPicPr>
                       </pic:nvPicPr>
                       <pic:blipFill>
-                        <a:blip r:embed="rId11">
+                        <a:blip r:embed="rId12">
                           <a:extLst>
                             <a:ext uri="{28A0092B-C50C-407E-A947-70E740481C1C}">
                               <a14:useLocalDpi xmlns:a14="http://schemas.microsoft.com/office/drawing/2010/main" val="0"/>
@@ -568,6 +573,13 @@
         </w:p>
         <w:sdt>
           <w:sdtPr>
+            <w:rPr>
+              <w:rFonts w:asciiTheme="minorHAnsi" w:eastAsiaTheme="minorHAnsi" w:hAnsiTheme="minorHAnsi" w:cstheme="minorBidi"/>
+              <w:color w:val="auto"/>
+              <w:sz w:val="22"/>
+              <w:szCs w:val="22"/>
+              <w:lang w:eastAsia="en-US"/>
+            </w:rPr>
             <w:id w:val="1138068480"/>
             <w:docPartObj>
               <w:docPartGallery w:val="Table of Contents"/>
@@ -576,13 +588,8 @@
           </w:sdtPr>
           <w:sdtEndPr>
             <w:rPr>
-              <w:rFonts w:asciiTheme="minorHAnsi" w:eastAsiaTheme="minorHAnsi" w:hAnsiTheme="minorHAnsi" w:cstheme="minorBidi"/>
               <w:b/>
               <w:bCs/>
-              <w:color w:val="auto"/>
-              <w:sz w:val="22"/>
-              <w:szCs w:val="22"/>
-              <w:lang w:eastAsia="en-US"/>
             </w:rPr>
           </w:sdtEndPr>
           <w:sdtContent>
@@ -622,7 +629,7 @@
               <w:r>
                 <w:fldChar w:fldCharType="separate"/>
               </w:r>
-              <w:hyperlink w:anchor="_Toc413161806" w:history="1">
+              <w:hyperlink w:anchor="_Toc414223254" w:history="1">
                 <w:r>
                   <w:rPr>
                     <w:rStyle w:val="Hipervnculo"/>
@@ -649,7 +656,7 @@
                     <w:noProof/>
                     <w:webHidden/>
                   </w:rPr>
-                  <w:instrText xml:space="preserve"> PAGEREF _Toc413161806 \h </w:instrText>
+                  <w:instrText xml:space="preserve"> PAGEREF _Toc414223254 \h </w:instrText>
                 </w:r>
                 <w:r>
                   <w:rPr>
@@ -692,7 +699,7 @@
                   <w:lang w:eastAsia="es-ES"/>
                 </w:rPr>
               </w:pPr>
-              <w:hyperlink w:anchor="_Toc413161807" w:history="1">
+              <w:hyperlink w:anchor="_Toc414223255" w:history="1">
                 <w:r>
                   <w:rPr>
                     <w:rStyle w:val="Hipervnculo"/>
@@ -719,7 +726,7 @@
                     <w:noProof/>
                     <w:webHidden/>
                   </w:rPr>
-                  <w:instrText xml:space="preserve"> PAGEREF _Toc413161807 \h </w:instrText>
+                  <w:instrText xml:space="preserve"> PAGEREF _Toc414223255 \h </w:instrText>
                 </w:r>
                 <w:r>
                   <w:rPr>
@@ -763,7 +770,7 @@
                   <w:lang w:eastAsia="es-ES"/>
                 </w:rPr>
               </w:pPr>
-              <w:hyperlink w:anchor="_Toc413161808" w:history="1">
+              <w:hyperlink w:anchor="_Toc414223256" w:history="1">
                 <w:r>
                   <w:rPr>
                     <w:rStyle w:val="Hipervnculo"/>
@@ -805,7 +812,7 @@
                     <w:noProof/>
                     <w:webHidden/>
                   </w:rPr>
-                  <w:instrText xml:space="preserve"> PAGEREF _Toc413161808 \h </w:instrText>
+                  <w:instrText xml:space="preserve"> PAGEREF _Toc414223256 \h </w:instrText>
                 </w:r>
                 <w:r>
                   <w:rPr>
@@ -849,7 +856,7 @@
                   <w:lang w:eastAsia="es-ES"/>
                 </w:rPr>
               </w:pPr>
-              <w:hyperlink w:anchor="_Toc413161809" w:history="1">
+              <w:hyperlink w:anchor="_Toc414223257" w:history="1">
                 <w:r>
                   <w:rPr>
                     <w:rStyle w:val="Hipervnculo"/>
@@ -891,7 +898,7 @@
                     <w:noProof/>
                     <w:webHidden/>
                   </w:rPr>
-                  <w:instrText xml:space="preserve"> PAGEREF _Toc413161809 \h </w:instrText>
+                  <w:instrText xml:space="preserve"> PAGEREF _Toc414223257 \h </w:instrText>
                 </w:r>
                 <w:r>
                   <w:rPr>
@@ -934,7 +941,7 @@
                   <w:lang w:eastAsia="es-ES"/>
                 </w:rPr>
               </w:pPr>
-              <w:hyperlink w:anchor="_Toc413161810" w:history="1">
+              <w:hyperlink w:anchor="_Toc414223258" w:history="1">
                 <w:r>
                   <w:rPr>
                     <w:rStyle w:val="Hipervnculo"/>
@@ -961,7 +968,7 @@
                     <w:noProof/>
                     <w:webHidden/>
                   </w:rPr>
-                  <w:instrText xml:space="preserve"> PAGEREF _Toc413161810 \h </w:instrText>
+                  <w:instrText xml:space="preserve"> PAGEREF _Toc414223258 \h </w:instrText>
                 </w:r>
                 <w:r>
                   <w:rPr>
@@ -1004,13 +1011,13 @@
                   <w:lang w:eastAsia="es-ES"/>
                 </w:rPr>
               </w:pPr>
-              <w:hyperlink w:anchor="_Toc413161811" w:history="1">
+              <w:hyperlink w:anchor="_Toc414223259" w:history="1">
                 <w:r>
                   <w:rPr>
                     <w:rStyle w:val="Hipervnculo"/>
                     <w:noProof/>
                   </w:rPr>
-                  <w:t>FUNCIONAMIENTO DEL PARSER</w:t>
+                  <w:t>INSTALACIÓN DE MongoDB</w:t>
                 </w:r>
                 <w:r>
                   <w:rPr>
@@ -1031,7 +1038,7 @@
                     <w:noProof/>
                     <w:webHidden/>
                   </w:rPr>
-                  <w:instrText xml:space="preserve"> PAGEREF _Toc413161811 \h </w:instrText>
+                  <w:instrText xml:space="preserve"> PAGEREF _Toc414223259 \h </w:instrText>
                 </w:r>
                 <w:r>
                   <w:rPr>
@@ -1074,13 +1081,13 @@
                   <w:lang w:eastAsia="es-ES"/>
                 </w:rPr>
               </w:pPr>
-              <w:hyperlink w:anchor="_Toc413161812" w:history="1">
+              <w:hyperlink w:anchor="_Toc414223260" w:history="1">
                 <w:r>
                   <w:rPr>
                     <w:rStyle w:val="Hipervnculo"/>
                     <w:noProof/>
                   </w:rPr>
-                  <w:t>INTRODUCCIÓN DE NUEVAS PREGUNTAS</w:t>
+                  <w:t>FUNCIONAMIENTO DEL PARSER</w:t>
                 </w:r>
                 <w:r>
                   <w:rPr>
@@ -1101,7 +1108,7 @@
                     <w:noProof/>
                     <w:webHidden/>
                   </w:rPr>
-                  <w:instrText xml:space="preserve"> PAGEREF _Toc413161812 \h </w:instrText>
+                  <w:instrText xml:space="preserve"> PAGEREF _Toc414223260 \h </w:instrText>
                 </w:r>
                 <w:r>
                   <w:rPr>
@@ -1122,6 +1129,142 @@
                     <w:webHidden/>
                   </w:rPr>
                   <w:t>3</w:t>
+                </w:r>
+                <w:r>
+                  <w:rPr>
+                    <w:noProof/>
+                    <w:webHidden/>
+                  </w:rPr>
+                  <w:fldChar w:fldCharType="end"/>
+                </w:r>
+              </w:hyperlink>
+            </w:p>
+            <w:p>
+              <w:pPr>
+                <w:pStyle w:val="TDC2"/>
+                <w:tabs>
+                  <w:tab w:val="right" w:leader="dot" w:pos="8494"/>
+                </w:tabs>
+                <w:rPr>
+                  <w:noProof/>
+                </w:rPr>
+              </w:pPr>
+              <w:hyperlink w:anchor="_Toc414223261" w:history="1">
+                <w:r>
+                  <w:rPr>
+                    <w:rStyle w:val="Hipervnculo"/>
+                    <w:noProof/>
+                  </w:rPr>
+                  <w:t>EJECUCIÓN EN LÍNEA DE COMANDOS</w:t>
+                </w:r>
+                <w:r>
+                  <w:rPr>
+                    <w:noProof/>
+                    <w:webHidden/>
+                  </w:rPr>
+                  <w:tab/>
+                </w:r>
+                <w:r>
+                  <w:rPr>
+                    <w:noProof/>
+                    <w:webHidden/>
+                  </w:rPr>
+                  <w:fldChar w:fldCharType="begin"/>
+                </w:r>
+                <w:r>
+                  <w:rPr>
+                    <w:noProof/>
+                    <w:webHidden/>
+                  </w:rPr>
+                  <w:instrText xml:space="preserve"> PAGEREF _Toc414223261 \h </w:instrText>
+                </w:r>
+                <w:r>
+                  <w:rPr>
+                    <w:noProof/>
+                    <w:webHidden/>
+                  </w:rPr>
+                </w:r>
+                <w:r>
+                  <w:rPr>
+                    <w:noProof/>
+                    <w:webHidden/>
+                  </w:rPr>
+                  <w:fldChar w:fldCharType="separate"/>
+                </w:r>
+                <w:r>
+                  <w:rPr>
+                    <w:noProof/>
+                    <w:webHidden/>
+                  </w:rPr>
+                  <w:t>3</w:t>
+                </w:r>
+                <w:r>
+                  <w:rPr>
+                    <w:noProof/>
+                    <w:webHidden/>
+                  </w:rPr>
+                  <w:fldChar w:fldCharType="end"/>
+                </w:r>
+              </w:hyperlink>
+            </w:p>
+            <w:p>
+              <w:pPr>
+                <w:pStyle w:val="TDC2"/>
+                <w:tabs>
+                  <w:tab w:val="right" w:leader="dot" w:pos="8494"/>
+                </w:tabs>
+                <w:rPr>
+                  <w:noProof/>
+                </w:rPr>
+              </w:pPr>
+              <w:hyperlink w:anchor="_Toc414223262" w:history="1">
+                <w:r>
+                  <w:rPr>
+                    <w:rStyle w:val="Hipervnculo"/>
+                    <w:noProof/>
+                  </w:rPr>
+                  <w:t>EJECUCIÓN CON INTERFAZ GRÁFICA</w:t>
+                </w:r>
+                <w:r>
+                  <w:rPr>
+                    <w:noProof/>
+                    <w:webHidden/>
+                  </w:rPr>
+                  <w:tab/>
+                </w:r>
+                <w:r>
+                  <w:rPr>
+                    <w:noProof/>
+                    <w:webHidden/>
+                  </w:rPr>
+                  <w:fldChar w:fldCharType="begin"/>
+                </w:r>
+                <w:r>
+                  <w:rPr>
+                    <w:noProof/>
+                    <w:webHidden/>
+                  </w:rPr>
+                  <w:instrText xml:space="preserve"> PAGEREF _Toc414223262 \h </w:instrText>
+                </w:r>
+                <w:r>
+                  <w:rPr>
+                    <w:noProof/>
+                    <w:webHidden/>
+                  </w:rPr>
+                </w:r>
+                <w:r>
+                  <w:rPr>
+                    <w:noProof/>
+                    <w:webHidden/>
+                  </w:rPr>
+                  <w:fldChar w:fldCharType="separate"/>
+                </w:r>
+                <w:r>
+                  <w:rPr>
+                    <w:noProof/>
+                    <w:webHidden/>
+                  </w:rPr>
+                  <w:t>4</w:t>
                 </w:r>
                 <w:r>
                   <w:rPr>
@@ -1144,13 +1287,13 @@
                   <w:lang w:eastAsia="es-ES"/>
                 </w:rPr>
               </w:pPr>
-              <w:hyperlink w:anchor="_Toc413161813" w:history="1">
+              <w:hyperlink w:anchor="_Toc414223263" w:history="1">
                 <w:r>
                   <w:rPr>
                     <w:rStyle w:val="Hipervnculo"/>
                     <w:noProof/>
                   </w:rPr>
-                  <w:t>ERRORES DE CONVERSIÓN DE FORMATO</w:t>
+                  <w:t>INTRODUCCIÓN DE NUEVAS PREGUNTAS</w:t>
                 </w:r>
                 <w:r>
                   <w:rPr>
@@ -1171,7 +1314,7 @@
                     <w:noProof/>
                     <w:webHidden/>
                   </w:rPr>
-                  <w:instrText xml:space="preserve"> PAGEREF _Toc413161813 \h </w:instrText>
+                  <w:instrText xml:space="preserve"> PAGEREF _Toc414223263 \h </w:instrText>
                 </w:r>
                 <w:r>
                   <w:rPr>
@@ -1191,147 +1334,7 @@
                     <w:noProof/>
                     <w:webHidden/>
                   </w:rPr>
-                  <w:t>3</w:t>
-                </w:r>
-                <w:r>
-                  <w:rPr>
-                    <w:noProof/>
-                    <w:webHidden/>
-                  </w:rPr>
-                  <w:fldChar w:fldCharType="end"/>
-                </w:r>
-              </w:hyperlink>
-            </w:p>
-            <w:p>
-              <w:pPr>
-                <w:pStyle w:val="TDC1"/>
-                <w:tabs>
-                  <w:tab w:val="right" w:leader="dot" w:pos="8494"/>
-                </w:tabs>
-                <w:rPr>
-                  <w:rFonts w:eastAsiaTheme="minorEastAsia"/>
-                  <w:noProof/>
-                  <w:lang w:eastAsia="es-ES"/>
-                </w:rPr>
-              </w:pPr>
-              <w:hyperlink w:anchor="_Toc413161814" w:history="1">
-                <w:r>
-                  <w:rPr>
-                    <w:rStyle w:val="Hipervnculo"/>
-                    <w:noProof/>
-                  </w:rPr>
-                  <w:t>FUNCIONALIDAD GENERAL</w:t>
-                </w:r>
-                <w:r>
-                  <w:rPr>
-                    <w:noProof/>
-                    <w:webHidden/>
-                  </w:rPr>
-                  <w:tab/>
-                </w:r>
-                <w:r>
-                  <w:rPr>
-                    <w:noProof/>
-                    <w:webHidden/>
-                  </w:rPr>
-                  <w:fldChar w:fldCharType="begin"/>
-                </w:r>
-                <w:r>
-                  <w:rPr>
-                    <w:noProof/>
-                    <w:webHidden/>
-                  </w:rPr>
-                  <w:instrText xml:space="preserve"> PAGEREF _Toc413161814 \h </w:instrText>
-                </w:r>
-                <w:r>
-                  <w:rPr>
-                    <w:noProof/>
-                    <w:webHidden/>
-                  </w:rPr>
-                </w:r>
-                <w:r>
-                  <w:rPr>
-                    <w:noProof/>
-                    <w:webHidden/>
-                  </w:rPr>
-                  <w:fldChar w:fldCharType="separate"/>
-                </w:r>
-                <w:r>
-                  <w:rPr>
-                    <w:noProof/>
-                    <w:webHidden/>
-                  </w:rPr>
-                  <w:t>3</w:t>
-                </w:r>
-                <w:r>
-                  <w:rPr>
-                    <w:noProof/>
-                    <w:webHidden/>
-                  </w:rPr>
-                  <w:fldChar w:fldCharType="end"/>
-                </w:r>
-              </w:hyperlink>
-            </w:p>
-            <w:p>
-              <w:pPr>
-                <w:pStyle w:val="TDC1"/>
-                <w:tabs>
-                  <w:tab w:val="right" w:leader="dot" w:pos="8494"/>
-                </w:tabs>
-                <w:rPr>
-                  <w:rFonts w:eastAsiaTheme="minorEastAsia"/>
-                  <w:noProof/>
-                  <w:lang w:eastAsia="es-ES"/>
-                </w:rPr>
-              </w:pPr>
-              <w:hyperlink w:anchor="_Toc413161815" w:history="1">
-                <w:r>
-                  <w:rPr>
-                    <w:rStyle w:val="Hipervnculo"/>
-                    <w:noProof/>
-                  </w:rPr>
-                  <w:t>MÓDULOS QUE SE INTEGRAN EN EL SISTEMA</w:t>
-                </w:r>
-                <w:r>
-                  <w:rPr>
-                    <w:noProof/>
-                    <w:webHidden/>
-                  </w:rPr>
-                  <w:tab/>
-                </w:r>
-                <w:r>
-                  <w:rPr>
-                    <w:noProof/>
-                    <w:webHidden/>
-                  </w:rPr>
-                  <w:fldChar w:fldCharType="begin"/>
-                </w:r>
-                <w:r>
-                  <w:rPr>
-                    <w:noProof/>
-                    <w:webHidden/>
-                  </w:rPr>
-                  <w:instrText xml:space="preserve"> PAGEREF _Toc413161815 \h </w:instrText>
-                </w:r>
-                <w:r>
-                  <w:rPr>
-                    <w:noProof/>
-                    <w:webHidden/>
-                  </w:rPr>
-                </w:r>
-                <w:r>
-                  <w:rPr>
-                    <w:noProof/>
-                    <w:webHidden/>
-                  </w:rPr>
-                  <w:fldChar w:fldCharType="separate"/>
-                </w:r>
-                <w:r>
-                  <w:rPr>
-                    <w:noProof/>
-                    <w:webHidden/>
-                  </w:rPr>
-                  <w:t>3</w:t>
+                  <w:t>5</w:t>
                 </w:r>
                 <w:r>
                   <w:rPr>
@@ -1355,7 +1358,10 @@
         </w:sdt>
         <w:p/>
         <w:p/>
-        <w:p/>
+        <w:p>
+          <w:bookmarkStart w:id="0" w:name="_GoBack"/>
+          <w:bookmarkEnd w:id="0"/>
+        </w:p>
         <w:p/>
         <w:p/>
         <w:p/>
@@ -1375,16 +1381,7 @@
     <w:p>
       <w:r>
         <w:lastRenderedPageBreak/>
-        <w:t xml:space="preserve">El propósito de este Manual es facilitar al usuario </w:t>
-      </w:r>
-      <w:r>
-        <w:t xml:space="preserve">la navegación </w:t>
-      </w:r>
-      <w:r>
-        <w:t xml:space="preserve">de las diferentes pantallas de </w:t>
-      </w:r>
-      <w:r>
-        <w:t>la aplicación para poder usar correctamente el Trivial.</w:t>
+        <w:t>El propósito de este Manual es facilitar al usuario la navegación de las diferentes pantallas de la aplicación para poder usar correctamente el Trivial.</w:t>
       </w:r>
     </w:p>
     <w:p>
@@ -1395,21 +1392,18 @@
           <w:u w:val="single"/>
         </w:rPr>
       </w:pPr>
-      <w:bookmarkStart w:id="0" w:name="_Toc413161806"/>
+      <w:bookmarkStart w:id="1" w:name="_Toc414223254"/>
       <w:r>
         <w:rPr>
           <w:u w:val="single"/>
         </w:rPr>
         <w:t>DESCRIPCIÓN</w:t>
       </w:r>
-      <w:bookmarkEnd w:id="0"/>
+      <w:bookmarkEnd w:id="1"/>
     </w:p>
     <w:p>
       <w:r>
-        <w:t xml:space="preserve">Para </w:t>
-      </w:r>
-      <w:r>
-        <w:t>la v1 de la entrega</w:t>
+        <w:t>Para la v1 de la entrega</w:t>
       </w:r>
       <w:r>
         <w:t xml:space="preserve"> se ha implementado un </w:t>
@@ -1423,7 +1417,18 @@
       </w:r>
       <w:proofErr w:type="spellEnd"/>
       <w:r>
-        <w:t xml:space="preserve"> que nos permitirá transformar las preguntas en formato GIFT en preguntas con formato JSON, lo que permitirá su almacenamiento en una base de datos no relacional más fácilmente, para esta primera versión, las preguntas se almacenarán en ficheros agrupadas por categorías.</w:t>
+        <w:t xml:space="preserve"> que nos permitirá transformar las preguntas en formato GIFT en preguntas con formato JSON, lo que permitirá su almacenamiento en una base de datos no relacional más fácilmente, para esta primera versión, las preguntas se almacenarán en ficheros agrupadas </w:t>
+      </w:r>
+      <w:r>
+        <w:t xml:space="preserve">por categorías que mediante el </w:t>
+      </w:r>
+      <w:proofErr w:type="spellStart"/>
+      <w:r>
+        <w:t>parser</w:t>
+      </w:r>
+      <w:proofErr w:type="spellEnd"/>
+      <w:r>
+        <w:t xml:space="preserve"> se convertirán a JSON y se incluirán en la base de datos</w:t>
       </w:r>
     </w:p>
     <w:p>
@@ -1433,14 +1438,14 @@
           <w:u w:val="single"/>
         </w:rPr>
       </w:pPr>
-      <w:bookmarkStart w:id="1" w:name="_Toc413161807"/>
+      <w:bookmarkStart w:id="2" w:name="_Toc414223255"/>
       <w:r>
         <w:rPr>
           <w:u w:val="single"/>
         </w:rPr>
         <w:t>IMPLEMENTACIÓN DEL SISTEMA</w:t>
       </w:r>
-      <w:bookmarkEnd w:id="1"/>
+      <w:bookmarkEnd w:id="2"/>
     </w:p>
     <w:p>
       <w:pPr>
@@ -1450,7 +1455,7 @@
           <w:numId w:val="2"/>
         </w:numPr>
       </w:pPr>
-      <w:bookmarkStart w:id="2" w:name="_Toc413161808"/>
+      <w:bookmarkStart w:id="3" w:name="_Toc414223256"/>
       <w:r>
         <w:t>Re</w:t>
       </w:r>
@@ -1460,7 +1465,7 @@
       <w:r>
         <w:t xml:space="preserve"> de hardware</w:t>
       </w:r>
-      <w:bookmarkEnd w:id="2"/>
+      <w:bookmarkEnd w:id="3"/>
     </w:p>
     <w:p>
       <w:pPr>
@@ -1482,26 +1487,17 @@
           <w:numId w:val="2"/>
         </w:numPr>
       </w:pPr>
-      <w:bookmarkStart w:id="3" w:name="_Toc413161809"/>
-      <w:r>
-        <w:t>R</w:t>
-      </w:r>
-      <w:r>
-        <w:t>eq</w:t>
+      <w:bookmarkStart w:id="4" w:name="_Toc414223257"/>
+      <w:r>
+        <w:t>Req</w:t>
       </w:r>
       <w:r>
         <w:t>uisito</w:t>
       </w:r>
       <w:r>
-        <w:t>s de</w:t>
-      </w:r>
-      <w:r>
-        <w:t xml:space="preserve"> </w:t>
-      </w:r>
-      <w:r>
-        <w:t>software</w:t>
-      </w:r>
-      <w:bookmarkEnd w:id="3"/>
+        <w:t>s de software</w:t>
+      </w:r>
+      <w:bookmarkEnd w:id="4"/>
     </w:p>
     <w:p>
       <w:pPr>
@@ -1530,6 +1526,23 @@
     <w:p>
       <w:pPr>
         <w:pStyle w:val="Prrafodelista"/>
+        <w:numPr>
+          <w:ilvl w:val="0"/>
+          <w:numId w:val="4"/>
+        </w:numPr>
+      </w:pPr>
+      <w:proofErr w:type="spellStart"/>
+      <w:r>
+        <w:t>MongoDB</w:t>
+      </w:r>
+      <w:proofErr w:type="spellEnd"/>
+      <w:r>
+        <w:t xml:space="preserve"> </w:t>
+      </w:r>
+    </w:p>
+    <w:p>
+      <w:pPr>
+        <w:pStyle w:val="Prrafodelista"/>
         <w:ind w:left="1068"/>
       </w:pPr>
     </w:p>
@@ -1541,14 +1554,14 @@
           <w:u w:val="single"/>
         </w:rPr>
       </w:pPr>
-      <w:bookmarkStart w:id="4" w:name="_Toc413161810"/>
+      <w:bookmarkStart w:id="5" w:name="_Toc414223258"/>
       <w:r>
         <w:rPr>
           <w:u w:val="single"/>
         </w:rPr>
         <w:t>INGRESANDO AL SISTEMA</w:t>
       </w:r>
-      <w:bookmarkEnd w:id="4"/>
+      <w:bookmarkEnd w:id="5"/>
     </w:p>
     <w:p>
       <w:pPr>
@@ -1561,7 +1574,7 @@
       <w:r>
         <w:t xml:space="preserve"> Dentro de su navegador Web ingrese a la siguiente dirección: </w:t>
       </w:r>
-      <w:hyperlink r:id="rId12" w:history="1">
+      <w:hyperlink r:id="rId13" w:history="1">
         <w:r>
           <w:rPr>
             <w:rStyle w:val="Hipervnculo"/>
@@ -1624,16 +1637,348 @@
         <w:t xml:space="preserve">para comprobar que java </w:t>
       </w:r>
       <w:r>
-        <w:t>es</w:t>
-      </w:r>
-      <w:bookmarkStart w:id="5" w:name="_GoBack"/>
-      <w:bookmarkEnd w:id="5"/>
-      <w:r>
-        <w:t>tá</w:t>
+        <w:t>está</w:t>
       </w:r>
       <w:r>
         <w:t xml:space="preserve"> correctamente instalado.</w:t>
       </w:r>
+    </w:p>
+    <w:p>
+      <w:pPr>
+        <w:pStyle w:val="Ttulo1"/>
+        <w:rPr>
+          <w:u w:val="single"/>
+        </w:rPr>
+      </w:pPr>
+      <w:bookmarkStart w:id="6" w:name="_Toc414223259"/>
+      <w:r>
+        <w:rPr>
+          <w:u w:val="single"/>
+        </w:rPr>
+        <w:t>INSTALACI</w:t>
+      </w:r>
+      <w:r>
+        <w:rPr>
+          <w:u w:val="single"/>
+        </w:rPr>
+        <w:t>ÓN DE</w:t>
+      </w:r>
+      <w:r>
+        <w:rPr>
+          <w:u w:val="single"/>
+        </w:rPr>
+        <w:t xml:space="preserve"> </w:t>
+      </w:r>
+      <w:proofErr w:type="spellStart"/>
+      <w:r>
+        <w:rPr>
+          <w:u w:val="single"/>
+        </w:rPr>
+        <w:t>MongoDB</w:t>
+      </w:r>
+      <w:bookmarkEnd w:id="6"/>
+      <w:proofErr w:type="spellEnd"/>
+    </w:p>
+    <w:p>
+      <w:r>
+        <w:t xml:space="preserve">Nos descargamos el software de la dirección: </w:t>
+      </w:r>
+      <w:hyperlink r:id="rId14" w:history="1">
+        <w:r>
+          <w:rPr>
+            <w:rStyle w:val="Hipervnculo"/>
+          </w:rPr>
+          <w:t>http://www.mongodb.org/downloads?_ga=1.54361128.1252863717.1426339425</w:t>
+        </w:r>
+      </w:hyperlink>
+      <w:r>
+        <w:t>.</w:t>
+      </w:r>
+    </w:p>
+    <w:p>
+      <w:r>
+        <w:t xml:space="preserve">Descomprimimos el </w:t>
+      </w:r>
+      <w:proofErr w:type="spellStart"/>
+      <w:r>
+        <w:t>zip</w:t>
+      </w:r>
+      <w:proofErr w:type="spellEnd"/>
+      <w:r>
+        <w:t xml:space="preserve"> en la ubicación que queramos de nuestro sistema y creamos una carpeta data/</w:t>
+      </w:r>
+      <w:proofErr w:type="spellStart"/>
+      <w:r>
+        <w:t>db</w:t>
+      </w:r>
+      <w:proofErr w:type="spellEnd"/>
+      <w:r>
+        <w:t xml:space="preserve"> dentro del mismo directorio, aquí será donde se almacene la base de datos.</w:t>
+      </w:r>
+    </w:p>
+    <w:p>
+      <w:r>
+        <w:t xml:space="preserve">Para ejecutar </w:t>
+      </w:r>
+      <w:proofErr w:type="spellStart"/>
+      <w:r>
+        <w:t>MongoDB</w:t>
+      </w:r>
+      <w:proofErr w:type="spellEnd"/>
+      <w:r>
+        <w:t xml:space="preserve"> debemos usar un terminal</w:t>
+      </w:r>
+      <w:r>
+        <w:t xml:space="preserve"> de sistema, en él</w:t>
+      </w:r>
+      <w:r>
+        <w:t xml:space="preserve"> nos colocaremos en la carpeta /</w:t>
+      </w:r>
+      <w:proofErr w:type="spellStart"/>
+      <w:r>
+        <w:t>bin</w:t>
+      </w:r>
+      <w:proofErr w:type="spellEnd"/>
+      <w:r>
+        <w:t xml:space="preserve"> de la </w:t>
+      </w:r>
+      <w:r>
+        <w:t xml:space="preserve">carpeta </w:t>
+      </w:r>
+      <w:proofErr w:type="spellStart"/>
+      <w:r>
+        <w:t>MongoDB</w:t>
+      </w:r>
+      <w:proofErr w:type="spellEnd"/>
+      <w:r>
+        <w:t xml:space="preserve"> donde descomprimimos el </w:t>
+      </w:r>
+      <w:proofErr w:type="spellStart"/>
+      <w:r>
+        <w:t>zip</w:t>
+      </w:r>
+      <w:proofErr w:type="spellEnd"/>
+      <w:r>
+        <w:t xml:space="preserve"> y ejecutamos el comando </w:t>
+      </w:r>
+      <w:r>
+        <w:rPr>
+          <w:b/>
+        </w:rPr>
+        <w:t>mongod.exe</w:t>
+      </w:r>
+      <w:r>
+        <w:t>, con el que abriremos la base de datos y podremos trabajar con ella</w:t>
+      </w:r>
+      <w:r>
+        <w:t>. A continuación se describe el proceso:</w:t>
+      </w:r>
+    </w:p>
+    <w:p>
+      <w:r>
+        <w:lastRenderedPageBreak/>
+        <w:t>1.- Abrimos un terminal y nos colocamos en la carpeta donde se encuentra mongod.exe</w:t>
+      </w:r>
+      <w:r>
+        <w:rPr>
+          <w:noProof/>
+          <w:lang w:eastAsia="es-ES"/>
+        </w:rPr>
+        <w:drawing>
+          <wp:inline distT="0" distB="0" distL="0" distR="0">
+            <wp:extent cx="5391150" cy="476250"/>
+            <wp:effectExtent l="0" t="0" r="0" b="0"/>
+            <wp:docPr id="1" name="Imagen 1" descr="D:\ANGEL\Escritorio\Captura.PNG"/>
+            <wp:cNvGraphicFramePr>
+              <a:graphicFrameLocks xmlns:a="http://schemas.openxmlformats.org/drawingml/2006/main" noChangeAspect="1"/>
+            </wp:cNvGraphicFramePr>
+            <a:graphic xmlns:a="http://schemas.openxmlformats.org/drawingml/2006/main">
+              <a:graphicData uri="http://schemas.openxmlformats.org/drawingml/2006/picture">
+                <pic:pic xmlns:pic="http://schemas.openxmlformats.org/drawingml/2006/picture">
+                  <pic:nvPicPr>
+                    <pic:cNvPr id="0" name="Picture 1" descr="D:\ANGEL\Escritorio\Captura.PNG"/>
+                    <pic:cNvPicPr>
+                      <a:picLocks noChangeAspect="1" noChangeArrowheads="1"/>
+                    </pic:cNvPicPr>
+                  </pic:nvPicPr>
+                  <pic:blipFill>
+                    <a:blip r:embed="rId15">
+                      <a:extLst>
+                        <a:ext uri="{28A0092B-C50C-407E-A947-70E740481C1C}">
+                          <a14:useLocalDpi xmlns:a14="http://schemas.microsoft.com/office/drawing/2010/main" val="0"/>
+                        </a:ext>
+                      </a:extLst>
+                    </a:blip>
+                    <a:srcRect/>
+                    <a:stretch>
+                      <a:fillRect/>
+                    </a:stretch>
+                  </pic:blipFill>
+                  <pic:spPr bwMode="auto">
+                    <a:xfrm>
+                      <a:off x="0" y="0"/>
+                      <a:ext cx="5391150" cy="476250"/>
+                    </a:xfrm>
+                    <a:prstGeom prst="rect">
+                      <a:avLst/>
+                    </a:prstGeom>
+                    <a:noFill/>
+                    <a:ln>
+                      <a:noFill/>
+                    </a:ln>
+                  </pic:spPr>
+                </pic:pic>
+              </a:graphicData>
+            </a:graphic>
+          </wp:inline>
+        </w:drawing>
+      </w:r>
+    </w:p>
+    <w:p>
+      <w:r>
+        <w:t>2.-Ejecutamos mongod.exe para abrir la base de datos</w:t>
+      </w:r>
+    </w:p>
+    <w:p>
+      <w:r>
+        <w:rPr>
+          <w:noProof/>
+          <w:lang w:eastAsia="es-ES"/>
+        </w:rPr>
+        <w:drawing>
+          <wp:anchor distT="0" distB="0" distL="114300" distR="114300" simplePos="0" relativeHeight="251667968" behindDoc="0" locked="0" layoutInCell="1" allowOverlap="1" wp14:anchorId="235DE571" wp14:editId="6437DD91">
+            <wp:simplePos x="0" y="0"/>
+            <wp:positionH relativeFrom="column">
+              <wp:posOffset>-9525</wp:posOffset>
+            </wp:positionH>
+            <wp:positionV relativeFrom="paragraph">
+              <wp:posOffset>9525</wp:posOffset>
+            </wp:positionV>
+            <wp:extent cx="5400675" cy="504825"/>
+            <wp:effectExtent l="0" t="0" r="9525" b="9525"/>
+            <wp:wrapSquare wrapText="bothSides"/>
+            <wp:docPr id="2" name="Imagen 2" descr="D:\ANGEL\Escritorio\Captura.PNG"/>
+            <wp:cNvGraphicFramePr>
+              <a:graphicFrameLocks xmlns:a="http://schemas.openxmlformats.org/drawingml/2006/main" noChangeAspect="1"/>
+            </wp:cNvGraphicFramePr>
+            <a:graphic xmlns:a="http://schemas.openxmlformats.org/drawingml/2006/main">
+              <a:graphicData uri="http://schemas.openxmlformats.org/drawingml/2006/picture">
+                <pic:pic xmlns:pic="http://schemas.openxmlformats.org/drawingml/2006/picture">
+                  <pic:nvPicPr>
+                    <pic:cNvPr id="0" name="Picture 2" descr="D:\ANGEL\Escritorio\Captura.PNG"/>
+                    <pic:cNvPicPr>
+                      <a:picLocks noChangeAspect="1" noChangeArrowheads="1"/>
+                    </pic:cNvPicPr>
+                  </pic:nvPicPr>
+                  <pic:blipFill>
+                    <a:blip r:embed="rId16">
+                      <a:extLst>
+                        <a:ext uri="{28A0092B-C50C-407E-A947-70E740481C1C}">
+                          <a14:useLocalDpi xmlns:a14="http://schemas.microsoft.com/office/drawing/2010/main" val="0"/>
+                        </a:ext>
+                      </a:extLst>
+                    </a:blip>
+                    <a:srcRect/>
+                    <a:stretch>
+                      <a:fillRect/>
+                    </a:stretch>
+                  </pic:blipFill>
+                  <pic:spPr bwMode="auto">
+                    <a:xfrm>
+                      <a:off x="0" y="0"/>
+                      <a:ext cx="5400675" cy="504825"/>
+                    </a:xfrm>
+                    <a:prstGeom prst="rect">
+                      <a:avLst/>
+                    </a:prstGeom>
+                    <a:noFill/>
+                    <a:ln>
+                      <a:noFill/>
+                    </a:ln>
+                  </pic:spPr>
+                </pic:pic>
+              </a:graphicData>
+            </a:graphic>
+          </wp:anchor>
+        </w:drawing>
+      </w:r>
+      <w:r>
+        <w:br w:type="textWrapping" w:clear="all"/>
+        <w:t>3.- Deberíamos obtener algo así</w:t>
+      </w:r>
+    </w:p>
+    <w:p>
+      <w:r>
+        <w:rPr>
+          <w:noProof/>
+          <w:lang w:eastAsia="es-ES"/>
+        </w:rPr>
+        <w:drawing>
+          <wp:inline distT="0" distB="0" distL="0" distR="0">
+            <wp:extent cx="5391150" cy="2781300"/>
+            <wp:effectExtent l="0" t="0" r="0" b="0"/>
+            <wp:docPr id="4" name="Imagen 4" descr="D:\ANGEL\Escritorio\Captura.PNG"/>
+            <wp:cNvGraphicFramePr>
+              <a:graphicFrameLocks xmlns:a="http://schemas.openxmlformats.org/drawingml/2006/main" noChangeAspect="1"/>
+            </wp:cNvGraphicFramePr>
+            <a:graphic xmlns:a="http://schemas.openxmlformats.org/drawingml/2006/main">
+              <a:graphicData uri="http://schemas.openxmlformats.org/drawingml/2006/picture">
+                <pic:pic xmlns:pic="http://schemas.openxmlformats.org/drawingml/2006/picture">
+                  <pic:nvPicPr>
+                    <pic:cNvPr id="0" name="Picture 3" descr="D:\ANGEL\Escritorio\Captura.PNG"/>
+                    <pic:cNvPicPr>
+                      <a:picLocks noChangeAspect="1" noChangeArrowheads="1"/>
+                    </pic:cNvPicPr>
+                  </pic:nvPicPr>
+                  <pic:blipFill>
+                    <a:blip r:embed="rId17">
+                      <a:extLst>
+                        <a:ext uri="{28A0092B-C50C-407E-A947-70E740481C1C}">
+                          <a14:useLocalDpi xmlns:a14="http://schemas.microsoft.com/office/drawing/2010/main" val="0"/>
+                        </a:ext>
+                      </a:extLst>
+                    </a:blip>
+                    <a:srcRect/>
+                    <a:stretch>
+                      <a:fillRect/>
+                    </a:stretch>
+                  </pic:blipFill>
+                  <pic:spPr bwMode="auto">
+                    <a:xfrm>
+                      <a:off x="0" y="0"/>
+                      <a:ext cx="5391150" cy="2781300"/>
+                    </a:xfrm>
+                    <a:prstGeom prst="rect">
+                      <a:avLst/>
+                    </a:prstGeom>
+                    <a:noFill/>
+                    <a:ln>
+                      <a:noFill/>
+                    </a:ln>
+                  </pic:spPr>
+                </pic:pic>
+              </a:graphicData>
+            </a:graphic>
+          </wp:inline>
+        </w:drawing>
+      </w:r>
+    </w:p>
+    <w:p>
+      <w:r>
+        <w:t xml:space="preserve">Una vez hecho esto ya podemos empezar a trabajar con el </w:t>
+      </w:r>
+      <w:proofErr w:type="spellStart"/>
+      <w:r>
+        <w:t>parser</w:t>
+      </w:r>
+      <w:proofErr w:type="spellEnd"/>
+    </w:p>
+    <w:p>
+      <w:pPr>
+        <w:rPr>
+          <w:b/>
+        </w:rPr>
+      </w:pPr>
     </w:p>
     <w:p>
       <w:pPr>
@@ -1643,21 +1988,18 @@
           <w:u w:val="single"/>
         </w:rPr>
       </w:pPr>
-      <w:bookmarkStart w:id="6" w:name="_Toc413161811"/>
+      <w:bookmarkStart w:id="7" w:name="_Toc414223260"/>
       <w:r>
         <w:rPr>
           <w:u w:val="single"/>
         </w:rPr>
         <w:t>FUNCIONAMIENTO DEL PARSER</w:t>
       </w:r>
-      <w:bookmarkEnd w:id="6"/>
+      <w:bookmarkEnd w:id="7"/>
     </w:p>
     <w:p>
       <w:r>
-        <w:t xml:space="preserve">La conversión del formato  de las preguntas se realiza de la siguiente manera, </w:t>
-      </w:r>
-      <w:r>
-        <w:t xml:space="preserve">el </w:t>
+        <w:t xml:space="preserve">Se proporciona una carpeta en la que se incluye el </w:t>
       </w:r>
       <w:proofErr w:type="spellStart"/>
       <w:r>
@@ -1665,23 +2007,445 @@
       </w:r>
       <w:proofErr w:type="spellEnd"/>
       <w:r>
-        <w:t xml:space="preserve"> se ejecuta con la clase Extractor.java, a la que debemos pasarle como parámetro el nombre del fichero de preguntas que queremos convertir a JSON, esto nos devuelve un fichero con las preguntas en este formato que se llamará de la misma manera que el fichero de preguntas con la extensión “.</w:t>
-      </w:r>
-      <w:proofErr w:type="spellStart"/>
-      <w:r>
-        <w:t>out.json</w:t>
-      </w:r>
-      <w:proofErr w:type="spellEnd"/>
-      <w:r>
-        <w:t>”.</w:t>
+        <w:t xml:space="preserve"> en dos versiones diferentes, una versión para ser ejecutada en línea de comandos y otra que proporciona una pequeña interfaz gráfica.</w:t>
       </w:r>
     </w:p>
     <w:p>
-      <w:r>
-        <w:t>Con la siguiente sintaxis: "Completar”</w:t>
-      </w:r>
+      <w:pPr>
+        <w:pStyle w:val="Ttulo2"/>
+      </w:pPr>
+      <w:bookmarkStart w:id="8" w:name="_Toc414223261"/>
+      <w:r>
+        <w:t xml:space="preserve">EJECUCIÓN </w:t>
+      </w:r>
+      <w:r>
+        <w:t>EN LÍNEA DE COMANDOS</w:t>
+      </w:r>
+      <w:bookmarkEnd w:id="8"/>
     </w:p>
-    <w:p/>
+    <w:p>
+      <w:pPr>
+        <w:rPr>
+          <w:b/>
+        </w:rPr>
+      </w:pPr>
+      <w:r>
+        <w:t xml:space="preserve">En un terminal nos situamos en la carpeta del </w:t>
+      </w:r>
+      <w:proofErr w:type="spellStart"/>
+      <w:r>
+        <w:t>parser</w:t>
+      </w:r>
+      <w:proofErr w:type="spellEnd"/>
+      <w:r>
+        <w:t xml:space="preserve"> y ejecutamos </w:t>
+      </w:r>
+      <w:r>
+        <w:rPr>
+          <w:b/>
+        </w:rPr>
+        <w:t>java  -</w:t>
+      </w:r>
+      <w:proofErr w:type="spellStart"/>
+      <w:r>
+        <w:rPr>
+          <w:b/>
+        </w:rPr>
+        <w:t>jar</w:t>
+      </w:r>
+      <w:proofErr w:type="spellEnd"/>
+      <w:r>
+        <w:rPr>
+          <w:b/>
+        </w:rPr>
+        <w:t xml:space="preserve"> Console.jar</w:t>
+      </w:r>
+    </w:p>
+    <w:p>
+      <w:r>
+        <w:rPr>
+          <w:b/>
+          <w:noProof/>
+          <w:lang w:eastAsia="es-ES"/>
+        </w:rPr>
+        <w:drawing>
+          <wp:inline distT="0" distB="0" distL="0" distR="0">
+            <wp:extent cx="5400675" cy="866775"/>
+            <wp:effectExtent l="0" t="0" r="9525" b="9525"/>
+            <wp:docPr id="5" name="Imagen 5" descr="D:\ANGEL\Escritorio\Captura.PNG"/>
+            <wp:cNvGraphicFramePr>
+              <a:graphicFrameLocks xmlns:a="http://schemas.openxmlformats.org/drawingml/2006/main" noChangeAspect="1"/>
+            </wp:cNvGraphicFramePr>
+            <a:graphic xmlns:a="http://schemas.openxmlformats.org/drawingml/2006/main">
+              <a:graphicData uri="http://schemas.openxmlformats.org/drawingml/2006/picture">
+                <pic:pic xmlns:pic="http://schemas.openxmlformats.org/drawingml/2006/picture">
+                  <pic:nvPicPr>
+                    <pic:cNvPr id="0" name="Picture 4" descr="D:\ANGEL\Escritorio\Captura.PNG"/>
+                    <pic:cNvPicPr>
+                      <a:picLocks noChangeAspect="1" noChangeArrowheads="1"/>
+                    </pic:cNvPicPr>
+                  </pic:nvPicPr>
+                  <pic:blipFill>
+                    <a:blip r:embed="rId18">
+                      <a:extLst>
+                        <a:ext uri="{28A0092B-C50C-407E-A947-70E740481C1C}">
+                          <a14:useLocalDpi xmlns:a14="http://schemas.microsoft.com/office/drawing/2010/main" val="0"/>
+                        </a:ext>
+                      </a:extLst>
+                    </a:blip>
+                    <a:srcRect/>
+                    <a:stretch>
+                      <a:fillRect/>
+                    </a:stretch>
+                  </pic:blipFill>
+                  <pic:spPr bwMode="auto">
+                    <a:xfrm>
+                      <a:off x="0" y="0"/>
+                      <a:ext cx="5400675" cy="866775"/>
+                    </a:xfrm>
+                    <a:prstGeom prst="rect">
+                      <a:avLst/>
+                    </a:prstGeom>
+                    <a:noFill/>
+                    <a:ln>
+                      <a:noFill/>
+                    </a:ln>
+                  </pic:spPr>
+                </pic:pic>
+              </a:graphicData>
+            </a:graphic>
+          </wp:inline>
+        </w:drawing>
+      </w:r>
+    </w:p>
+    <w:p>
+      <w:pPr>
+        <w:rPr>
+          <w:b/>
+        </w:rPr>
+      </w:pPr>
+      <w:r>
+        <w:lastRenderedPageBreak/>
+        <w:t>Esto nos convierte las preguntas en formato .</w:t>
+      </w:r>
+      <w:proofErr w:type="spellStart"/>
+      <w:r>
+        <w:t>gift</w:t>
+      </w:r>
+      <w:proofErr w:type="spellEnd"/>
+      <w:r>
+        <w:t xml:space="preserve"> que debemos tener en una carpeta llamada input junto al .</w:t>
+      </w:r>
+      <w:proofErr w:type="spellStart"/>
+      <w:r>
+        <w:t>jar</w:t>
+      </w:r>
+      <w:proofErr w:type="spellEnd"/>
+      <w:r>
+        <w:t xml:space="preserve"> del </w:t>
+      </w:r>
+      <w:proofErr w:type="spellStart"/>
+      <w:r>
+        <w:t>parser</w:t>
+      </w:r>
+      <w:proofErr w:type="spellEnd"/>
+      <w:r>
+        <w:t xml:space="preserve"> en preguntas .</w:t>
+      </w:r>
+      <w:proofErr w:type="spellStart"/>
+      <w:r>
+        <w:t>json</w:t>
+      </w:r>
+      <w:proofErr w:type="spellEnd"/>
+      <w:r>
+        <w:t xml:space="preserve">, y las almacena en la base de datos, es </w:t>
+      </w:r>
+      <w:r>
+        <w:rPr>
+          <w:b/>
+        </w:rPr>
+        <w:t>muy importante tener abierta la base de datos</w:t>
+      </w:r>
+      <w:r>
+        <w:rPr>
+          <w:b/>
+        </w:rPr>
+        <w:t>.</w:t>
+      </w:r>
+    </w:p>
+    <w:p>
+      <w:r>
+        <w:t>La estructura de directorios debería ser así</w:t>
+      </w:r>
+    </w:p>
+    <w:p>
+      <w:r>
+        <w:rPr>
+          <w:noProof/>
+          <w:lang w:eastAsia="es-ES"/>
+        </w:rPr>
+        <w:drawing>
+          <wp:inline distT="0" distB="0" distL="0" distR="0">
+            <wp:extent cx="3714750" cy="1323975"/>
+            <wp:effectExtent l="0" t="0" r="0" b="9525"/>
+            <wp:docPr id="6" name="Imagen 6" descr="D:\ANGEL\Escritorio\Captura.PNG"/>
+            <wp:cNvGraphicFramePr>
+              <a:graphicFrameLocks xmlns:a="http://schemas.openxmlformats.org/drawingml/2006/main" noChangeAspect="1"/>
+            </wp:cNvGraphicFramePr>
+            <a:graphic xmlns:a="http://schemas.openxmlformats.org/drawingml/2006/main">
+              <a:graphicData uri="http://schemas.openxmlformats.org/drawingml/2006/picture">
+                <pic:pic xmlns:pic="http://schemas.openxmlformats.org/drawingml/2006/picture">
+                  <pic:nvPicPr>
+                    <pic:cNvPr id="0" name="Picture 5" descr="D:\ANGEL\Escritorio\Captura.PNG"/>
+                    <pic:cNvPicPr>
+                      <a:picLocks noChangeAspect="1" noChangeArrowheads="1"/>
+                    </pic:cNvPicPr>
+                  </pic:nvPicPr>
+                  <pic:blipFill>
+                    <a:blip r:embed="rId19">
+                      <a:extLst>
+                        <a:ext uri="{28A0092B-C50C-407E-A947-70E740481C1C}">
+                          <a14:useLocalDpi xmlns:a14="http://schemas.microsoft.com/office/drawing/2010/main" val="0"/>
+                        </a:ext>
+                      </a:extLst>
+                    </a:blip>
+                    <a:srcRect/>
+                    <a:stretch>
+                      <a:fillRect/>
+                    </a:stretch>
+                  </pic:blipFill>
+                  <pic:spPr bwMode="auto">
+                    <a:xfrm>
+                      <a:off x="0" y="0"/>
+                      <a:ext cx="3714750" cy="1323975"/>
+                    </a:xfrm>
+                    <a:prstGeom prst="rect">
+                      <a:avLst/>
+                    </a:prstGeom>
+                    <a:noFill/>
+                    <a:ln>
+                      <a:noFill/>
+                    </a:ln>
+                  </pic:spPr>
+                </pic:pic>
+              </a:graphicData>
+            </a:graphic>
+          </wp:inline>
+        </w:drawing>
+      </w:r>
+    </w:p>
+    <w:p>
+      <w:r>
+        <w:t>A continuación se detalla el contenido de cada carpeta:</w:t>
+      </w:r>
+    </w:p>
+    <w:p>
+      <w:pPr>
+        <w:pStyle w:val="Prrafodelista"/>
+        <w:numPr>
+          <w:ilvl w:val="0"/>
+          <w:numId w:val="5"/>
+        </w:numPr>
+      </w:pPr>
+      <w:r>
+        <w:rPr>
+          <w:b/>
+          <w:i/>
+        </w:rPr>
+        <w:t>Input</w:t>
+      </w:r>
+      <w:r>
+        <w:t>: Contiene los ficheros con las preguntas en formato .</w:t>
+      </w:r>
+      <w:proofErr w:type="spellStart"/>
+      <w:r>
+        <w:t>gift</w:t>
+      </w:r>
+      <w:proofErr w:type="spellEnd"/>
+      <w:r>
+        <w:t>, si queremos añadir nuevas preguntas debemos incluirlas en esta carpeta</w:t>
+      </w:r>
+    </w:p>
+    <w:p>
+      <w:pPr>
+        <w:pStyle w:val="Prrafodelista"/>
+        <w:numPr>
+          <w:ilvl w:val="0"/>
+          <w:numId w:val="5"/>
+        </w:numPr>
+      </w:pPr>
+      <w:proofErr w:type="spellStart"/>
+      <w:r>
+        <w:rPr>
+          <w:b/>
+          <w:i/>
+        </w:rPr>
+        <w:t>Lib</w:t>
+      </w:r>
+      <w:proofErr w:type="spellEnd"/>
+      <w:r>
+        <w:rPr>
+          <w:b/>
+          <w:i/>
+        </w:rPr>
+        <w:t>:</w:t>
+      </w:r>
+      <w:r>
+        <w:t xml:space="preserve"> Bibliotecas necesarias para la utilización del </w:t>
+      </w:r>
+      <w:proofErr w:type="spellStart"/>
+      <w:r>
+        <w:t>parser</w:t>
+      </w:r>
+      <w:proofErr w:type="spellEnd"/>
+    </w:p>
+    <w:p>
+      <w:pPr>
+        <w:pStyle w:val="Prrafodelista"/>
+        <w:numPr>
+          <w:ilvl w:val="0"/>
+          <w:numId w:val="5"/>
+        </w:numPr>
+      </w:pPr>
+      <w:r>
+        <w:rPr>
+          <w:b/>
+          <w:i/>
+        </w:rPr>
+        <w:t>Output</w:t>
+      </w:r>
+      <w:r>
+        <w:t>: Contiene los fi</w:t>
+      </w:r>
+      <w:r>
+        <w:t>cheros con las preguntas .</w:t>
+      </w:r>
+      <w:proofErr w:type="spellStart"/>
+      <w:r>
+        <w:t>gift</w:t>
+      </w:r>
+      <w:proofErr w:type="spellEnd"/>
+      <w:r>
+        <w:t xml:space="preserve"> convertidas a formato .</w:t>
+      </w:r>
+      <w:proofErr w:type="spellStart"/>
+      <w:r>
+        <w:t>json</w:t>
+      </w:r>
+      <w:proofErr w:type="spellEnd"/>
+    </w:p>
+    <w:p>
+      <w:pPr>
+        <w:pStyle w:val="Prrafodelista"/>
+      </w:pPr>
+    </w:p>
+    <w:p>
+      <w:pPr>
+        <w:pStyle w:val="Ttulo2"/>
+      </w:pPr>
+      <w:bookmarkStart w:id="9" w:name="_Toc414223262"/>
+      <w:r>
+        <w:t>EJECUCIÓN CON INTERFAZ GRÁFICA</w:t>
+      </w:r>
+      <w:bookmarkEnd w:id="9"/>
+    </w:p>
+    <w:p>
+      <w:r>
+        <w:t xml:space="preserve">Para ejecutar la interfaz gráfica del </w:t>
+      </w:r>
+      <w:proofErr w:type="spellStart"/>
+      <w:r>
+        <w:t>parser</w:t>
+      </w:r>
+      <w:proofErr w:type="spellEnd"/>
+      <w:r>
+        <w:t xml:space="preserve"> basta con hacer doble </w:t>
+      </w:r>
+      <w:proofErr w:type="spellStart"/>
+      <w:r>
+        <w:t>click</w:t>
+      </w:r>
+      <w:proofErr w:type="spellEnd"/>
+      <w:r>
+        <w:t xml:space="preserve"> sobre GUI.jar, lo podemos encontrar junto al otro </w:t>
+      </w:r>
+      <w:proofErr w:type="spellStart"/>
+      <w:r>
+        <w:t>parser</w:t>
+      </w:r>
+      <w:proofErr w:type="spellEnd"/>
+      <w:r>
+        <w:t xml:space="preserve">, esto nos mostrará una pequeña ventana con dos botones que nos permitirá realizar la conversión de las preguntas y almacenarlas en la base de datos o borrar la base de datos. </w:t>
+      </w:r>
+      <w:r>
+        <w:rPr>
+          <w:noProof/>
+          <w:lang w:eastAsia="es-ES"/>
+        </w:rPr>
+        <w:drawing>
+          <wp:inline distT="0" distB="0" distL="0" distR="0">
+            <wp:extent cx="3829050" cy="1476375"/>
+            <wp:effectExtent l="0" t="0" r="0" b="9525"/>
+            <wp:docPr id="7" name="Imagen 7" descr="D:\ANGEL\Escritorio\Captura.PNG"/>
+            <wp:cNvGraphicFramePr>
+              <a:graphicFrameLocks xmlns:a="http://schemas.openxmlformats.org/drawingml/2006/main" noChangeAspect="1"/>
+            </wp:cNvGraphicFramePr>
+            <a:graphic xmlns:a="http://schemas.openxmlformats.org/drawingml/2006/main">
+              <a:graphicData uri="http://schemas.openxmlformats.org/drawingml/2006/picture">
+                <pic:pic xmlns:pic="http://schemas.openxmlformats.org/drawingml/2006/picture">
+                  <pic:nvPicPr>
+                    <pic:cNvPr id="0" name="Picture 6" descr="D:\ANGEL\Escritorio\Captura.PNG"/>
+                    <pic:cNvPicPr>
+                      <a:picLocks noChangeAspect="1" noChangeArrowheads="1"/>
+                    </pic:cNvPicPr>
+                  </pic:nvPicPr>
+                  <pic:blipFill>
+                    <a:blip r:embed="rId20">
+                      <a:extLst>
+                        <a:ext uri="{28A0092B-C50C-407E-A947-70E740481C1C}">
+                          <a14:useLocalDpi xmlns:a14="http://schemas.microsoft.com/office/drawing/2010/main" val="0"/>
+                        </a:ext>
+                      </a:extLst>
+                    </a:blip>
+                    <a:srcRect/>
+                    <a:stretch>
+                      <a:fillRect/>
+                    </a:stretch>
+                  </pic:blipFill>
+                  <pic:spPr bwMode="auto">
+                    <a:xfrm>
+                      <a:off x="0" y="0"/>
+                      <a:ext cx="3829050" cy="1476375"/>
+                    </a:xfrm>
+                    <a:prstGeom prst="rect">
+                      <a:avLst/>
+                    </a:prstGeom>
+                    <a:noFill/>
+                    <a:ln>
+                      <a:noFill/>
+                    </a:ln>
+                  </pic:spPr>
+                </pic:pic>
+              </a:graphicData>
+            </a:graphic>
+          </wp:inline>
+        </w:drawing>
+      </w:r>
+    </w:p>
+    <w:p>
+      <w:r>
+        <w:t xml:space="preserve">Al igual que la opción anterior </w:t>
+      </w:r>
+      <w:r>
+        <w:rPr>
+          <w:b/>
+        </w:rPr>
+        <w:t>es muy importante tener abierta la base de datos</w:t>
+      </w:r>
+      <w:r>
+        <w:t>, podemos marcar la opción de escribir los ficheros JSON para que se almacenen en la carpeta output para su posterior revisión.</w:t>
+      </w:r>
+    </w:p>
     <w:p/>
     <w:p/>
     <w:p>
@@ -1692,7 +2456,7 @@
           <w:u w:val="single"/>
         </w:rPr>
       </w:pPr>
-      <w:bookmarkStart w:id="7" w:name="_Toc413161812"/>
+      <w:bookmarkStart w:id="10" w:name="_Toc414223263"/>
       <w:r>
         <w:rPr>
           <w:u w:val="single"/>
@@ -1700,186 +2464,39 @@
         <w:lastRenderedPageBreak/>
         <w:t>INTRODUCCIÓN DE NUEVAS PREGUNTAS</w:t>
       </w:r>
-      <w:bookmarkEnd w:id="7"/>
-    </w:p>
-    <w:p>
-      <w:r>
-        <w:t xml:space="preserve">Para la introducción de nuevas preguntas se usará el formato GIFT, para ello se creará un </w:t>
-      </w:r>
-      <w:r>
-        <w:t>nuevo fichero de texto con las preguntas en este formato y se incorporará a los demás bancos de preguntas, o bien se modificará un banco ya existente y se incluirán las nuevas preguntas en este formato.</w:t>
-      </w:r>
-    </w:p>
-    <w:p>
-      <w:pPr>
-        <w:pStyle w:val="Ttulo1"/>
-        <w:spacing w:after="240"/>
-        <w:rPr>
-          <w:u w:val="single"/>
-        </w:rPr>
-      </w:pPr>
-      <w:bookmarkStart w:id="8" w:name="_Toc413161813"/>
-      <w:r>
-        <w:rPr>
-          <w:u w:val="single"/>
-        </w:rPr>
-        <w:t>ERRORES DE CONVERSIÓN DE FORMATO</w:t>
-      </w:r>
-      <w:bookmarkEnd w:id="8"/>
-    </w:p>
-    <w:p>
-      <w:r>
-        <w:t xml:space="preserve">A la hora de la ejecución del </w:t>
-      </w:r>
-      <w:proofErr w:type="spellStart"/>
-      <w:r>
-        <w:t>parser</w:t>
-      </w:r>
-      <w:proofErr w:type="spellEnd"/>
-      <w:r>
-        <w:t xml:space="preserve"> pueden darse 3 tipos de errores:</w:t>
-      </w:r>
-    </w:p>
-    <w:p>
-      <w:pPr>
-        <w:pStyle w:val="Prrafodelista"/>
-        <w:numPr>
-          <w:ilvl w:val="0"/>
-          <w:numId w:val="1"/>
-        </w:numPr>
-      </w:pPr>
-      <w:r>
-        <w:rPr>
-          <w:b/>
-        </w:rPr>
-        <w:t>Error en la entrada de argumentos</w:t>
-      </w:r>
-      <w:r>
-        <w:t>: Se muestra el mensaje “</w:t>
-      </w:r>
-      <w:r>
-        <w:rPr>
-          <w:color w:val="FF0000"/>
-        </w:rPr>
-        <w:t>No se han especificado argumentos</w:t>
-      </w:r>
-      <w:r>
-        <w:t>”. El error ocurre cuando a la clase Extractor.java no se le pasan argumentos.</w:t>
-      </w:r>
-    </w:p>
-    <w:p>
-      <w:pPr>
-        <w:pStyle w:val="Prrafodelista"/>
-        <w:numPr>
-          <w:ilvl w:val="0"/>
-          <w:numId w:val="1"/>
-        </w:numPr>
-      </w:pPr>
-      <w:r>
-        <w:rPr>
-          <w:b/>
-        </w:rPr>
-        <w:t>Error en la localización del archivo</w:t>
-      </w:r>
-      <w:r>
-        <w:t>: Se muestra el mensaje “</w:t>
-      </w:r>
-      <w:r>
-        <w:rPr>
-          <w:color w:val="FF0000"/>
-        </w:rPr>
-        <w:t>No se ha encontrado el archivo</w:t>
-      </w:r>
-      <w:r>
-        <w:t>”. El error ocurre cuando el nombre del banco no es correcto, o cuando el banco no está en el lugar que debería.</w:t>
-      </w:r>
-    </w:p>
-    <w:p>
-      <w:pPr>
-        <w:pStyle w:val="Prrafodelista"/>
-        <w:numPr>
-          <w:ilvl w:val="0"/>
-          <w:numId w:val="1"/>
-        </w:numPr>
-      </w:pPr>
-      <w:r>
-        <w:rPr>
-          <w:b/>
-        </w:rPr>
-        <w:t>Error en la carga del fichero</w:t>
-      </w:r>
-      <w:r>
-        <w:t>: Se muestra el mensaje “</w:t>
-      </w:r>
-      <w:r>
-        <w:rPr>
-          <w:color w:val="FF0000"/>
-        </w:rPr>
-        <w:t>No se ha podido cargar el archivo</w:t>
-      </w:r>
-      <w:r>
-        <w:t>”. El error ocurre cuando se produce algún error en la entrada o la salida del programa.</w:t>
-      </w:r>
-    </w:p>
-    <w:p>
-      <w:pPr>
-        <w:pStyle w:val="Ttulo1"/>
-        <w:spacing w:after="240"/>
-        <w:rPr>
-          <w:u w:val="single"/>
-        </w:rPr>
-      </w:pPr>
-      <w:bookmarkStart w:id="9" w:name="_Toc413161814"/>
-      <w:r>
-        <w:rPr>
-          <w:u w:val="single"/>
-        </w:rPr>
-        <w:t>FUNCIONALIDAD GENERAL</w:t>
-      </w:r>
-      <w:bookmarkEnd w:id="9"/>
-    </w:p>
-    <w:p>
-      <w:r>
-        <w:t>Las pantallas del sistema se dividen e</w:t>
-      </w:r>
-      <w:r>
-        <w:t>n (Completar según tengamos pantallas)</w:t>
-      </w:r>
-    </w:p>
-    <w:p/>
-    <w:p>
-      <w:pPr>
-        <w:pStyle w:val="Ttulo1"/>
-        <w:spacing w:after="240"/>
-        <w:rPr>
-          <w:u w:val="single"/>
-        </w:rPr>
-      </w:pPr>
-      <w:bookmarkStart w:id="10" w:name="_Toc413161815"/>
-      <w:r>
-        <w:rPr>
-          <w:u w:val="single"/>
-        </w:rPr>
-        <w:t>MÓ</w:t>
-      </w:r>
-      <w:r>
-        <w:rPr>
-          <w:u w:val="single"/>
-        </w:rPr>
-        <w:t>DULOS QUE SE INTEGRAN EN EL SISTEMA</w:t>
-      </w:r>
       <w:bookmarkEnd w:id="10"/>
     </w:p>
     <w:p>
       <w:r>
-        <w:t>(Completar según tengamos módulos)</w:t>
+        <w:t xml:space="preserve">Para la introducción de nuevas preguntas se usará el formato GIFT, para ello se creará un </w:t>
+      </w:r>
+      <w:r>
+        <w:t>nuevo fichero de texto con las preguntas en este formato y se incorporará a los demás bancos de preguntas</w:t>
+      </w:r>
+      <w:r>
+        <w:t xml:space="preserve"> dentro de la carpeta input que se encuentra junto a los .</w:t>
+      </w:r>
+      <w:proofErr w:type="spellStart"/>
+      <w:r>
+        <w:t>jar</w:t>
+      </w:r>
+      <w:proofErr w:type="spellEnd"/>
+      <w:r>
+        <w:t xml:space="preserve"> del </w:t>
+      </w:r>
+      <w:proofErr w:type="spellStart"/>
+      <w:r>
+        <w:t>parser</w:t>
+      </w:r>
+      <w:proofErr w:type="spellEnd"/>
+      <w:r>
+        <w:t>, o bien se modificará un banco ya existente y se incluirán las nuevas preguntas en este formato.</w:t>
       </w:r>
     </w:p>
     <w:p/>
-    <w:p/>
     <w:sectPr>
-      <w:headerReference w:type="default" r:id="rId13"/>
-      <w:footerReference w:type="default" r:id="rId14"/>
+      <w:headerReference w:type="default" r:id="rId21"/>
+      <w:footerReference w:type="default" r:id="rId22"/>
       <w:pgSz w:w="11906" w:h="16838"/>
       <w:pgMar w:top="1417" w:right="1701" w:bottom="1417" w:left="1701" w:header="708" w:footer="708" w:gutter="0"/>
       <w:pgNumType w:start="0"/>
@@ -1892,7 +2509,7 @@
 </file>
 
 <file path=word/endnotes.xml><?xml version="1.0" encoding="utf-8"?>
-<w:endnotes xmlns:wpc="http://schemas.microsoft.com/office/word/2010/wordprocessingCanvas" xmlns:mc="http://schemas.openxmlformats.org/markup-compatibility/2006" xmlns:o="urn:schemas-microsoft-com:office:office" xmlns:r="http://schemas.openxmlformats.org/officeDocument/2006/relationships" xmlns:m="http://schemas.openxmlformats.org/officeDocument/2006/math" xmlns:v="urn:schemas-microsoft-com:vml" xmlns:wp14="http://schemas.microsoft.com/office/word/2010/wordprocessingDrawing" xmlns:wp="http://schemas.openxmlformats.org/drawingml/2006/wordprocessingDrawing" xmlns:w10="urn:schemas-microsoft-com:office:word" xmlns:w="http://schemas.openxmlformats.org/wordprocessingml/2006/main" xmlns:w14="http://schemas.microsoft.com/office/word/2010/wordml" xmlns:w15="http://schemas.microsoft.com/office/word/2012/wordml" xmlns:wpg="http://schemas.microsoft.com/office/word/2010/wordprocessingGroup" xmlns:wpi="http://schemas.microsoft.com/office/word/2010/wordprocessingInk" xmlns:wne="http://schemas.microsoft.com/office/word/2006/wordml" xmlns:wps="http://schemas.microsoft.com/office/word/2010/wordprocessingShape" mc:Ignorable="w14 w15 wp14">
+<w:endnotes xmlns:wpc="http://schemas.microsoft.com/office/word/2010/wordprocessingCanvas" xmlns:mc="http://schemas.openxmlformats.org/markup-compatibility/2006" xmlns:o="urn:schemas-microsoft-com:office:office" xmlns:r="http://schemas.openxmlformats.org/officeDocument/2006/relationships" xmlns:m="http://schemas.openxmlformats.org/officeDocument/2006/math" xmlns:v="urn:schemas-microsoft-com:vml" xmlns:wp14="http://schemas.microsoft.com/office/word/2010/wordprocessingDrawing" xmlns:wp="http://schemas.openxmlformats.org/drawingml/2006/wordprocessingDrawing" xmlns:w10="urn:schemas-microsoft-com:office:word" xmlns:w="http://schemas.openxmlformats.org/wordprocessingml/2006/main" xmlns:w14="http://schemas.microsoft.com/office/word/2010/wordml" xmlns:wpg="http://schemas.microsoft.com/office/word/2010/wordprocessingGroup" xmlns:wpi="http://schemas.microsoft.com/office/word/2010/wordprocessingInk" xmlns:wne="http://schemas.microsoft.com/office/word/2006/wordml" xmlns:wps="http://schemas.microsoft.com/office/word/2010/wordprocessingShape" mc:Ignorable="w14 wp14">
   <w:endnote w:type="separator" w:id="-1">
     <w:p>
       <w:pPr>
@@ -1917,7 +2534,7 @@
 </file>
 
 <file path=word/footer1.xml><?xml version="1.0" encoding="utf-8"?>
-<w:ftr xmlns:wpc="http://schemas.microsoft.com/office/word/2010/wordprocessingCanvas" xmlns:mc="http://schemas.openxmlformats.org/markup-compatibility/2006" xmlns:o="urn:schemas-microsoft-com:office:office" xmlns:r="http://schemas.openxmlformats.org/officeDocument/2006/relationships" xmlns:m="http://schemas.openxmlformats.org/officeDocument/2006/math" xmlns:v="urn:schemas-microsoft-com:vml" xmlns:wp14="http://schemas.microsoft.com/office/word/2010/wordprocessingDrawing" xmlns:wp="http://schemas.openxmlformats.org/drawingml/2006/wordprocessingDrawing" xmlns:w10="urn:schemas-microsoft-com:office:word" xmlns:w="http://schemas.openxmlformats.org/wordprocessingml/2006/main" xmlns:w14="http://schemas.microsoft.com/office/word/2010/wordml" xmlns:w15="http://schemas.microsoft.com/office/word/2012/wordml" xmlns:wpg="http://schemas.microsoft.com/office/word/2010/wordprocessingGroup" xmlns:wpi="http://schemas.microsoft.com/office/word/2010/wordprocessingInk" xmlns:wne="http://schemas.microsoft.com/office/word/2006/wordml" xmlns:wps="http://schemas.microsoft.com/office/word/2010/wordprocessingShape" mc:Ignorable="w14 w15 wp14">
+<w:ftr xmlns:wpc="http://schemas.microsoft.com/office/word/2010/wordprocessingCanvas" xmlns:mc="http://schemas.openxmlformats.org/markup-compatibility/2006" xmlns:o="urn:schemas-microsoft-com:office:office" xmlns:r="http://schemas.openxmlformats.org/officeDocument/2006/relationships" xmlns:m="http://schemas.openxmlformats.org/officeDocument/2006/math" xmlns:v="urn:schemas-microsoft-com:vml" xmlns:wp14="http://schemas.microsoft.com/office/word/2010/wordprocessingDrawing" xmlns:wp="http://schemas.openxmlformats.org/drawingml/2006/wordprocessingDrawing" xmlns:w10="urn:schemas-microsoft-com:office:word" xmlns:w="http://schemas.openxmlformats.org/wordprocessingml/2006/main" xmlns:w14="http://schemas.microsoft.com/office/word/2010/wordml" xmlns:wpg="http://schemas.microsoft.com/office/word/2010/wordprocessingGroup" xmlns:wpi="http://schemas.microsoft.com/office/word/2010/wordprocessingInk" xmlns:wne="http://schemas.microsoft.com/office/word/2006/wordml" xmlns:wps="http://schemas.microsoft.com/office/word/2010/wordprocessingShape" mc:Ignorable="w14 wp14">
   <w:p>
     <w:pPr>
       <w:pStyle w:val="Piedepgina"/>
@@ -1954,7 +2571,7 @@
         <w:noProof/>
         <w:color w:val="4F81BD" w:themeColor="accent1"/>
       </w:rPr>
-      <w:t>1</w:t>
+      <w:t>5</w:t>
     </w:r>
     <w:r>
       <w:rPr>
@@ -1978,7 +2595,7 @@
 </file>
 
 <file path=word/footnotes.xml><?xml version="1.0" encoding="utf-8"?>
-<w:footnotes xmlns:wpc="http://schemas.microsoft.com/office/word/2010/wordprocessingCanvas" xmlns:mc="http://schemas.openxmlformats.org/markup-compatibility/2006" xmlns:o="urn:schemas-microsoft-com:office:office" xmlns:r="http://schemas.openxmlformats.org/officeDocument/2006/relationships" xmlns:m="http://schemas.openxmlformats.org/officeDocument/2006/math" xmlns:v="urn:schemas-microsoft-com:vml" xmlns:wp14="http://schemas.microsoft.com/office/word/2010/wordprocessingDrawing" xmlns:wp="http://schemas.openxmlformats.org/drawingml/2006/wordprocessingDrawing" xmlns:w10="urn:schemas-microsoft-com:office:word" xmlns:w="http://schemas.openxmlformats.org/wordprocessingml/2006/main" xmlns:w14="http://schemas.microsoft.com/office/word/2010/wordml" xmlns:w15="http://schemas.microsoft.com/office/word/2012/wordml" xmlns:wpg="http://schemas.microsoft.com/office/word/2010/wordprocessingGroup" xmlns:wpi="http://schemas.microsoft.com/office/word/2010/wordprocessingInk" xmlns:wne="http://schemas.microsoft.com/office/word/2006/wordml" xmlns:wps="http://schemas.microsoft.com/office/word/2010/wordprocessingShape" mc:Ignorable="w14 w15 wp14">
+<w:footnotes xmlns:wpc="http://schemas.microsoft.com/office/word/2010/wordprocessingCanvas" xmlns:mc="http://schemas.openxmlformats.org/markup-compatibility/2006" xmlns:o="urn:schemas-microsoft-com:office:office" xmlns:r="http://schemas.openxmlformats.org/officeDocument/2006/relationships" xmlns:m="http://schemas.openxmlformats.org/officeDocument/2006/math" xmlns:v="urn:schemas-microsoft-com:vml" xmlns:wp14="http://schemas.microsoft.com/office/word/2010/wordprocessingDrawing" xmlns:wp="http://schemas.openxmlformats.org/drawingml/2006/wordprocessingDrawing" xmlns:w10="urn:schemas-microsoft-com:office:word" xmlns:w="http://schemas.openxmlformats.org/wordprocessingml/2006/main" xmlns:w14="http://schemas.microsoft.com/office/word/2010/wordml" xmlns:wpg="http://schemas.microsoft.com/office/word/2010/wordprocessingGroup" xmlns:wpi="http://schemas.microsoft.com/office/word/2010/wordprocessingInk" xmlns:wne="http://schemas.microsoft.com/office/word/2006/wordml" xmlns:wps="http://schemas.microsoft.com/office/word/2010/wordprocessingShape" mc:Ignorable="w14 wp14">
   <w:footnote w:type="separator" w:id="-1">
     <w:p>
       <w:pPr>
@@ -2003,7 +2620,7 @@
 </file>
 
 <file path=word/header1.xml><?xml version="1.0" encoding="utf-8"?>
-<w:hdr xmlns:wpc="http://schemas.microsoft.com/office/word/2010/wordprocessingCanvas" xmlns:mc="http://schemas.openxmlformats.org/markup-compatibility/2006" xmlns:o="urn:schemas-microsoft-com:office:office" xmlns:r="http://schemas.openxmlformats.org/officeDocument/2006/relationships" xmlns:m="http://schemas.openxmlformats.org/officeDocument/2006/math" xmlns:v="urn:schemas-microsoft-com:vml" xmlns:wp14="http://schemas.microsoft.com/office/word/2010/wordprocessingDrawing" xmlns:wp="http://schemas.openxmlformats.org/drawingml/2006/wordprocessingDrawing" xmlns:w10="urn:schemas-microsoft-com:office:word" xmlns:w="http://schemas.openxmlformats.org/wordprocessingml/2006/main" xmlns:w14="http://schemas.microsoft.com/office/word/2010/wordml" xmlns:w15="http://schemas.microsoft.com/office/word/2012/wordml" xmlns:wpg="http://schemas.microsoft.com/office/word/2010/wordprocessingGroup" xmlns:wpi="http://schemas.microsoft.com/office/word/2010/wordprocessingInk" xmlns:wne="http://schemas.microsoft.com/office/word/2006/wordml" xmlns:wps="http://schemas.microsoft.com/office/word/2010/wordprocessingShape" mc:Ignorable="w14 w15 wp14">
+<w:hdr xmlns:wpc="http://schemas.microsoft.com/office/word/2010/wordprocessingCanvas" xmlns:mc="http://schemas.openxmlformats.org/markup-compatibility/2006" xmlns:o="urn:schemas-microsoft-com:office:office" xmlns:r="http://schemas.openxmlformats.org/officeDocument/2006/relationships" xmlns:m="http://schemas.openxmlformats.org/officeDocument/2006/math" xmlns:v="urn:schemas-microsoft-com:vml" xmlns:wp14="http://schemas.microsoft.com/office/word/2010/wordprocessingDrawing" xmlns:wp="http://schemas.openxmlformats.org/drawingml/2006/wordprocessingDrawing" xmlns:w10="urn:schemas-microsoft-com:office:word" xmlns:w="http://schemas.openxmlformats.org/wordprocessingml/2006/main" xmlns:w14="http://schemas.microsoft.com/office/word/2010/wordml" xmlns:wpg="http://schemas.microsoft.com/office/word/2010/wordprocessingGroup" xmlns:wpi="http://schemas.microsoft.com/office/word/2010/wordprocessingInk" xmlns:wne="http://schemas.microsoft.com/office/word/2006/wordml" xmlns:wps="http://schemas.microsoft.com/office/word/2010/wordprocessingShape" mc:Ignorable="w14 wp14">
   <w:tbl>
     <w:tblPr>
       <w:tblW w:w="5000" w:type="pct"/>
@@ -2041,6 +2658,7 @@
           <w:dataBinding w:prefixMappings="xmlns:ns0='http://purl.org/dc/elements/1.1/' xmlns:ns1='http://schemas.openxmlformats.org/package/2006/metadata/core-properties' " w:xpath="/ns1:coreProperties[1]/ns0:title[1]" w:storeItemID="{6C3C8BC8-F283-45AE-878A-BAB7291924A1}"/>
           <w:text/>
         </w:sdtPr>
+        <w:sdtEndPr/>
         <w:sdtContent>
           <w:tc>
             <w:tcPr>
@@ -2093,6 +2711,7 @@
             <w:calendar w:val="gregorian"/>
           </w:date>
         </w:sdtPr>
+        <w:sdtEndPr/>
         <w:sdtContent>
           <w:tc>
             <w:tcPr>
@@ -2183,7 +2802,7 @@
 </file>
 
 <file path=word/numbering.xml><?xml version="1.0" encoding="utf-8"?>
-<w:numbering xmlns:wpc="http://schemas.microsoft.com/office/word/2010/wordprocessingCanvas" xmlns:mc="http://schemas.openxmlformats.org/markup-compatibility/2006" xmlns:o="urn:schemas-microsoft-com:office:office" xmlns:r="http://schemas.openxmlformats.org/officeDocument/2006/relationships" xmlns:m="http://schemas.openxmlformats.org/officeDocument/2006/math" xmlns:v="urn:schemas-microsoft-com:vml" xmlns:wp14="http://schemas.microsoft.com/office/word/2010/wordprocessingDrawing" xmlns:wp="http://schemas.openxmlformats.org/drawingml/2006/wordprocessingDrawing" xmlns:w10="urn:schemas-microsoft-com:office:word" xmlns:w="http://schemas.openxmlformats.org/wordprocessingml/2006/main" xmlns:w14="http://schemas.microsoft.com/office/word/2010/wordml" xmlns:w15="http://schemas.microsoft.com/office/word/2012/wordml" xmlns:wpg="http://schemas.microsoft.com/office/word/2010/wordprocessingGroup" xmlns:wpi="http://schemas.microsoft.com/office/word/2010/wordprocessingInk" xmlns:wne="http://schemas.microsoft.com/office/word/2006/wordml" xmlns:wps="http://schemas.microsoft.com/office/word/2010/wordprocessingShape" mc:Ignorable="w14 w15 wp14">
+<w:numbering xmlns:wpc="http://schemas.microsoft.com/office/word/2010/wordprocessingCanvas" xmlns:mc="http://schemas.openxmlformats.org/markup-compatibility/2006" xmlns:o="urn:schemas-microsoft-com:office:office" xmlns:r="http://schemas.openxmlformats.org/officeDocument/2006/relationships" xmlns:m="http://schemas.openxmlformats.org/officeDocument/2006/math" xmlns:v="urn:schemas-microsoft-com:vml" xmlns:wp14="http://schemas.microsoft.com/office/word/2010/wordprocessingDrawing" xmlns:wp="http://schemas.openxmlformats.org/drawingml/2006/wordprocessingDrawing" xmlns:w10="urn:schemas-microsoft-com:office:word" xmlns:w="http://schemas.openxmlformats.org/wordprocessingml/2006/main" xmlns:w14="http://schemas.microsoft.com/office/word/2010/wordml" xmlns:wpg="http://schemas.microsoft.com/office/word/2010/wordprocessingGroup" xmlns:wpi="http://schemas.microsoft.com/office/word/2010/wordprocessingInk" xmlns:wne="http://schemas.microsoft.com/office/word/2006/wordml" xmlns:wps="http://schemas.microsoft.com/office/word/2010/wordprocessingShape" mc:Ignorable="w14 wp14">
   <w:abstractNum w:abstractNumId="0">
     <w:nsid w:val="099A0C12"/>
     <w:multiLevelType w:val="hybridMultilevel"/>
@@ -2384,16 +3003,16 @@
     </w:lvl>
   </w:abstractNum>
   <w:abstractNum w:abstractNumId="2">
-    <w:nsid w:val="5E5A7080"/>
+    <w:nsid w:val="32342416"/>
     <w:multiLevelType w:val="hybridMultilevel"/>
-    <w:tmpl w:val="7092F33E"/>
+    <w:tmpl w:val="30B02976"/>
     <w:lvl w:ilvl="0" w:tplc="0C0A0001">
       <w:start w:val="1"/>
       <w:numFmt w:val="bullet"/>
       <w:lvlText w:val=""/>
       <w:lvlJc w:val="left"/>
       <w:pPr>
-        <w:ind w:left="1068" w:hanging="360"/>
+        <w:ind w:left="720" w:hanging="360"/>
       </w:pPr>
       <w:rPr>
         <w:rFonts w:ascii="Symbol" w:hAnsi="Symbol" w:hint="default"/>
@@ -2405,7 +3024,7 @@
       <w:lvlText w:val="o"/>
       <w:lvlJc w:val="left"/>
       <w:pPr>
-        <w:ind w:left="1788" w:hanging="360"/>
+        <w:ind w:left="1440" w:hanging="360"/>
       </w:pPr>
       <w:rPr>
         <w:rFonts w:ascii="Courier New" w:hAnsi="Courier New" w:cs="Courier New" w:hint="default"/>
@@ -2417,7 +3036,7 @@
       <w:lvlText w:val=""/>
       <w:lvlJc w:val="left"/>
       <w:pPr>
-        <w:ind w:left="2508" w:hanging="360"/>
+        <w:ind w:left="2160" w:hanging="360"/>
       </w:pPr>
       <w:rPr>
         <w:rFonts w:ascii="Wingdings" w:hAnsi="Wingdings" w:hint="default"/>
@@ -2429,7 +3048,7 @@
       <w:lvlText w:val=""/>
       <w:lvlJc w:val="left"/>
       <w:pPr>
-        <w:ind w:left="3228" w:hanging="360"/>
+        <w:ind w:left="2880" w:hanging="360"/>
       </w:pPr>
       <w:rPr>
         <w:rFonts w:ascii="Symbol" w:hAnsi="Symbol" w:hint="default"/>
@@ -2441,7 +3060,7 @@
       <w:lvlText w:val="o"/>
       <w:lvlJc w:val="left"/>
       <w:pPr>
-        <w:ind w:left="3948" w:hanging="360"/>
+        <w:ind w:left="3600" w:hanging="360"/>
       </w:pPr>
       <w:rPr>
         <w:rFonts w:ascii="Courier New" w:hAnsi="Courier New" w:cs="Courier New" w:hint="default"/>
@@ -2453,7 +3072,7 @@
       <w:lvlText w:val=""/>
       <w:lvlJc w:val="left"/>
       <w:pPr>
-        <w:ind w:left="4668" w:hanging="360"/>
+        <w:ind w:left="4320" w:hanging="360"/>
       </w:pPr>
       <w:rPr>
         <w:rFonts w:ascii="Wingdings" w:hAnsi="Wingdings" w:hint="default"/>
@@ -2465,7 +3084,7 @@
       <w:lvlText w:val=""/>
       <w:lvlJc w:val="left"/>
       <w:pPr>
-        <w:ind w:left="5388" w:hanging="360"/>
+        <w:ind w:left="5040" w:hanging="360"/>
       </w:pPr>
       <w:rPr>
         <w:rFonts w:ascii="Symbol" w:hAnsi="Symbol" w:hint="default"/>
@@ -2477,7 +3096,7 @@
       <w:lvlText w:val="o"/>
       <w:lvlJc w:val="left"/>
       <w:pPr>
-        <w:ind w:left="6108" w:hanging="360"/>
+        <w:ind w:left="5760" w:hanging="360"/>
       </w:pPr>
       <w:rPr>
         <w:rFonts w:ascii="Courier New" w:hAnsi="Courier New" w:cs="Courier New" w:hint="default"/>
@@ -2489,7 +3108,7 @@
       <w:lvlText w:val=""/>
       <w:lvlJc w:val="left"/>
       <w:pPr>
-        <w:ind w:left="6828" w:hanging="360"/>
+        <w:ind w:left="6480" w:hanging="360"/>
       </w:pPr>
       <w:rPr>
         <w:rFonts w:ascii="Wingdings" w:hAnsi="Wingdings" w:hint="default"/>
@@ -2497,6 +3116,119 @@
     </w:lvl>
   </w:abstractNum>
   <w:abstractNum w:abstractNumId="3">
+    <w:nsid w:val="5E5A7080"/>
+    <w:multiLevelType w:val="hybridMultilevel"/>
+    <w:tmpl w:val="7092F33E"/>
+    <w:lvl w:ilvl="0" w:tplc="0C0A0001">
+      <w:start w:val="1"/>
+      <w:numFmt w:val="bullet"/>
+      <w:lvlText w:val=""/>
+      <w:lvlJc w:val="left"/>
+      <w:pPr>
+        <w:ind w:left="1068" w:hanging="360"/>
+      </w:pPr>
+      <w:rPr>
+        <w:rFonts w:ascii="Symbol" w:hAnsi="Symbol" w:hint="default"/>
+      </w:rPr>
+    </w:lvl>
+    <w:lvl w:ilvl="1" w:tplc="0C0A0003" w:tentative="1">
+      <w:start w:val="1"/>
+      <w:numFmt w:val="bullet"/>
+      <w:lvlText w:val="o"/>
+      <w:lvlJc w:val="left"/>
+      <w:pPr>
+        <w:ind w:left="1788" w:hanging="360"/>
+      </w:pPr>
+      <w:rPr>
+        <w:rFonts w:ascii="Courier New" w:hAnsi="Courier New" w:cs="Courier New" w:hint="default"/>
+      </w:rPr>
+    </w:lvl>
+    <w:lvl w:ilvl="2" w:tplc="0C0A0005" w:tentative="1">
+      <w:start w:val="1"/>
+      <w:numFmt w:val="bullet"/>
+      <w:lvlText w:val=""/>
+      <w:lvlJc w:val="left"/>
+      <w:pPr>
+        <w:ind w:left="2508" w:hanging="360"/>
+      </w:pPr>
+      <w:rPr>
+        <w:rFonts w:ascii="Wingdings" w:hAnsi="Wingdings" w:hint="default"/>
+      </w:rPr>
+    </w:lvl>
+    <w:lvl w:ilvl="3" w:tplc="0C0A0001" w:tentative="1">
+      <w:start w:val="1"/>
+      <w:numFmt w:val="bullet"/>
+      <w:lvlText w:val=""/>
+      <w:lvlJc w:val="left"/>
+      <w:pPr>
+        <w:ind w:left="3228" w:hanging="360"/>
+      </w:pPr>
+      <w:rPr>
+        <w:rFonts w:ascii="Symbol" w:hAnsi="Symbol" w:hint="default"/>
+      </w:rPr>
+    </w:lvl>
+    <w:lvl w:ilvl="4" w:tplc="0C0A0003" w:tentative="1">
+      <w:start w:val="1"/>
+      <w:numFmt w:val="bullet"/>
+      <w:lvlText w:val="o"/>
+      <w:lvlJc w:val="left"/>
+      <w:pPr>
+        <w:ind w:left="3948" w:hanging="360"/>
+      </w:pPr>
+      <w:rPr>
+        <w:rFonts w:ascii="Courier New" w:hAnsi="Courier New" w:cs="Courier New" w:hint="default"/>
+      </w:rPr>
+    </w:lvl>
+    <w:lvl w:ilvl="5" w:tplc="0C0A0005" w:tentative="1">
+      <w:start w:val="1"/>
+      <w:numFmt w:val="bullet"/>
+      <w:lvlText w:val=""/>
+      <w:lvlJc w:val="left"/>
+      <w:pPr>
+        <w:ind w:left="4668" w:hanging="360"/>
+      </w:pPr>
+      <w:rPr>
+        <w:rFonts w:ascii="Wingdings" w:hAnsi="Wingdings" w:hint="default"/>
+      </w:rPr>
+    </w:lvl>
+    <w:lvl w:ilvl="6" w:tplc="0C0A0001" w:tentative="1">
+      <w:start w:val="1"/>
+      <w:numFmt w:val="bullet"/>
+      <w:lvlText w:val=""/>
+      <w:lvlJc w:val="left"/>
+      <w:pPr>
+        <w:ind w:left="5388" w:hanging="360"/>
+      </w:pPr>
+      <w:rPr>
+        <w:rFonts w:ascii="Symbol" w:hAnsi="Symbol" w:hint="default"/>
+      </w:rPr>
+    </w:lvl>
+    <w:lvl w:ilvl="7" w:tplc="0C0A0003" w:tentative="1">
+      <w:start w:val="1"/>
+      <w:numFmt w:val="bullet"/>
+      <w:lvlText w:val="o"/>
+      <w:lvlJc w:val="left"/>
+      <w:pPr>
+        <w:ind w:left="6108" w:hanging="360"/>
+      </w:pPr>
+      <w:rPr>
+        <w:rFonts w:ascii="Courier New" w:hAnsi="Courier New" w:cs="Courier New" w:hint="default"/>
+      </w:rPr>
+    </w:lvl>
+    <w:lvl w:ilvl="8" w:tplc="0C0A0005" w:tentative="1">
+      <w:start w:val="1"/>
+      <w:numFmt w:val="bullet"/>
+      <w:lvlText w:val=""/>
+      <w:lvlJc w:val="left"/>
+      <w:pPr>
+        <w:ind w:left="6828" w:hanging="360"/>
+      </w:pPr>
+      <w:rPr>
+        <w:rFonts w:ascii="Wingdings" w:hAnsi="Wingdings" w:hint="default"/>
+      </w:rPr>
+    </w:lvl>
+  </w:abstractNum>
+  <w:abstractNum w:abstractNumId="4">
     <w:nsid w:val="7BFD627D"/>
     <w:multiLevelType w:val="hybridMultilevel"/>
     <w:tmpl w:val="DA78AA0C"/>
@@ -2589,19 +3321,22 @@
     <w:abstractNumId w:val="0"/>
   </w:num>
   <w:num w:numId="2">
-    <w:abstractNumId w:val="3"/>
+    <w:abstractNumId w:val="4"/>
   </w:num>
   <w:num w:numId="3">
     <w:abstractNumId w:val="1"/>
   </w:num>
   <w:num w:numId="4">
+    <w:abstractNumId w:val="3"/>
+  </w:num>
+  <w:num w:numId="5">
     <w:abstractNumId w:val="2"/>
   </w:num>
 </w:numbering>
 </file>
 
 <file path=word/styles.xml><?xml version="1.0" encoding="utf-8"?>
-<w:styles xmlns:mc="http://schemas.openxmlformats.org/markup-compatibility/2006" xmlns:r="http://schemas.openxmlformats.org/officeDocument/2006/relationships" xmlns:w="http://schemas.openxmlformats.org/wordprocessingml/2006/main" xmlns:w14="http://schemas.microsoft.com/office/word/2010/wordml" xmlns:w15="http://schemas.microsoft.com/office/word/2012/wordml" mc:Ignorable="w14 w15">
+<w:styles xmlns:mc="http://schemas.openxmlformats.org/markup-compatibility/2006" xmlns:r="http://schemas.openxmlformats.org/officeDocument/2006/relationships" xmlns:w="http://schemas.openxmlformats.org/wordprocessingml/2006/main" xmlns:w14="http://schemas.microsoft.com/office/word/2010/wordml" mc:Ignorable="w14">
   <w:docDefaults>
     <w:rPrDefault>
       <w:rPr>
@@ -2617,378 +3352,144 @@
       </w:pPr>
     </w:pPrDefault>
   </w:docDefaults>
-  <w:latentStyles w:defLockedState="0" w:defUIPriority="99" w:defSemiHidden="0" w:defUnhideWhenUsed="0" w:defQFormat="0" w:count="371">
-    <w:lsdException w:name="Normal" w:uiPriority="0" w:qFormat="1"/>
-    <w:lsdException w:name="heading 1" w:uiPriority="9" w:qFormat="1"/>
-    <w:lsdException w:name="heading 2" w:semiHidden="1" w:uiPriority="9" w:unhideWhenUsed="1" w:qFormat="1"/>
-    <w:lsdException w:name="heading 3" w:semiHidden="1" w:uiPriority="9" w:unhideWhenUsed="1" w:qFormat="1"/>
-    <w:lsdException w:name="heading 4" w:semiHidden="1" w:uiPriority="9" w:unhideWhenUsed="1" w:qFormat="1"/>
-    <w:lsdException w:name="heading 5" w:semiHidden="1" w:uiPriority="9" w:unhideWhenUsed="1" w:qFormat="1"/>
-    <w:lsdException w:name="heading 6" w:semiHidden="1" w:uiPriority="9" w:unhideWhenUsed="1" w:qFormat="1"/>
-    <w:lsdException w:name="heading 7" w:semiHidden="1" w:uiPriority="9" w:unhideWhenUsed="1" w:qFormat="1"/>
-    <w:lsdException w:name="heading 8" w:semiHidden="1" w:uiPriority="9" w:unhideWhenUsed="1" w:qFormat="1"/>
-    <w:lsdException w:name="heading 9" w:semiHidden="1" w:uiPriority="9" w:unhideWhenUsed="1" w:qFormat="1"/>
-    <w:lsdException w:name="index 1" w:semiHidden="1" w:unhideWhenUsed="1"/>
-    <w:lsdException w:name="index 2" w:semiHidden="1" w:unhideWhenUsed="1"/>
-    <w:lsdException w:name="index 3" w:semiHidden="1" w:unhideWhenUsed="1"/>
-    <w:lsdException w:name="index 4" w:semiHidden="1" w:unhideWhenUsed="1"/>
-    <w:lsdException w:name="index 5" w:semiHidden="1" w:unhideWhenUsed="1"/>
-    <w:lsdException w:name="index 6" w:semiHidden="1" w:unhideWhenUsed="1"/>
-    <w:lsdException w:name="index 7" w:semiHidden="1" w:unhideWhenUsed="1"/>
-    <w:lsdException w:name="index 8" w:semiHidden="1" w:unhideWhenUsed="1"/>
-    <w:lsdException w:name="index 9" w:semiHidden="1" w:unhideWhenUsed="1"/>
-    <w:lsdException w:name="toc 1" w:semiHidden="1" w:uiPriority="39" w:unhideWhenUsed="1"/>
-    <w:lsdException w:name="toc 2" w:semiHidden="1" w:uiPriority="39" w:unhideWhenUsed="1"/>
-    <w:lsdException w:name="toc 3" w:semiHidden="1" w:uiPriority="39" w:unhideWhenUsed="1"/>
-    <w:lsdException w:name="toc 4" w:semiHidden="1" w:uiPriority="39" w:unhideWhenUsed="1"/>
-    <w:lsdException w:name="toc 5" w:semiHidden="1" w:uiPriority="39" w:unhideWhenUsed="1"/>
-    <w:lsdException w:name="toc 6" w:semiHidden="1" w:uiPriority="39" w:unhideWhenUsed="1"/>
-    <w:lsdException w:name="toc 7" w:semiHidden="1" w:uiPriority="39" w:unhideWhenUsed="1"/>
-    <w:lsdException w:name="toc 8" w:semiHidden="1" w:uiPriority="39" w:unhideWhenUsed="1"/>
-    <w:lsdException w:name="toc 9" w:semiHidden="1" w:uiPriority="39" w:unhideWhenUsed="1"/>
-    <w:lsdException w:name="Normal Indent" w:semiHidden="1" w:unhideWhenUsed="1"/>
-    <w:lsdException w:name="footnote text" w:semiHidden="1" w:unhideWhenUsed="1"/>
-    <w:lsdException w:name="annotation text" w:semiHidden="1" w:unhideWhenUsed="1"/>
-    <w:lsdException w:name="header" w:semiHidden="1" w:unhideWhenUsed="1"/>
-    <w:lsdException w:name="footer" w:semiHidden="1" w:unhideWhenUsed="1"/>
-    <w:lsdException w:name="index heading" w:semiHidden="1" w:unhideWhenUsed="1"/>
-    <w:lsdException w:name="caption" w:semiHidden="1" w:uiPriority="35" w:unhideWhenUsed="1" w:qFormat="1"/>
-    <w:lsdException w:name="table of figures" w:semiHidden="1" w:unhideWhenUsed="1"/>
-    <w:lsdException w:name="envelope address" w:semiHidden="1" w:unhideWhenUsed="1"/>
-    <w:lsdException w:name="envelope return" w:semiHidden="1" w:unhideWhenUsed="1"/>
-    <w:lsdException w:name="footnote reference" w:semiHidden="1" w:unhideWhenUsed="1"/>
-    <w:lsdException w:name="annotation reference" w:semiHidden="1" w:unhideWhenUsed="1"/>
-    <w:lsdException w:name="line number" w:semiHidden="1" w:unhideWhenUsed="1"/>
-    <w:lsdException w:name="page number" w:semiHidden="1" w:unhideWhenUsed="1"/>
-    <w:lsdException w:name="endnote reference" w:semiHidden="1" w:unhideWhenUsed="1"/>
-    <w:lsdException w:name="endnote text" w:semiHidden="1" w:unhideWhenUsed="1"/>
-    <w:lsdException w:name="table of authorities" w:semiHidden="1" w:unhideWhenUsed="1"/>
-    <w:lsdException w:name="macro" w:semiHidden="1" w:unhideWhenUsed="1"/>
-    <w:lsdException w:name="toa heading" w:semiHidden="1" w:unhideWhenUsed="1"/>
-    <w:lsdException w:name="List" w:semiHidden="1" w:unhideWhenUsed="1"/>
-    <w:lsdException w:name="List Bullet" w:semiHidden="1" w:unhideWhenUsed="1"/>
-    <w:lsdException w:name="List Number" w:semiHidden="1" w:unhideWhenUsed="1"/>
-    <w:lsdException w:name="List 2" w:semiHidden="1" w:unhideWhenUsed="1"/>
-    <w:lsdException w:name="List 3" w:semiHidden="1" w:unhideWhenUsed="1"/>
-    <w:lsdException w:name="List 4" w:semiHidden="1" w:unhideWhenUsed="1"/>
-    <w:lsdException w:name="List 5" w:semiHidden="1" w:unhideWhenUsed="1"/>
-    <w:lsdException w:name="List Bullet 2" w:semiHidden="1" w:unhideWhenUsed="1"/>
-    <w:lsdException w:name="List Bullet 3" w:semiHidden="1" w:unhideWhenUsed="1"/>
-    <w:lsdException w:name="List Bullet 4" w:semiHidden="1" w:unhideWhenUsed="1"/>
-    <w:lsdException w:name="List Bullet 5" w:semiHidden="1" w:unhideWhenUsed="1"/>
-    <w:lsdException w:name="List Number 2" w:semiHidden="1" w:unhideWhenUsed="1"/>
-    <w:lsdException w:name="List Number 3" w:semiHidden="1" w:unhideWhenUsed="1"/>
-    <w:lsdException w:name="List Number 4" w:semiHidden="1" w:unhideWhenUsed="1"/>
-    <w:lsdException w:name="List Number 5" w:semiHidden="1" w:unhideWhenUsed="1"/>
-    <w:lsdException w:name="Title" w:uiPriority="10" w:qFormat="1"/>
-    <w:lsdException w:name="Closing" w:semiHidden="1" w:unhideWhenUsed="1"/>
-    <w:lsdException w:name="Signature" w:semiHidden="1" w:unhideWhenUsed="1"/>
-    <w:lsdException w:name="Default Paragraph Font" w:semiHidden="1" w:uiPriority="1" w:unhideWhenUsed="1"/>
-    <w:lsdException w:name="Body Text" w:semiHidden="1" w:unhideWhenUsed="1"/>
-    <w:lsdException w:name="Body Text Indent" w:semiHidden="1" w:unhideWhenUsed="1"/>
-    <w:lsdException w:name="List Continue" w:semiHidden="1" w:unhideWhenUsed="1"/>
-    <w:lsdException w:name="List Continue 2" w:semiHidden="1" w:unhideWhenUsed="1"/>
-    <w:lsdException w:name="List Continue 3" w:semiHidden="1" w:unhideWhenUsed="1"/>
-    <w:lsdException w:name="List Continue 4" w:semiHidden="1" w:unhideWhenUsed="1"/>
-    <w:lsdException w:name="List Continue 5" w:semiHidden="1" w:unhideWhenUsed="1"/>
-    <w:lsdException w:name="Message Header" w:semiHidden="1" w:unhideWhenUsed="1"/>
-    <w:lsdException w:name="Subtitle" w:uiPriority="11" w:qFormat="1"/>
-    <w:lsdException w:name="Salutation" w:semiHidden="1" w:unhideWhenUsed="1"/>
-    <w:lsdException w:name="Date" w:semiHidden="1" w:unhideWhenUsed="1"/>
-    <w:lsdException w:name="Body Text First Indent" w:semiHidden="1" w:unhideWhenUsed="1"/>
-    <w:lsdException w:name="Body Text First Indent 2" w:semiHidden="1" w:unhideWhenUsed="1"/>
-    <w:lsdException w:name="Note Heading" w:semiHidden="1" w:unhideWhenUsed="1"/>
-    <w:lsdException w:name="Body Text 2" w:semiHidden="1" w:unhideWhenUsed="1"/>
-    <w:lsdException w:name="Body Text 3" w:semiHidden="1" w:unhideWhenUsed="1"/>
-    <w:lsdException w:name="Body Text Indent 2" w:semiHidden="1" w:unhideWhenUsed="1"/>
-    <w:lsdException w:name="Body Text Indent 3" w:semiHidden="1" w:unhideWhenUsed="1"/>
-    <w:lsdException w:name="Block Text" w:semiHidden="1" w:unhideWhenUsed="1"/>
-    <w:lsdException w:name="Hyperlink" w:semiHidden="1" w:unhideWhenUsed="1"/>
-    <w:lsdException w:name="FollowedHyperlink" w:semiHidden="1" w:unhideWhenUsed="1"/>
-    <w:lsdException w:name="Strong" w:uiPriority="22" w:qFormat="1"/>
-    <w:lsdException w:name="Emphasis" w:uiPriority="20" w:qFormat="1"/>
-    <w:lsdException w:name="Document Map" w:semiHidden="1" w:unhideWhenUsed="1"/>
-    <w:lsdException w:name="Plain Text" w:semiHidden="1" w:unhideWhenUsed="1"/>
-    <w:lsdException w:name="E-mail Signature" w:semiHidden="1" w:unhideWhenUsed="1"/>
-    <w:lsdException w:name="HTML Top of Form" w:semiHidden="1" w:unhideWhenUsed="1"/>
-    <w:lsdException w:name="HTML Bottom of Form" w:semiHidden="1" w:unhideWhenUsed="1"/>
-    <w:lsdException w:name="Normal (Web)" w:semiHidden="1" w:unhideWhenUsed="1"/>
-    <w:lsdException w:name="HTML Acronym" w:semiHidden="1" w:unhideWhenUsed="1"/>
-    <w:lsdException w:name="HTML Address" w:semiHidden="1" w:unhideWhenUsed="1"/>
-    <w:lsdException w:name="HTML Cite" w:semiHidden="1" w:unhideWhenUsed="1"/>
-    <w:lsdException w:name="HTML Code" w:semiHidden="1" w:unhideWhenUsed="1"/>
-    <w:lsdException w:name="HTML Definition" w:semiHidden="1" w:unhideWhenUsed="1"/>
-    <w:lsdException w:name="HTML Keyboard" w:semiHidden="1" w:unhideWhenUsed="1"/>
-    <w:lsdException w:name="HTML Preformatted" w:semiHidden="1" w:unhideWhenUsed="1"/>
-    <w:lsdException w:name="HTML Sample" w:semiHidden="1" w:unhideWhenUsed="1"/>
-    <w:lsdException w:name="HTML Typewriter" w:semiHidden="1" w:unhideWhenUsed="1"/>
-    <w:lsdException w:name="HTML Variable" w:semiHidden="1" w:unhideWhenUsed="1"/>
-    <w:lsdException w:name="Normal Table" w:semiHidden="1" w:unhideWhenUsed="1"/>
-    <w:lsdException w:name="annotation subject" w:semiHidden="1" w:unhideWhenUsed="1"/>
-    <w:lsdException w:name="No List" w:semiHidden="1" w:unhideWhenUsed="1"/>
-    <w:lsdException w:name="Outline List 1" w:semiHidden="1" w:unhideWhenUsed="1"/>
-    <w:lsdException w:name="Outline List 2" w:semiHidden="1" w:unhideWhenUsed="1"/>
-    <w:lsdException w:name="Outline List 3" w:semiHidden="1" w:unhideWhenUsed="1"/>
-    <w:lsdException w:name="Table Simple 1" w:semiHidden="1" w:unhideWhenUsed="1"/>
-    <w:lsdException w:name="Table Simple 2" w:semiHidden="1" w:unhideWhenUsed="1"/>
-    <w:lsdException w:name="Table Simple 3" w:semiHidden="1" w:unhideWhenUsed="1"/>
-    <w:lsdException w:name="Table Classic 1" w:semiHidden="1" w:unhideWhenUsed="1"/>
-    <w:lsdException w:name="Table Classic 2" w:semiHidden="1" w:unhideWhenUsed="1"/>
-    <w:lsdException w:name="Table Classic 3" w:semiHidden="1" w:unhideWhenUsed="1"/>
-    <w:lsdException w:name="Table Classic 4" w:semiHidden="1" w:unhideWhenUsed="1"/>
-    <w:lsdException w:name="Table Colorful 1" w:semiHidden="1" w:unhideWhenUsed="1"/>
-    <w:lsdException w:name="Table Colorful 2" w:semiHidden="1" w:unhideWhenUsed="1"/>
-    <w:lsdException w:name="Table Colorful 3" w:semiHidden="1" w:unhideWhenUsed="1"/>
-    <w:lsdException w:name="Table Columns 1" w:semiHidden="1" w:unhideWhenUsed="1"/>
-    <w:lsdException w:name="Table Columns 2" w:semiHidden="1" w:unhideWhenUsed="1"/>
-    <w:lsdException w:name="Table Columns 3" w:semiHidden="1" w:unhideWhenUsed="1"/>
-    <w:lsdException w:name="Table Columns 4" w:semiHidden="1" w:unhideWhenUsed="1"/>
-    <w:lsdException w:name="Table Columns 5" w:semiHidden="1" w:unhideWhenUsed="1"/>
-    <w:lsdException w:name="Table Grid 1" w:semiHidden="1" w:unhideWhenUsed="1"/>
-    <w:lsdException w:name="Table Grid 2" w:semiHidden="1" w:unhideWhenUsed="1"/>
-    <w:lsdException w:name="Table Grid 3" w:semiHidden="1" w:unhideWhenUsed="1"/>
-    <w:lsdException w:name="Table Grid 4" w:semiHidden="1" w:unhideWhenUsed="1"/>
-    <w:lsdException w:name="Table Grid 5" w:semiHidden="1" w:unhideWhenUsed="1"/>
-    <w:lsdException w:name="Table Grid 6" w:semiHidden="1" w:unhideWhenUsed="1"/>
-    <w:lsdException w:name="Table Grid 7" w:semiHidden="1" w:unhideWhenUsed="1"/>
-    <w:lsdException w:name="Table Grid 8" w:semiHidden="1" w:unhideWhenUsed="1"/>
-    <w:lsdException w:name="Table List 1" w:semiHidden="1" w:unhideWhenUsed="1"/>
-    <w:lsdException w:name="Table List 2" w:semiHidden="1" w:unhideWhenUsed="1"/>
-    <w:lsdException w:name="Table List 3" w:semiHidden="1" w:unhideWhenUsed="1"/>
-    <w:lsdException w:name="Table List 4" w:semiHidden="1" w:unhideWhenUsed="1"/>
-    <w:lsdException w:name="Table List 5" w:semiHidden="1" w:unhideWhenUsed="1"/>
-    <w:lsdException w:name="Table List 6" w:semiHidden="1" w:unhideWhenUsed="1"/>
-    <w:lsdException w:name="Table List 7" w:semiHidden="1" w:unhideWhenUsed="1"/>
-    <w:lsdException w:name="Table List 8" w:semiHidden="1" w:unhideWhenUsed="1"/>
-    <w:lsdException w:name="Table 3D effects 1" w:semiHidden="1" w:unhideWhenUsed="1"/>
-    <w:lsdException w:name="Table 3D effects 2" w:semiHidden="1" w:unhideWhenUsed="1"/>
-    <w:lsdException w:name="Table 3D effects 3" w:semiHidden="1" w:unhideWhenUsed="1"/>
-    <w:lsdException w:name="Table Contemporary" w:semiHidden="1" w:unhideWhenUsed="1"/>
-    <w:lsdException w:name="Table Elegant" w:semiHidden="1" w:unhideWhenUsed="1"/>
-    <w:lsdException w:name="Table Professional" w:semiHidden="1" w:unhideWhenUsed="1"/>
-    <w:lsdException w:name="Table Subtle 1" w:semiHidden="1" w:unhideWhenUsed="1"/>
-    <w:lsdException w:name="Table Subtle 2" w:semiHidden="1" w:unhideWhenUsed="1"/>
-    <w:lsdException w:name="Table Web 1" w:semiHidden="1" w:unhideWhenUsed="1"/>
-    <w:lsdException w:name="Table Web 2" w:semiHidden="1" w:unhideWhenUsed="1"/>
-    <w:lsdException w:name="Table Web 3" w:semiHidden="1" w:unhideWhenUsed="1"/>
-    <w:lsdException w:name="Balloon Text" w:semiHidden="1" w:unhideWhenUsed="1"/>
-    <w:lsdException w:name="Table Grid" w:uiPriority="59"/>
-    <w:lsdException w:name="Table Theme" w:semiHidden="1" w:unhideWhenUsed="1"/>
-    <w:lsdException w:name="Placeholder Text" w:semiHidden="1"/>
-    <w:lsdException w:name="No Spacing" w:uiPriority="1" w:qFormat="1"/>
-    <w:lsdException w:name="Light Shading" w:uiPriority="60"/>
-    <w:lsdException w:name="Light List" w:uiPriority="61"/>
-    <w:lsdException w:name="Light Grid" w:uiPriority="62"/>
-    <w:lsdException w:name="Medium Shading 1" w:uiPriority="63"/>
-    <w:lsdException w:name="Medium Shading 2" w:uiPriority="64"/>
-    <w:lsdException w:name="Medium List 1" w:uiPriority="65"/>
-    <w:lsdException w:name="Medium List 2" w:uiPriority="66"/>
-    <w:lsdException w:name="Medium Grid 1" w:uiPriority="67"/>
-    <w:lsdException w:name="Medium Grid 2" w:uiPriority="68"/>
-    <w:lsdException w:name="Medium Grid 3" w:uiPriority="69"/>
-    <w:lsdException w:name="Dark List" w:uiPriority="70"/>
-    <w:lsdException w:name="Colorful Shading" w:uiPriority="71"/>
-    <w:lsdException w:name="Colorful List" w:uiPriority="72"/>
-    <w:lsdException w:name="Colorful Grid" w:uiPriority="73"/>
-    <w:lsdException w:name="Light Shading Accent 1" w:uiPriority="60"/>
-    <w:lsdException w:name="Light List Accent 1" w:uiPriority="61"/>
-    <w:lsdException w:name="Light Grid Accent 1" w:uiPriority="62"/>
-    <w:lsdException w:name="Medium Shading 1 Accent 1" w:uiPriority="63"/>
-    <w:lsdException w:name="Medium Shading 2 Accent 1" w:uiPriority="64"/>
-    <w:lsdException w:name="Medium List 1 Accent 1" w:uiPriority="65"/>
-    <w:lsdException w:name="Revision" w:semiHidden="1"/>
-    <w:lsdException w:name="List Paragraph" w:uiPriority="34" w:qFormat="1"/>
-    <w:lsdException w:name="Quote" w:uiPriority="29" w:qFormat="1"/>
-    <w:lsdException w:name="Intense Quote" w:uiPriority="30" w:qFormat="1"/>
-    <w:lsdException w:name="Medium List 2 Accent 1" w:uiPriority="66"/>
-    <w:lsdException w:name="Medium Grid 1 Accent 1" w:uiPriority="67"/>
-    <w:lsdException w:name="Medium Grid 2 Accent 1" w:uiPriority="68"/>
-    <w:lsdException w:name="Medium Grid 3 Accent 1" w:uiPriority="69"/>
-    <w:lsdException w:name="Dark List Accent 1" w:uiPriority="70"/>
-    <w:lsdException w:name="Colorful Shading Accent 1" w:uiPriority="71"/>
-    <w:lsdException w:name="Colorful List Accent 1" w:uiPriority="72"/>
-    <w:lsdException w:name="Colorful Grid Accent 1" w:uiPriority="73"/>
-    <w:lsdException w:name="Light Shading Accent 2" w:uiPriority="60"/>
-    <w:lsdException w:name="Light List Accent 2" w:uiPriority="61"/>
-    <w:lsdException w:name="Light Grid Accent 2" w:uiPriority="62"/>
-    <w:lsdException w:name="Medium Shading 1 Accent 2" w:uiPriority="63"/>
-    <w:lsdException w:name="Medium Shading 2 Accent 2" w:uiPriority="64"/>
-    <w:lsdException w:name="Medium List 1 Accent 2" w:uiPriority="65"/>
-    <w:lsdException w:name="Medium List 2 Accent 2" w:uiPriority="66"/>
-    <w:lsdException w:name="Medium Grid 1 Accent 2" w:uiPriority="67"/>
-    <w:lsdException w:name="Medium Grid 2 Accent 2" w:uiPriority="68"/>
-    <w:lsdException w:name="Medium Grid 3 Accent 2" w:uiPriority="69"/>
-    <w:lsdException w:name="Dark List Accent 2" w:uiPriority="70"/>
-    <w:lsdException w:name="Colorful Shading Accent 2" w:uiPriority="71"/>
-    <w:lsdException w:name="Colorful List Accent 2" w:uiPriority="72"/>
-    <w:lsdException w:name="Colorful Grid Accent 2" w:uiPriority="73"/>
-    <w:lsdException w:name="Light Shading Accent 3" w:uiPriority="60"/>
-    <w:lsdException w:name="Light List Accent 3" w:uiPriority="61"/>
-    <w:lsdException w:name="Light Grid Accent 3" w:uiPriority="62"/>
-    <w:lsdException w:name="Medium Shading 1 Accent 3" w:uiPriority="63"/>
-    <w:lsdException w:name="Medium Shading 2 Accent 3" w:uiPriority="64"/>
-    <w:lsdException w:name="Medium List 1 Accent 3" w:uiPriority="65"/>
-    <w:lsdException w:name="Medium List 2 Accent 3" w:uiPriority="66"/>
-    <w:lsdException w:name="Medium Grid 1 Accent 3" w:uiPriority="67"/>
-    <w:lsdException w:name="Medium Grid 2 Accent 3" w:uiPriority="68"/>
-    <w:lsdException w:name="Medium Grid 3 Accent 3" w:uiPriority="69"/>
-    <w:lsdException w:name="Dark List Accent 3" w:uiPriority="70"/>
-    <w:lsdException w:name="Colorful Shading Accent 3" w:uiPriority="71"/>
-    <w:lsdException w:name="Colorful List Accent 3" w:uiPriority="72"/>
-    <w:lsdException w:name="Colorful Grid Accent 3" w:uiPriority="73"/>
-    <w:lsdException w:name="Light Shading Accent 4" w:uiPriority="60"/>
-    <w:lsdException w:name="Light List Accent 4" w:uiPriority="61"/>
-    <w:lsdException w:name="Light Grid Accent 4" w:uiPriority="62"/>
-    <w:lsdException w:name="Medium Shading 1 Accent 4" w:uiPriority="63"/>
-    <w:lsdException w:name="Medium Shading 2 Accent 4" w:uiPriority="64"/>
-    <w:lsdException w:name="Medium List 1 Accent 4" w:uiPriority="65"/>
-    <w:lsdException w:name="Medium List 2 Accent 4" w:uiPriority="66"/>
-    <w:lsdException w:name="Medium Grid 1 Accent 4" w:uiPriority="67"/>
-    <w:lsdException w:name="Medium Grid 2 Accent 4" w:uiPriority="68"/>
-    <w:lsdException w:name="Medium Grid 3 Accent 4" w:uiPriority="69"/>
-    <w:lsdException w:name="Dark List Accent 4" w:uiPriority="70"/>
-    <w:lsdException w:name="Colorful Shading Accent 4" w:uiPriority="71"/>
-    <w:lsdException w:name="Colorful List Accent 4" w:uiPriority="72"/>
-    <w:lsdException w:name="Colorful Grid Accent 4" w:uiPriority="73"/>
-    <w:lsdException w:name="Light Shading Accent 5" w:uiPriority="60"/>
-    <w:lsdException w:name="Light List Accent 5" w:uiPriority="61"/>
-    <w:lsdException w:name="Light Grid Accent 5" w:uiPriority="62"/>
-    <w:lsdException w:name="Medium Shading 1 Accent 5" w:uiPriority="63"/>
-    <w:lsdException w:name="Medium Shading 2 Accent 5" w:uiPriority="64"/>
-    <w:lsdException w:name="Medium List 1 Accent 5" w:uiPriority="65"/>
-    <w:lsdException w:name="Medium List 2 Accent 5" w:uiPriority="66"/>
-    <w:lsdException w:name="Medium Grid 1 Accent 5" w:uiPriority="67"/>
-    <w:lsdException w:name="Medium Grid 2 Accent 5" w:uiPriority="68"/>
-    <w:lsdException w:name="Medium Grid 3 Accent 5" w:uiPriority="69"/>
-    <w:lsdException w:name="Dark List Accent 5" w:uiPriority="70"/>
-    <w:lsdException w:name="Colorful Shading Accent 5" w:uiPriority="71"/>
-    <w:lsdException w:name="Colorful List Accent 5" w:uiPriority="72"/>
-    <w:lsdException w:name="Colorful Grid Accent 5" w:uiPriority="73"/>
-    <w:lsdException w:name="Light Shading Accent 6" w:uiPriority="60"/>
-    <w:lsdException w:name="Light List Accent 6" w:uiPriority="61"/>
-    <w:lsdException w:name="Light Grid Accent 6" w:uiPriority="62"/>
-    <w:lsdException w:name="Medium Shading 1 Accent 6" w:uiPriority="63"/>
-    <w:lsdException w:name="Medium Shading 2 Accent 6" w:uiPriority="64"/>
-    <w:lsdException w:name="Medium List 1 Accent 6" w:uiPriority="65"/>
-    <w:lsdException w:name="Medium List 2 Accent 6" w:uiPriority="66"/>
-    <w:lsdException w:name="Medium Grid 1 Accent 6" w:uiPriority="67"/>
-    <w:lsdException w:name="Medium Grid 2 Accent 6" w:uiPriority="68"/>
-    <w:lsdException w:name="Medium Grid 3 Accent 6" w:uiPriority="69"/>
-    <w:lsdException w:name="Dark List Accent 6" w:uiPriority="70"/>
-    <w:lsdException w:name="Colorful Shading Accent 6" w:uiPriority="71"/>
-    <w:lsdException w:name="Colorful List Accent 6" w:uiPriority="72"/>
-    <w:lsdException w:name="Colorful Grid Accent 6" w:uiPriority="73"/>
-    <w:lsdException w:name="Subtle Emphasis" w:uiPriority="19" w:qFormat="1"/>
-    <w:lsdException w:name="Intense Emphasis" w:uiPriority="21" w:qFormat="1"/>
-    <w:lsdException w:name="Subtle Reference" w:uiPriority="31" w:qFormat="1"/>
-    <w:lsdException w:name="Intense Reference" w:uiPriority="32" w:qFormat="1"/>
-    <w:lsdException w:name="Book Title" w:uiPriority="33" w:qFormat="1"/>
-    <w:lsdException w:name="Bibliography" w:semiHidden="1" w:uiPriority="37" w:unhideWhenUsed="1"/>
-    <w:lsdException w:name="TOC Heading" w:semiHidden="1" w:uiPriority="39" w:unhideWhenUsed="1" w:qFormat="1"/>
-    <w:lsdException w:name="Plain Table 1" w:uiPriority="41"/>
-    <w:lsdException w:name="Plain Table 2" w:uiPriority="42"/>
-    <w:lsdException w:name="Plain Table 3" w:uiPriority="43"/>
-    <w:lsdException w:name="Plain Table 4" w:uiPriority="44"/>
-    <w:lsdException w:name="Plain Table 5" w:uiPriority="45"/>
-    <w:lsdException w:name="Grid Table Light" w:uiPriority="40"/>
-    <w:lsdException w:name="Grid Table 1 Light" w:uiPriority="46"/>
-    <w:lsdException w:name="Grid Table 2" w:uiPriority="47"/>
-    <w:lsdException w:name="Grid Table 3" w:uiPriority="48"/>
-    <w:lsdException w:name="Grid Table 4" w:uiPriority="49"/>
-    <w:lsdException w:name="Grid Table 5 Dark" w:uiPriority="50"/>
-    <w:lsdException w:name="Grid Table 6 Colorful" w:uiPriority="51"/>
-    <w:lsdException w:name="Grid Table 7 Colorful" w:uiPriority="52"/>
-    <w:lsdException w:name="Grid Table 1 Light Accent 1" w:uiPriority="46"/>
-    <w:lsdException w:name="Grid Table 2 Accent 1" w:uiPriority="47"/>
-    <w:lsdException w:name="Grid Table 3 Accent 1" w:uiPriority="48"/>
-    <w:lsdException w:name="Grid Table 4 Accent 1" w:uiPriority="49"/>
-    <w:lsdException w:name="Grid Table 5 Dark Accent 1" w:uiPriority="50"/>
-    <w:lsdException w:name="Grid Table 6 Colorful Accent 1" w:uiPriority="51"/>
-    <w:lsdException w:name="Grid Table 7 Colorful Accent 1" w:uiPriority="52"/>
-    <w:lsdException w:name="Grid Table 1 Light Accent 2" w:uiPriority="46"/>
-    <w:lsdException w:name="Grid Table 2 Accent 2" w:uiPriority="47"/>
-    <w:lsdException w:name="Grid Table 3 Accent 2" w:uiPriority="48"/>
-    <w:lsdException w:name="Grid Table 4 Accent 2" w:uiPriority="49"/>
-    <w:lsdException w:name="Grid Table 5 Dark Accent 2" w:uiPriority="50"/>
-    <w:lsdException w:name="Grid Table 6 Colorful Accent 2" w:uiPriority="51"/>
-    <w:lsdException w:name="Grid Table 7 Colorful Accent 2" w:uiPriority="52"/>
-    <w:lsdException w:name="Grid Table 1 Light Accent 3" w:uiPriority="46"/>
-    <w:lsdException w:name="Grid Table 2 Accent 3" w:uiPriority="47"/>
-    <w:lsdException w:name="Grid Table 3 Accent 3" w:uiPriority="48"/>
-    <w:lsdException w:name="Grid Table 4 Accent 3" w:uiPriority="49"/>
-    <w:lsdException w:name="Grid Table 5 Dark Accent 3" w:uiPriority="50"/>
-    <w:lsdException w:name="Grid Table 6 Colorful Accent 3" w:uiPriority="51"/>
-    <w:lsdException w:name="Grid Table 7 Colorful Accent 3" w:uiPriority="52"/>
-    <w:lsdException w:name="Grid Table 1 Light Accent 4" w:uiPriority="46"/>
-    <w:lsdException w:name="Grid Table 2 Accent 4" w:uiPriority="47"/>
-    <w:lsdException w:name="Grid Table 3 Accent 4" w:uiPriority="48"/>
-    <w:lsdException w:name="Grid Table 4 Accent 4" w:uiPriority="49"/>
-    <w:lsdException w:name="Grid Table 5 Dark Accent 4" w:uiPriority="50"/>
-    <w:lsdException w:name="Grid Table 6 Colorful Accent 4" w:uiPriority="51"/>
-    <w:lsdException w:name="Grid Table 7 Colorful Accent 4" w:uiPriority="52"/>
-    <w:lsdException w:name="Grid Table 1 Light Accent 5" w:uiPriority="46"/>
-    <w:lsdException w:name="Grid Table 2 Accent 5" w:uiPriority="47"/>
-    <w:lsdException w:name="Grid Table 3 Accent 5" w:uiPriority="48"/>
-    <w:lsdException w:name="Grid Table 4 Accent 5" w:uiPriority="49"/>
-    <w:lsdException w:name="Grid Table 5 Dark Accent 5" w:uiPriority="50"/>
-    <w:lsdException w:name="Grid Table 6 Colorful Accent 5" w:uiPriority="51"/>
-    <w:lsdException w:name="Grid Table 7 Colorful Accent 5" w:uiPriority="52"/>
-    <w:lsdException w:name="Grid Table 1 Light Accent 6" w:uiPriority="46"/>
-    <w:lsdException w:name="Grid Table 2 Accent 6" w:uiPriority="47"/>
-    <w:lsdException w:name="Grid Table 3 Accent 6" w:uiPriority="48"/>
-    <w:lsdException w:name="Grid Table 4 Accent 6" w:uiPriority="49"/>
-    <w:lsdException w:name="Grid Table 5 Dark Accent 6" w:uiPriority="50"/>
-    <w:lsdException w:name="Grid Table 6 Colorful Accent 6" w:uiPriority="51"/>
-    <w:lsdException w:name="Grid Table 7 Colorful Accent 6" w:uiPriority="52"/>
-    <w:lsdException w:name="List Table 1 Light" w:uiPriority="46"/>
-    <w:lsdException w:name="List Table 2" w:uiPriority="47"/>
-    <w:lsdException w:name="List Table 3" w:uiPriority="48"/>
-    <w:lsdException w:name="List Table 4" w:uiPriority="49"/>
-    <w:lsdException w:name="List Table 5 Dark" w:uiPriority="50"/>
-    <w:lsdException w:name="List Table 6 Colorful" w:uiPriority="51"/>
-    <w:lsdException w:name="List Table 7 Colorful" w:uiPriority="52"/>
-    <w:lsdException w:name="List Table 1 Light Accent 1" w:uiPriority="46"/>
-    <w:lsdException w:name="List Table 2 Accent 1" w:uiPriority="47"/>
-    <w:lsdException w:name="List Table 3 Accent 1" w:uiPriority="48"/>
-    <w:lsdException w:name="List Table 4 Accent 1" w:uiPriority="49"/>
-    <w:lsdException w:name="List Table 5 Dark Accent 1" w:uiPriority="50"/>
-    <w:lsdException w:name="List Table 6 Colorful Accent 1" w:uiPriority="51"/>
-    <w:lsdException w:name="List Table 7 Colorful Accent 1" w:uiPriority="52"/>
-    <w:lsdException w:name="List Table 1 Light Accent 2" w:uiPriority="46"/>
-    <w:lsdException w:name="List Table 2 Accent 2" w:uiPriority="47"/>
-    <w:lsdException w:name="List Table 3 Accent 2" w:uiPriority="48"/>
-    <w:lsdException w:name="List Table 4 Accent 2" w:uiPriority="49"/>
-    <w:lsdException w:name="List Table 5 Dark Accent 2" w:uiPriority="50"/>
-    <w:lsdException w:name="List Table 6 Colorful Accent 2" w:uiPriority="51"/>
-    <w:lsdException w:name="List Table 7 Colorful Accent 2" w:uiPriority="52"/>
-    <w:lsdException w:name="List Table 1 Light Accent 3" w:uiPriority="46"/>
-    <w:lsdException w:name="List Table 2 Accent 3" w:uiPriority="47"/>
-    <w:lsdException w:name="List Table 3 Accent 3" w:uiPriority="48"/>
-    <w:lsdException w:name="List Table 4 Accent 3" w:uiPriority="49"/>
-    <w:lsdException w:name="List Table 5 Dark Accent 3" w:uiPriority="50"/>
-    <w:lsdException w:name="List Table 6 Colorful Accent 3" w:uiPriority="51"/>
-    <w:lsdException w:name="List Table 7 Colorful Accent 3" w:uiPriority="52"/>
-    <w:lsdException w:name="List Table 1 Light Accent 4" w:uiPriority="46"/>
-    <w:lsdException w:name="List Table 2 Accent 4" w:uiPriority="47"/>
-    <w:lsdException w:name="List Table 3 Accent 4" w:uiPriority="48"/>
-    <w:lsdException w:name="List Table 4 Accent 4" w:uiPriority="49"/>
-    <w:lsdException w:name="List Table 5 Dark Accent 4" w:uiPriority="50"/>
-    <w:lsdException w:name="List Table 6 Colorful Accent 4" w:uiPriority="51"/>
-    <w:lsdException w:name="List Table 7 Colorful Accent 4" w:uiPriority="52"/>
-    <w:lsdException w:name="List Table 1 Light Accent 5" w:uiPriority="46"/>
-    <w:lsdException w:name="List Table 2 Accent 5" w:uiPriority="47"/>
-    <w:lsdException w:name="List Table 3 Accent 5" w:uiPriority="48"/>
-    <w:lsdException w:name="List Table 4 Accent 5" w:uiPriority="49"/>
-    <w:lsdException w:name="List Table 5 Dark Accent 5" w:uiPriority="50"/>
-    <w:lsdException w:name="List Table 6 Colorful Accent 5" w:uiPriority="51"/>
-    <w:lsdException w:name="List Table 7 Colorful Accent 5" w:uiPriority="52"/>
-    <w:lsdException w:name="List Table 1 Light Accent 6" w:uiPriority="46"/>
-    <w:lsdException w:name="List Table 2 Accent 6" w:uiPriority="47"/>
-    <w:lsdException w:name="List Table 3 Accent 6" w:uiPriority="48"/>
-    <w:lsdException w:name="List Table 4 Accent 6" w:uiPriority="49"/>
-    <w:lsdException w:name="List Table 5 Dark Accent 6" w:uiPriority="50"/>
-    <w:lsdException w:name="List Table 6 Colorful Accent 6" w:uiPriority="51"/>
-    <w:lsdException w:name="List Table 7 Colorful Accent 6" w:uiPriority="52"/>
+  <w:latentStyles w:defLockedState="0" w:defUIPriority="99" w:defSemiHidden="1" w:defUnhideWhenUsed="1" w:defQFormat="0" w:count="267">
+    <w:lsdException w:name="Normal" w:semiHidden="0" w:uiPriority="0" w:unhideWhenUsed="0" w:qFormat="1"/>
+    <w:lsdException w:name="heading 1" w:semiHidden="0" w:uiPriority="9" w:unhideWhenUsed="0" w:qFormat="1"/>
+    <w:lsdException w:name="heading 2" w:uiPriority="9" w:qFormat="1"/>
+    <w:lsdException w:name="heading 3" w:uiPriority="9" w:qFormat="1"/>
+    <w:lsdException w:name="heading 4" w:uiPriority="9" w:qFormat="1"/>
+    <w:lsdException w:name="heading 5" w:uiPriority="9" w:qFormat="1"/>
+    <w:lsdException w:name="heading 6" w:uiPriority="9" w:qFormat="1"/>
+    <w:lsdException w:name="heading 7" w:uiPriority="9" w:qFormat="1"/>
+    <w:lsdException w:name="heading 8" w:uiPriority="9" w:qFormat="1"/>
+    <w:lsdException w:name="heading 9" w:uiPriority="9" w:qFormat="1"/>
+    <w:lsdException w:name="toc 1" w:uiPriority="39"/>
+    <w:lsdException w:name="toc 2" w:uiPriority="39"/>
+    <w:lsdException w:name="toc 3" w:uiPriority="39"/>
+    <w:lsdException w:name="toc 4" w:uiPriority="39"/>
+    <w:lsdException w:name="toc 5" w:uiPriority="39"/>
+    <w:lsdException w:name="toc 6" w:uiPriority="39"/>
+    <w:lsdException w:name="toc 7" w:uiPriority="39"/>
+    <w:lsdException w:name="toc 8" w:uiPriority="39"/>
+    <w:lsdException w:name="toc 9" w:uiPriority="39"/>
+    <w:lsdException w:name="caption" w:uiPriority="35" w:qFormat="1"/>
+    <w:lsdException w:name="Title" w:semiHidden="0" w:uiPriority="10" w:unhideWhenUsed="0" w:qFormat="1"/>
+    <w:lsdException w:name="Default Paragraph Font" w:uiPriority="1"/>
+    <w:lsdException w:name="Subtitle" w:semiHidden="0" w:uiPriority="11" w:unhideWhenUsed="0" w:qFormat="1"/>
+    <w:lsdException w:name="Strong" w:semiHidden="0" w:uiPriority="22" w:unhideWhenUsed="0" w:qFormat="1"/>
+    <w:lsdException w:name="Emphasis" w:semiHidden="0" w:uiPriority="20" w:unhideWhenUsed="0" w:qFormat="1"/>
+    <w:lsdException w:name="Table Grid" w:semiHidden="0" w:uiPriority="59" w:unhideWhenUsed="0"/>
+    <w:lsdException w:name="Placeholder Text" w:unhideWhenUsed="0"/>
+    <w:lsdException w:name="No Spacing" w:semiHidden="0" w:uiPriority="1" w:unhideWhenUsed="0" w:qFormat="1"/>
+    <w:lsdException w:name="Light Shading" w:semiHidden="0" w:uiPriority="60" w:unhideWhenUsed="0"/>
+    <w:lsdException w:name="Light List" w:semiHidden="0" w:uiPriority="61" w:unhideWhenUsed="0"/>
+    <w:lsdException w:name="Light Grid" w:semiHidden="0" w:uiPriority="62" w:unhideWhenUsed="0"/>
+    <w:lsdException w:name="Medium Shading 1" w:semiHidden="0" w:uiPriority="63" w:unhideWhenUsed="0"/>
+    <w:lsdException w:name="Medium Shading 2" w:semiHidden="0" w:uiPriority="64" w:unhideWhenUsed="0"/>
+    <w:lsdException w:name="Medium List 1" w:semiHidden="0" w:uiPriority="65" w:unhideWhenUsed="0"/>
+    <w:lsdException w:name="Medium List 2" w:semiHidden="0" w:uiPriority="66" w:unhideWhenUsed="0"/>
+    <w:lsdException w:name="Medium Grid 1" w:semiHidden="0" w:uiPriority="67" w:unhideWhenUsed="0"/>
+    <w:lsdException w:name="Medium Grid 2" w:semiHidden="0" w:uiPriority="68" w:unhideWhenUsed="0"/>
+    <w:lsdException w:name="Medium Grid 3" w:semiHidden="0" w:uiPriority="69" w:unhideWhenUsed="0"/>
+    <w:lsdException w:name="Dark List" w:semiHidden="0" w:uiPriority="70" w:unhideWhenUsed="0"/>
+    <w:lsdException w:name="Colorful Shading" w:semiHidden="0" w:uiPriority="71" w:unhideWhenUsed="0"/>
+    <w:lsdException w:name="Colorful List" w:semiHidden="0" w:uiPriority="72" w:unhideWhenUsed="0"/>
+    <w:lsdException w:name="Colorful Grid" w:semiHidden="0" w:uiPriority="73" w:unhideWhenUsed="0"/>
+    <w:lsdException w:name="Light Shading Accent 1" w:semiHidden="0" w:uiPriority="60" w:unhideWhenUsed="0"/>
+    <w:lsdException w:name="Light List Accent 1" w:semiHidden="0" w:uiPriority="61" w:unhideWhenUsed="0"/>
+    <w:lsdException w:name="Light Grid Accent 1" w:semiHidden="0" w:uiPriority="62" w:unhideWhenUsed="0"/>
+    <w:lsdException w:name="Medium Shading 1 Accent 1" w:semiHidden="0" w:uiPriority="63" w:unhideWhenUsed="0"/>
+    <w:lsdException w:name="Medium Shading 2 Accent 1" w:semiHidden="0" w:uiPriority="64" w:unhideWhenUsed="0"/>
+    <w:lsdException w:name="Medium List 1 Accent 1" w:semiHidden="0" w:uiPriority="65" w:unhideWhenUsed="0"/>
+    <w:lsdException w:name="Revision" w:unhideWhenUsed="0"/>
+    <w:lsdException w:name="List Paragraph" w:semiHidden="0" w:uiPriority="34" w:unhideWhenUsed="0" w:qFormat="1"/>
+    <w:lsdException w:name="Quote" w:semiHidden="0" w:uiPriority="29" w:unhideWhenUsed="0" w:qFormat="1"/>
+    <w:lsdException w:name="Intense Quote" w:semiHidden="0" w:uiPriority="30" w:unhideWhenUsed="0" w:qFormat="1"/>
+    <w:lsdException w:name="Medium List 2 Accent 1" w:semiHidden="0" w:uiPriority="66" w:unhideWhenUsed="0"/>
+    <w:lsdException w:name="Medium Grid 1 Accent 1" w:semiHidden="0" w:uiPriority="67" w:unhideWhenUsed="0"/>
+    <w:lsdException w:name="Medium Grid 2 Accent 1" w:semiHidden="0" w:uiPriority="68" w:unhideWhenUsed="0"/>
+    <w:lsdException w:name="Medium Grid 3 Accent 1" w:semiHidden="0" w:uiPriority="69" w:unhideWhenUsed="0"/>
+    <w:lsdException w:name="Dark List Accent 1" w:semiHidden="0" w:uiPriority="70" w:unhideWhenUsed="0"/>
+    <w:lsdException w:name="Colorful Shading Accent 1" w:semiHidden="0" w:uiPriority="71" w:unhideWhenUsed="0"/>
+    <w:lsdException w:name="Colorful List Accent 1" w:semiHidden="0" w:uiPriority="72" w:unhideWhenUsed="0"/>
+    <w:lsdException w:name="Colorful Grid Accent 1" w:semiHidden="0" w:uiPriority="73" w:unhideWhenUsed="0"/>
+    <w:lsdException w:name="Light Shading Accent 2" w:semiHidden="0" w:uiPriority="60" w:unhideWhenUsed="0"/>
+    <w:lsdException w:name="Light List Accent 2" w:semiHidden="0" w:uiPriority="61" w:unhideWhenUsed="0"/>
+    <w:lsdException w:name="Light Grid Accent 2" w:semiHidden="0" w:uiPriority="62" w:unhideWhenUsed="0"/>
+    <w:lsdException w:name="Medium Shading 1 Accent 2" w:semiHidden="0" w:uiPriority="63" w:unhideWhenUsed="0"/>
+    <w:lsdException w:name="Medium Shading 2 Accent 2" w:semiHidden="0" w:uiPriority="64" w:unhideWhenUsed="0"/>
+    <w:lsdException w:name="Medium List 1 Accent 2" w:semiHidden="0" w:uiPriority="65" w:unhideWhenUsed="0"/>
+    <w:lsdException w:name="Medium List 2 Accent 2" w:semiHidden="0" w:uiPriority="66" w:unhideWhenUsed="0"/>
+    <w:lsdException w:name="Medium Grid 1 Accent 2" w:semiHidden="0" w:uiPriority="67" w:unhideWhenUsed="0"/>
+    <w:lsdException w:name="Medium Grid 2 Accent 2" w:semiHidden="0" w:uiPriority="68" w:unhideWhenUsed="0"/>
+    <w:lsdException w:name="Medium Grid 3 Accent 2" w:semiHidden="0" w:uiPriority="69" w:unhideWhenUsed="0"/>
+    <w:lsdException w:name="Dark List Accent 2" w:semiHidden="0" w:uiPriority="70" w:unhideWhenUsed="0"/>
+    <w:lsdException w:name="Colorful Shading Accent 2" w:semiHidden="0" w:uiPriority="71" w:unhideWhenUsed="0"/>
+    <w:lsdException w:name="Colorful List Accent 2" w:semiHidden="0" w:uiPriority="72" w:unhideWhenUsed="0"/>
+    <w:lsdException w:name="Colorful Grid Accent 2" w:semiHidden="0" w:uiPriority="73" w:unhideWhenUsed="0"/>
+    <w:lsdException w:name="Light Shading Accent 3" w:semiHidden="0" w:uiPriority="60" w:unhideWhenUsed="0"/>
+    <w:lsdException w:name="Light List Accent 3" w:semiHidden="0" w:uiPriority="61" w:unhideWhenUsed="0"/>
+    <w:lsdException w:name="Light Grid Accent 3" w:semiHidden="0" w:uiPriority="62" w:unhideWhenUsed="0"/>
+    <w:lsdException w:name="Medium Shading 1 Accent 3" w:semiHidden="0" w:uiPriority="63" w:unhideWhenUsed="0"/>
+    <w:lsdException w:name="Medium Shading 2 Accent 3" w:semiHidden="0" w:uiPriority="64" w:unhideWhenUsed="0"/>
+    <w:lsdException w:name="Medium List 1 Accent 3" w:semiHidden="0" w:uiPriority="65" w:unhideWhenUsed="0"/>
+    <w:lsdException w:name="Medium List 2 Accent 3" w:semiHidden="0" w:uiPriority="66" w:unhideWhenUsed="0"/>
+    <w:lsdException w:name="Medium Grid 1 Accent 3" w:semiHidden="0" w:uiPriority="67" w:unhideWhenUsed="0"/>
+    <w:lsdException w:name="Medium Grid 2 Accent 3" w:semiHidden="0" w:uiPriority="68" w:unhideWhenUsed="0"/>
+    <w:lsdException w:name="Medium Grid 3 Accent 3" w:semiHidden="0" w:uiPriority="69" w:unhideWhenUsed="0"/>
+    <w:lsdException w:name="Dark List Accent 3" w:semiHidden="0" w:uiPriority="70" w:unhideWhenUsed="0"/>
+    <w:lsdException w:name="Colorful Shading Accent 3" w:semiHidden="0" w:uiPriority="71" w:unhideWhenUsed="0"/>
+    <w:lsdException w:name="Colorful List Accent 3" w:semiHidden="0" w:uiPriority="72" w:unhideWhenUsed="0"/>
+    <w:lsdException w:name="Colorful Grid Accent 3" w:semiHidden="0" w:uiPriority="73" w:unhideWhenUsed="0"/>
+    <w:lsdException w:name="Light Shading Accent 4" w:semiHidden="0" w:uiPriority="60" w:unhideWhenUsed="0"/>
+    <w:lsdException w:name="Light List Accent 4" w:semiHidden="0" w:uiPriority="61" w:unhideWhenUsed="0"/>
+    <w:lsdException w:name="Light Grid Accent 4" w:semiHidden="0" w:uiPriority="62" w:unhideWhenUsed="0"/>
+    <w:lsdException w:name="Medium Shading 1 Accent 4" w:semiHidden="0" w:uiPriority="63" w:unhideWhenUsed="0"/>
+    <w:lsdException w:name="Medium Shading 2 Accent 4" w:semiHidden="0" w:uiPriority="64" w:unhideWhenUsed="0"/>
+    <w:lsdException w:name="Medium List 1 Accent 4" w:semiHidden="0" w:uiPriority="65" w:unhideWhenUsed="0"/>
+    <w:lsdException w:name="Medium List 2 Accent 4" w:semiHidden="0" w:uiPriority="66" w:unhideWhenUsed="0"/>
+    <w:lsdException w:name="Medium Grid 1 Accent 4" w:semiHidden="0" w:uiPriority="67" w:unhideWhenUsed="0"/>
+    <w:lsdException w:name="Medium Grid 2 Accent 4" w:semiHidden="0" w:uiPriority="68" w:unhideWhenUsed="0"/>
+    <w:lsdException w:name="Medium Grid 3 Accent 4" w:semiHidden="0" w:uiPriority="69" w:unhideWhenUsed="0"/>
+    <w:lsdException w:name="Dark List Accent 4" w:semiHidden="0" w:uiPriority="70" w:unhideWhenUsed="0"/>
+    <w:lsdException w:name="Colorful Shading Accent 4" w:semiHidden="0" w:uiPriority="71" w:unhideWhenUsed="0"/>
+    <w:lsdException w:name="Colorful List Accent 4" w:semiHidden="0" w:uiPriority="72" w:unhideWhenUsed="0"/>
+    <w:lsdException w:name="Colorful Grid Accent 4" w:semiHidden="0" w:uiPriority="73" w:unhideWhenUsed="0"/>
+    <w:lsdException w:name="Light Shading Accent 5" w:semiHidden="0" w:uiPriority="60" w:unhideWhenUsed="0"/>
+    <w:lsdException w:name="Light List Accent 5" w:semiHidden="0" w:uiPriority="61" w:unhideWhenUsed="0"/>
+    <w:lsdException w:name="Light Grid Accent 5" w:semiHidden="0" w:uiPriority="62" w:unhideWhenUsed="0"/>
+    <w:lsdException w:name="Medium Shading 1 Accent 5" w:semiHidden="0" w:uiPriority="63" w:unhideWhenUsed="0"/>
+    <w:lsdException w:name="Medium Shading 2 Accent 5" w:semiHidden="0" w:uiPriority="64" w:unhideWhenUsed="0"/>
+    <w:lsdException w:name="Medium List 1 Accent 5" w:semiHidden="0" w:uiPriority="65" w:unhideWhenUsed="0"/>
+    <w:lsdException w:name="Medium List 2 Accent 5" w:semiHidden="0" w:uiPriority="66" w:unhideWhenUsed="0"/>
+    <w:lsdException w:name="Medium Grid 1 Accent 5" w:semiHidden="0" w:uiPriority="67" w:unhideWhenUsed="0"/>
+    <w:lsdException w:name="Medium Grid 2 Accent 5" w:semiHidden="0" w:uiPriority="68" w:unhideWhenUsed="0"/>
+    <w:lsdException w:name="Medium Grid 3 Accent 5" w:semiHidden="0" w:uiPriority="69" w:unhideWhenUsed="0"/>
+    <w:lsdException w:name="Dark List Accent 5" w:semiHidden="0" w:uiPriority="70" w:unhideWhenUsed="0"/>
+    <w:lsdException w:name="Colorful Shading Accent 5" w:semiHidden="0" w:uiPriority="71" w:unhideWhenUsed="0"/>
+    <w:lsdException w:name="Colorful List Accent 5" w:semiHidden="0" w:uiPriority="72" w:unhideWhenUsed="0"/>
+    <w:lsdException w:name="Colorful Grid Accent 5" w:semiHidden="0" w:uiPriority="73" w:unhideWhenUsed="0"/>
+    <w:lsdException w:name="Light Shading Accent 6" w:semiHidden="0" w:uiPriority="60" w:unhideWhenUsed="0"/>
+    <w:lsdException w:name="Light List Accent 6" w:semiHidden="0" w:uiPriority="61" w:unhideWhenUsed="0"/>
+    <w:lsdException w:name="Light Grid Accent 6" w:semiHidden="0" w:uiPriority="62" w:unhideWhenUsed="0"/>
+    <w:lsdException w:name="Medium Shading 1 Accent 6" w:semiHidden="0" w:uiPriority="63" w:unhideWhenUsed="0"/>
+    <w:lsdException w:name="Medium Shading 2 Accent 6" w:semiHidden="0" w:uiPriority="64" w:unhideWhenUsed="0"/>
+    <w:lsdException w:name="Medium List 1 Accent 6" w:semiHidden="0" w:uiPriority="65" w:unhideWhenUsed="0"/>
+    <w:lsdException w:name="Medium List 2 Accent 6" w:semiHidden="0" w:uiPriority="66" w:unhideWhenUsed="0"/>
+    <w:lsdException w:name="Medium Grid 1 Accent 6" w:semiHidden="0" w:uiPriority="67" w:unhideWhenUsed="0"/>
+    <w:lsdException w:name="Medium Grid 2 Accent 6" w:semiHidden="0" w:uiPriority="68" w:unhideWhenUsed="0"/>
+    <w:lsdException w:name="Medium Grid 3 Accent 6" w:semiHidden="0" w:uiPriority="69" w:unhideWhenUsed="0"/>
+    <w:lsdException w:name="Dark List Accent 6" w:semiHidden="0" w:uiPriority="70" w:unhideWhenUsed="0"/>
+    <w:lsdException w:name="Colorful Shading Accent 6" w:semiHidden="0" w:uiPriority="71" w:unhideWhenUsed="0"/>
+    <w:lsdException w:name="Colorful List Accent 6" w:semiHidden="0" w:uiPriority="72" w:unhideWhenUsed="0"/>
+    <w:lsdException w:name="Colorful Grid Accent 6" w:semiHidden="0" w:uiPriority="73" w:unhideWhenUsed="0"/>
+    <w:lsdException w:name="Subtle Emphasis" w:semiHidden="0" w:uiPriority="19" w:unhideWhenUsed="0" w:qFormat="1"/>
+    <w:lsdException w:name="Intense Emphasis" w:semiHidden="0" w:uiPriority="21" w:unhideWhenUsed="0" w:qFormat="1"/>
+    <w:lsdException w:name="Subtle Reference" w:semiHidden="0" w:uiPriority="31" w:unhideWhenUsed="0" w:qFormat="1"/>
+    <w:lsdException w:name="Intense Reference" w:semiHidden="0" w:uiPriority="32" w:unhideWhenUsed="0" w:qFormat="1"/>
+    <w:lsdException w:name="Book Title" w:semiHidden="0" w:uiPriority="33" w:unhideWhenUsed="0" w:qFormat="1"/>
+    <w:lsdException w:name="Bibliography" w:uiPriority="37"/>
+    <w:lsdException w:name="TOC Heading" w:uiPriority="39" w:qFormat="1"/>
   </w:latentStyles>
   <w:style w:type="paragraph" w:default="1" w:styleId="Normal">
     <w:name w:val="Normal"/>
@@ -3066,6 +3567,7 @@
   <w:style w:type="character" w:default="1" w:styleId="Fuentedeprrafopredeter">
     <w:name w:val="Default Paragraph Font"/>
     <w:uiPriority w:val="1"/>
+    <w:semiHidden/>
     <w:unhideWhenUsed/>
   </w:style>
   <w:style w:type="table" w:default="1" w:styleId="Tablanormal">
@@ -3089,11 +3591,11 @@
     <w:semiHidden/>
     <w:unhideWhenUsed/>
   </w:style>
-  <w:style w:type="paragraph" w:styleId="Puesto">
+  <w:style w:type="paragraph" w:styleId="Ttulo">
     <w:name w:val="Title"/>
     <w:basedOn w:val="Normal"/>
     <w:next w:val="Normal"/>
-    <w:link w:val="PuestoCar"/>
+    <w:link w:val="TtuloCar"/>
     <w:uiPriority w:val="10"/>
     <w:qFormat/>
     <w:rsid w:val="000F1AC9"/>
@@ -3113,10 +3615,10 @@
       <w:szCs w:val="52"/>
     </w:rPr>
   </w:style>
-  <w:style w:type="character" w:customStyle="1" w:styleId="PuestoCar">
-    <w:name w:val="Puesto Car"/>
+  <w:style w:type="character" w:customStyle="1" w:styleId="TtuloCar">
+    <w:name w:val="Título Car"/>
     <w:basedOn w:val="Fuentedeprrafopredeter"/>
-    <w:link w:val="Puesto"/>
+    <w:link w:val="Ttulo"/>
     <w:uiPriority w:val="10"/>
     <w:rsid w:val="000F1AC9"/>
     <w:rPr>
@@ -3307,11 +3809,574 @@
       <w:ind w:left="440"/>
     </w:pPr>
   </w:style>
+  <w:style w:type="paragraph" w:styleId="Textodeglobo">
+    <w:name w:val="Balloon Text"/>
+    <w:basedOn w:val="Normal"/>
+    <w:link w:val="TextodegloboCar"/>
+    <w:uiPriority w:val="99"/>
+    <w:semiHidden/>
+    <w:unhideWhenUsed/>
+    <w:rsid w:val="00FB583A"/>
+    <w:pPr>
+      <w:spacing w:after="0" w:line="240" w:lineRule="auto"/>
+    </w:pPr>
+    <w:rPr>
+      <w:rFonts w:ascii="Tahoma" w:hAnsi="Tahoma" w:cs="Tahoma"/>
+      <w:sz w:val="16"/>
+      <w:szCs w:val="16"/>
+    </w:rPr>
+  </w:style>
+  <w:style w:type="character" w:customStyle="1" w:styleId="TextodegloboCar">
+    <w:name w:val="Texto de globo Car"/>
+    <w:basedOn w:val="Fuentedeprrafopredeter"/>
+    <w:link w:val="Textodeglobo"/>
+    <w:uiPriority w:val="99"/>
+    <w:semiHidden/>
+    <w:rsid w:val="00FB583A"/>
+    <w:rPr>
+      <w:rFonts w:ascii="Tahoma" w:hAnsi="Tahoma" w:cs="Tahoma"/>
+      <w:sz w:val="16"/>
+      <w:szCs w:val="16"/>
+    </w:rPr>
+  </w:style>
+  <w:style w:type="paragraph" w:styleId="TDC2">
+    <w:name w:val="toc 2"/>
+    <w:basedOn w:val="Normal"/>
+    <w:next w:val="Normal"/>
+    <w:autoRedefine/>
+    <w:uiPriority w:val="39"/>
+    <w:unhideWhenUsed/>
+    <w:rsid w:val="00B81FAE"/>
+    <w:pPr>
+      <w:spacing w:after="100"/>
+      <w:ind w:left="220"/>
+    </w:pPr>
+  </w:style>
+</w:styles>
+</file>
+
+<file path=word/stylesWithEffects.xml><?xml version="1.0" encoding="utf-8"?>
+<w:styles xmlns:wpc="http://schemas.microsoft.com/office/word/2010/wordprocessingCanvas" xmlns:mc="http://schemas.openxmlformats.org/markup-compatibility/2006" xmlns:o="urn:schemas-microsoft-com:office:office" xmlns:r="http://schemas.openxmlformats.org/officeDocument/2006/relationships" xmlns:m="http://schemas.openxmlformats.org/officeDocument/2006/math" xmlns:v="urn:schemas-microsoft-com:vml" xmlns:wp14="http://schemas.microsoft.com/office/word/2010/wordprocessingDrawing" xmlns:wp="http://schemas.openxmlformats.org/drawingml/2006/wordprocessingDrawing" xmlns:w10="urn:schemas-microsoft-com:office:word" xmlns:w="http://schemas.openxmlformats.org/wordprocessingml/2006/main" xmlns:w14="http://schemas.microsoft.com/office/word/2010/wordml" xmlns:wpg="http://schemas.microsoft.com/office/word/2010/wordprocessingGroup" xmlns:wpi="http://schemas.microsoft.com/office/word/2010/wordprocessingInk" xmlns:wne="http://schemas.microsoft.com/office/word/2006/wordml" xmlns:wps="http://schemas.microsoft.com/office/word/2010/wordprocessingShape" mc:Ignorable="w14 wp14">
+  <w:docDefaults>
+    <w:rPrDefault>
+      <w:rPr>
+        <w:rFonts w:asciiTheme="minorHAnsi" w:eastAsiaTheme="minorHAnsi" w:hAnsiTheme="minorHAnsi" w:cstheme="minorBidi"/>
+        <w:sz w:val="22"/>
+        <w:szCs w:val="22"/>
+        <w:lang w:val="es-ES" w:eastAsia="en-US" w:bidi="ar-SA"/>
+      </w:rPr>
+    </w:rPrDefault>
+    <w:pPrDefault>
+      <w:pPr>
+        <w:spacing w:after="200" w:line="276" w:lineRule="auto"/>
+      </w:pPr>
+    </w:pPrDefault>
+  </w:docDefaults>
+  <w:latentStyles w:defLockedState="0" w:defUIPriority="99" w:defSemiHidden="1" w:defUnhideWhenUsed="1" w:defQFormat="0" w:count="267">
+    <w:lsdException w:name="Normal" w:semiHidden="0" w:uiPriority="0" w:unhideWhenUsed="0" w:qFormat="1"/>
+    <w:lsdException w:name="heading 1" w:semiHidden="0" w:uiPriority="9" w:unhideWhenUsed="0" w:qFormat="1"/>
+    <w:lsdException w:name="heading 2" w:uiPriority="9" w:qFormat="1"/>
+    <w:lsdException w:name="heading 3" w:uiPriority="9" w:qFormat="1"/>
+    <w:lsdException w:name="heading 4" w:uiPriority="9" w:qFormat="1"/>
+    <w:lsdException w:name="heading 5" w:uiPriority="9" w:qFormat="1"/>
+    <w:lsdException w:name="heading 6" w:uiPriority="9" w:qFormat="1"/>
+    <w:lsdException w:name="heading 7" w:uiPriority="9" w:qFormat="1"/>
+    <w:lsdException w:name="heading 8" w:uiPriority="9" w:qFormat="1"/>
+    <w:lsdException w:name="heading 9" w:uiPriority="9" w:qFormat="1"/>
+    <w:lsdException w:name="toc 1" w:uiPriority="39"/>
+    <w:lsdException w:name="toc 2" w:uiPriority="39"/>
+    <w:lsdException w:name="toc 3" w:uiPriority="39"/>
+    <w:lsdException w:name="toc 4" w:uiPriority="39"/>
+    <w:lsdException w:name="toc 5" w:uiPriority="39"/>
+    <w:lsdException w:name="toc 6" w:uiPriority="39"/>
+    <w:lsdException w:name="toc 7" w:uiPriority="39"/>
+    <w:lsdException w:name="toc 8" w:uiPriority="39"/>
+    <w:lsdException w:name="toc 9" w:uiPriority="39"/>
+    <w:lsdException w:name="caption" w:uiPriority="35" w:qFormat="1"/>
+    <w:lsdException w:name="Title" w:semiHidden="0" w:uiPriority="10" w:unhideWhenUsed="0" w:qFormat="1"/>
+    <w:lsdException w:name="Default Paragraph Font" w:uiPriority="1"/>
+    <w:lsdException w:name="Subtitle" w:semiHidden="0" w:uiPriority="11" w:unhideWhenUsed="0" w:qFormat="1"/>
+    <w:lsdException w:name="Strong" w:semiHidden="0" w:uiPriority="22" w:unhideWhenUsed="0" w:qFormat="1"/>
+    <w:lsdException w:name="Emphasis" w:semiHidden="0" w:uiPriority="20" w:unhideWhenUsed="0" w:qFormat="1"/>
+    <w:lsdException w:name="Table Grid" w:semiHidden="0" w:uiPriority="59" w:unhideWhenUsed="0"/>
+    <w:lsdException w:name="Placeholder Text" w:unhideWhenUsed="0"/>
+    <w:lsdException w:name="No Spacing" w:semiHidden="0" w:uiPriority="1" w:unhideWhenUsed="0" w:qFormat="1"/>
+    <w:lsdException w:name="Light Shading" w:semiHidden="0" w:uiPriority="60" w:unhideWhenUsed="0"/>
+    <w:lsdException w:name="Light List" w:semiHidden="0" w:uiPriority="61" w:unhideWhenUsed="0"/>
+    <w:lsdException w:name="Light Grid" w:semiHidden="0" w:uiPriority="62" w:unhideWhenUsed="0"/>
+    <w:lsdException w:name="Medium Shading 1" w:semiHidden="0" w:uiPriority="63" w:unhideWhenUsed="0"/>
+    <w:lsdException w:name="Medium Shading 2" w:semiHidden="0" w:uiPriority="64" w:unhideWhenUsed="0"/>
+    <w:lsdException w:name="Medium List 1" w:semiHidden="0" w:uiPriority="65" w:unhideWhenUsed="0"/>
+    <w:lsdException w:name="Medium List 2" w:semiHidden="0" w:uiPriority="66" w:unhideWhenUsed="0"/>
+    <w:lsdException w:name="Medium Grid 1" w:semiHidden="0" w:uiPriority="67" w:unhideWhenUsed="0"/>
+    <w:lsdException w:name="Medium Grid 2" w:semiHidden="0" w:uiPriority="68" w:unhideWhenUsed="0"/>
+    <w:lsdException w:name="Medium Grid 3" w:semiHidden="0" w:uiPriority="69" w:unhideWhenUsed="0"/>
+    <w:lsdException w:name="Dark List" w:semiHidden="0" w:uiPriority="70" w:unhideWhenUsed="0"/>
+    <w:lsdException w:name="Colorful Shading" w:semiHidden="0" w:uiPriority="71" w:unhideWhenUsed="0"/>
+    <w:lsdException w:name="Colorful List" w:semiHidden="0" w:uiPriority="72" w:unhideWhenUsed="0"/>
+    <w:lsdException w:name="Colorful Grid" w:semiHidden="0" w:uiPriority="73" w:unhideWhenUsed="0"/>
+    <w:lsdException w:name="Light Shading Accent 1" w:semiHidden="0" w:uiPriority="60" w:unhideWhenUsed="0"/>
+    <w:lsdException w:name="Light List Accent 1" w:semiHidden="0" w:uiPriority="61" w:unhideWhenUsed="0"/>
+    <w:lsdException w:name="Light Grid Accent 1" w:semiHidden="0" w:uiPriority="62" w:unhideWhenUsed="0"/>
+    <w:lsdException w:name="Medium Shading 1 Accent 1" w:semiHidden="0" w:uiPriority="63" w:unhideWhenUsed="0"/>
+    <w:lsdException w:name="Medium Shading 2 Accent 1" w:semiHidden="0" w:uiPriority="64" w:unhideWhenUsed="0"/>
+    <w:lsdException w:name="Medium List 1 Accent 1" w:semiHidden="0" w:uiPriority="65" w:unhideWhenUsed="0"/>
+    <w:lsdException w:name="Revision" w:unhideWhenUsed="0"/>
+    <w:lsdException w:name="List Paragraph" w:semiHidden="0" w:uiPriority="34" w:unhideWhenUsed="0" w:qFormat="1"/>
+    <w:lsdException w:name="Quote" w:semiHidden="0" w:uiPriority="29" w:unhideWhenUsed="0" w:qFormat="1"/>
+    <w:lsdException w:name="Intense Quote" w:semiHidden="0" w:uiPriority="30" w:unhideWhenUsed="0" w:qFormat="1"/>
+    <w:lsdException w:name="Medium List 2 Accent 1" w:semiHidden="0" w:uiPriority="66" w:unhideWhenUsed="0"/>
+    <w:lsdException w:name="Medium Grid 1 Accent 1" w:semiHidden="0" w:uiPriority="67" w:unhideWhenUsed="0"/>
+    <w:lsdException w:name="Medium Grid 2 Accent 1" w:semiHidden="0" w:uiPriority="68" w:unhideWhenUsed="0"/>
+    <w:lsdException w:name="Medium Grid 3 Accent 1" w:semiHidden="0" w:uiPriority="69" w:unhideWhenUsed="0"/>
+    <w:lsdException w:name="Dark List Accent 1" w:semiHidden="0" w:uiPriority="70" w:unhideWhenUsed="0"/>
+    <w:lsdException w:name="Colorful Shading Accent 1" w:semiHidden="0" w:uiPriority="71" w:unhideWhenUsed="0"/>
+    <w:lsdException w:name="Colorful List Accent 1" w:semiHidden="0" w:uiPriority="72" w:unhideWhenUsed="0"/>
+    <w:lsdException w:name="Colorful Grid Accent 1" w:semiHidden="0" w:uiPriority="73" w:unhideWhenUsed="0"/>
+    <w:lsdException w:name="Light Shading Accent 2" w:semiHidden="0" w:uiPriority="60" w:unhideWhenUsed="0"/>
+    <w:lsdException w:name="Light List Accent 2" w:semiHidden="0" w:uiPriority="61" w:unhideWhenUsed="0"/>
+    <w:lsdException w:name="Light Grid Accent 2" w:semiHidden="0" w:uiPriority="62" w:unhideWhenUsed="0"/>
+    <w:lsdException w:name="Medium Shading 1 Accent 2" w:semiHidden="0" w:uiPriority="63" w:unhideWhenUsed="0"/>
+    <w:lsdException w:name="Medium Shading 2 Accent 2" w:semiHidden="0" w:uiPriority="64" w:unhideWhenUsed="0"/>
+    <w:lsdException w:name="Medium List 1 Accent 2" w:semiHidden="0" w:uiPriority="65" w:unhideWhenUsed="0"/>
+    <w:lsdException w:name="Medium List 2 Accent 2" w:semiHidden="0" w:uiPriority="66" w:unhideWhenUsed="0"/>
+    <w:lsdException w:name="Medium Grid 1 Accent 2" w:semiHidden="0" w:uiPriority="67" w:unhideWhenUsed="0"/>
+    <w:lsdException w:name="Medium Grid 2 Accent 2" w:semiHidden="0" w:uiPriority="68" w:unhideWhenUsed="0"/>
+    <w:lsdException w:name="Medium Grid 3 Accent 2" w:semiHidden="0" w:uiPriority="69" w:unhideWhenUsed="0"/>
+    <w:lsdException w:name="Dark List Accent 2" w:semiHidden="0" w:uiPriority="70" w:unhideWhenUsed="0"/>
+    <w:lsdException w:name="Colorful Shading Accent 2" w:semiHidden="0" w:uiPriority="71" w:unhideWhenUsed="0"/>
+    <w:lsdException w:name="Colorful List Accent 2" w:semiHidden="0" w:uiPriority="72" w:unhideWhenUsed="0"/>
+    <w:lsdException w:name="Colorful Grid Accent 2" w:semiHidden="0" w:uiPriority="73" w:unhideWhenUsed="0"/>
+    <w:lsdException w:name="Light Shading Accent 3" w:semiHidden="0" w:uiPriority="60" w:unhideWhenUsed="0"/>
+    <w:lsdException w:name="Light List Accent 3" w:semiHidden="0" w:uiPriority="61" w:unhideWhenUsed="0"/>
+    <w:lsdException w:name="Light Grid Accent 3" w:semiHidden="0" w:uiPriority="62" w:unhideWhenUsed="0"/>
+    <w:lsdException w:name="Medium Shading 1 Accent 3" w:semiHidden="0" w:uiPriority="63" w:unhideWhenUsed="0"/>
+    <w:lsdException w:name="Medium Shading 2 Accent 3" w:semiHidden="0" w:uiPriority="64" w:unhideWhenUsed="0"/>
+    <w:lsdException w:name="Medium List 1 Accent 3" w:semiHidden="0" w:uiPriority="65" w:unhideWhenUsed="0"/>
+    <w:lsdException w:name="Medium List 2 Accent 3" w:semiHidden="0" w:uiPriority="66" w:unhideWhenUsed="0"/>
+    <w:lsdException w:name="Medium Grid 1 Accent 3" w:semiHidden="0" w:uiPriority="67" w:unhideWhenUsed="0"/>
+    <w:lsdException w:name="Medium Grid 2 Accent 3" w:semiHidden="0" w:uiPriority="68" w:unhideWhenUsed="0"/>
+    <w:lsdException w:name="Medium Grid 3 Accent 3" w:semiHidden="0" w:uiPriority="69" w:unhideWhenUsed="0"/>
+    <w:lsdException w:name="Dark List Accent 3" w:semiHidden="0" w:uiPriority="70" w:unhideWhenUsed="0"/>
+    <w:lsdException w:name="Colorful Shading Accent 3" w:semiHidden="0" w:uiPriority="71" w:unhideWhenUsed="0"/>
+    <w:lsdException w:name="Colorful List Accent 3" w:semiHidden="0" w:uiPriority="72" w:unhideWhenUsed="0"/>
+    <w:lsdException w:name="Colorful Grid Accent 3" w:semiHidden="0" w:uiPriority="73" w:unhideWhenUsed="0"/>
+    <w:lsdException w:name="Light Shading Accent 4" w:semiHidden="0" w:uiPriority="60" w:unhideWhenUsed="0"/>
+    <w:lsdException w:name="Light List Accent 4" w:semiHidden="0" w:uiPriority="61" w:unhideWhenUsed="0"/>
+    <w:lsdException w:name="Light Grid Accent 4" w:semiHidden="0" w:uiPriority="62" w:unhideWhenUsed="0"/>
+    <w:lsdException w:name="Medium Shading 1 Accent 4" w:semiHidden="0" w:uiPriority="63" w:unhideWhenUsed="0"/>
+    <w:lsdException w:name="Medium Shading 2 Accent 4" w:semiHidden="0" w:uiPriority="64" w:unhideWhenUsed="0"/>
+    <w:lsdException w:name="Medium List 1 Accent 4" w:semiHidden="0" w:uiPriority="65" w:unhideWhenUsed="0"/>
+    <w:lsdException w:name="Medium List 2 Accent 4" w:semiHidden="0" w:uiPriority="66" w:unhideWhenUsed="0"/>
+    <w:lsdException w:name="Medium Grid 1 Accent 4" w:semiHidden="0" w:uiPriority="67" w:unhideWhenUsed="0"/>
+    <w:lsdException w:name="Medium Grid 2 Accent 4" w:semiHidden="0" w:uiPriority="68" w:unhideWhenUsed="0"/>
+    <w:lsdException w:name="Medium Grid 3 Accent 4" w:semiHidden="0" w:uiPriority="69" w:unhideWhenUsed="0"/>
+    <w:lsdException w:name="Dark List Accent 4" w:semiHidden="0" w:uiPriority="70" w:unhideWhenUsed="0"/>
+    <w:lsdException w:name="Colorful Shading Accent 4" w:semiHidden="0" w:uiPriority="71" w:unhideWhenUsed="0"/>
+    <w:lsdException w:name="Colorful List Accent 4" w:semiHidden="0" w:uiPriority="72" w:unhideWhenUsed="0"/>
+    <w:lsdException w:name="Colorful Grid Accent 4" w:semiHidden="0" w:uiPriority="73" w:unhideWhenUsed="0"/>
+    <w:lsdException w:name="Light Shading Accent 5" w:semiHidden="0" w:uiPriority="60" w:unhideWhenUsed="0"/>
+    <w:lsdException w:name="Light List Accent 5" w:semiHidden="0" w:uiPriority="61" w:unhideWhenUsed="0"/>
+    <w:lsdException w:name="Light Grid Accent 5" w:semiHidden="0" w:uiPriority="62" w:unhideWhenUsed="0"/>
+    <w:lsdException w:name="Medium Shading 1 Accent 5" w:semiHidden="0" w:uiPriority="63" w:unhideWhenUsed="0"/>
+    <w:lsdException w:name="Medium Shading 2 Accent 5" w:semiHidden="0" w:uiPriority="64" w:unhideWhenUsed="0"/>
+    <w:lsdException w:name="Medium List 1 Accent 5" w:semiHidden="0" w:uiPriority="65" w:unhideWhenUsed="0"/>
+    <w:lsdException w:name="Medium List 2 Accent 5" w:semiHidden="0" w:uiPriority="66" w:unhideWhenUsed="0"/>
+    <w:lsdException w:name="Medium Grid 1 Accent 5" w:semiHidden="0" w:uiPriority="67" w:unhideWhenUsed="0"/>
+    <w:lsdException w:name="Medium Grid 2 Accent 5" w:semiHidden="0" w:uiPriority="68" w:unhideWhenUsed="0"/>
+    <w:lsdException w:name="Medium Grid 3 Accent 5" w:semiHidden="0" w:uiPriority="69" w:unhideWhenUsed="0"/>
+    <w:lsdException w:name="Dark List Accent 5" w:semiHidden="0" w:uiPriority="70" w:unhideWhenUsed="0"/>
+    <w:lsdException w:name="Colorful Shading Accent 5" w:semiHidden="0" w:uiPriority="71" w:unhideWhenUsed="0"/>
+    <w:lsdException w:name="Colorful List Accent 5" w:semiHidden="0" w:uiPriority="72" w:unhideWhenUsed="0"/>
+    <w:lsdException w:name="Colorful Grid Accent 5" w:semiHidden="0" w:uiPriority="73" w:unhideWhenUsed="0"/>
+    <w:lsdException w:name="Light Shading Accent 6" w:semiHidden="0" w:uiPriority="60" w:unhideWhenUsed="0"/>
+    <w:lsdException w:name="Light List Accent 6" w:semiHidden="0" w:uiPriority="61" w:unhideWhenUsed="0"/>
+    <w:lsdException w:name="Light Grid Accent 6" w:semiHidden="0" w:uiPriority="62" w:unhideWhenUsed="0"/>
+    <w:lsdException w:name="Medium Shading 1 Accent 6" w:semiHidden="0" w:uiPriority="63" w:unhideWhenUsed="0"/>
+    <w:lsdException w:name="Medium Shading 2 Accent 6" w:semiHidden="0" w:uiPriority="64" w:unhideWhenUsed="0"/>
+    <w:lsdException w:name="Medium List 1 Accent 6" w:semiHidden="0" w:uiPriority="65" w:unhideWhenUsed="0"/>
+    <w:lsdException w:name="Medium List 2 Accent 6" w:semiHidden="0" w:uiPriority="66" w:unhideWhenUsed="0"/>
+    <w:lsdException w:name="Medium Grid 1 Accent 6" w:semiHidden="0" w:uiPriority="67" w:unhideWhenUsed="0"/>
+    <w:lsdException w:name="Medium Grid 2 Accent 6" w:semiHidden="0" w:uiPriority="68" w:unhideWhenUsed="0"/>
+    <w:lsdException w:name="Medium Grid 3 Accent 6" w:semiHidden="0" w:uiPriority="69" w:unhideWhenUsed="0"/>
+    <w:lsdException w:name="Dark List Accent 6" w:semiHidden="0" w:uiPriority="70" w:unhideWhenUsed="0"/>
+    <w:lsdException w:name="Colorful Shading Accent 6" w:semiHidden="0" w:uiPriority="71" w:unhideWhenUsed="0"/>
+    <w:lsdException w:name="Colorful List Accent 6" w:semiHidden="0" w:uiPriority="72" w:unhideWhenUsed="0"/>
+    <w:lsdException w:name="Colorful Grid Accent 6" w:semiHidden="0" w:uiPriority="73" w:unhideWhenUsed="0"/>
+    <w:lsdException w:name="Subtle Emphasis" w:semiHidden="0" w:uiPriority="19" w:unhideWhenUsed="0" w:qFormat="1"/>
+    <w:lsdException w:name="Intense Emphasis" w:semiHidden="0" w:uiPriority="21" w:unhideWhenUsed="0" w:qFormat="1"/>
+    <w:lsdException w:name="Subtle Reference" w:semiHidden="0" w:uiPriority="31" w:unhideWhenUsed="0" w:qFormat="1"/>
+    <w:lsdException w:name="Intense Reference" w:semiHidden="0" w:uiPriority="32" w:unhideWhenUsed="0" w:qFormat="1"/>
+    <w:lsdException w:name="Book Title" w:semiHidden="0" w:uiPriority="33" w:unhideWhenUsed="0" w:qFormat="1"/>
+    <w:lsdException w:name="Bibliography" w:uiPriority="37"/>
+    <w:lsdException w:name="TOC Heading" w:uiPriority="39" w:qFormat="1"/>
+  </w:latentStyles>
+  <w:style w:type="paragraph" w:default="1" w:styleId="Normal">
+    <w:name w:val="Normal"/>
+    <w:qFormat/>
+  </w:style>
+  <w:style w:type="paragraph" w:styleId="Ttulo1">
+    <w:name w:val="heading 1"/>
+    <w:basedOn w:val="Normal"/>
+    <w:next w:val="Normal"/>
+    <w:link w:val="Ttulo1Car"/>
+    <w:uiPriority w:val="9"/>
+    <w:qFormat/>
+    <w:rsid w:val="00E1174D"/>
+    <w:pPr>
+      <w:keepNext/>
+      <w:keepLines/>
+      <w:spacing w:before="480" w:after="0"/>
+      <w:outlineLvl w:val="0"/>
+    </w:pPr>
+    <w:rPr>
+      <w:rFonts w:asciiTheme="majorHAnsi" w:eastAsiaTheme="majorEastAsia" w:hAnsiTheme="majorHAnsi" w:cstheme="majorBidi"/>
+      <w:b/>
+      <w:bCs/>
+      <w:color w:val="365F91" w:themeColor="accent1" w:themeShade="BF"/>
+      <w:sz w:val="28"/>
+      <w:szCs w:val="28"/>
+    </w:rPr>
+  </w:style>
+  <w:style w:type="paragraph" w:styleId="Ttulo2">
+    <w:name w:val="heading 2"/>
+    <w:basedOn w:val="Normal"/>
+    <w:next w:val="Normal"/>
+    <w:link w:val="Ttulo2Car"/>
+    <w:uiPriority w:val="9"/>
+    <w:unhideWhenUsed/>
+    <w:qFormat/>
+    <w:rsid w:val="00E1174D"/>
+    <w:pPr>
+      <w:keepNext/>
+      <w:keepLines/>
+      <w:spacing w:before="200" w:after="0"/>
+      <w:outlineLvl w:val="1"/>
+    </w:pPr>
+    <w:rPr>
+      <w:rFonts w:asciiTheme="majorHAnsi" w:eastAsiaTheme="majorEastAsia" w:hAnsiTheme="majorHAnsi" w:cstheme="majorBidi"/>
+      <w:b/>
+      <w:bCs/>
+      <w:color w:val="4F81BD" w:themeColor="accent1"/>
+      <w:sz w:val="26"/>
+      <w:szCs w:val="26"/>
+    </w:rPr>
+  </w:style>
+  <w:style w:type="paragraph" w:styleId="Ttulo3">
+    <w:name w:val="heading 3"/>
+    <w:basedOn w:val="Normal"/>
+    <w:next w:val="Normal"/>
+    <w:link w:val="Ttulo3Car"/>
+    <w:uiPriority w:val="9"/>
+    <w:unhideWhenUsed/>
+    <w:qFormat/>
+    <w:rsid w:val="00FE2ADC"/>
+    <w:pPr>
+      <w:keepNext/>
+      <w:keepLines/>
+      <w:spacing w:before="40" w:after="0"/>
+      <w:outlineLvl w:val="2"/>
+    </w:pPr>
+    <w:rPr>
+      <w:rFonts w:asciiTheme="majorHAnsi" w:eastAsiaTheme="majorEastAsia" w:hAnsiTheme="majorHAnsi" w:cstheme="majorBidi"/>
+      <w:color w:val="243F60" w:themeColor="accent1" w:themeShade="7F"/>
+      <w:sz w:val="24"/>
+      <w:szCs w:val="24"/>
+    </w:rPr>
+  </w:style>
+  <w:style w:type="character" w:default="1" w:styleId="Fuentedeprrafopredeter">
+    <w:name w:val="Default Paragraph Font"/>
+    <w:uiPriority w:val="1"/>
+    <w:semiHidden/>
+    <w:unhideWhenUsed/>
+  </w:style>
+  <w:style w:type="table" w:default="1" w:styleId="Tablanormal">
+    <w:name w:val="Normal Table"/>
+    <w:uiPriority w:val="99"/>
+    <w:semiHidden/>
+    <w:unhideWhenUsed/>
+    <w:tblPr>
+      <w:tblInd w:w="0" w:type="dxa"/>
+      <w:tblCellMar>
+        <w:top w:w="0" w:type="dxa"/>
+        <w:left w:w="108" w:type="dxa"/>
+        <w:bottom w:w="0" w:type="dxa"/>
+        <w:right w:w="108" w:type="dxa"/>
+      </w:tblCellMar>
+    </w:tblPr>
+  </w:style>
+  <w:style w:type="numbering" w:default="1" w:styleId="Sinlista">
+    <w:name w:val="No List"/>
+    <w:uiPriority w:val="99"/>
+    <w:semiHidden/>
+    <w:unhideWhenUsed/>
+  </w:style>
+  <w:style w:type="paragraph" w:styleId="Ttulo">
+    <w:name w:val="Title"/>
+    <w:basedOn w:val="Normal"/>
+    <w:next w:val="Normal"/>
+    <w:link w:val="TtuloCar"/>
+    <w:uiPriority w:val="10"/>
+    <w:qFormat/>
+    <w:rsid w:val="000F1AC9"/>
+    <w:pPr>
+      <w:pBdr>
+        <w:bottom w:val="single" w:sz="8" w:space="4" w:color="4F81BD" w:themeColor="accent1"/>
+      </w:pBdr>
+      <w:spacing w:after="300" w:line="240" w:lineRule="auto"/>
+      <w:contextualSpacing/>
+    </w:pPr>
+    <w:rPr>
+      <w:rFonts w:asciiTheme="majorHAnsi" w:eastAsiaTheme="majorEastAsia" w:hAnsiTheme="majorHAnsi" w:cstheme="majorBidi"/>
+      <w:color w:val="17365D" w:themeColor="text2" w:themeShade="BF"/>
+      <w:spacing w:val="5"/>
+      <w:kern w:val="28"/>
+      <w:sz w:val="52"/>
+      <w:szCs w:val="52"/>
+    </w:rPr>
+  </w:style>
+  <w:style w:type="character" w:customStyle="1" w:styleId="TtuloCar">
+    <w:name w:val="Título Car"/>
+    <w:basedOn w:val="Fuentedeprrafopredeter"/>
+    <w:link w:val="Ttulo"/>
+    <w:uiPriority w:val="10"/>
+    <w:rsid w:val="000F1AC9"/>
+    <w:rPr>
+      <w:rFonts w:asciiTheme="majorHAnsi" w:eastAsiaTheme="majorEastAsia" w:hAnsiTheme="majorHAnsi" w:cstheme="majorBidi"/>
+      <w:color w:val="17365D" w:themeColor="text2" w:themeShade="BF"/>
+      <w:spacing w:val="5"/>
+      <w:kern w:val="28"/>
+      <w:sz w:val="52"/>
+      <w:szCs w:val="52"/>
+    </w:rPr>
+  </w:style>
+  <w:style w:type="character" w:customStyle="1" w:styleId="Ttulo1Car">
+    <w:name w:val="Título 1 Car"/>
+    <w:basedOn w:val="Fuentedeprrafopredeter"/>
+    <w:link w:val="Ttulo1"/>
+    <w:uiPriority w:val="9"/>
+    <w:rsid w:val="00E1174D"/>
+    <w:rPr>
+      <w:rFonts w:asciiTheme="majorHAnsi" w:eastAsiaTheme="majorEastAsia" w:hAnsiTheme="majorHAnsi" w:cstheme="majorBidi"/>
+      <w:b/>
+      <w:bCs/>
+      <w:color w:val="365F91" w:themeColor="accent1" w:themeShade="BF"/>
+      <w:sz w:val="28"/>
+      <w:szCs w:val="28"/>
+    </w:rPr>
+  </w:style>
+  <w:style w:type="character" w:customStyle="1" w:styleId="Ttulo2Car">
+    <w:name w:val="Título 2 Car"/>
+    <w:basedOn w:val="Fuentedeprrafopredeter"/>
+    <w:link w:val="Ttulo2"/>
+    <w:uiPriority w:val="9"/>
+    <w:rsid w:val="00E1174D"/>
+    <w:rPr>
+      <w:rFonts w:asciiTheme="majorHAnsi" w:eastAsiaTheme="majorEastAsia" w:hAnsiTheme="majorHAnsi" w:cstheme="majorBidi"/>
+      <w:b/>
+      <w:bCs/>
+      <w:color w:val="4F81BD" w:themeColor="accent1"/>
+      <w:sz w:val="26"/>
+      <w:szCs w:val="26"/>
+    </w:rPr>
+  </w:style>
+  <w:style w:type="paragraph" w:styleId="Prrafodelista">
+    <w:name w:val="List Paragraph"/>
+    <w:basedOn w:val="Normal"/>
+    <w:uiPriority w:val="34"/>
+    <w:qFormat/>
+    <w:rsid w:val="00AF5089"/>
+    <w:pPr>
+      <w:ind w:left="720"/>
+      <w:contextualSpacing/>
+    </w:pPr>
+  </w:style>
+  <w:style w:type="paragraph" w:styleId="Sinespaciado">
+    <w:name w:val="No Spacing"/>
+    <w:link w:val="SinespaciadoCar"/>
+    <w:uiPriority w:val="1"/>
+    <w:qFormat/>
+    <w:rsid w:val="00C43329"/>
+    <w:pPr>
+      <w:spacing w:after="0" w:line="240" w:lineRule="auto"/>
+    </w:pPr>
+    <w:rPr>
+      <w:rFonts w:eastAsiaTheme="minorEastAsia"/>
+      <w:lang w:eastAsia="es-ES"/>
+    </w:rPr>
+  </w:style>
+  <w:style w:type="character" w:customStyle="1" w:styleId="SinespaciadoCar">
+    <w:name w:val="Sin espaciado Car"/>
+    <w:basedOn w:val="Fuentedeprrafopredeter"/>
+    <w:link w:val="Sinespaciado"/>
+    <w:uiPriority w:val="1"/>
+    <w:rsid w:val="00C43329"/>
+    <w:rPr>
+      <w:rFonts w:eastAsiaTheme="minorEastAsia"/>
+      <w:lang w:eastAsia="es-ES"/>
+    </w:rPr>
+  </w:style>
+  <w:style w:type="paragraph" w:styleId="Encabezado">
+    <w:name w:val="header"/>
+    <w:basedOn w:val="Normal"/>
+    <w:link w:val="EncabezadoCar"/>
+    <w:uiPriority w:val="99"/>
+    <w:unhideWhenUsed/>
+    <w:rsid w:val="00C43329"/>
+    <w:pPr>
+      <w:tabs>
+        <w:tab w:val="center" w:pos="4252"/>
+        <w:tab w:val="right" w:pos="8504"/>
+      </w:tabs>
+      <w:spacing w:after="0" w:line="240" w:lineRule="auto"/>
+    </w:pPr>
+  </w:style>
+  <w:style w:type="character" w:customStyle="1" w:styleId="EncabezadoCar">
+    <w:name w:val="Encabezado Car"/>
+    <w:basedOn w:val="Fuentedeprrafopredeter"/>
+    <w:link w:val="Encabezado"/>
+    <w:uiPriority w:val="99"/>
+    <w:rsid w:val="00C43329"/>
+  </w:style>
+  <w:style w:type="paragraph" w:styleId="Piedepgina">
+    <w:name w:val="footer"/>
+    <w:basedOn w:val="Normal"/>
+    <w:link w:val="PiedepginaCar"/>
+    <w:uiPriority w:val="99"/>
+    <w:unhideWhenUsed/>
+    <w:rsid w:val="00C43329"/>
+    <w:pPr>
+      <w:tabs>
+        <w:tab w:val="center" w:pos="4252"/>
+        <w:tab w:val="right" w:pos="8504"/>
+      </w:tabs>
+      <w:spacing w:after="0" w:line="240" w:lineRule="auto"/>
+    </w:pPr>
+  </w:style>
+  <w:style w:type="character" w:customStyle="1" w:styleId="PiedepginaCar">
+    <w:name w:val="Pie de página Car"/>
+    <w:basedOn w:val="Fuentedeprrafopredeter"/>
+    <w:link w:val="Piedepgina"/>
+    <w:uiPriority w:val="99"/>
+    <w:rsid w:val="00C43329"/>
+  </w:style>
+  <w:style w:type="paragraph" w:styleId="TtulodeTDC">
+    <w:name w:val="TOC Heading"/>
+    <w:basedOn w:val="Ttulo1"/>
+    <w:next w:val="Normal"/>
+    <w:uiPriority w:val="39"/>
+    <w:unhideWhenUsed/>
+    <w:qFormat/>
+    <w:rsid w:val="00FE2ADC"/>
+    <w:pPr>
+      <w:spacing w:before="240" w:line="259" w:lineRule="auto"/>
+      <w:outlineLvl w:val="9"/>
+    </w:pPr>
+    <w:rPr>
+      <w:b w:val="0"/>
+      <w:bCs w:val="0"/>
+      <w:sz w:val="32"/>
+      <w:szCs w:val="32"/>
+      <w:lang w:eastAsia="es-ES"/>
+    </w:rPr>
+  </w:style>
+  <w:style w:type="paragraph" w:styleId="TDC1">
+    <w:name w:val="toc 1"/>
+    <w:basedOn w:val="Normal"/>
+    <w:next w:val="Normal"/>
+    <w:autoRedefine/>
+    <w:uiPriority w:val="39"/>
+    <w:unhideWhenUsed/>
+    <w:rsid w:val="00FE2ADC"/>
+    <w:pPr>
+      <w:spacing w:after="100"/>
+    </w:pPr>
+  </w:style>
+  <w:style w:type="character" w:styleId="Hipervnculo">
+    <w:name w:val="Hyperlink"/>
+    <w:basedOn w:val="Fuentedeprrafopredeter"/>
+    <w:uiPriority w:val="99"/>
+    <w:unhideWhenUsed/>
+    <w:rsid w:val="00FE2ADC"/>
+    <w:rPr>
+      <w:color w:val="0000FF" w:themeColor="hyperlink"/>
+      <w:u w:val="single"/>
+    </w:rPr>
+  </w:style>
+  <w:style w:type="character" w:customStyle="1" w:styleId="Ttulo3Car">
+    <w:name w:val="Título 3 Car"/>
+    <w:basedOn w:val="Fuentedeprrafopredeter"/>
+    <w:link w:val="Ttulo3"/>
+    <w:uiPriority w:val="9"/>
+    <w:rsid w:val="00FE2ADC"/>
+    <w:rPr>
+      <w:rFonts w:asciiTheme="majorHAnsi" w:eastAsiaTheme="majorEastAsia" w:hAnsiTheme="majorHAnsi" w:cstheme="majorBidi"/>
+      <w:color w:val="243F60" w:themeColor="accent1" w:themeShade="7F"/>
+      <w:sz w:val="24"/>
+      <w:szCs w:val="24"/>
+    </w:rPr>
+  </w:style>
+  <w:style w:type="paragraph" w:styleId="TDC3">
+    <w:name w:val="toc 3"/>
+    <w:basedOn w:val="Normal"/>
+    <w:next w:val="Normal"/>
+    <w:autoRedefine/>
+    <w:uiPriority w:val="39"/>
+    <w:unhideWhenUsed/>
+    <w:rsid w:val="00AF06B1"/>
+    <w:pPr>
+      <w:spacing w:after="100"/>
+      <w:ind w:left="440"/>
+    </w:pPr>
+  </w:style>
+  <w:style w:type="paragraph" w:styleId="Textodeglobo">
+    <w:name w:val="Balloon Text"/>
+    <w:basedOn w:val="Normal"/>
+    <w:link w:val="TextodegloboCar"/>
+    <w:uiPriority w:val="99"/>
+    <w:semiHidden/>
+    <w:unhideWhenUsed/>
+    <w:rsid w:val="00FB583A"/>
+    <w:pPr>
+      <w:spacing w:after="0" w:line="240" w:lineRule="auto"/>
+    </w:pPr>
+    <w:rPr>
+      <w:rFonts w:ascii="Tahoma" w:hAnsi="Tahoma" w:cs="Tahoma"/>
+      <w:sz w:val="16"/>
+      <w:szCs w:val="16"/>
+    </w:rPr>
+  </w:style>
+  <w:style w:type="character" w:customStyle="1" w:styleId="TextodegloboCar">
+    <w:name w:val="Texto de globo Car"/>
+    <w:basedOn w:val="Fuentedeprrafopredeter"/>
+    <w:link w:val="Textodeglobo"/>
+    <w:uiPriority w:val="99"/>
+    <w:semiHidden/>
+    <w:rsid w:val="00FB583A"/>
+    <w:rPr>
+      <w:rFonts w:ascii="Tahoma" w:hAnsi="Tahoma" w:cs="Tahoma"/>
+      <w:sz w:val="16"/>
+      <w:szCs w:val="16"/>
+    </w:rPr>
+  </w:style>
+  <w:style w:type="paragraph" w:styleId="TDC2">
+    <w:name w:val="toc 2"/>
+    <w:basedOn w:val="Normal"/>
+    <w:next w:val="Normal"/>
+    <w:autoRedefine/>
+    <w:uiPriority w:val="39"/>
+    <w:unhideWhenUsed/>
+    <w:rsid w:val="00B81FAE"/>
+    <w:pPr>
+      <w:spacing w:after="100"/>
+      <w:ind w:left="220"/>
+    </w:pPr>
+  </w:style>
 </w:styles>
 </file>
 
 <file path=word/glossary/document.xml><?xml version="1.0" encoding="utf-8"?>
-<w:glossaryDocument xmlns:wpc="http://schemas.microsoft.com/office/word/2010/wordprocessingCanvas" xmlns:mc="http://schemas.openxmlformats.org/markup-compatibility/2006" xmlns:o="urn:schemas-microsoft-com:office:office" xmlns:r="http://schemas.openxmlformats.org/officeDocument/2006/relationships" xmlns:m="http://schemas.openxmlformats.org/officeDocument/2006/math" xmlns:v="urn:schemas-microsoft-com:vml" xmlns:wp14="http://schemas.microsoft.com/office/word/2010/wordprocessingDrawing" xmlns:wp="http://schemas.openxmlformats.org/drawingml/2006/wordprocessingDrawing" xmlns:w10="urn:schemas-microsoft-com:office:word" xmlns:w="http://schemas.openxmlformats.org/wordprocessingml/2006/main" xmlns:w14="http://schemas.microsoft.com/office/word/2010/wordml" xmlns:w15="http://schemas.microsoft.com/office/word/2012/wordml" xmlns:wpg="http://schemas.microsoft.com/office/word/2010/wordprocessingGroup" xmlns:wpi="http://schemas.microsoft.com/office/word/2010/wordprocessingInk" xmlns:wne="http://schemas.microsoft.com/office/word/2006/wordml" xmlns:wps="http://schemas.microsoft.com/office/word/2010/wordprocessingShape" mc:Ignorable="w14 w15 wp14">
+<w:glossaryDocument xmlns:wpc="http://schemas.microsoft.com/office/word/2010/wordprocessingCanvas" xmlns:mc="http://schemas.openxmlformats.org/markup-compatibility/2006" xmlns:o="urn:schemas-microsoft-com:office:office" xmlns:r="http://schemas.openxmlformats.org/officeDocument/2006/relationships" xmlns:m="http://schemas.openxmlformats.org/officeDocument/2006/math" xmlns:v="urn:schemas-microsoft-com:vml" xmlns:wp14="http://schemas.microsoft.com/office/word/2010/wordprocessingDrawing" xmlns:wp="http://schemas.openxmlformats.org/drawingml/2006/wordprocessingDrawing" xmlns:w10="urn:schemas-microsoft-com:office:word" xmlns:w="http://schemas.openxmlformats.org/wordprocessingml/2006/main" xmlns:w14="http://schemas.microsoft.com/office/word/2010/wordml" xmlns:wpg="http://schemas.microsoft.com/office/word/2010/wordprocessingGroup" xmlns:wpi="http://schemas.microsoft.com/office/word/2010/wordprocessingInk" xmlns:wne="http://schemas.microsoft.com/office/word/2006/wordml" xmlns:wps="http://schemas.microsoft.com/office/word/2010/wordprocessingShape" mc:Ignorable="w14 wp14">
   <w:docParts>
     <w:docPart>
       <w:docPartPr>
@@ -3337,7 +4402,7 @@
             <w:rPr>
               <w:rFonts w:asciiTheme="majorHAnsi" w:eastAsiaTheme="majorEastAsia" w:hAnsiTheme="majorHAnsi" w:cstheme="majorBidi"/>
               <w:caps/>
-              <w:color w:val="5B9BD5" w:themeColor="accent1"/>
+              <w:color w:val="4F81BD" w:themeColor="accent1"/>
               <w:sz w:val="80"/>
               <w:szCs w:val="80"/>
             </w:rPr>
@@ -3368,72 +4433,11 @@
           </w:pPr>
           <w:r>
             <w:rPr>
-              <w:color w:val="5B9BD5" w:themeColor="accent1"/>
+              <w:color w:val="4F81BD" w:themeColor="accent1"/>
               <w:sz w:val="28"/>
               <w:szCs w:val="28"/>
             </w:rPr>
             <w:t>[Subtítulo del documento]</w:t>
-          </w:r>
-        </w:p>
-      </w:docPartBody>
-    </w:docPart>
-    <w:docPart>
-      <w:docPartPr>
-        <w:name w:val="8688FA9B11D4455BA72A7FE64D0AE659"/>
-        <w:category>
-          <w:name w:val="General"/>
-          <w:gallery w:val="placeholder"/>
-        </w:category>
-        <w:types>
-          <w:type w:val="bbPlcHdr"/>
-        </w:types>
-        <w:behaviors>
-          <w:behavior w:val="content"/>
-        </w:behaviors>
-        <w:guid w:val="{15A91BB5-AB43-40F9-BA54-B8829D5519A3}"/>
-      </w:docPartPr>
-      <w:docPartBody>
-        <w:p>
-          <w:pPr>
-            <w:pStyle w:val="8688FA9B11D4455BA72A7FE64D0AE659"/>
-          </w:pPr>
-          <w:r>
-            <w:rPr>
-              <w:caps/>
-              <w:color w:val="FFFFFF" w:themeColor="background1"/>
-              <w:sz w:val="18"/>
-              <w:szCs w:val="18"/>
-            </w:rPr>
-            <w:t>[Título del documento]</w:t>
-          </w:r>
-        </w:p>
-      </w:docPartBody>
-    </w:docPart>
-    <w:docPart>
-      <w:docPartPr>
-        <w:name w:val="080ACBCCA1DC410F9FB217DDE22308CF"/>
-        <w:category>
-          <w:name w:val="General"/>
-          <w:gallery w:val="placeholder"/>
-        </w:category>
-        <w:types>
-          <w:type w:val="bbPlcHdr"/>
-        </w:types>
-        <w:behaviors>
-          <w:behavior w:val="content"/>
-        </w:behaviors>
-        <w:guid w:val="{CD19DF08-E264-4044-9C72-86C91850A24A}"/>
-      </w:docPartPr>
-      <w:docPartBody>
-        <w:p>
-          <w:pPr>
-            <w:pStyle w:val="080ACBCCA1DC410F9FB217DDE22308CF"/>
-          </w:pPr>
-          <w:r>
-            <w:rPr>
-              <w:rStyle w:val="Textodemarcadordeposicin"/>
-            </w:rPr>
-            <w:t>[Fecha de publicación]</w:t>
           </w:r>
         </w:p>
       </w:docPartBody>
@@ -3443,7 +4447,7 @@
 </file>
 
 <file path=word/glossary/fontTable.xml><?xml version="1.0" encoding="utf-8"?>
-<w:fonts xmlns:mc="http://schemas.openxmlformats.org/markup-compatibility/2006" xmlns:r="http://schemas.openxmlformats.org/officeDocument/2006/relationships" xmlns:w="http://schemas.openxmlformats.org/wordprocessingml/2006/main" xmlns:w14="http://schemas.microsoft.com/office/word/2010/wordml" xmlns:w15="http://schemas.microsoft.com/office/word/2012/wordml" mc:Ignorable="w14 w15">
+<w:fonts xmlns:mc="http://schemas.openxmlformats.org/markup-compatibility/2006" xmlns:r="http://schemas.openxmlformats.org/officeDocument/2006/relationships" xmlns:w="http://schemas.openxmlformats.org/wordprocessingml/2006/main" xmlns:w14="http://schemas.microsoft.com/office/word/2010/wordml" mc:Ignorable="w14">
   <w:font w:name="Symbol">
     <w:panose1 w:val="05050102010706020507"/>
     <w:charset w:val="02"/>
@@ -3477,7 +4481,7 @@
     <w:charset w:val="00"/>
     <w:family w:val="swiss"/>
     <w:pitch w:val="variable"/>
-    <w:sig w:usb0="E10002FF" w:usb1="4000ACFF" w:usb2="00000009" w:usb3="00000000" w:csb0="0000019F" w:csb1="00000000"/>
+    <w:sig w:usb0="E00002FF" w:usb1="4000ACFF" w:usb2="00000001" w:usb3="00000000" w:csb0="0000019F" w:csb1="00000000"/>
   </w:font>
   <w:font w:name="Cambria">
     <w:panose1 w:val="02040503050406030204"/>
@@ -3486,34 +4490,35 @@
     <w:pitch w:val="variable"/>
     <w:sig w:usb0="E00002FF" w:usb1="400004FF" w:usb2="00000000" w:usb3="00000000" w:csb0="0000019F" w:csb1="00000000"/>
   </w:font>
-  <w:font w:name="Calibri Light">
-    <w:panose1 w:val="020F0302020204030204"/>
+  <w:font w:name="Tahoma">
+    <w:panose1 w:val="020B0604030504040204"/>
     <w:charset w:val="00"/>
     <w:family w:val="swiss"/>
     <w:pitch w:val="variable"/>
-    <w:sig w:usb0="A00002EF" w:usb1="4000207B" w:usb2="00000000" w:usb3="00000000" w:csb0="0000019F" w:csb1="00000000"/>
+    <w:sig w:usb0="E1002EFF" w:usb1="C000605B" w:usb2="00000029" w:usb3="00000000" w:csb0="000101FF" w:csb1="00000000"/>
   </w:font>
 </w:fonts>
 </file>
 
 <file path=word/glossary/settings.xml><?xml version="1.0" encoding="utf-8"?>
-<w:settings xmlns:mc="http://schemas.openxmlformats.org/markup-compatibility/2006" xmlns:o="urn:schemas-microsoft-com:office:office" xmlns:r="http://schemas.openxmlformats.org/officeDocument/2006/relationships" xmlns:m="http://schemas.openxmlformats.org/officeDocument/2006/math" xmlns:v="urn:schemas-microsoft-com:vml" xmlns:w10="urn:schemas-microsoft-com:office:word" xmlns:w="http://schemas.openxmlformats.org/wordprocessingml/2006/main" xmlns:w14="http://schemas.microsoft.com/office/word/2010/wordml" xmlns:w15="http://schemas.microsoft.com/office/word/2012/wordml" xmlns:sl="http://schemas.openxmlformats.org/schemaLibrary/2006/main" mc:Ignorable="w14 w15">
+<w:settings xmlns:mc="http://schemas.openxmlformats.org/markup-compatibility/2006" xmlns:o="urn:schemas-microsoft-com:office:office" xmlns:r="http://schemas.openxmlformats.org/officeDocument/2006/relationships" xmlns:m="http://schemas.openxmlformats.org/officeDocument/2006/math" xmlns:v="urn:schemas-microsoft-com:vml" xmlns:w10="urn:schemas-microsoft-com:office:word" xmlns:w="http://schemas.openxmlformats.org/wordprocessingml/2006/main" xmlns:w14="http://schemas.microsoft.com/office/word/2010/wordml" xmlns:sl="http://schemas.openxmlformats.org/schemaLibrary/2006/main" mc:Ignorable="w14">
   <w:view w:val="normal"/>
   <w:defaultTabStop w:val="708"/>
   <w:hyphenationZone w:val="425"/>
   <w:characterSpacingControl w:val="doNotCompress"/>
   <w:compat>
     <w:useFELayout/>
-    <w:compatSetting w:name="compatibilityMode" w:uri="http://schemas.microsoft.com/office/word" w:val="15"/>
+    <w:compatSetting w:name="compatibilityMode" w:uri="http://schemas.microsoft.com/office/word" w:val="14"/>
     <w:compatSetting w:name="overrideTableStyleFontSizeAndJustification" w:uri="http://schemas.microsoft.com/office/word" w:val="1"/>
     <w:compatSetting w:name="enableOpenTypeFeatures" w:uri="http://schemas.microsoft.com/office/word" w:val="1"/>
     <w:compatSetting w:name="doNotFlipMirrorIndents" w:uri="http://schemas.microsoft.com/office/word" w:val="1"/>
-    <w:compatSetting w:name="differentiateMultirowTableHeaders" w:uri="http://schemas.microsoft.com/office/word" w:val="1"/>
   </w:compat>
   <w:rsids>
     <w:rsidRoot w:val="006B3A4C"/>
     <w:rsid w:val="006B3A4C"/>
+    <w:rsid w:val="00D9696C"/>
     <w:rsid w:val="00E86A9C"/>
+    <w:rsid w:val="00FA2AC8"/>
   </w:rsids>
   <m:mathPr>
     <m:mathFont m:val="Cambria Math"/>
@@ -3532,12 +4537,11 @@
   <w:clrSchemeMapping w:bg1="light1" w:t1="dark1" w:bg2="light2" w:t2="dark2" w:accent1="accent1" w:accent2="accent2" w:accent3="accent3" w:accent4="accent4" w:accent5="accent5" w:accent6="accent6" w:hyperlink="hyperlink" w:followedHyperlink="followedHyperlink"/>
   <w:decimalSymbol w:val=","/>
   <w:listSeparator w:val=";"/>
-  <w15:chartTrackingRefBased/>
 </w:settings>
 </file>
 
 <file path=word/glossary/styles.xml><?xml version="1.0" encoding="utf-8"?>
-<w:styles xmlns:mc="http://schemas.openxmlformats.org/markup-compatibility/2006" xmlns:r="http://schemas.openxmlformats.org/officeDocument/2006/relationships" xmlns:w="http://schemas.openxmlformats.org/wordprocessingml/2006/main" xmlns:w14="http://schemas.microsoft.com/office/word/2010/wordml" xmlns:w15="http://schemas.microsoft.com/office/word/2012/wordml" mc:Ignorable="w14 w15">
+<w:styles xmlns:mc="http://schemas.openxmlformats.org/markup-compatibility/2006" xmlns:r="http://schemas.openxmlformats.org/officeDocument/2006/relationships" xmlns:w="http://schemas.openxmlformats.org/wordprocessingml/2006/main" xmlns:w14="http://schemas.microsoft.com/office/word/2010/wordml" mc:Ignorable="w14">
   <w:docDefaults>
     <w:rPrDefault>
       <w:rPr>
@@ -3553,378 +4557,144 @@
       </w:pPr>
     </w:pPrDefault>
   </w:docDefaults>
-  <w:latentStyles w:defLockedState="0" w:defUIPriority="99" w:defSemiHidden="0" w:defUnhideWhenUsed="0" w:defQFormat="0" w:count="371">
-    <w:lsdException w:name="Normal" w:uiPriority="0" w:qFormat="1"/>
-    <w:lsdException w:name="heading 1" w:uiPriority="9" w:qFormat="1"/>
-    <w:lsdException w:name="heading 2" w:semiHidden="1" w:uiPriority="9" w:unhideWhenUsed="1" w:qFormat="1"/>
-    <w:lsdException w:name="heading 3" w:semiHidden="1" w:uiPriority="9" w:unhideWhenUsed="1" w:qFormat="1"/>
-    <w:lsdException w:name="heading 4" w:semiHidden="1" w:uiPriority="9" w:unhideWhenUsed="1" w:qFormat="1"/>
-    <w:lsdException w:name="heading 5" w:semiHidden="1" w:uiPriority="9" w:unhideWhenUsed="1" w:qFormat="1"/>
-    <w:lsdException w:name="heading 6" w:semiHidden="1" w:uiPriority="9" w:unhideWhenUsed="1" w:qFormat="1"/>
-    <w:lsdException w:name="heading 7" w:semiHidden="1" w:uiPriority="9" w:unhideWhenUsed="1" w:qFormat="1"/>
-    <w:lsdException w:name="heading 8" w:semiHidden="1" w:uiPriority="9" w:unhideWhenUsed="1" w:qFormat="1"/>
-    <w:lsdException w:name="heading 9" w:semiHidden="1" w:uiPriority="9" w:unhideWhenUsed="1" w:qFormat="1"/>
-    <w:lsdException w:name="index 1" w:semiHidden="1" w:unhideWhenUsed="1"/>
-    <w:lsdException w:name="index 2" w:semiHidden="1" w:unhideWhenUsed="1"/>
-    <w:lsdException w:name="index 3" w:semiHidden="1" w:unhideWhenUsed="1"/>
-    <w:lsdException w:name="index 4" w:semiHidden="1" w:unhideWhenUsed="1"/>
-    <w:lsdException w:name="index 5" w:semiHidden="1" w:unhideWhenUsed="1"/>
-    <w:lsdException w:name="index 6" w:semiHidden="1" w:unhideWhenUsed="1"/>
-    <w:lsdException w:name="index 7" w:semiHidden="1" w:unhideWhenUsed="1"/>
-    <w:lsdException w:name="index 8" w:semiHidden="1" w:unhideWhenUsed="1"/>
-    <w:lsdException w:name="index 9" w:semiHidden="1" w:unhideWhenUsed="1"/>
-    <w:lsdException w:name="toc 1" w:semiHidden="1" w:uiPriority="39" w:unhideWhenUsed="1"/>
-    <w:lsdException w:name="toc 2" w:semiHidden="1" w:uiPriority="39" w:unhideWhenUsed="1"/>
-    <w:lsdException w:name="toc 3" w:semiHidden="1" w:uiPriority="39" w:unhideWhenUsed="1"/>
-    <w:lsdException w:name="toc 4" w:semiHidden="1" w:uiPriority="39" w:unhideWhenUsed="1"/>
-    <w:lsdException w:name="toc 5" w:semiHidden="1" w:uiPriority="39" w:unhideWhenUsed="1"/>
-    <w:lsdException w:name="toc 6" w:semiHidden="1" w:uiPriority="39" w:unhideWhenUsed="1"/>
-    <w:lsdException w:name="toc 7" w:semiHidden="1" w:uiPriority="39" w:unhideWhenUsed="1"/>
-    <w:lsdException w:name="toc 8" w:semiHidden="1" w:uiPriority="39" w:unhideWhenUsed="1"/>
-    <w:lsdException w:name="toc 9" w:semiHidden="1" w:uiPriority="39" w:unhideWhenUsed="1"/>
-    <w:lsdException w:name="Normal Indent" w:semiHidden="1" w:unhideWhenUsed="1"/>
-    <w:lsdException w:name="footnote text" w:semiHidden="1" w:unhideWhenUsed="1"/>
-    <w:lsdException w:name="annotation text" w:semiHidden="1" w:unhideWhenUsed="1"/>
-    <w:lsdException w:name="header" w:semiHidden="1" w:unhideWhenUsed="1"/>
-    <w:lsdException w:name="footer" w:semiHidden="1" w:unhideWhenUsed="1"/>
-    <w:lsdException w:name="index heading" w:semiHidden="1" w:unhideWhenUsed="1"/>
-    <w:lsdException w:name="caption" w:semiHidden="1" w:uiPriority="35" w:unhideWhenUsed="1" w:qFormat="1"/>
-    <w:lsdException w:name="table of figures" w:semiHidden="1" w:unhideWhenUsed="1"/>
-    <w:lsdException w:name="envelope address" w:semiHidden="1" w:unhideWhenUsed="1"/>
-    <w:lsdException w:name="envelope return" w:semiHidden="1" w:unhideWhenUsed="1"/>
-    <w:lsdException w:name="footnote reference" w:semiHidden="1" w:unhideWhenUsed="1"/>
-    <w:lsdException w:name="annotation reference" w:semiHidden="1" w:unhideWhenUsed="1"/>
-    <w:lsdException w:name="line number" w:semiHidden="1" w:unhideWhenUsed="1"/>
-    <w:lsdException w:name="page number" w:semiHidden="1" w:unhideWhenUsed="1"/>
-    <w:lsdException w:name="endnote reference" w:semiHidden="1" w:unhideWhenUsed="1"/>
-    <w:lsdException w:name="endnote text" w:semiHidden="1" w:unhideWhenUsed="1"/>
-    <w:lsdException w:name="table of authorities" w:semiHidden="1" w:unhideWhenUsed="1"/>
-    <w:lsdException w:name="macro" w:semiHidden="1" w:unhideWhenUsed="1"/>
-    <w:lsdException w:name="toa heading" w:semiHidden="1" w:unhideWhenUsed="1"/>
-    <w:lsdException w:name="List" w:semiHidden="1" w:unhideWhenUsed="1"/>
-    <w:lsdException w:name="List Bullet" w:semiHidden="1" w:unhideWhenUsed="1"/>
-    <w:lsdException w:name="List Number" w:semiHidden="1" w:unhideWhenUsed="1"/>
-    <w:lsdException w:name="List 2" w:semiHidden="1" w:unhideWhenUsed="1"/>
-    <w:lsdException w:name="List 3" w:semiHidden="1" w:unhideWhenUsed="1"/>
-    <w:lsdException w:name="List 4" w:semiHidden="1" w:unhideWhenUsed="1"/>
-    <w:lsdException w:name="List 5" w:semiHidden="1" w:unhideWhenUsed="1"/>
-    <w:lsdException w:name="List Bullet 2" w:semiHidden="1" w:unhideWhenUsed="1"/>
-    <w:lsdException w:name="List Bullet 3" w:semiHidden="1" w:unhideWhenUsed="1"/>
-    <w:lsdException w:name="List Bullet 4" w:semiHidden="1" w:unhideWhenUsed="1"/>
-    <w:lsdException w:name="List Bullet 5" w:semiHidden="1" w:unhideWhenUsed="1"/>
-    <w:lsdException w:name="List Number 2" w:semiHidden="1" w:unhideWhenUsed="1"/>
-    <w:lsdException w:name="List Number 3" w:semiHidden="1" w:unhideWhenUsed="1"/>
-    <w:lsdException w:name="List Number 4" w:semiHidden="1" w:unhideWhenUsed="1"/>
-    <w:lsdException w:name="List Number 5" w:semiHidden="1" w:unhideWhenUsed="1"/>
-    <w:lsdException w:name="Title" w:uiPriority="10" w:qFormat="1"/>
-    <w:lsdException w:name="Closing" w:semiHidden="1" w:unhideWhenUsed="1"/>
-    <w:lsdException w:name="Signature" w:semiHidden="1" w:unhideWhenUsed="1"/>
-    <w:lsdException w:name="Default Paragraph Font" w:semiHidden="1" w:uiPriority="1" w:unhideWhenUsed="1"/>
-    <w:lsdException w:name="Body Text" w:semiHidden="1" w:unhideWhenUsed="1"/>
-    <w:lsdException w:name="Body Text Indent" w:semiHidden="1" w:unhideWhenUsed="1"/>
-    <w:lsdException w:name="List Continue" w:semiHidden="1" w:unhideWhenUsed="1"/>
-    <w:lsdException w:name="List Continue 2" w:semiHidden="1" w:unhideWhenUsed="1"/>
-    <w:lsdException w:name="List Continue 3" w:semiHidden="1" w:unhideWhenUsed="1"/>
-    <w:lsdException w:name="List Continue 4" w:semiHidden="1" w:unhideWhenUsed="1"/>
-    <w:lsdException w:name="List Continue 5" w:semiHidden="1" w:unhideWhenUsed="1"/>
-    <w:lsdException w:name="Message Header" w:semiHidden="1" w:unhideWhenUsed="1"/>
-    <w:lsdException w:name="Subtitle" w:uiPriority="11" w:qFormat="1"/>
-    <w:lsdException w:name="Salutation" w:semiHidden="1" w:unhideWhenUsed="1"/>
-    <w:lsdException w:name="Date" w:semiHidden="1" w:unhideWhenUsed="1"/>
-    <w:lsdException w:name="Body Text First Indent" w:semiHidden="1" w:unhideWhenUsed="1"/>
-    <w:lsdException w:name="Body Text First Indent 2" w:semiHidden="1" w:unhideWhenUsed="1"/>
-    <w:lsdException w:name="Note Heading" w:semiHidden="1" w:unhideWhenUsed="1"/>
-    <w:lsdException w:name="Body Text 2" w:semiHidden="1" w:unhideWhenUsed="1"/>
-    <w:lsdException w:name="Body Text 3" w:semiHidden="1" w:unhideWhenUsed="1"/>
-    <w:lsdException w:name="Body Text Indent 2" w:semiHidden="1" w:unhideWhenUsed="1"/>
-    <w:lsdException w:name="Body Text Indent 3" w:semiHidden="1" w:unhideWhenUsed="1"/>
-    <w:lsdException w:name="Block Text" w:semiHidden="1" w:unhideWhenUsed="1"/>
-    <w:lsdException w:name="Hyperlink" w:semiHidden="1" w:unhideWhenUsed="1"/>
-    <w:lsdException w:name="FollowedHyperlink" w:semiHidden="1" w:unhideWhenUsed="1"/>
-    <w:lsdException w:name="Strong" w:uiPriority="22" w:qFormat="1"/>
-    <w:lsdException w:name="Emphasis" w:uiPriority="20" w:qFormat="1"/>
-    <w:lsdException w:name="Document Map" w:semiHidden="1" w:unhideWhenUsed="1"/>
-    <w:lsdException w:name="Plain Text" w:semiHidden="1" w:unhideWhenUsed="1"/>
-    <w:lsdException w:name="E-mail Signature" w:semiHidden="1" w:unhideWhenUsed="1"/>
-    <w:lsdException w:name="HTML Top of Form" w:semiHidden="1" w:unhideWhenUsed="1"/>
-    <w:lsdException w:name="HTML Bottom of Form" w:semiHidden="1" w:unhideWhenUsed="1"/>
-    <w:lsdException w:name="Normal (Web)" w:semiHidden="1" w:unhideWhenUsed="1"/>
-    <w:lsdException w:name="HTML Acronym" w:semiHidden="1" w:unhideWhenUsed="1"/>
-    <w:lsdException w:name="HTML Address" w:semiHidden="1" w:unhideWhenUsed="1"/>
-    <w:lsdException w:name="HTML Cite" w:semiHidden="1" w:unhideWhenUsed="1"/>
-    <w:lsdException w:name="HTML Code" w:semiHidden="1" w:unhideWhenUsed="1"/>
-    <w:lsdException w:name="HTML Definition" w:semiHidden="1" w:unhideWhenUsed="1"/>
-    <w:lsdException w:name="HTML Keyboard" w:semiHidden="1" w:unhideWhenUsed="1"/>
-    <w:lsdException w:name="HTML Preformatted" w:semiHidden="1" w:unhideWhenUsed="1"/>
-    <w:lsdException w:name="HTML Sample" w:semiHidden="1" w:unhideWhenUsed="1"/>
-    <w:lsdException w:name="HTML Typewriter" w:semiHidden="1" w:unhideWhenUsed="1"/>
-    <w:lsdException w:name="HTML Variable" w:semiHidden="1" w:unhideWhenUsed="1"/>
-    <w:lsdException w:name="Normal Table" w:semiHidden="1" w:unhideWhenUsed="1"/>
-    <w:lsdException w:name="annotation subject" w:semiHidden="1" w:unhideWhenUsed="1"/>
-    <w:lsdException w:name="No List" w:semiHidden="1" w:unhideWhenUsed="1"/>
-    <w:lsdException w:name="Outline List 1" w:semiHidden="1" w:unhideWhenUsed="1"/>
-    <w:lsdException w:name="Outline List 2" w:semiHidden="1" w:unhideWhenUsed="1"/>
-    <w:lsdException w:name="Outline List 3" w:semiHidden="1" w:unhideWhenUsed="1"/>
-    <w:lsdException w:name="Table Simple 1" w:semiHidden="1" w:unhideWhenUsed="1"/>
-    <w:lsdException w:name="Table Simple 2" w:semiHidden="1" w:unhideWhenUsed="1"/>
-    <w:lsdException w:name="Table Simple 3" w:semiHidden="1" w:unhideWhenUsed="1"/>
-    <w:lsdException w:name="Table Classic 1" w:semiHidden="1" w:unhideWhenUsed="1"/>
-    <w:lsdException w:name="Table Classic 2" w:semiHidden="1" w:unhideWhenUsed="1"/>
-    <w:lsdException w:name="Table Classic 3" w:semiHidden="1" w:unhideWhenUsed="1"/>
-    <w:lsdException w:name="Table Classic 4" w:semiHidden="1" w:unhideWhenUsed="1"/>
-    <w:lsdException w:name="Table Colorful 1" w:semiHidden="1" w:unhideWhenUsed="1"/>
-    <w:lsdException w:name="Table Colorful 2" w:semiHidden="1" w:unhideWhenUsed="1"/>
-    <w:lsdException w:name="Table Colorful 3" w:semiHidden="1" w:unhideWhenUsed="1"/>
-    <w:lsdException w:name="Table Columns 1" w:semiHidden="1" w:unhideWhenUsed="1"/>
-    <w:lsdException w:name="Table Columns 2" w:semiHidden="1" w:unhideWhenUsed="1"/>
-    <w:lsdException w:name="Table Columns 3" w:semiHidden="1" w:unhideWhenUsed="1"/>
-    <w:lsdException w:name="Table Columns 4" w:semiHidden="1" w:unhideWhenUsed="1"/>
-    <w:lsdException w:name="Table Columns 5" w:semiHidden="1" w:unhideWhenUsed="1"/>
-    <w:lsdException w:name="Table Grid 1" w:semiHidden="1" w:unhideWhenUsed="1"/>
-    <w:lsdException w:name="Table Grid 2" w:semiHidden="1" w:unhideWhenUsed="1"/>
-    <w:lsdException w:name="Table Grid 3" w:semiHidden="1" w:unhideWhenUsed="1"/>
-    <w:lsdException w:name="Table Grid 4" w:semiHidden="1" w:unhideWhenUsed="1"/>
-    <w:lsdException w:name="Table Grid 5" w:semiHidden="1" w:unhideWhenUsed="1"/>
-    <w:lsdException w:name="Table Grid 6" w:semiHidden="1" w:unhideWhenUsed="1"/>
-    <w:lsdException w:name="Table Grid 7" w:semiHidden="1" w:unhideWhenUsed="1"/>
-    <w:lsdException w:name="Table Grid 8" w:semiHidden="1" w:unhideWhenUsed="1"/>
-    <w:lsdException w:name="Table List 1" w:semiHidden="1" w:unhideWhenUsed="1"/>
-    <w:lsdException w:name="Table List 2" w:semiHidden="1" w:unhideWhenUsed="1"/>
-    <w:lsdException w:name="Table List 3" w:semiHidden="1" w:unhideWhenUsed="1"/>
-    <w:lsdException w:name="Table List 4" w:semiHidden="1" w:unhideWhenUsed="1"/>
-    <w:lsdException w:name="Table List 5" w:semiHidden="1" w:unhideWhenUsed="1"/>
-    <w:lsdException w:name="Table List 6" w:semiHidden="1" w:unhideWhenUsed="1"/>
-    <w:lsdException w:name="Table List 7" w:semiHidden="1" w:unhideWhenUsed="1"/>
-    <w:lsdException w:name="Table List 8" w:semiHidden="1" w:unhideWhenUsed="1"/>
-    <w:lsdException w:name="Table 3D effects 1" w:semiHidden="1" w:unhideWhenUsed="1"/>
-    <w:lsdException w:name="Table 3D effects 2" w:semiHidden="1" w:unhideWhenUsed="1"/>
-    <w:lsdException w:name="Table 3D effects 3" w:semiHidden="1" w:unhideWhenUsed="1"/>
-    <w:lsdException w:name="Table Contemporary" w:semiHidden="1" w:unhideWhenUsed="1"/>
-    <w:lsdException w:name="Table Elegant" w:semiHidden="1" w:unhideWhenUsed="1"/>
-    <w:lsdException w:name="Table Professional" w:semiHidden="1" w:unhideWhenUsed="1"/>
-    <w:lsdException w:name="Table Subtle 1" w:semiHidden="1" w:unhideWhenUsed="1"/>
-    <w:lsdException w:name="Table Subtle 2" w:semiHidden="1" w:unhideWhenUsed="1"/>
-    <w:lsdException w:name="Table Web 1" w:semiHidden="1" w:unhideWhenUsed="1"/>
-    <w:lsdException w:name="Table Web 2" w:semiHidden="1" w:unhideWhenUsed="1"/>
-    <w:lsdException w:name="Table Web 3" w:semiHidden="1" w:unhideWhenUsed="1"/>
-    <w:lsdException w:name="Balloon Text" w:semiHidden="1" w:unhideWhenUsed="1"/>
-    <w:lsdException w:name="Table Grid" w:uiPriority="39"/>
-    <w:lsdException w:name="Table Theme" w:semiHidden="1" w:unhideWhenUsed="1"/>
-    <w:lsdException w:name="Placeholder Text" w:semiHidden="1"/>
-    <w:lsdException w:name="No Spacing" w:uiPriority="1" w:qFormat="1"/>
-    <w:lsdException w:name="Light Shading" w:uiPriority="60"/>
-    <w:lsdException w:name="Light List" w:uiPriority="61"/>
-    <w:lsdException w:name="Light Grid" w:uiPriority="62"/>
-    <w:lsdException w:name="Medium Shading 1" w:uiPriority="63"/>
-    <w:lsdException w:name="Medium Shading 2" w:uiPriority="64"/>
-    <w:lsdException w:name="Medium List 1" w:uiPriority="65"/>
-    <w:lsdException w:name="Medium List 2" w:uiPriority="66"/>
-    <w:lsdException w:name="Medium Grid 1" w:uiPriority="67"/>
-    <w:lsdException w:name="Medium Grid 2" w:uiPriority="68"/>
-    <w:lsdException w:name="Medium Grid 3" w:uiPriority="69"/>
-    <w:lsdException w:name="Dark List" w:uiPriority="70"/>
-    <w:lsdException w:name="Colorful Shading" w:uiPriority="71"/>
-    <w:lsdException w:name="Colorful List" w:uiPriority="72"/>
-    <w:lsdException w:name="Colorful Grid" w:uiPriority="73"/>
-    <w:lsdException w:name="Light Shading Accent 1" w:uiPriority="60"/>
-    <w:lsdException w:name="Light List Accent 1" w:uiPriority="61"/>
-    <w:lsdException w:name="Light Grid Accent 1" w:uiPriority="62"/>
-    <w:lsdException w:name="Medium Shading 1 Accent 1" w:uiPriority="63"/>
-    <w:lsdException w:name="Medium Shading 2 Accent 1" w:uiPriority="64"/>
-    <w:lsdException w:name="Medium List 1 Accent 1" w:uiPriority="65"/>
-    <w:lsdException w:name="Revision" w:semiHidden="1"/>
-    <w:lsdException w:name="List Paragraph" w:uiPriority="34" w:qFormat="1"/>
-    <w:lsdException w:name="Quote" w:uiPriority="29" w:qFormat="1"/>
-    <w:lsdException w:name="Intense Quote" w:uiPriority="30" w:qFormat="1"/>
-    <w:lsdException w:name="Medium List 2 Accent 1" w:uiPriority="66"/>
-    <w:lsdException w:name="Medium Grid 1 Accent 1" w:uiPriority="67"/>
-    <w:lsdException w:name="Medium Grid 2 Accent 1" w:uiPriority="68"/>
-    <w:lsdException w:name="Medium Grid 3 Accent 1" w:uiPriority="69"/>
-    <w:lsdException w:name="Dark List Accent 1" w:uiPriority="70"/>
-    <w:lsdException w:name="Colorful Shading Accent 1" w:uiPriority="71"/>
-    <w:lsdException w:name="Colorful List Accent 1" w:uiPriority="72"/>
-    <w:lsdException w:name="Colorful Grid Accent 1" w:uiPriority="73"/>
-    <w:lsdException w:name="Light Shading Accent 2" w:uiPriority="60"/>
-    <w:lsdException w:name="Light List Accent 2" w:uiPriority="61"/>
-    <w:lsdException w:name="Light Grid Accent 2" w:uiPriority="62"/>
-    <w:lsdException w:name="Medium Shading 1 Accent 2" w:uiPriority="63"/>
-    <w:lsdException w:name="Medium Shading 2 Accent 2" w:uiPriority="64"/>
-    <w:lsdException w:name="Medium List 1 Accent 2" w:uiPriority="65"/>
-    <w:lsdException w:name="Medium List 2 Accent 2" w:uiPriority="66"/>
-    <w:lsdException w:name="Medium Grid 1 Accent 2" w:uiPriority="67"/>
-    <w:lsdException w:name="Medium Grid 2 Accent 2" w:uiPriority="68"/>
-    <w:lsdException w:name="Medium Grid 3 Accent 2" w:uiPriority="69"/>
-    <w:lsdException w:name="Dark List Accent 2" w:uiPriority="70"/>
-    <w:lsdException w:name="Colorful Shading Accent 2" w:uiPriority="71"/>
-    <w:lsdException w:name="Colorful List Accent 2" w:uiPriority="72"/>
-    <w:lsdException w:name="Colorful Grid Accent 2" w:uiPriority="73"/>
-    <w:lsdException w:name="Light Shading Accent 3" w:uiPriority="60"/>
-    <w:lsdException w:name="Light List Accent 3" w:uiPriority="61"/>
-    <w:lsdException w:name="Light Grid Accent 3" w:uiPriority="62"/>
-    <w:lsdException w:name="Medium Shading 1 Accent 3" w:uiPriority="63"/>
-    <w:lsdException w:name="Medium Shading 2 Accent 3" w:uiPriority="64"/>
-    <w:lsdException w:name="Medium List 1 Accent 3" w:uiPriority="65"/>
-    <w:lsdException w:name="Medium List 2 Accent 3" w:uiPriority="66"/>
-    <w:lsdException w:name="Medium Grid 1 Accent 3" w:uiPriority="67"/>
-    <w:lsdException w:name="Medium Grid 2 Accent 3" w:uiPriority="68"/>
-    <w:lsdException w:name="Medium Grid 3 Accent 3" w:uiPriority="69"/>
-    <w:lsdException w:name="Dark List Accent 3" w:uiPriority="70"/>
-    <w:lsdException w:name="Colorful Shading Accent 3" w:uiPriority="71"/>
-    <w:lsdException w:name="Colorful List Accent 3" w:uiPriority="72"/>
-    <w:lsdException w:name="Colorful Grid Accent 3" w:uiPriority="73"/>
-    <w:lsdException w:name="Light Shading Accent 4" w:uiPriority="60"/>
-    <w:lsdException w:name="Light List Accent 4" w:uiPriority="61"/>
-    <w:lsdException w:name="Light Grid Accent 4" w:uiPriority="62"/>
-    <w:lsdException w:name="Medium Shading 1 Accent 4" w:uiPriority="63"/>
-    <w:lsdException w:name="Medium Shading 2 Accent 4" w:uiPriority="64"/>
-    <w:lsdException w:name="Medium List 1 Accent 4" w:uiPriority="65"/>
-    <w:lsdException w:name="Medium List 2 Accent 4" w:uiPriority="66"/>
-    <w:lsdException w:name="Medium Grid 1 Accent 4" w:uiPriority="67"/>
-    <w:lsdException w:name="Medium Grid 2 Accent 4" w:uiPriority="68"/>
-    <w:lsdException w:name="Medium Grid 3 Accent 4" w:uiPriority="69"/>
-    <w:lsdException w:name="Dark List Accent 4" w:uiPriority="70"/>
-    <w:lsdException w:name="Colorful Shading Accent 4" w:uiPriority="71"/>
-    <w:lsdException w:name="Colorful List Accent 4" w:uiPriority="72"/>
-    <w:lsdException w:name="Colorful Grid Accent 4" w:uiPriority="73"/>
-    <w:lsdException w:name="Light Shading Accent 5" w:uiPriority="60"/>
-    <w:lsdException w:name="Light List Accent 5" w:uiPriority="61"/>
-    <w:lsdException w:name="Light Grid Accent 5" w:uiPriority="62"/>
-    <w:lsdException w:name="Medium Shading 1 Accent 5" w:uiPriority="63"/>
-    <w:lsdException w:name="Medium Shading 2 Accent 5" w:uiPriority="64"/>
-    <w:lsdException w:name="Medium List 1 Accent 5" w:uiPriority="65"/>
-    <w:lsdException w:name="Medium List 2 Accent 5" w:uiPriority="66"/>
-    <w:lsdException w:name="Medium Grid 1 Accent 5" w:uiPriority="67"/>
-    <w:lsdException w:name="Medium Grid 2 Accent 5" w:uiPriority="68"/>
-    <w:lsdException w:name="Medium Grid 3 Accent 5" w:uiPriority="69"/>
-    <w:lsdException w:name="Dark List Accent 5" w:uiPriority="70"/>
-    <w:lsdException w:name="Colorful Shading Accent 5" w:uiPriority="71"/>
-    <w:lsdException w:name="Colorful List Accent 5" w:uiPriority="72"/>
-    <w:lsdException w:name="Colorful Grid Accent 5" w:uiPriority="73"/>
-    <w:lsdException w:name="Light Shading Accent 6" w:uiPriority="60"/>
-    <w:lsdException w:name="Light List Accent 6" w:uiPriority="61"/>
-    <w:lsdException w:name="Light Grid Accent 6" w:uiPriority="62"/>
-    <w:lsdException w:name="Medium Shading 1 Accent 6" w:uiPriority="63"/>
-    <w:lsdException w:name="Medium Shading 2 Accent 6" w:uiPriority="64"/>
-    <w:lsdException w:name="Medium List 1 Accent 6" w:uiPriority="65"/>
-    <w:lsdException w:name="Medium List 2 Accent 6" w:uiPriority="66"/>
-    <w:lsdException w:name="Medium Grid 1 Accent 6" w:uiPriority="67"/>
-    <w:lsdException w:name="Medium Grid 2 Accent 6" w:uiPriority="68"/>
-    <w:lsdException w:name="Medium Grid 3 Accent 6" w:uiPriority="69"/>
-    <w:lsdException w:name="Dark List Accent 6" w:uiPriority="70"/>
-    <w:lsdException w:name="Colorful Shading Accent 6" w:uiPriority="71"/>
-    <w:lsdException w:name="Colorful List Accent 6" w:uiPriority="72"/>
-    <w:lsdException w:name="Colorful Grid Accent 6" w:uiPriority="73"/>
-    <w:lsdException w:name="Subtle Emphasis" w:uiPriority="19" w:qFormat="1"/>
-    <w:lsdException w:name="Intense Emphasis" w:uiPriority="21" w:qFormat="1"/>
-    <w:lsdException w:name="Subtle Reference" w:uiPriority="31" w:qFormat="1"/>
-    <w:lsdException w:name="Intense Reference" w:uiPriority="32" w:qFormat="1"/>
-    <w:lsdException w:name="Book Title" w:uiPriority="33" w:qFormat="1"/>
-    <w:lsdException w:name="Bibliography" w:semiHidden="1" w:uiPriority="37" w:unhideWhenUsed="1"/>
-    <w:lsdException w:name="TOC Heading" w:semiHidden="1" w:uiPriority="39" w:unhideWhenUsed="1" w:qFormat="1"/>
-    <w:lsdException w:name="Plain Table 1" w:uiPriority="41"/>
-    <w:lsdException w:name="Plain Table 2" w:uiPriority="42"/>
-    <w:lsdException w:name="Plain Table 3" w:uiPriority="43"/>
-    <w:lsdException w:name="Plain Table 4" w:uiPriority="44"/>
-    <w:lsdException w:name="Plain Table 5" w:uiPriority="45"/>
-    <w:lsdException w:name="Grid Table Light" w:uiPriority="40"/>
-    <w:lsdException w:name="Grid Table 1 Light" w:uiPriority="46"/>
-    <w:lsdException w:name="Grid Table 2" w:uiPriority="47"/>
-    <w:lsdException w:name="Grid Table 3" w:uiPriority="48"/>
-    <w:lsdException w:name="Grid Table 4" w:uiPriority="49"/>
-    <w:lsdException w:name="Grid Table 5 Dark" w:uiPriority="50"/>
-    <w:lsdException w:name="Grid Table 6 Colorful" w:uiPriority="51"/>
-    <w:lsdException w:name="Grid Table 7 Colorful" w:uiPriority="52"/>
-    <w:lsdException w:name="Grid Table 1 Light Accent 1" w:uiPriority="46"/>
-    <w:lsdException w:name="Grid Table 2 Accent 1" w:uiPriority="47"/>
-    <w:lsdException w:name="Grid Table 3 Accent 1" w:uiPriority="48"/>
-    <w:lsdException w:name="Grid Table 4 Accent 1" w:uiPriority="49"/>
-    <w:lsdException w:name="Grid Table 5 Dark Accent 1" w:uiPriority="50"/>
-    <w:lsdException w:name="Grid Table 6 Colorful Accent 1" w:uiPriority="51"/>
-    <w:lsdException w:name="Grid Table 7 Colorful Accent 1" w:uiPriority="52"/>
-    <w:lsdException w:name="Grid Table 1 Light Accent 2" w:uiPriority="46"/>
-    <w:lsdException w:name="Grid Table 2 Accent 2" w:uiPriority="47"/>
-    <w:lsdException w:name="Grid Table 3 Accent 2" w:uiPriority="48"/>
-    <w:lsdException w:name="Grid Table 4 Accent 2" w:uiPriority="49"/>
-    <w:lsdException w:name="Grid Table 5 Dark Accent 2" w:uiPriority="50"/>
-    <w:lsdException w:name="Grid Table 6 Colorful Accent 2" w:uiPriority="51"/>
-    <w:lsdException w:name="Grid Table 7 Colorful Accent 2" w:uiPriority="52"/>
-    <w:lsdException w:name="Grid Table 1 Light Accent 3" w:uiPriority="46"/>
-    <w:lsdException w:name="Grid Table 2 Accent 3" w:uiPriority="47"/>
-    <w:lsdException w:name="Grid Table 3 Accent 3" w:uiPriority="48"/>
-    <w:lsdException w:name="Grid Table 4 Accent 3" w:uiPriority="49"/>
-    <w:lsdException w:name="Grid Table 5 Dark Accent 3" w:uiPriority="50"/>
-    <w:lsdException w:name="Grid Table 6 Colorful Accent 3" w:uiPriority="51"/>
-    <w:lsdException w:name="Grid Table 7 Colorful Accent 3" w:uiPriority="52"/>
-    <w:lsdException w:name="Grid Table 1 Light Accent 4" w:uiPriority="46"/>
-    <w:lsdException w:name="Grid Table 2 Accent 4" w:uiPriority="47"/>
-    <w:lsdException w:name="Grid Table 3 Accent 4" w:uiPriority="48"/>
-    <w:lsdException w:name="Grid Table 4 Accent 4" w:uiPriority="49"/>
-    <w:lsdException w:name="Grid Table 5 Dark Accent 4" w:uiPriority="50"/>
-    <w:lsdException w:name="Grid Table 6 Colorful Accent 4" w:uiPriority="51"/>
-    <w:lsdException w:name="Grid Table 7 Colorful Accent 4" w:uiPriority="52"/>
-    <w:lsdException w:name="Grid Table 1 Light Accent 5" w:uiPriority="46"/>
-    <w:lsdException w:name="Grid Table 2 Accent 5" w:uiPriority="47"/>
-    <w:lsdException w:name="Grid Table 3 Accent 5" w:uiPriority="48"/>
-    <w:lsdException w:name="Grid Table 4 Accent 5" w:uiPriority="49"/>
-    <w:lsdException w:name="Grid Table 5 Dark Accent 5" w:uiPriority="50"/>
-    <w:lsdException w:name="Grid Table 6 Colorful Accent 5" w:uiPriority="51"/>
-    <w:lsdException w:name="Grid Table 7 Colorful Accent 5" w:uiPriority="52"/>
-    <w:lsdException w:name="Grid Table 1 Light Accent 6" w:uiPriority="46"/>
-    <w:lsdException w:name="Grid Table 2 Accent 6" w:uiPriority="47"/>
-    <w:lsdException w:name="Grid Table 3 Accent 6" w:uiPriority="48"/>
-    <w:lsdException w:name="Grid Table 4 Accent 6" w:uiPriority="49"/>
-    <w:lsdException w:name="Grid Table 5 Dark Accent 6" w:uiPriority="50"/>
-    <w:lsdException w:name="Grid Table 6 Colorful Accent 6" w:uiPriority="51"/>
-    <w:lsdException w:name="Grid Table 7 Colorful Accent 6" w:uiPriority="52"/>
-    <w:lsdException w:name="List Table 1 Light" w:uiPriority="46"/>
-    <w:lsdException w:name="List Table 2" w:uiPriority="47"/>
-    <w:lsdException w:name="List Table 3" w:uiPriority="48"/>
-    <w:lsdException w:name="List Table 4" w:uiPriority="49"/>
-    <w:lsdException w:name="List Table 5 Dark" w:uiPriority="50"/>
-    <w:lsdException w:name="List Table 6 Colorful" w:uiPriority="51"/>
-    <w:lsdException w:name="List Table 7 Colorful" w:uiPriority="52"/>
-    <w:lsdException w:name="List Table 1 Light Accent 1" w:uiPriority="46"/>
-    <w:lsdException w:name="List Table 2 Accent 1" w:uiPriority="47"/>
-    <w:lsdException w:name="List Table 3 Accent 1" w:uiPriority="48"/>
-    <w:lsdException w:name="List Table 4 Accent 1" w:uiPriority="49"/>
-    <w:lsdException w:name="List Table 5 Dark Accent 1" w:uiPriority="50"/>
-    <w:lsdException w:name="List Table 6 Colorful Accent 1" w:uiPriority="51"/>
-    <w:lsdException w:name="List Table 7 Colorful Accent 1" w:uiPriority="52"/>
-    <w:lsdException w:name="List Table 1 Light Accent 2" w:uiPriority="46"/>
-    <w:lsdException w:name="List Table 2 Accent 2" w:uiPriority="47"/>
-    <w:lsdException w:name="List Table 3 Accent 2" w:uiPriority="48"/>
-    <w:lsdException w:name="List Table 4 Accent 2" w:uiPriority="49"/>
-    <w:lsdException w:name="List Table 5 Dark Accent 2" w:uiPriority="50"/>
-    <w:lsdException w:name="List Table 6 Colorful Accent 2" w:uiPriority="51"/>
-    <w:lsdException w:name="List Table 7 Colorful Accent 2" w:uiPriority="52"/>
-    <w:lsdException w:name="List Table 1 Light Accent 3" w:uiPriority="46"/>
-    <w:lsdException w:name="List Table 2 Accent 3" w:uiPriority="47"/>
-    <w:lsdException w:name="List Table 3 Accent 3" w:uiPriority="48"/>
-    <w:lsdException w:name="List Table 4 Accent 3" w:uiPriority="49"/>
-    <w:lsdException w:name="List Table 5 Dark Accent 3" w:uiPriority="50"/>
-    <w:lsdException w:name="List Table 6 Colorful Accent 3" w:uiPriority="51"/>
-    <w:lsdException w:name="List Table 7 Colorful Accent 3" w:uiPriority="52"/>
-    <w:lsdException w:name="List Table 1 Light Accent 4" w:uiPriority="46"/>
-    <w:lsdException w:name="List Table 2 Accent 4" w:uiPriority="47"/>
-    <w:lsdException w:name="List Table 3 Accent 4" w:uiPriority="48"/>
-    <w:lsdException w:name="List Table 4 Accent 4" w:uiPriority="49"/>
-    <w:lsdException w:name="List Table 5 Dark Accent 4" w:uiPriority="50"/>
-    <w:lsdException w:name="List Table 6 Colorful Accent 4" w:uiPriority="51"/>
-    <w:lsdException w:name="List Table 7 Colorful Accent 4" w:uiPriority="52"/>
-    <w:lsdException w:name="List Table 1 Light Accent 5" w:uiPriority="46"/>
-    <w:lsdException w:name="List Table 2 Accent 5" w:uiPriority="47"/>
-    <w:lsdException w:name="List Table 3 Accent 5" w:uiPriority="48"/>
-    <w:lsdException w:name="List Table 4 Accent 5" w:uiPriority="49"/>
-    <w:lsdException w:name="List Table 5 Dark Accent 5" w:uiPriority="50"/>
-    <w:lsdException w:name="List Table 6 Colorful Accent 5" w:uiPriority="51"/>
-    <w:lsdException w:name="List Table 7 Colorful Accent 5" w:uiPriority="52"/>
-    <w:lsdException w:name="List Table 1 Light Accent 6" w:uiPriority="46"/>
-    <w:lsdException w:name="List Table 2 Accent 6" w:uiPriority="47"/>
-    <w:lsdException w:name="List Table 3 Accent 6" w:uiPriority="48"/>
-    <w:lsdException w:name="List Table 4 Accent 6" w:uiPriority="49"/>
-    <w:lsdException w:name="List Table 5 Dark Accent 6" w:uiPriority="50"/>
-    <w:lsdException w:name="List Table 6 Colorful Accent 6" w:uiPriority="51"/>
-    <w:lsdException w:name="List Table 7 Colorful Accent 6" w:uiPriority="52"/>
+  <w:latentStyles w:defLockedState="0" w:defUIPriority="99" w:defSemiHidden="1" w:defUnhideWhenUsed="1" w:defQFormat="0" w:count="267">
+    <w:lsdException w:name="Normal" w:semiHidden="0" w:uiPriority="0" w:unhideWhenUsed="0" w:qFormat="1"/>
+    <w:lsdException w:name="heading 1" w:semiHidden="0" w:uiPriority="9" w:unhideWhenUsed="0" w:qFormat="1"/>
+    <w:lsdException w:name="heading 2" w:uiPriority="9" w:qFormat="1"/>
+    <w:lsdException w:name="heading 3" w:uiPriority="9" w:qFormat="1"/>
+    <w:lsdException w:name="heading 4" w:uiPriority="9" w:qFormat="1"/>
+    <w:lsdException w:name="heading 5" w:uiPriority="9" w:qFormat="1"/>
+    <w:lsdException w:name="heading 6" w:uiPriority="9" w:qFormat="1"/>
+    <w:lsdException w:name="heading 7" w:uiPriority="9" w:qFormat="1"/>
+    <w:lsdException w:name="heading 8" w:uiPriority="9" w:qFormat="1"/>
+    <w:lsdException w:name="heading 9" w:uiPriority="9" w:qFormat="1"/>
+    <w:lsdException w:name="toc 1" w:uiPriority="39"/>
+    <w:lsdException w:name="toc 2" w:uiPriority="39"/>
+    <w:lsdException w:name="toc 3" w:uiPriority="39"/>
+    <w:lsdException w:name="toc 4" w:uiPriority="39"/>
+    <w:lsdException w:name="toc 5" w:uiPriority="39"/>
+    <w:lsdException w:name="toc 6" w:uiPriority="39"/>
+    <w:lsdException w:name="toc 7" w:uiPriority="39"/>
+    <w:lsdException w:name="toc 8" w:uiPriority="39"/>
+    <w:lsdException w:name="toc 9" w:uiPriority="39"/>
+    <w:lsdException w:name="caption" w:uiPriority="35" w:qFormat="1"/>
+    <w:lsdException w:name="Title" w:semiHidden="0" w:uiPriority="10" w:unhideWhenUsed="0" w:qFormat="1"/>
+    <w:lsdException w:name="Default Paragraph Font" w:uiPriority="1"/>
+    <w:lsdException w:name="Subtitle" w:semiHidden="0" w:uiPriority="11" w:unhideWhenUsed="0" w:qFormat="1"/>
+    <w:lsdException w:name="Strong" w:semiHidden="0" w:uiPriority="22" w:unhideWhenUsed="0" w:qFormat="1"/>
+    <w:lsdException w:name="Emphasis" w:semiHidden="0" w:uiPriority="20" w:unhideWhenUsed="0" w:qFormat="1"/>
+    <w:lsdException w:name="Table Grid" w:semiHidden="0" w:uiPriority="39" w:unhideWhenUsed="0"/>
+    <w:lsdException w:name="Placeholder Text" w:unhideWhenUsed="0"/>
+    <w:lsdException w:name="No Spacing" w:semiHidden="0" w:uiPriority="1" w:unhideWhenUsed="0" w:qFormat="1"/>
+    <w:lsdException w:name="Light Shading" w:semiHidden="0" w:uiPriority="60" w:unhideWhenUsed="0"/>
+    <w:lsdException w:name="Light List" w:semiHidden="0" w:uiPriority="61" w:unhideWhenUsed="0"/>
+    <w:lsdException w:name="Light Grid" w:semiHidden="0" w:uiPriority="62" w:unhideWhenUsed="0"/>
+    <w:lsdException w:name="Medium Shading 1" w:semiHidden="0" w:uiPriority="63" w:unhideWhenUsed="0"/>
+    <w:lsdException w:name="Medium Shading 2" w:semiHidden="0" w:uiPriority="64" w:unhideWhenUsed="0"/>
+    <w:lsdException w:name="Medium List 1" w:semiHidden="0" w:uiPriority="65" w:unhideWhenUsed="0"/>
+    <w:lsdException w:name="Medium List 2" w:semiHidden="0" w:uiPriority="66" w:unhideWhenUsed="0"/>
+    <w:lsdException w:name="Medium Grid 1" w:semiHidden="0" w:uiPriority="67" w:unhideWhenUsed="0"/>
+    <w:lsdException w:name="Medium Grid 2" w:semiHidden="0" w:uiPriority="68" w:unhideWhenUsed="0"/>
+    <w:lsdException w:name="Medium Grid 3" w:semiHidden="0" w:uiPriority="69" w:unhideWhenUsed="0"/>
+    <w:lsdException w:name="Dark List" w:semiHidden="0" w:uiPriority="70" w:unhideWhenUsed="0"/>
+    <w:lsdException w:name="Colorful Shading" w:semiHidden="0" w:uiPriority="71" w:unhideWhenUsed="0"/>
+    <w:lsdException w:name="Colorful List" w:semiHidden="0" w:uiPriority="72" w:unhideWhenUsed="0"/>
+    <w:lsdException w:name="Colorful Grid" w:semiHidden="0" w:uiPriority="73" w:unhideWhenUsed="0"/>
+    <w:lsdException w:name="Light Shading Accent 1" w:semiHidden="0" w:uiPriority="60" w:unhideWhenUsed="0"/>
+    <w:lsdException w:name="Light List Accent 1" w:semiHidden="0" w:uiPriority="61" w:unhideWhenUsed="0"/>
+    <w:lsdException w:name="Light Grid Accent 1" w:semiHidden="0" w:uiPriority="62" w:unhideWhenUsed="0"/>
+    <w:lsdException w:name="Medium Shading 1 Accent 1" w:semiHidden="0" w:uiPriority="63" w:unhideWhenUsed="0"/>
+    <w:lsdException w:name="Medium Shading 2 Accent 1" w:semiHidden="0" w:uiPriority="64" w:unhideWhenUsed="0"/>
+    <w:lsdException w:name="Medium List 1 Accent 1" w:semiHidden="0" w:uiPriority="65" w:unhideWhenUsed="0"/>
+    <w:lsdException w:name="Revision" w:unhideWhenUsed="0"/>
+    <w:lsdException w:name="List Paragraph" w:semiHidden="0" w:uiPriority="34" w:unhideWhenUsed="0" w:qFormat="1"/>
+    <w:lsdException w:name="Quote" w:semiHidden="0" w:uiPriority="29" w:unhideWhenUsed="0" w:qFormat="1"/>
+    <w:lsdException w:name="Intense Quote" w:semiHidden="0" w:uiPriority="30" w:unhideWhenUsed="0" w:qFormat="1"/>
+    <w:lsdException w:name="Medium List 2 Accent 1" w:semiHidden="0" w:uiPriority="66" w:unhideWhenUsed="0"/>
+    <w:lsdException w:name="Medium Grid 1 Accent 1" w:semiHidden="0" w:uiPriority="67" w:unhideWhenUsed="0"/>
+    <w:lsdException w:name="Medium Grid 2 Accent 1" w:semiHidden="0" w:uiPriority="68" w:unhideWhenUsed="0"/>
+    <w:lsdException w:name="Medium Grid 3 Accent 1" w:semiHidden="0" w:uiPriority="69" w:unhideWhenUsed="0"/>
+    <w:lsdException w:name="Dark List Accent 1" w:semiHidden="0" w:uiPriority="70" w:unhideWhenUsed="0"/>
+    <w:lsdException w:name="Colorful Shading Accent 1" w:semiHidden="0" w:uiPriority="71" w:unhideWhenUsed="0"/>
+    <w:lsdException w:name="Colorful List Accent 1" w:semiHidden="0" w:uiPriority="72" w:unhideWhenUsed="0"/>
+    <w:lsdException w:name="Colorful Grid Accent 1" w:semiHidden="0" w:uiPriority="73" w:unhideWhenUsed="0"/>
+    <w:lsdException w:name="Light Shading Accent 2" w:semiHidden="0" w:uiPriority="60" w:unhideWhenUsed="0"/>
+    <w:lsdException w:name="Light List Accent 2" w:semiHidden="0" w:uiPriority="61" w:unhideWhenUsed="0"/>
+    <w:lsdException w:name="Light Grid Accent 2" w:semiHidden="0" w:uiPriority="62" w:unhideWhenUsed="0"/>
+    <w:lsdException w:name="Medium Shading 1 Accent 2" w:semiHidden="0" w:uiPriority="63" w:unhideWhenUsed="0"/>
+    <w:lsdException w:name="Medium Shading 2 Accent 2" w:semiHidden="0" w:uiPriority="64" w:unhideWhenUsed="0"/>
+    <w:lsdException w:name="Medium List 1 Accent 2" w:semiHidden="0" w:uiPriority="65" w:unhideWhenUsed="0"/>
+    <w:lsdException w:name="Medium List 2 Accent 2" w:semiHidden="0" w:uiPriority="66" w:unhideWhenUsed="0"/>
+    <w:lsdException w:name="Medium Grid 1 Accent 2" w:semiHidden="0" w:uiPriority="67" w:unhideWhenUsed="0"/>
+    <w:lsdException w:name="Medium Grid 2 Accent 2" w:semiHidden="0" w:uiPriority="68" w:unhideWhenUsed="0"/>
+    <w:lsdException w:name="Medium Grid 3 Accent 2" w:semiHidden="0" w:uiPriority="69" w:unhideWhenUsed="0"/>
+    <w:lsdException w:name="Dark List Accent 2" w:semiHidden="0" w:uiPriority="70" w:unhideWhenUsed="0"/>
+    <w:lsdException w:name="Colorful Shading Accent 2" w:semiHidden="0" w:uiPriority="71" w:unhideWhenUsed="0"/>
+    <w:lsdException w:name="Colorful List Accent 2" w:semiHidden="0" w:uiPriority="72" w:unhideWhenUsed="0"/>
+    <w:lsdException w:name="Colorful Grid Accent 2" w:semiHidden="0" w:uiPriority="73" w:unhideWhenUsed="0"/>
+    <w:lsdException w:name="Light Shading Accent 3" w:semiHidden="0" w:uiPriority="60" w:unhideWhenUsed="0"/>
+    <w:lsdException w:name="Light List Accent 3" w:semiHidden="0" w:uiPriority="61" w:unhideWhenUsed="0"/>
+    <w:lsdException w:name="Light Grid Accent 3" w:semiHidden="0" w:uiPriority="62" w:unhideWhenUsed="0"/>
+    <w:lsdException w:name="Medium Shading 1 Accent 3" w:semiHidden="0" w:uiPriority="63" w:unhideWhenUsed="0"/>
+    <w:lsdException w:name="Medium Shading 2 Accent 3" w:semiHidden="0" w:uiPriority="64" w:unhideWhenUsed="0"/>
+    <w:lsdException w:name="Medium List 1 Accent 3" w:semiHidden="0" w:uiPriority="65" w:unhideWhenUsed="0"/>
+    <w:lsdException w:name="Medium List 2 Accent 3" w:semiHidden="0" w:uiPriority="66" w:unhideWhenUsed="0"/>
+    <w:lsdException w:name="Medium Grid 1 Accent 3" w:semiHidden="0" w:uiPriority="67" w:unhideWhenUsed="0"/>
+    <w:lsdException w:name="Medium Grid 2 Accent 3" w:semiHidden="0" w:uiPriority="68" w:unhideWhenUsed="0"/>
+    <w:lsdException w:name="Medium Grid 3 Accent 3" w:semiHidden="0" w:uiPriority="69" w:unhideWhenUsed="0"/>
+    <w:lsdException w:name="Dark List Accent 3" w:semiHidden="0" w:uiPriority="70" w:unhideWhenUsed="0"/>
+    <w:lsdException w:name="Colorful Shading Accent 3" w:semiHidden="0" w:uiPriority="71" w:unhideWhenUsed="0"/>
+    <w:lsdException w:name="Colorful List Accent 3" w:semiHidden="0" w:uiPriority="72" w:unhideWhenUsed="0"/>
+    <w:lsdException w:name="Colorful Grid Accent 3" w:semiHidden="0" w:uiPriority="73" w:unhideWhenUsed="0"/>
+    <w:lsdException w:name="Light Shading Accent 4" w:semiHidden="0" w:uiPriority="60" w:unhideWhenUsed="0"/>
+    <w:lsdException w:name="Light List Accent 4" w:semiHidden="0" w:uiPriority="61" w:unhideWhenUsed="0"/>
+    <w:lsdException w:name="Light Grid Accent 4" w:semiHidden="0" w:uiPriority="62" w:unhideWhenUsed="0"/>
+    <w:lsdException w:name="Medium Shading 1 Accent 4" w:semiHidden="0" w:uiPriority="63" w:unhideWhenUsed="0"/>
+    <w:lsdException w:name="Medium Shading 2 Accent 4" w:semiHidden="0" w:uiPriority="64" w:unhideWhenUsed="0"/>
+    <w:lsdException w:name="Medium List 1 Accent 4" w:semiHidden="0" w:uiPriority="65" w:unhideWhenUsed="0"/>
+    <w:lsdException w:name="Medium List 2 Accent 4" w:semiHidden="0" w:uiPriority="66" w:unhideWhenUsed="0"/>
+    <w:lsdException w:name="Medium Grid 1 Accent 4" w:semiHidden="0" w:uiPriority="67" w:unhideWhenUsed="0"/>
+    <w:lsdException w:name="Medium Grid 2 Accent 4" w:semiHidden="0" w:uiPriority="68" w:unhideWhenUsed="0"/>
+    <w:lsdException w:name="Medium Grid 3 Accent 4" w:semiHidden="0" w:uiPriority="69" w:unhideWhenUsed="0"/>
+    <w:lsdException w:name="Dark List Accent 4" w:semiHidden="0" w:uiPriority="70" w:unhideWhenUsed="0"/>
+    <w:lsdException w:name="Colorful Shading Accent 4" w:semiHidden="0" w:uiPriority="71" w:unhideWhenUsed="0"/>
+    <w:lsdException w:name="Colorful List Accent 4" w:semiHidden="0" w:uiPriority="72" w:unhideWhenUsed="0"/>
+    <w:lsdException w:name="Colorful Grid Accent 4" w:semiHidden="0" w:uiPriority="73" w:unhideWhenUsed="0"/>
+    <w:lsdException w:name="Light Shading Accent 5" w:semiHidden="0" w:uiPriority="60" w:unhideWhenUsed="0"/>
+    <w:lsdException w:name="Light List Accent 5" w:semiHidden="0" w:uiPriority="61" w:unhideWhenUsed="0"/>
+    <w:lsdException w:name="Light Grid Accent 5" w:semiHidden="0" w:uiPriority="62" w:unhideWhenUsed="0"/>
+    <w:lsdException w:name="Medium Shading 1 Accent 5" w:semiHidden="0" w:uiPriority="63" w:unhideWhenUsed="0"/>
+    <w:lsdException w:name="Medium Shading 2 Accent 5" w:semiHidden="0" w:uiPriority="64" w:unhideWhenUsed="0"/>
+    <w:lsdException w:name="Medium List 1 Accent 5" w:semiHidden="0" w:uiPriority="65" w:unhideWhenUsed="0"/>
+    <w:lsdException w:name="Medium List 2 Accent 5" w:semiHidden="0" w:uiPriority="66" w:unhideWhenUsed="0"/>
+    <w:lsdException w:name="Medium Grid 1 Accent 5" w:semiHidden="0" w:uiPriority="67" w:unhideWhenUsed="0"/>
+    <w:lsdException w:name="Medium Grid 2 Accent 5" w:semiHidden="0" w:uiPriority="68" w:unhideWhenUsed="0"/>
+    <w:lsdException w:name="Medium Grid 3 Accent 5" w:semiHidden="0" w:uiPriority="69" w:unhideWhenUsed="0"/>
+    <w:lsdException w:name="Dark List Accent 5" w:semiHidden="0" w:uiPriority="70" w:unhideWhenUsed="0"/>
+    <w:lsdException w:name="Colorful Shading Accent 5" w:semiHidden="0" w:uiPriority="71" w:unhideWhenUsed="0"/>
+    <w:lsdException w:name="Colorful List Accent 5" w:semiHidden="0" w:uiPriority="72" w:unhideWhenUsed="0"/>
+    <w:lsdException w:name="Colorful Grid Accent 5" w:semiHidden="0" w:uiPriority="73" w:unhideWhenUsed="0"/>
+    <w:lsdException w:name="Light Shading Accent 6" w:semiHidden="0" w:uiPriority="60" w:unhideWhenUsed="0"/>
+    <w:lsdException w:name="Light List Accent 6" w:semiHidden="0" w:uiPriority="61" w:unhideWhenUsed="0"/>
+    <w:lsdException w:name="Light Grid Accent 6" w:semiHidden="0" w:uiPriority="62" w:unhideWhenUsed="0"/>
+    <w:lsdException w:name="Medium Shading 1 Accent 6" w:semiHidden="0" w:uiPriority="63" w:unhideWhenUsed="0"/>
+    <w:lsdException w:name="Medium Shading 2 Accent 6" w:semiHidden="0" w:uiPriority="64" w:unhideWhenUsed="0"/>
+    <w:lsdException w:name="Medium List 1 Accent 6" w:semiHidden="0" w:uiPriority="65" w:unhideWhenUsed="0"/>
+    <w:lsdException w:name="Medium List 2 Accent 6" w:semiHidden="0" w:uiPriority="66" w:unhideWhenUsed="0"/>
+    <w:lsdException w:name="Medium Grid 1 Accent 6" w:semiHidden="0" w:uiPriority="67" w:unhideWhenUsed="0"/>
+    <w:lsdException w:name="Medium Grid 2 Accent 6" w:semiHidden="0" w:uiPriority="68" w:unhideWhenUsed="0"/>
+    <w:lsdException w:name="Medium Grid 3 Accent 6" w:semiHidden="0" w:uiPriority="69" w:unhideWhenUsed="0"/>
+    <w:lsdException w:name="Dark List Accent 6" w:semiHidden="0" w:uiPriority="70" w:unhideWhenUsed="0"/>
+    <w:lsdException w:name="Colorful Shading Accent 6" w:semiHidden="0" w:uiPriority="71" w:unhideWhenUsed="0"/>
+    <w:lsdException w:name="Colorful List Accent 6" w:semiHidden="0" w:uiPriority="72" w:unhideWhenUsed="0"/>
+    <w:lsdException w:name="Colorful Grid Accent 6" w:semiHidden="0" w:uiPriority="73" w:unhideWhenUsed="0"/>
+    <w:lsdException w:name="Subtle Emphasis" w:semiHidden="0" w:uiPriority="19" w:unhideWhenUsed="0" w:qFormat="1"/>
+    <w:lsdException w:name="Intense Emphasis" w:semiHidden="0" w:uiPriority="21" w:unhideWhenUsed="0" w:qFormat="1"/>
+    <w:lsdException w:name="Subtle Reference" w:semiHidden="0" w:uiPriority="31" w:unhideWhenUsed="0" w:qFormat="1"/>
+    <w:lsdException w:name="Intense Reference" w:semiHidden="0" w:uiPriority="32" w:unhideWhenUsed="0" w:qFormat="1"/>
+    <w:lsdException w:name="Book Title" w:semiHidden="0" w:uiPriority="33" w:unhideWhenUsed="0" w:qFormat="1"/>
+    <w:lsdException w:name="Bibliography" w:uiPriority="37"/>
+    <w:lsdException w:name="TOC Heading" w:uiPriority="39" w:qFormat="1"/>
   </w:latentStyles>
   <w:style w:type="paragraph" w:default="1" w:styleId="Normal">
     <w:name w:val="Normal"/>
@@ -3994,8 +4764,232 @@
 </w:styles>
 </file>
 
+<file path=word/glossary/stylesWithEffects.xml><?xml version="1.0" encoding="utf-8"?>
+<w:styles xmlns:wpc="http://schemas.microsoft.com/office/word/2010/wordprocessingCanvas" xmlns:mc="http://schemas.openxmlformats.org/markup-compatibility/2006" xmlns:o="urn:schemas-microsoft-com:office:office" xmlns:r="http://schemas.openxmlformats.org/officeDocument/2006/relationships" xmlns:m="http://schemas.openxmlformats.org/officeDocument/2006/math" xmlns:v="urn:schemas-microsoft-com:vml" xmlns:wp14="http://schemas.microsoft.com/office/word/2010/wordprocessingDrawing" xmlns:wp="http://schemas.openxmlformats.org/drawingml/2006/wordprocessingDrawing" xmlns:w10="urn:schemas-microsoft-com:office:word" xmlns:w="http://schemas.openxmlformats.org/wordprocessingml/2006/main" xmlns:w14="http://schemas.microsoft.com/office/word/2010/wordml" xmlns:wpg="http://schemas.microsoft.com/office/word/2010/wordprocessingGroup" xmlns:wpi="http://schemas.microsoft.com/office/word/2010/wordprocessingInk" xmlns:wne="http://schemas.microsoft.com/office/word/2006/wordml" xmlns:wps="http://schemas.microsoft.com/office/word/2010/wordprocessingShape" mc:Ignorable="w14 wp14">
+  <w:docDefaults>
+    <w:rPrDefault>
+      <w:rPr>
+        <w:rFonts w:asciiTheme="minorHAnsi" w:eastAsiaTheme="minorEastAsia" w:hAnsiTheme="minorHAnsi" w:cstheme="minorBidi"/>
+        <w:sz w:val="22"/>
+        <w:szCs w:val="22"/>
+        <w:lang w:val="es-ES" w:eastAsia="es-ES" w:bidi="ar-SA"/>
+      </w:rPr>
+    </w:rPrDefault>
+    <w:pPrDefault>
+      <w:pPr>
+        <w:spacing w:after="160" w:line="259" w:lineRule="auto"/>
+      </w:pPr>
+    </w:pPrDefault>
+  </w:docDefaults>
+  <w:latentStyles w:defLockedState="0" w:defUIPriority="99" w:defSemiHidden="1" w:defUnhideWhenUsed="1" w:defQFormat="0" w:count="267">
+    <w:lsdException w:name="Normal" w:semiHidden="0" w:uiPriority="0" w:unhideWhenUsed="0" w:qFormat="1"/>
+    <w:lsdException w:name="heading 1" w:semiHidden="0" w:uiPriority="9" w:unhideWhenUsed="0" w:qFormat="1"/>
+    <w:lsdException w:name="heading 2" w:uiPriority="9" w:qFormat="1"/>
+    <w:lsdException w:name="heading 3" w:uiPriority="9" w:qFormat="1"/>
+    <w:lsdException w:name="heading 4" w:uiPriority="9" w:qFormat="1"/>
+    <w:lsdException w:name="heading 5" w:uiPriority="9" w:qFormat="1"/>
+    <w:lsdException w:name="heading 6" w:uiPriority="9" w:qFormat="1"/>
+    <w:lsdException w:name="heading 7" w:uiPriority="9" w:qFormat="1"/>
+    <w:lsdException w:name="heading 8" w:uiPriority="9" w:qFormat="1"/>
+    <w:lsdException w:name="heading 9" w:uiPriority="9" w:qFormat="1"/>
+    <w:lsdException w:name="toc 1" w:uiPriority="39"/>
+    <w:lsdException w:name="toc 2" w:uiPriority="39"/>
+    <w:lsdException w:name="toc 3" w:uiPriority="39"/>
+    <w:lsdException w:name="toc 4" w:uiPriority="39"/>
+    <w:lsdException w:name="toc 5" w:uiPriority="39"/>
+    <w:lsdException w:name="toc 6" w:uiPriority="39"/>
+    <w:lsdException w:name="toc 7" w:uiPriority="39"/>
+    <w:lsdException w:name="toc 8" w:uiPriority="39"/>
+    <w:lsdException w:name="toc 9" w:uiPriority="39"/>
+    <w:lsdException w:name="caption" w:uiPriority="35" w:qFormat="1"/>
+    <w:lsdException w:name="Title" w:semiHidden="0" w:uiPriority="10" w:unhideWhenUsed="0" w:qFormat="1"/>
+    <w:lsdException w:name="Default Paragraph Font" w:uiPriority="1"/>
+    <w:lsdException w:name="Subtitle" w:semiHidden="0" w:uiPriority="11" w:unhideWhenUsed="0" w:qFormat="1"/>
+    <w:lsdException w:name="Strong" w:semiHidden="0" w:uiPriority="22" w:unhideWhenUsed="0" w:qFormat="1"/>
+    <w:lsdException w:name="Emphasis" w:semiHidden="0" w:uiPriority="20" w:unhideWhenUsed="0" w:qFormat="1"/>
+    <w:lsdException w:name="Table Grid" w:semiHidden="0" w:uiPriority="39" w:unhideWhenUsed="0"/>
+    <w:lsdException w:name="Placeholder Text" w:unhideWhenUsed="0"/>
+    <w:lsdException w:name="No Spacing" w:semiHidden="0" w:uiPriority="1" w:unhideWhenUsed="0" w:qFormat="1"/>
+    <w:lsdException w:name="Light Shading" w:semiHidden="0" w:uiPriority="60" w:unhideWhenUsed="0"/>
+    <w:lsdException w:name="Light List" w:semiHidden="0" w:uiPriority="61" w:unhideWhenUsed="0"/>
+    <w:lsdException w:name="Light Grid" w:semiHidden="0" w:uiPriority="62" w:unhideWhenUsed="0"/>
+    <w:lsdException w:name="Medium Shading 1" w:semiHidden="0" w:uiPriority="63" w:unhideWhenUsed="0"/>
+    <w:lsdException w:name="Medium Shading 2" w:semiHidden="0" w:uiPriority="64" w:unhideWhenUsed="0"/>
+    <w:lsdException w:name="Medium List 1" w:semiHidden="0" w:uiPriority="65" w:unhideWhenUsed="0"/>
+    <w:lsdException w:name="Medium List 2" w:semiHidden="0" w:uiPriority="66" w:unhideWhenUsed="0"/>
+    <w:lsdException w:name="Medium Grid 1" w:semiHidden="0" w:uiPriority="67" w:unhideWhenUsed="0"/>
+    <w:lsdException w:name="Medium Grid 2" w:semiHidden="0" w:uiPriority="68" w:unhideWhenUsed="0"/>
+    <w:lsdException w:name="Medium Grid 3" w:semiHidden="0" w:uiPriority="69" w:unhideWhenUsed="0"/>
+    <w:lsdException w:name="Dark List" w:semiHidden="0" w:uiPriority="70" w:unhideWhenUsed="0"/>
+    <w:lsdException w:name="Colorful Shading" w:semiHidden="0" w:uiPriority="71" w:unhideWhenUsed="0"/>
+    <w:lsdException w:name="Colorful List" w:semiHidden="0" w:uiPriority="72" w:unhideWhenUsed="0"/>
+    <w:lsdException w:name="Colorful Grid" w:semiHidden="0" w:uiPriority="73" w:unhideWhenUsed="0"/>
+    <w:lsdException w:name="Light Shading Accent 1" w:semiHidden="0" w:uiPriority="60" w:unhideWhenUsed="0"/>
+    <w:lsdException w:name="Light List Accent 1" w:semiHidden="0" w:uiPriority="61" w:unhideWhenUsed="0"/>
+    <w:lsdException w:name="Light Grid Accent 1" w:semiHidden="0" w:uiPriority="62" w:unhideWhenUsed="0"/>
+    <w:lsdException w:name="Medium Shading 1 Accent 1" w:semiHidden="0" w:uiPriority="63" w:unhideWhenUsed="0"/>
+    <w:lsdException w:name="Medium Shading 2 Accent 1" w:semiHidden="0" w:uiPriority="64" w:unhideWhenUsed="0"/>
+    <w:lsdException w:name="Medium List 1 Accent 1" w:semiHidden="0" w:uiPriority="65" w:unhideWhenUsed="0"/>
+    <w:lsdException w:name="Revision" w:unhideWhenUsed="0"/>
+    <w:lsdException w:name="List Paragraph" w:semiHidden="0" w:uiPriority="34" w:unhideWhenUsed="0" w:qFormat="1"/>
+    <w:lsdException w:name="Quote" w:semiHidden="0" w:uiPriority="29" w:unhideWhenUsed="0" w:qFormat="1"/>
+    <w:lsdException w:name="Intense Quote" w:semiHidden="0" w:uiPriority="30" w:unhideWhenUsed="0" w:qFormat="1"/>
+    <w:lsdException w:name="Medium List 2 Accent 1" w:semiHidden="0" w:uiPriority="66" w:unhideWhenUsed="0"/>
+    <w:lsdException w:name="Medium Grid 1 Accent 1" w:semiHidden="0" w:uiPriority="67" w:unhideWhenUsed="0"/>
+    <w:lsdException w:name="Medium Grid 2 Accent 1" w:semiHidden="0" w:uiPriority="68" w:unhideWhenUsed="0"/>
+    <w:lsdException w:name="Medium Grid 3 Accent 1" w:semiHidden="0" w:uiPriority="69" w:unhideWhenUsed="0"/>
+    <w:lsdException w:name="Dark List Accent 1" w:semiHidden="0" w:uiPriority="70" w:unhideWhenUsed="0"/>
+    <w:lsdException w:name="Colorful Shading Accent 1" w:semiHidden="0" w:uiPriority="71" w:unhideWhenUsed="0"/>
+    <w:lsdException w:name="Colorful List Accent 1" w:semiHidden="0" w:uiPriority="72" w:unhideWhenUsed="0"/>
+    <w:lsdException w:name="Colorful Grid Accent 1" w:semiHidden="0" w:uiPriority="73" w:unhideWhenUsed="0"/>
+    <w:lsdException w:name="Light Shading Accent 2" w:semiHidden="0" w:uiPriority="60" w:unhideWhenUsed="0"/>
+    <w:lsdException w:name="Light List Accent 2" w:semiHidden="0" w:uiPriority="61" w:unhideWhenUsed="0"/>
+    <w:lsdException w:name="Light Grid Accent 2" w:semiHidden="0" w:uiPriority="62" w:unhideWhenUsed="0"/>
+    <w:lsdException w:name="Medium Shading 1 Accent 2" w:semiHidden="0" w:uiPriority="63" w:unhideWhenUsed="0"/>
+    <w:lsdException w:name="Medium Shading 2 Accent 2" w:semiHidden="0" w:uiPriority="64" w:unhideWhenUsed="0"/>
+    <w:lsdException w:name="Medium List 1 Accent 2" w:semiHidden="0" w:uiPriority="65" w:unhideWhenUsed="0"/>
+    <w:lsdException w:name="Medium List 2 Accent 2" w:semiHidden="0" w:uiPriority="66" w:unhideWhenUsed="0"/>
+    <w:lsdException w:name="Medium Grid 1 Accent 2" w:semiHidden="0" w:uiPriority="67" w:unhideWhenUsed="0"/>
+    <w:lsdException w:name="Medium Grid 2 Accent 2" w:semiHidden="0" w:uiPriority="68" w:unhideWhenUsed="0"/>
+    <w:lsdException w:name="Medium Grid 3 Accent 2" w:semiHidden="0" w:uiPriority="69" w:unhideWhenUsed="0"/>
+    <w:lsdException w:name="Dark List Accent 2" w:semiHidden="0" w:uiPriority="70" w:unhideWhenUsed="0"/>
+    <w:lsdException w:name="Colorful Shading Accent 2" w:semiHidden="0" w:uiPriority="71" w:unhideWhenUsed="0"/>
+    <w:lsdException w:name="Colorful List Accent 2" w:semiHidden="0" w:uiPriority="72" w:unhideWhenUsed="0"/>
+    <w:lsdException w:name="Colorful Grid Accent 2" w:semiHidden="0" w:uiPriority="73" w:unhideWhenUsed="0"/>
+    <w:lsdException w:name="Light Shading Accent 3" w:semiHidden="0" w:uiPriority="60" w:unhideWhenUsed="0"/>
+    <w:lsdException w:name="Light List Accent 3" w:semiHidden="0" w:uiPriority="61" w:unhideWhenUsed="0"/>
+    <w:lsdException w:name="Light Grid Accent 3" w:semiHidden="0" w:uiPriority="62" w:unhideWhenUsed="0"/>
+    <w:lsdException w:name="Medium Shading 1 Accent 3" w:semiHidden="0" w:uiPriority="63" w:unhideWhenUsed="0"/>
+    <w:lsdException w:name="Medium Shading 2 Accent 3" w:semiHidden="0" w:uiPriority="64" w:unhideWhenUsed="0"/>
+    <w:lsdException w:name="Medium List 1 Accent 3" w:semiHidden="0" w:uiPriority="65" w:unhideWhenUsed="0"/>
+    <w:lsdException w:name="Medium List 2 Accent 3" w:semiHidden="0" w:uiPriority="66" w:unhideWhenUsed="0"/>
+    <w:lsdException w:name="Medium Grid 1 Accent 3" w:semiHidden="0" w:uiPriority="67" w:unhideWhenUsed="0"/>
+    <w:lsdException w:name="Medium Grid 2 Accent 3" w:semiHidden="0" w:uiPriority="68" w:unhideWhenUsed="0"/>
+    <w:lsdException w:name="Medium Grid 3 Accent 3" w:semiHidden="0" w:uiPriority="69" w:unhideWhenUsed="0"/>
+    <w:lsdException w:name="Dark List Accent 3" w:semiHidden="0" w:uiPriority="70" w:unhideWhenUsed="0"/>
+    <w:lsdException w:name="Colorful Shading Accent 3" w:semiHidden="0" w:uiPriority="71" w:unhideWhenUsed="0"/>
+    <w:lsdException w:name="Colorful List Accent 3" w:semiHidden="0" w:uiPriority="72" w:unhideWhenUsed="0"/>
+    <w:lsdException w:name="Colorful Grid Accent 3" w:semiHidden="0" w:uiPriority="73" w:unhideWhenUsed="0"/>
+    <w:lsdException w:name="Light Shading Accent 4" w:semiHidden="0" w:uiPriority="60" w:unhideWhenUsed="0"/>
+    <w:lsdException w:name="Light List Accent 4" w:semiHidden="0" w:uiPriority="61" w:unhideWhenUsed="0"/>
+    <w:lsdException w:name="Light Grid Accent 4" w:semiHidden="0" w:uiPriority="62" w:unhideWhenUsed="0"/>
+    <w:lsdException w:name="Medium Shading 1 Accent 4" w:semiHidden="0" w:uiPriority="63" w:unhideWhenUsed="0"/>
+    <w:lsdException w:name="Medium Shading 2 Accent 4" w:semiHidden="0" w:uiPriority="64" w:unhideWhenUsed="0"/>
+    <w:lsdException w:name="Medium List 1 Accent 4" w:semiHidden="0" w:uiPriority="65" w:unhideWhenUsed="0"/>
+    <w:lsdException w:name="Medium List 2 Accent 4" w:semiHidden="0" w:uiPriority="66" w:unhideWhenUsed="0"/>
+    <w:lsdException w:name="Medium Grid 1 Accent 4" w:semiHidden="0" w:uiPriority="67" w:unhideWhenUsed="0"/>
+    <w:lsdException w:name="Medium Grid 2 Accent 4" w:semiHidden="0" w:uiPriority="68" w:unhideWhenUsed="0"/>
+    <w:lsdException w:name="Medium Grid 3 Accent 4" w:semiHidden="0" w:uiPriority="69" w:unhideWhenUsed="0"/>
+    <w:lsdException w:name="Dark List Accent 4" w:semiHidden="0" w:uiPriority="70" w:unhideWhenUsed="0"/>
+    <w:lsdException w:name="Colorful Shading Accent 4" w:semiHidden="0" w:uiPriority="71" w:unhideWhenUsed="0"/>
+    <w:lsdException w:name="Colorful List Accent 4" w:semiHidden="0" w:uiPriority="72" w:unhideWhenUsed="0"/>
+    <w:lsdException w:name="Colorful Grid Accent 4" w:semiHidden="0" w:uiPriority="73" w:unhideWhenUsed="0"/>
+    <w:lsdException w:name="Light Shading Accent 5" w:semiHidden="0" w:uiPriority="60" w:unhideWhenUsed="0"/>
+    <w:lsdException w:name="Light List Accent 5" w:semiHidden="0" w:uiPriority="61" w:unhideWhenUsed="0"/>
+    <w:lsdException w:name="Light Grid Accent 5" w:semiHidden="0" w:uiPriority="62" w:unhideWhenUsed="0"/>
+    <w:lsdException w:name="Medium Shading 1 Accent 5" w:semiHidden="0" w:uiPriority="63" w:unhideWhenUsed="0"/>
+    <w:lsdException w:name="Medium Shading 2 Accent 5" w:semiHidden="0" w:uiPriority="64" w:unhideWhenUsed="0"/>
+    <w:lsdException w:name="Medium List 1 Accent 5" w:semiHidden="0" w:uiPriority="65" w:unhideWhenUsed="0"/>
+    <w:lsdException w:name="Medium List 2 Accent 5" w:semiHidden="0" w:uiPriority="66" w:unhideWhenUsed="0"/>
+    <w:lsdException w:name="Medium Grid 1 Accent 5" w:semiHidden="0" w:uiPriority="67" w:unhideWhenUsed="0"/>
+    <w:lsdException w:name="Medium Grid 2 Accent 5" w:semiHidden="0" w:uiPriority="68" w:unhideWhenUsed="0"/>
+    <w:lsdException w:name="Medium Grid 3 Accent 5" w:semiHidden="0" w:uiPriority="69" w:unhideWhenUsed="0"/>
+    <w:lsdException w:name="Dark List Accent 5" w:semiHidden="0" w:uiPriority="70" w:unhideWhenUsed="0"/>
+    <w:lsdException w:name="Colorful Shading Accent 5" w:semiHidden="0" w:uiPriority="71" w:unhideWhenUsed="0"/>
+    <w:lsdException w:name="Colorful List Accent 5" w:semiHidden="0" w:uiPriority="72" w:unhideWhenUsed="0"/>
+    <w:lsdException w:name="Colorful Grid Accent 5" w:semiHidden="0" w:uiPriority="73" w:unhideWhenUsed="0"/>
+    <w:lsdException w:name="Light Shading Accent 6" w:semiHidden="0" w:uiPriority="60" w:unhideWhenUsed="0"/>
+    <w:lsdException w:name="Light List Accent 6" w:semiHidden="0" w:uiPriority="61" w:unhideWhenUsed="0"/>
+    <w:lsdException w:name="Light Grid Accent 6" w:semiHidden="0" w:uiPriority="62" w:unhideWhenUsed="0"/>
+    <w:lsdException w:name="Medium Shading 1 Accent 6" w:semiHidden="0" w:uiPriority="63" w:unhideWhenUsed="0"/>
+    <w:lsdException w:name="Medium Shading 2 Accent 6" w:semiHidden="0" w:uiPriority="64" w:unhideWhenUsed="0"/>
+    <w:lsdException w:name="Medium List 1 Accent 6" w:semiHidden="0" w:uiPriority="65" w:unhideWhenUsed="0"/>
+    <w:lsdException w:name="Medium List 2 Accent 6" w:semiHidden="0" w:uiPriority="66" w:unhideWhenUsed="0"/>
+    <w:lsdException w:name="Medium Grid 1 Accent 6" w:semiHidden="0" w:uiPriority="67" w:unhideWhenUsed="0"/>
+    <w:lsdException w:name="Medium Grid 2 Accent 6" w:semiHidden="0" w:uiPriority="68" w:unhideWhenUsed="0"/>
+    <w:lsdException w:name="Medium Grid 3 Accent 6" w:semiHidden="0" w:uiPriority="69" w:unhideWhenUsed="0"/>
+    <w:lsdException w:name="Dark List Accent 6" w:semiHidden="0" w:uiPriority="70" w:unhideWhenUsed="0"/>
+    <w:lsdException w:name="Colorful Shading Accent 6" w:semiHidden="0" w:uiPriority="71" w:unhideWhenUsed="0"/>
+    <w:lsdException w:name="Colorful List Accent 6" w:semiHidden="0" w:uiPriority="72" w:unhideWhenUsed="0"/>
+    <w:lsdException w:name="Colorful Grid Accent 6" w:semiHidden="0" w:uiPriority="73" w:unhideWhenUsed="0"/>
+    <w:lsdException w:name="Subtle Emphasis" w:semiHidden="0" w:uiPriority="19" w:unhideWhenUsed="0" w:qFormat="1"/>
+    <w:lsdException w:name="Intense Emphasis" w:semiHidden="0" w:uiPriority="21" w:unhideWhenUsed="0" w:qFormat="1"/>
+    <w:lsdException w:name="Subtle Reference" w:semiHidden="0" w:uiPriority="31" w:unhideWhenUsed="0" w:qFormat="1"/>
+    <w:lsdException w:name="Intense Reference" w:semiHidden="0" w:uiPriority="32" w:unhideWhenUsed="0" w:qFormat="1"/>
+    <w:lsdException w:name="Book Title" w:semiHidden="0" w:uiPriority="33" w:unhideWhenUsed="0" w:qFormat="1"/>
+    <w:lsdException w:name="Bibliography" w:uiPriority="37"/>
+    <w:lsdException w:name="TOC Heading" w:uiPriority="39" w:qFormat="1"/>
+  </w:latentStyles>
+  <w:style w:type="paragraph" w:default="1" w:styleId="Normal">
+    <w:name w:val="Normal"/>
+    <w:qFormat/>
+  </w:style>
+  <w:style w:type="character" w:default="1" w:styleId="Fuentedeprrafopredeter">
+    <w:name w:val="Default Paragraph Font"/>
+    <w:uiPriority w:val="1"/>
+    <w:semiHidden/>
+    <w:unhideWhenUsed/>
+  </w:style>
+  <w:style w:type="table" w:default="1" w:styleId="Tablanormal">
+    <w:name w:val="Normal Table"/>
+    <w:uiPriority w:val="99"/>
+    <w:semiHidden/>
+    <w:unhideWhenUsed/>
+    <w:tblPr>
+      <w:tblInd w:w="0" w:type="dxa"/>
+      <w:tblCellMar>
+        <w:top w:w="0" w:type="dxa"/>
+        <w:left w:w="108" w:type="dxa"/>
+        <w:bottom w:w="0" w:type="dxa"/>
+        <w:right w:w="108" w:type="dxa"/>
+      </w:tblCellMar>
+    </w:tblPr>
+  </w:style>
+  <w:style w:type="numbering" w:default="1" w:styleId="Sinlista">
+    <w:name w:val="No List"/>
+    <w:uiPriority w:val="99"/>
+    <w:semiHidden/>
+    <w:unhideWhenUsed/>
+  </w:style>
+  <w:style w:type="paragraph" w:customStyle="1" w:styleId="D5CC08730777497D87EC84F414218474">
+    <w:name w:val="D5CC08730777497D87EC84F414218474"/>
+    <w:rsid w:val="006B3A4C"/>
+  </w:style>
+  <w:style w:type="paragraph" w:customStyle="1" w:styleId="375C9C8DD9914F79B92771C31B2E4914">
+    <w:name w:val="375C9C8DD9914F79B92771C31B2E4914"/>
+    <w:rsid w:val="006B3A4C"/>
+  </w:style>
+  <w:style w:type="paragraph" w:customStyle="1" w:styleId="FB353325B4F84F7E8CC0FC2247A06324">
+    <w:name w:val="FB353325B4F84F7E8CC0FC2247A06324"/>
+    <w:rsid w:val="006B3A4C"/>
+  </w:style>
+  <w:style w:type="paragraph" w:customStyle="1" w:styleId="927D8A4555B44A8B99873B101087A22F">
+    <w:name w:val="927D8A4555B44A8B99873B101087A22F"/>
+    <w:rsid w:val="006B3A4C"/>
+  </w:style>
+  <w:style w:type="paragraph" w:customStyle="1" w:styleId="8688FA9B11D4455BA72A7FE64D0AE659">
+    <w:name w:val="8688FA9B11D4455BA72A7FE64D0AE659"/>
+    <w:rsid w:val="006B3A4C"/>
+  </w:style>
+  <w:style w:type="character" w:customStyle="1" w:styleId="Textodemarcadordeposicin">
+    <w:name w:val="Texto de marcador de posición"/>
+    <w:basedOn w:val="Fuentedeprrafopredeter"/>
+    <w:uiPriority w:val="99"/>
+    <w:semiHidden/>
+    <w:rsid w:val="006B3A4C"/>
+    <w:rPr>
+      <w:color w:val="808080"/>
+    </w:rPr>
+  </w:style>
+  <w:style w:type="paragraph" w:customStyle="1" w:styleId="080ACBCCA1DC410F9FB217DDE22308CF">
+    <w:name w:val="080ACBCCA1DC410F9FB217DDE22308CF"/>
+    <w:rsid w:val="006B3A4C"/>
+  </w:style>
+</w:styles>
+</file>
+
 <file path=word/glossary/webSettings.xml><?xml version="1.0" encoding="utf-8"?>
-<w:webSettings xmlns:mc="http://schemas.openxmlformats.org/markup-compatibility/2006" xmlns:r="http://schemas.openxmlformats.org/officeDocument/2006/relationships" xmlns:w="http://schemas.openxmlformats.org/wordprocessingml/2006/main" xmlns:w14="http://schemas.microsoft.com/office/word/2010/wordml" xmlns:w15="http://schemas.microsoft.com/office/word/2012/wordml" mc:Ignorable="w14 w15">
+<w:webSettings xmlns:mc="http://schemas.openxmlformats.org/markup-compatibility/2006" xmlns:r="http://schemas.openxmlformats.org/officeDocument/2006/relationships" xmlns:w="http://schemas.openxmlformats.org/wordprocessingml/2006/main" xmlns:w14="http://schemas.microsoft.com/office/word/2010/wordml" mc:Ignorable="w14">
   <w:optimizeForBrowser/>
   <w:allowPNG/>
 </w:webSettings>
@@ -4310,7 +5304,7 @@
 </file>
 
 <file path=customXml/itemProps2.xml><?xml version="1.0" encoding="utf-8"?>
-<ds:datastoreItem xmlns:ds="http://schemas.openxmlformats.org/officeDocument/2006/customXml" ds:itemID="{56E28AF5-C8AF-483A-A8C1-5E44D37FA2FE}">
+<ds:datastoreItem xmlns:ds="http://schemas.openxmlformats.org/officeDocument/2006/customXml" ds:itemID="{B9F854ED-D82F-4DF2-B2BC-B2BD8673D64A}">
   <ds:schemaRefs>
     <ds:schemaRef ds:uri="http://schemas.openxmlformats.org/officeDocument/2006/bibliography"/>
   </ds:schemaRefs>

</xml_diff>

<commit_message>
pequeña mejora del manual
Más cambios pendientes
</commit_message>
<xml_diff>
--- a/DOCUMENTACION/Manuales/Manual de usuario.docx
+++ b/DOCUMENTACION/Manuales/Manual de usuario.docx
@@ -1,6 +1,6 @@
 
 <file path=word/document.xml><?xml version="1.0" encoding="utf-8"?>
-<w:document xmlns:wpc="http://schemas.microsoft.com/office/word/2010/wordprocessingCanvas" xmlns:mc="http://schemas.openxmlformats.org/markup-compatibility/2006" xmlns:o="urn:schemas-microsoft-com:office:office" xmlns:r="http://schemas.openxmlformats.org/officeDocument/2006/relationships" xmlns:m="http://schemas.openxmlformats.org/officeDocument/2006/math" xmlns:v="urn:schemas-microsoft-com:vml" xmlns:wp14="http://schemas.microsoft.com/office/word/2010/wordprocessingDrawing" xmlns:wp="http://schemas.openxmlformats.org/drawingml/2006/wordprocessingDrawing" xmlns:w10="urn:schemas-microsoft-com:office:word" xmlns:w="http://schemas.openxmlformats.org/wordprocessingml/2006/main" xmlns:w14="http://schemas.microsoft.com/office/word/2010/wordml" xmlns:wpg="http://schemas.microsoft.com/office/word/2010/wordprocessingGroup" xmlns:wpi="http://schemas.microsoft.com/office/word/2010/wordprocessingInk" xmlns:wne="http://schemas.microsoft.com/office/word/2006/wordml" xmlns:wps="http://schemas.microsoft.com/office/word/2010/wordprocessingShape" mc:Ignorable="w14 wp14">
+<w:document xmlns:wpc="http://schemas.microsoft.com/office/word/2010/wordprocessingCanvas" xmlns:mc="http://schemas.openxmlformats.org/markup-compatibility/2006" xmlns:o="urn:schemas-microsoft-com:office:office" xmlns:r="http://schemas.openxmlformats.org/officeDocument/2006/relationships" xmlns:m="http://schemas.openxmlformats.org/officeDocument/2006/math" xmlns:v="urn:schemas-microsoft-com:vml" xmlns:wp14="http://schemas.microsoft.com/office/word/2010/wordprocessingDrawing" xmlns:wp="http://schemas.openxmlformats.org/drawingml/2006/wordprocessingDrawing" xmlns:w10="urn:schemas-microsoft-com:office:word" xmlns:w="http://schemas.openxmlformats.org/wordprocessingml/2006/main" xmlns:w14="http://schemas.microsoft.com/office/word/2010/wordml" xmlns:w15="http://schemas.microsoft.com/office/word/2012/wordml" xmlns:wpg="http://schemas.microsoft.com/office/word/2010/wordprocessingGroup" xmlns:wpi="http://schemas.microsoft.com/office/word/2010/wordprocessingInk" xmlns:wne="http://schemas.microsoft.com/office/word/2006/wordml" xmlns:wps="http://schemas.microsoft.com/office/word/2010/wordprocessingShape" mc:Ignorable="w14 w15 wp14">
   <w:body>
     <w:sdt>
       <w:sdtPr>
@@ -51,7 +51,7 @@
                         <pic:cNvPicPr/>
                       </pic:nvPicPr>
                       <pic:blipFill>
-                        <a:blip r:embed="rId10" cstate="print">
+                        <a:blip r:embed="rId9" cstate="print">
                           <a:duotone>
                             <a:schemeClr val="accent1">
                               <a:shade val="45000"/>
@@ -353,7 +353,7 @@
               </mc:Choice>
               <mc:Fallback>
                 <w:pict>
-                  <v:shapetype id="_x0000_t202" coordsize="21600,21600" o:spt="202" path="m,l,21600r21600,l21600,xe">
+                  <v:shapetype w14:anchorId="6C5D4781" id="_x0000_t202" coordsize="21600,21600" o:spt="202" path="m,l,21600r21600,l21600,xe">
                     <v:stroke joinstyle="miter"/>
                     <v:path gradientshapeok="t" o:connecttype="rect"/>
                   </v:shapetype>
@@ -464,7 +464,7 @@
                         <pic:cNvPicPr/>
                       </pic:nvPicPr>
                       <pic:blipFill>
-                        <a:blip r:embed="rId11" cstate="print">
+                        <a:blip r:embed="rId10" cstate="print">
                           <a:duotone>
                             <a:schemeClr val="accent1">
                               <a:shade val="45000"/>
@@ -530,7 +530,7 @@
                         </pic:cNvPicPr>
                       </pic:nvPicPr>
                       <pic:blipFill>
-                        <a:blip r:embed="rId12">
+                        <a:blip r:embed="rId11">
                           <a:extLst>
                             <a:ext uri="{28A0092B-C50C-407E-A947-70E740481C1C}">
                               <a14:useLocalDpi xmlns:a14="http://schemas.microsoft.com/office/drawing/2010/main" val="0"/>
@@ -1358,10 +1358,7 @@
         </w:sdt>
         <w:p/>
         <w:p/>
-        <w:p>
-          <w:bookmarkStart w:id="0" w:name="_GoBack"/>
-          <w:bookmarkEnd w:id="0"/>
-        </w:p>
+        <w:p/>
         <w:p/>
         <w:p/>
         <w:p/>
@@ -1392,43 +1389,41 @@
           <w:u w:val="single"/>
         </w:rPr>
       </w:pPr>
-      <w:bookmarkStart w:id="1" w:name="_Toc414223254"/>
+      <w:bookmarkStart w:id="0" w:name="_Toc414223254"/>
       <w:r>
         <w:rPr>
           <w:u w:val="single"/>
         </w:rPr>
         <w:t>DESCRIPCIÓN</w:t>
       </w:r>
-      <w:bookmarkEnd w:id="1"/>
+      <w:bookmarkEnd w:id="0"/>
     </w:p>
     <w:p>
       <w:r>
         <w:t>Para la v1 de la entrega</w:t>
       </w:r>
       <w:r>
-        <w:t xml:space="preserve"> se ha implementado un </w:t>
-      </w:r>
-      <w:proofErr w:type="spellStart"/>
+        <w:t xml:space="preserve"> se ha implementado un P</w:t>
+      </w:r>
+      <w:r>
+        <w:t>arser que nos permitirá transformar las preguntas en formato GIFT en preguntas con formato JSON, lo que permitirá su almacenamiento en una base de dat</w:t>
+      </w:r>
+      <w:r>
+        <w:t>os no relacional más fácilmente.</w:t>
+      </w:r>
+      <w:r>
+        <w:t xml:space="preserve"> </w:t>
+      </w:r>
+    </w:p>
+    <w:p>
       <w:r>
         <w:t>P</w:t>
       </w:r>
       <w:r>
-        <w:t>arser</w:t>
-      </w:r>
-      <w:proofErr w:type="spellEnd"/>
-      <w:r>
-        <w:t xml:space="preserve"> que nos permitirá transformar las preguntas en formato GIFT en preguntas con formato JSON, lo que permitirá su almacenamiento en una base de datos no relacional más fácilmente, para esta primera versión, las preguntas se almacenarán en ficheros agrupadas </w:t>
-      </w:r>
-      <w:r>
-        <w:t xml:space="preserve">por categorías que mediante el </w:t>
-      </w:r>
-      <w:proofErr w:type="spellStart"/>
-      <w:r>
-        <w:t>parser</w:t>
-      </w:r>
-      <w:proofErr w:type="spellEnd"/>
-      <w:r>
-        <w:t xml:space="preserve"> se convertirán a JSON y se incluirán en la base de datos</w:t>
+        <w:t xml:space="preserve">ara esta primera versión, las preguntas se almacenarán en ficheros agrupadas </w:t>
+      </w:r>
+      <w:r>
+        <w:t>por categorías que mediante el parser se convertirán a JSON y se incluirán en la base de datos</w:t>
       </w:r>
     </w:p>
     <w:p>
@@ -1438,14 +1433,14 @@
           <w:u w:val="single"/>
         </w:rPr>
       </w:pPr>
-      <w:bookmarkStart w:id="2" w:name="_Toc414223255"/>
+      <w:bookmarkStart w:id="1" w:name="_Toc414223255"/>
       <w:r>
         <w:rPr>
           <w:u w:val="single"/>
         </w:rPr>
         <w:t>IMPLEMENTACIÓN DEL SISTEMA</w:t>
       </w:r>
-      <w:bookmarkEnd w:id="2"/>
+      <w:bookmarkEnd w:id="1"/>
     </w:p>
     <w:p>
       <w:pPr>
@@ -1455,7 +1450,7 @@
           <w:numId w:val="2"/>
         </w:numPr>
       </w:pPr>
-      <w:bookmarkStart w:id="3" w:name="_Toc414223256"/>
+      <w:bookmarkStart w:id="2" w:name="_Toc414223256"/>
       <w:r>
         <w:t>Re</w:t>
       </w:r>
@@ -1465,7 +1460,7 @@
       <w:r>
         <w:t xml:space="preserve"> de hardware</w:t>
       </w:r>
-      <w:bookmarkEnd w:id="3"/>
+      <w:bookmarkEnd w:id="2"/>
     </w:p>
     <w:p>
       <w:pPr>
@@ -1478,6 +1473,9 @@
       <w:r>
         <w:t>Ordenador personal</w:t>
       </w:r>
+      <w:r>
+        <w:t>: Cualquier tipo de ordenador con unos requisitos mínimos para poder soportar la aplicación y base de datos es válido</w:t>
+      </w:r>
     </w:p>
     <w:p>
       <w:pPr>
@@ -1487,7 +1485,7 @@
           <w:numId w:val="2"/>
         </w:numPr>
       </w:pPr>
-      <w:bookmarkStart w:id="4" w:name="_Toc414223257"/>
+      <w:bookmarkStart w:id="3" w:name="_Toc414223257"/>
       <w:r>
         <w:t>Req</w:t>
       </w:r>
@@ -1497,8 +1495,9 @@
       <w:r>
         <w:t>s de software</w:t>
       </w:r>
-      <w:bookmarkEnd w:id="4"/>
+      <w:bookmarkEnd w:id="3"/>
     </w:p>
+    <w:p/>
     <w:p>
       <w:pPr>
         <w:pStyle w:val="Prrafodelista"/>
@@ -1508,7 +1507,50 @@
         </w:numPr>
       </w:pPr>
       <w:r>
-        <w:t xml:space="preserve">Sistema Operativo </w:t>
+        <w:rPr>
+          <w:b/>
+        </w:rPr>
+        <w:t>GitHub:</w:t>
+      </w:r>
+      <w:r>
+        <w:t xml:space="preserve"> </w:t>
+      </w:r>
+      <w:r>
+        <w:rPr>
+          <w:rFonts w:eastAsia="Times New Roman" w:cs="Arial"/>
+          <w:lang w:eastAsia="es-ES"/>
+        </w:rPr>
+        <w:t>Herra</w:t>
+      </w:r>
+      <w:bookmarkStart w:id="4" w:name="_GoBack"/>
+      <w:bookmarkEnd w:id="4"/>
+      <w:r>
+        <w:rPr>
+          <w:rFonts w:eastAsia="Times New Roman" w:cs="Arial"/>
+          <w:lang w:eastAsia="es-ES"/>
+        </w:rPr>
+        <w:t xml:space="preserve">mienta para el control de versiones en el desarrollo de este proyecto. Se ha desarrollado la aplicación mediante cuatro ramas: tres ramas correspondientes cada una de las capas del MVC y una cuarta capa </w:t>
+      </w:r>
+      <w:r>
+        <w:rPr>
+          <w:rFonts w:eastAsia="Times New Roman" w:cs="Arial"/>
+          <w:lang w:eastAsia="es-ES"/>
+        </w:rPr>
+        <w:t xml:space="preserve">(master) </w:t>
+      </w:r>
+      <w:r>
+        <w:rPr>
+          <w:rFonts w:eastAsia="Times New Roman" w:cs="Arial"/>
+          <w:lang w:eastAsia="es-ES"/>
+        </w:rPr>
+        <w:t xml:space="preserve">donde se enlazaban los cambios </w:t>
+      </w:r>
+      <w:r>
+        <w:rPr>
+          <w:rFonts w:eastAsia="Times New Roman" w:cs="Arial"/>
+          <w:lang w:eastAsia="es-ES"/>
+        </w:rPr>
+        <w:t>realizados. Aunque no siempre se han mantenido activas todas estas ramas.</w:t>
       </w:r>
     </w:p>
     <w:p>
@@ -1520,7 +1562,13 @@
         </w:numPr>
       </w:pPr>
       <w:r>
-        <w:t>Java</w:t>
+        <w:rPr>
+          <w:b/>
+        </w:rPr>
+        <w:t xml:space="preserve">Sistema Operativo: </w:t>
+      </w:r>
+      <w:r>
+        <w:t>En el desarrollo del proyecto ha sido utilizado el sistema operativo Windows 7 y 8.1, pero cualquier sistema operativo compatible con los demás requisitos es también válido</w:t>
       </w:r>
     </w:p>
     <w:p>
@@ -1531,13 +1579,107 @@
           <w:numId w:val="4"/>
         </w:numPr>
       </w:pPr>
-      <w:proofErr w:type="spellStart"/>
-      <w:r>
-        <w:t>MongoDB</w:t>
-      </w:r>
-      <w:proofErr w:type="spellEnd"/>
+      <w:r>
+        <w:rPr>
+          <w:b/>
+        </w:rPr>
+        <w:t>J</w:t>
+      </w:r>
+      <w:r>
+        <w:rPr>
+          <w:b/>
+        </w:rPr>
+        <w:t>ava</w:t>
+      </w:r>
+      <w:r>
+        <w:rPr>
+          <w:b/>
+        </w:rPr>
+        <w:t xml:space="preserve">: </w:t>
+      </w:r>
+      <w:r>
+        <w:t>Es el lenguaje en el que está desarrollado este proyecto, versión Java jdk 1.6 o superior, el cual utilizamos con las siguientes herramientas:</w:t>
+      </w:r>
+    </w:p>
+    <w:p>
+      <w:pPr>
+        <w:pStyle w:val="Prrafodelista"/>
+        <w:numPr>
+          <w:ilvl w:val="1"/>
+          <w:numId w:val="4"/>
+        </w:numPr>
+      </w:pPr>
+      <w:r>
+        <w:rPr>
+          <w:b/>
+        </w:rPr>
+        <w:t xml:space="preserve">Maven: </w:t>
+      </w:r>
+      <w:r>
+        <w:t>es una herramienta de software para la gestión y construcción de proyectos</w:t>
+      </w:r>
+      <w:r>
+        <w:t xml:space="preserve"> Java</w:t>
+      </w:r>
+    </w:p>
+    <w:p>
+      <w:pPr>
+        <w:pStyle w:val="Prrafodelista"/>
+        <w:numPr>
+          <w:ilvl w:val="1"/>
+          <w:numId w:val="4"/>
+        </w:numPr>
+      </w:pPr>
+      <w:r>
+        <w:rPr>
+          <w:b/>
+        </w:rPr>
+        <w:t>JSon:</w:t>
+      </w:r>
       <w:r>
         <w:t xml:space="preserve"> </w:t>
+      </w:r>
+      <w:r>
+        <w:t>La simplicidad de JSON ha dado lugar a la generalización de su uso, especialmente como alternativa a XML en</w:t>
+      </w:r>
+      <w:r>
+        <w:t xml:space="preserve"> AJAX. </w:t>
+      </w:r>
+      <w:r>
+        <w:t>Una de las supuestas ventajas de JSON sobre XML como formato de intercambio de datos en este contexto es que es mucho más sencillo escribir un analizador sintáctico (parser) de JSON</w:t>
+      </w:r>
+      <w:r>
+        <w:t xml:space="preserve"> (Como nosotros hacemos en nuestro proyecto)</w:t>
+      </w:r>
+      <w:r>
+        <w:t>.</w:t>
+      </w:r>
+    </w:p>
+    <w:p>
+      <w:pPr>
+        <w:pStyle w:val="Prrafodelista"/>
+        <w:numPr>
+          <w:ilvl w:val="0"/>
+          <w:numId w:val="4"/>
+        </w:numPr>
+      </w:pPr>
+      <w:r>
+        <w:rPr>
+          <w:b/>
+        </w:rPr>
+        <w:t xml:space="preserve">MongoDB: </w:t>
+      </w:r>
+      <w:r>
+        <w:t>es un sistema de</w:t>
+      </w:r>
+      <w:r>
+        <w:t xml:space="preserve"> base de datos NoSQL orientado</w:t>
+      </w:r>
+      <w:r>
+        <w:t xml:space="preserve"> a documentos</w:t>
+      </w:r>
+      <w:r>
+        <w:t>. Utilizamos la versión 3.0.0</w:t>
       </w:r>
     </w:p>
     <w:p>
@@ -1559,6 +1701,7 @@
         <w:rPr>
           <w:u w:val="single"/>
         </w:rPr>
+        <w:lastRenderedPageBreak/>
         <w:t>INGRESANDO AL SISTEMA</w:t>
       </w:r>
       <w:bookmarkEnd w:id="5"/>
@@ -1574,7 +1717,7 @@
       <w:r>
         <w:t xml:space="preserve"> Dentro de su navegador Web ingrese a la siguiente dirección: </w:t>
       </w:r>
-      <w:hyperlink r:id="rId13" w:history="1">
+      <w:hyperlink r:id="rId12" w:history="1">
         <w:r>
           <w:rPr>
             <w:rStyle w:val="Hipervnculo"/>
@@ -1603,35 +1746,13 @@
         <w:jc w:val="both"/>
       </w:pPr>
       <w:r>
-        <w:t>A continuación, desde una consola de comandos (</w:t>
-      </w:r>
-      <w:proofErr w:type="spellStart"/>
-      <w:r>
-        <w:t>cmd</w:t>
-      </w:r>
-      <w:proofErr w:type="spellEnd"/>
-      <w:r>
-        <w:t xml:space="preserve">) utilizaremos el comando </w:t>
+        <w:t xml:space="preserve">A continuación, desde una consola de comandos (cmd) utilizaremos el comando </w:t>
       </w:r>
       <w:r>
         <w:rPr>
           <w:b/>
         </w:rPr>
-        <w:t>“java –</w:t>
-      </w:r>
-      <w:proofErr w:type="spellStart"/>
-      <w:r>
-        <w:rPr>
-          <w:b/>
-        </w:rPr>
-        <w:t>version</w:t>
-      </w:r>
-      <w:proofErr w:type="spellEnd"/>
-      <w:r>
-        <w:rPr>
-          <w:b/>
-        </w:rPr>
-        <w:t xml:space="preserve">” </w:t>
+        <w:t xml:space="preserve">“java –version” </w:t>
       </w:r>
       <w:r>
         <w:t xml:space="preserve">para comprobar que java </w:t>
@@ -1667,23 +1788,15 @@
         <w:rPr>
           <w:u w:val="single"/>
         </w:rPr>
-        <w:t xml:space="preserve"> </w:t>
-      </w:r>
-      <w:proofErr w:type="spellStart"/>
-      <w:r>
-        <w:rPr>
-          <w:u w:val="single"/>
-        </w:rPr>
-        <w:t>MongoDB</w:t>
+        <w:t xml:space="preserve"> MongoDB</w:t>
       </w:r>
       <w:bookmarkEnd w:id="6"/>
-      <w:proofErr w:type="spellEnd"/>
     </w:p>
     <w:p>
       <w:r>
         <w:t xml:space="preserve">Nos descargamos el software de la dirección: </w:t>
       </w:r>
-      <w:hyperlink r:id="rId14" w:history="1">
+      <w:hyperlink r:id="rId13" w:history="1">
         <w:r>
           <w:rPr>
             <w:rStyle w:val="Hipervnculo"/>
@@ -1697,69 +1810,21 @@
     </w:p>
     <w:p>
       <w:r>
-        <w:t xml:space="preserve">Descomprimimos el </w:t>
-      </w:r>
-      <w:proofErr w:type="spellStart"/>
-      <w:r>
-        <w:t>zip</w:t>
-      </w:r>
-      <w:proofErr w:type="spellEnd"/>
-      <w:r>
-        <w:t xml:space="preserve"> en la ubicación que queramos de nuestro sistema y creamos una carpeta data/</w:t>
-      </w:r>
-      <w:proofErr w:type="spellStart"/>
-      <w:r>
-        <w:t>db</w:t>
-      </w:r>
-      <w:proofErr w:type="spellEnd"/>
-      <w:r>
-        <w:t xml:space="preserve"> dentro del mismo directorio, aquí será donde se almacene la base de datos.</w:t>
+        <w:t>Descomprimimos el zip en la ubicación que queramos de nuestro sistema y creamos una carpeta data/db dentro del mismo directorio, aquí será donde se almacene la base de datos.</w:t>
       </w:r>
     </w:p>
     <w:p>
       <w:r>
-        <w:t xml:space="preserve">Para ejecutar </w:t>
-      </w:r>
-      <w:proofErr w:type="spellStart"/>
-      <w:r>
-        <w:t>MongoDB</w:t>
-      </w:r>
-      <w:proofErr w:type="spellEnd"/>
-      <w:r>
-        <w:t xml:space="preserve"> debemos usar un terminal</w:t>
+        <w:t>Para ejecutar MongoDB debemos usar un terminal</w:t>
       </w:r>
       <w:r>
         <w:t xml:space="preserve"> de sistema, en él</w:t>
       </w:r>
       <w:r>
-        <w:t xml:space="preserve"> nos colocaremos en la carpeta /</w:t>
-      </w:r>
-      <w:proofErr w:type="spellStart"/>
-      <w:r>
-        <w:t>bin</w:t>
-      </w:r>
-      <w:proofErr w:type="spellEnd"/>
-      <w:r>
-        <w:t xml:space="preserve"> de la </w:t>
-      </w:r>
-      <w:r>
-        <w:t xml:space="preserve">carpeta </w:t>
-      </w:r>
-      <w:proofErr w:type="spellStart"/>
-      <w:r>
-        <w:t>MongoDB</w:t>
-      </w:r>
-      <w:proofErr w:type="spellEnd"/>
-      <w:r>
-        <w:t xml:space="preserve"> donde descomprimimos el </w:t>
-      </w:r>
-      <w:proofErr w:type="spellStart"/>
-      <w:r>
-        <w:t>zip</w:t>
-      </w:r>
-      <w:proofErr w:type="spellEnd"/>
-      <w:r>
-        <w:t xml:space="preserve"> y ejecutamos el comando </w:t>
+        <w:t xml:space="preserve"> nos colocaremos en la carpeta /bin de la </w:t>
+      </w:r>
+      <w:r>
+        <w:t xml:space="preserve">carpeta MongoDB donde descomprimimos el zip y ejecutamos el comando </w:t>
       </w:r>
       <w:r>
         <w:rPr>
@@ -1776,7 +1841,6 @@
     </w:p>
     <w:p>
       <w:r>
-        <w:lastRenderedPageBreak/>
         <w:t>1.- Abrimos un terminal y nos colocamos en la carpeta donde se encuentra mongod.exe</w:t>
       </w:r>
       <w:r>
@@ -1802,7 +1866,7 @@
                     </pic:cNvPicPr>
                   </pic:nvPicPr>
                   <pic:blipFill>
-                    <a:blip r:embed="rId15">
+                    <a:blip r:embed="rId14">
                       <a:extLst>
                         <a:ext uri="{28A0092B-C50C-407E-A947-70E740481C1C}">
                           <a14:useLocalDpi xmlns:a14="http://schemas.microsoft.com/office/drawing/2010/main" val="0"/>
@@ -1871,7 +1935,7 @@
                     </pic:cNvPicPr>
                   </pic:nvPicPr>
                   <pic:blipFill>
-                    <a:blip r:embed="rId16">
+                    <a:blip r:embed="rId15">
                       <a:extLst>
                         <a:ext uri="{28A0092B-C50C-407E-A947-70E740481C1C}">
                           <a14:useLocalDpi xmlns:a14="http://schemas.microsoft.com/office/drawing/2010/main" val="0"/>
@@ -1913,6 +1977,7 @@
           <w:noProof/>
           <w:lang w:eastAsia="es-ES"/>
         </w:rPr>
+        <w:lastRenderedPageBreak/>
         <w:drawing>
           <wp:inline distT="0" distB="0" distL="0" distR="0">
             <wp:extent cx="5391150" cy="2781300"/>
@@ -1931,7 +1996,7 @@
                     </pic:cNvPicPr>
                   </pic:nvPicPr>
                   <pic:blipFill>
-                    <a:blip r:embed="rId17">
+                    <a:blip r:embed="rId16">
                       <a:extLst>
                         <a:ext uri="{28A0092B-C50C-407E-A947-70E740481C1C}">
                           <a14:useLocalDpi xmlns:a14="http://schemas.microsoft.com/office/drawing/2010/main" val="0"/>
@@ -1965,13 +2030,8 @@
     </w:p>
     <w:p>
       <w:r>
-        <w:t xml:space="preserve">Una vez hecho esto ya podemos empezar a trabajar con el </w:t>
-      </w:r>
-      <w:proofErr w:type="spellStart"/>
-      <w:r>
-        <w:t>parser</w:t>
-      </w:r>
-      <w:proofErr w:type="spellEnd"/>
+        <w:t>Una vez hecho esto ya podemos empezar a trabajar con el parser</w:t>
+      </w:r>
     </w:p>
     <w:p>
       <w:pPr>
@@ -1999,15 +2059,7 @@
     </w:p>
     <w:p>
       <w:r>
-        <w:t xml:space="preserve">Se proporciona una carpeta en la que se incluye el </w:t>
-      </w:r>
-      <w:proofErr w:type="spellStart"/>
-      <w:r>
-        <w:t>parser</w:t>
-      </w:r>
-      <w:proofErr w:type="spellEnd"/>
-      <w:r>
-        <w:t xml:space="preserve"> en dos versiones diferentes, una versión para ser ejecutada en línea de comandos y otra que proporciona una pequeña interfaz gráfica.</w:t>
+        <w:t>Se proporciona una carpeta en la que se incluye el parser en dos versiones diferentes, una versión para ser ejecutada en línea de comandos y otra que proporciona una pequeña interfaz gráfica.</w:t>
       </w:r>
     </w:p>
     <w:p>
@@ -2030,35 +2082,13 @@
         </w:rPr>
       </w:pPr>
       <w:r>
-        <w:t xml:space="preserve">En un terminal nos situamos en la carpeta del </w:t>
-      </w:r>
-      <w:proofErr w:type="spellStart"/>
-      <w:r>
-        <w:t>parser</w:t>
-      </w:r>
-      <w:proofErr w:type="spellEnd"/>
-      <w:r>
-        <w:t xml:space="preserve"> y ejecutamos </w:t>
+        <w:t xml:space="preserve">En un terminal nos situamos en la carpeta del parser y ejecutamos </w:t>
       </w:r>
       <w:r>
         <w:rPr>
           <w:b/>
         </w:rPr>
-        <w:t>java  -</w:t>
-      </w:r>
-      <w:proofErr w:type="spellStart"/>
-      <w:r>
-        <w:rPr>
-          <w:b/>
-        </w:rPr>
-        <w:t>jar</w:t>
-      </w:r>
-      <w:proofErr w:type="spellEnd"/>
-      <w:r>
-        <w:rPr>
-          <w:b/>
-        </w:rPr>
-        <w:t xml:space="preserve"> Console.jar</w:t>
+        <w:t>java  -jar Console.jar</w:t>
       </w:r>
     </w:p>
     <w:p>
@@ -2086,7 +2116,7 @@
                     </pic:cNvPicPr>
                   </pic:nvPicPr>
                   <pic:blipFill>
-                    <a:blip r:embed="rId18">
+                    <a:blip r:embed="rId17">
                       <a:extLst>
                         <a:ext uri="{28A0092B-C50C-407E-A947-70E740481C1C}">
                           <a14:useLocalDpi xmlns:a14="http://schemas.microsoft.com/office/drawing/2010/main" val="0"/>
@@ -2125,40 +2155,7 @@
         </w:rPr>
       </w:pPr>
       <w:r>
-        <w:lastRenderedPageBreak/>
-        <w:t>Esto nos convierte las preguntas en formato .</w:t>
-      </w:r>
-      <w:proofErr w:type="spellStart"/>
-      <w:r>
-        <w:t>gift</w:t>
-      </w:r>
-      <w:proofErr w:type="spellEnd"/>
-      <w:r>
-        <w:t xml:space="preserve"> que debemos tener en una carpeta llamada input junto al .</w:t>
-      </w:r>
-      <w:proofErr w:type="spellStart"/>
-      <w:r>
-        <w:t>jar</w:t>
-      </w:r>
-      <w:proofErr w:type="spellEnd"/>
-      <w:r>
-        <w:t xml:space="preserve"> del </w:t>
-      </w:r>
-      <w:proofErr w:type="spellStart"/>
-      <w:r>
-        <w:t>parser</w:t>
-      </w:r>
-      <w:proofErr w:type="spellEnd"/>
-      <w:r>
-        <w:t xml:space="preserve"> en preguntas .</w:t>
-      </w:r>
-      <w:proofErr w:type="spellStart"/>
-      <w:r>
-        <w:t>json</w:t>
-      </w:r>
-      <w:proofErr w:type="spellEnd"/>
-      <w:r>
-        <w:t xml:space="preserve">, y las almacena en la base de datos, es </w:t>
+        <w:t xml:space="preserve">Esto nos convierte las preguntas en formato .gift que debemos tener en una carpeta llamada input junto al .jar del parser en preguntas .json, y las almacena en la base de datos, es </w:t>
       </w:r>
       <w:r>
         <w:rPr>
@@ -2184,6 +2181,7 @@
           <w:noProof/>
           <w:lang w:eastAsia="es-ES"/>
         </w:rPr>
+        <w:lastRenderedPageBreak/>
         <w:drawing>
           <wp:inline distT="0" distB="0" distL="0" distR="0">
             <wp:extent cx="3714750" cy="1323975"/>
@@ -2202,7 +2200,7 @@
                     </pic:cNvPicPr>
                   </pic:nvPicPr>
                   <pic:blipFill>
-                    <a:blip r:embed="rId19">
+                    <a:blip r:embed="rId18">
                       <a:extLst>
                         <a:ext uri="{28A0092B-C50C-407E-A947-70E740481C1C}">
                           <a14:useLocalDpi xmlns:a14="http://schemas.microsoft.com/office/drawing/2010/main" val="0"/>
@@ -2255,15 +2253,7 @@
         <w:t>Input</w:t>
       </w:r>
       <w:r>
-        <w:t>: Contiene los ficheros con las preguntas en formato .</w:t>
-      </w:r>
-      <w:proofErr w:type="spellStart"/>
-      <w:r>
-        <w:t>gift</w:t>
-      </w:r>
-      <w:proofErr w:type="spellEnd"/>
-      <w:r>
-        <w:t>, si queremos añadir nuevas preguntas debemos incluirlas en esta carpeta</w:t>
+        <w:t>: Contiene los ficheros con las preguntas en formato .gift, si queremos añadir nuevas preguntas debemos incluirlas en esta carpeta</w:t>
       </w:r>
     </w:p>
     <w:p>
@@ -2274,30 +2264,16 @@
           <w:numId w:val="5"/>
         </w:numPr>
       </w:pPr>
-      <w:proofErr w:type="spellStart"/>
       <w:r>
         <w:rPr>
           <w:b/>
           <w:i/>
         </w:rPr>
-        <w:t>Lib</w:t>
-      </w:r>
-      <w:proofErr w:type="spellEnd"/>
-      <w:r>
-        <w:rPr>
-          <w:b/>
-          <w:i/>
-        </w:rPr>
-        <w:t>:</w:t>
-      </w:r>
-      <w:r>
-        <w:t xml:space="preserve"> Bibliotecas necesarias para la utilización del </w:t>
-      </w:r>
-      <w:proofErr w:type="spellStart"/>
-      <w:r>
-        <w:t>parser</w:t>
-      </w:r>
-      <w:proofErr w:type="spellEnd"/>
+        <w:t>Lib:</w:t>
+      </w:r>
+      <w:r>
+        <w:t xml:space="preserve"> Bibliotecas necesarias para la utilización del parser</w:t>
+      </w:r>
     </w:p>
     <w:p>
       <w:pPr>
@@ -2318,21 +2294,8 @@
         <w:t>: Contiene los fi</w:t>
       </w:r>
       <w:r>
-        <w:t>cheros con las preguntas .</w:t>
-      </w:r>
-      <w:proofErr w:type="spellStart"/>
-      <w:r>
-        <w:t>gift</w:t>
-      </w:r>
-      <w:proofErr w:type="spellEnd"/>
-      <w:r>
-        <w:t xml:space="preserve"> convertidas a formato .</w:t>
-      </w:r>
-      <w:proofErr w:type="spellStart"/>
-      <w:r>
-        <w:t>json</w:t>
-      </w:r>
-      <w:proofErr w:type="spellEnd"/>
+        <w:t>cheros con las preguntas .gift convertidas a formato .json</w:t>
+      </w:r>
     </w:p>
     <w:p>
       <w:pPr>
@@ -2351,31 +2314,7 @@
     </w:p>
     <w:p>
       <w:r>
-        <w:t xml:space="preserve">Para ejecutar la interfaz gráfica del </w:t>
-      </w:r>
-      <w:proofErr w:type="spellStart"/>
-      <w:r>
-        <w:t>parser</w:t>
-      </w:r>
-      <w:proofErr w:type="spellEnd"/>
-      <w:r>
-        <w:t xml:space="preserve"> basta con hacer doble </w:t>
-      </w:r>
-      <w:proofErr w:type="spellStart"/>
-      <w:r>
-        <w:t>click</w:t>
-      </w:r>
-      <w:proofErr w:type="spellEnd"/>
-      <w:r>
-        <w:t xml:space="preserve"> sobre GUI.jar, lo podemos encontrar junto al otro </w:t>
-      </w:r>
-      <w:proofErr w:type="spellStart"/>
-      <w:r>
-        <w:t>parser</w:t>
-      </w:r>
-      <w:proofErr w:type="spellEnd"/>
-      <w:r>
-        <w:t xml:space="preserve">, esto nos mostrará una pequeña ventana con dos botones que nos permitirá realizar la conversión de las preguntas y almacenarlas en la base de datos o borrar la base de datos. </w:t>
+        <w:t xml:space="preserve">Para ejecutar la interfaz gráfica del parser basta con hacer doble click sobre GUI.jar, lo podemos encontrar junto al otro parser, esto nos mostrará una pequeña ventana con dos botones que nos permitirá realizar la conversión de las preguntas y almacenarlas en la base de datos o borrar la base de datos. </w:t>
       </w:r>
       <w:r>
         <w:rPr>
@@ -2400,7 +2339,7 @@
                     </pic:cNvPicPr>
                   </pic:nvPicPr>
                   <pic:blipFill>
-                    <a:blip r:embed="rId20">
+                    <a:blip r:embed="rId19">
                       <a:extLst>
                         <a:ext uri="{28A0092B-C50C-407E-A947-70E740481C1C}">
                           <a14:useLocalDpi xmlns:a14="http://schemas.microsoft.com/office/drawing/2010/main" val="0"/>
@@ -2461,7 +2400,6 @@
         <w:rPr>
           <w:u w:val="single"/>
         </w:rPr>
-        <w:lastRenderedPageBreak/>
         <w:t>INTRODUCCIÓN DE NUEVAS PREGUNTAS</w:t>
       </w:r>
       <w:bookmarkEnd w:id="10"/>
@@ -2474,29 +2412,16 @@
         <w:t>nuevo fichero de texto con las preguntas en este formato y se incorporará a los demás bancos de preguntas</w:t>
       </w:r>
       <w:r>
-        <w:t xml:space="preserve"> dentro de la carpeta input que se encuentra junto a los .</w:t>
-      </w:r>
-      <w:proofErr w:type="spellStart"/>
-      <w:r>
-        <w:t>jar</w:t>
-      </w:r>
-      <w:proofErr w:type="spellEnd"/>
-      <w:r>
-        <w:t xml:space="preserve"> del </w:t>
-      </w:r>
-      <w:proofErr w:type="spellStart"/>
-      <w:r>
-        <w:t>parser</w:t>
-      </w:r>
-      <w:proofErr w:type="spellEnd"/>
+        <w:t xml:space="preserve"> dentro de la carpeta input que se encuentra junto a los .jar del parser</w:t>
+      </w:r>
       <w:r>
         <w:t>, o bien se modificará un banco ya existente y se incluirán las nuevas preguntas en este formato.</w:t>
       </w:r>
     </w:p>
     <w:p/>
     <w:sectPr>
-      <w:headerReference w:type="default" r:id="rId21"/>
-      <w:footerReference w:type="default" r:id="rId22"/>
+      <w:headerReference w:type="default" r:id="rId20"/>
+      <w:footerReference w:type="default" r:id="rId21"/>
       <w:pgSz w:w="11906" w:h="16838"/>
       <w:pgMar w:top="1417" w:right="1701" w:bottom="1417" w:left="1701" w:header="708" w:footer="708" w:gutter="0"/>
       <w:pgNumType w:start="0"/>
@@ -2509,7 +2434,7 @@
 </file>
 
 <file path=word/endnotes.xml><?xml version="1.0" encoding="utf-8"?>
-<w:endnotes xmlns:wpc="http://schemas.microsoft.com/office/word/2010/wordprocessingCanvas" xmlns:mc="http://schemas.openxmlformats.org/markup-compatibility/2006" xmlns:o="urn:schemas-microsoft-com:office:office" xmlns:r="http://schemas.openxmlformats.org/officeDocument/2006/relationships" xmlns:m="http://schemas.openxmlformats.org/officeDocument/2006/math" xmlns:v="urn:schemas-microsoft-com:vml" xmlns:wp14="http://schemas.microsoft.com/office/word/2010/wordprocessingDrawing" xmlns:wp="http://schemas.openxmlformats.org/drawingml/2006/wordprocessingDrawing" xmlns:w10="urn:schemas-microsoft-com:office:word" xmlns:w="http://schemas.openxmlformats.org/wordprocessingml/2006/main" xmlns:w14="http://schemas.microsoft.com/office/word/2010/wordml" xmlns:wpg="http://schemas.microsoft.com/office/word/2010/wordprocessingGroup" xmlns:wpi="http://schemas.microsoft.com/office/word/2010/wordprocessingInk" xmlns:wne="http://schemas.microsoft.com/office/word/2006/wordml" xmlns:wps="http://schemas.microsoft.com/office/word/2010/wordprocessingShape" mc:Ignorable="w14 wp14">
+<w:endnotes xmlns:wpc="http://schemas.microsoft.com/office/word/2010/wordprocessingCanvas" xmlns:mc="http://schemas.openxmlformats.org/markup-compatibility/2006" xmlns:o="urn:schemas-microsoft-com:office:office" xmlns:r="http://schemas.openxmlformats.org/officeDocument/2006/relationships" xmlns:m="http://schemas.openxmlformats.org/officeDocument/2006/math" xmlns:v="urn:schemas-microsoft-com:vml" xmlns:wp14="http://schemas.microsoft.com/office/word/2010/wordprocessingDrawing" xmlns:wp="http://schemas.openxmlformats.org/drawingml/2006/wordprocessingDrawing" xmlns:w10="urn:schemas-microsoft-com:office:word" xmlns:w="http://schemas.openxmlformats.org/wordprocessingml/2006/main" xmlns:w14="http://schemas.microsoft.com/office/word/2010/wordml" xmlns:w15="http://schemas.microsoft.com/office/word/2012/wordml" xmlns:wpg="http://schemas.microsoft.com/office/word/2010/wordprocessingGroup" xmlns:wpi="http://schemas.microsoft.com/office/word/2010/wordprocessingInk" xmlns:wne="http://schemas.microsoft.com/office/word/2006/wordml" xmlns:wps="http://schemas.microsoft.com/office/word/2010/wordprocessingShape" mc:Ignorable="w14 w15 wp14">
   <w:endnote w:type="separator" w:id="-1">
     <w:p>
       <w:pPr>
@@ -2534,7 +2459,7 @@
 </file>
 
 <file path=word/footer1.xml><?xml version="1.0" encoding="utf-8"?>
-<w:ftr xmlns:wpc="http://schemas.microsoft.com/office/word/2010/wordprocessingCanvas" xmlns:mc="http://schemas.openxmlformats.org/markup-compatibility/2006" xmlns:o="urn:schemas-microsoft-com:office:office" xmlns:r="http://schemas.openxmlformats.org/officeDocument/2006/relationships" xmlns:m="http://schemas.openxmlformats.org/officeDocument/2006/math" xmlns:v="urn:schemas-microsoft-com:vml" xmlns:wp14="http://schemas.microsoft.com/office/word/2010/wordprocessingDrawing" xmlns:wp="http://schemas.openxmlformats.org/drawingml/2006/wordprocessingDrawing" xmlns:w10="urn:schemas-microsoft-com:office:word" xmlns:w="http://schemas.openxmlformats.org/wordprocessingml/2006/main" xmlns:w14="http://schemas.microsoft.com/office/word/2010/wordml" xmlns:wpg="http://schemas.microsoft.com/office/word/2010/wordprocessingGroup" xmlns:wpi="http://schemas.microsoft.com/office/word/2010/wordprocessingInk" xmlns:wne="http://schemas.microsoft.com/office/word/2006/wordml" xmlns:wps="http://schemas.microsoft.com/office/word/2010/wordprocessingShape" mc:Ignorable="w14 wp14">
+<w:ftr xmlns:wpc="http://schemas.microsoft.com/office/word/2010/wordprocessingCanvas" xmlns:mc="http://schemas.openxmlformats.org/markup-compatibility/2006" xmlns:o="urn:schemas-microsoft-com:office:office" xmlns:r="http://schemas.openxmlformats.org/officeDocument/2006/relationships" xmlns:m="http://schemas.openxmlformats.org/officeDocument/2006/math" xmlns:v="urn:schemas-microsoft-com:vml" xmlns:wp14="http://schemas.microsoft.com/office/word/2010/wordprocessingDrawing" xmlns:wp="http://schemas.openxmlformats.org/drawingml/2006/wordprocessingDrawing" xmlns:w10="urn:schemas-microsoft-com:office:word" xmlns:w="http://schemas.openxmlformats.org/wordprocessingml/2006/main" xmlns:w14="http://schemas.microsoft.com/office/word/2010/wordml" xmlns:w15="http://schemas.microsoft.com/office/word/2012/wordml" xmlns:wpg="http://schemas.microsoft.com/office/word/2010/wordprocessingGroup" xmlns:wpi="http://schemas.microsoft.com/office/word/2010/wordprocessingInk" xmlns:wne="http://schemas.microsoft.com/office/word/2006/wordml" xmlns:wps="http://schemas.microsoft.com/office/word/2010/wordprocessingShape" mc:Ignorable="w14 w15 wp14">
   <w:p>
     <w:pPr>
       <w:pStyle w:val="Piedepgina"/>
@@ -2571,7 +2496,7 @@
         <w:noProof/>
         <w:color w:val="4F81BD" w:themeColor="accent1"/>
       </w:rPr>
-      <w:t>5</w:t>
+      <w:t>3</w:t>
     </w:r>
     <w:r>
       <w:rPr>
@@ -2595,7 +2520,7 @@
 </file>
 
 <file path=word/footnotes.xml><?xml version="1.0" encoding="utf-8"?>
-<w:footnotes xmlns:wpc="http://schemas.microsoft.com/office/word/2010/wordprocessingCanvas" xmlns:mc="http://schemas.openxmlformats.org/markup-compatibility/2006" xmlns:o="urn:schemas-microsoft-com:office:office" xmlns:r="http://schemas.openxmlformats.org/officeDocument/2006/relationships" xmlns:m="http://schemas.openxmlformats.org/officeDocument/2006/math" xmlns:v="urn:schemas-microsoft-com:vml" xmlns:wp14="http://schemas.microsoft.com/office/word/2010/wordprocessingDrawing" xmlns:wp="http://schemas.openxmlformats.org/drawingml/2006/wordprocessingDrawing" xmlns:w10="urn:schemas-microsoft-com:office:word" xmlns:w="http://schemas.openxmlformats.org/wordprocessingml/2006/main" xmlns:w14="http://schemas.microsoft.com/office/word/2010/wordml" xmlns:wpg="http://schemas.microsoft.com/office/word/2010/wordprocessingGroup" xmlns:wpi="http://schemas.microsoft.com/office/word/2010/wordprocessingInk" xmlns:wne="http://schemas.microsoft.com/office/word/2006/wordml" xmlns:wps="http://schemas.microsoft.com/office/word/2010/wordprocessingShape" mc:Ignorable="w14 wp14">
+<w:footnotes xmlns:wpc="http://schemas.microsoft.com/office/word/2010/wordprocessingCanvas" xmlns:mc="http://schemas.openxmlformats.org/markup-compatibility/2006" xmlns:o="urn:schemas-microsoft-com:office:office" xmlns:r="http://schemas.openxmlformats.org/officeDocument/2006/relationships" xmlns:m="http://schemas.openxmlformats.org/officeDocument/2006/math" xmlns:v="urn:schemas-microsoft-com:vml" xmlns:wp14="http://schemas.microsoft.com/office/word/2010/wordprocessingDrawing" xmlns:wp="http://schemas.openxmlformats.org/drawingml/2006/wordprocessingDrawing" xmlns:w10="urn:schemas-microsoft-com:office:word" xmlns:w="http://schemas.openxmlformats.org/wordprocessingml/2006/main" xmlns:w14="http://schemas.microsoft.com/office/word/2010/wordml" xmlns:w15="http://schemas.microsoft.com/office/word/2012/wordml" xmlns:wpg="http://schemas.microsoft.com/office/word/2010/wordprocessingGroup" xmlns:wpi="http://schemas.microsoft.com/office/word/2010/wordprocessingInk" xmlns:wne="http://schemas.microsoft.com/office/word/2006/wordml" xmlns:wps="http://schemas.microsoft.com/office/word/2010/wordprocessingShape" mc:Ignorable="w14 w15 wp14">
   <w:footnote w:type="separator" w:id="-1">
     <w:p>
       <w:pPr>
@@ -2620,7 +2545,7 @@
 </file>
 
 <file path=word/header1.xml><?xml version="1.0" encoding="utf-8"?>
-<w:hdr xmlns:wpc="http://schemas.microsoft.com/office/word/2010/wordprocessingCanvas" xmlns:mc="http://schemas.openxmlformats.org/markup-compatibility/2006" xmlns:o="urn:schemas-microsoft-com:office:office" xmlns:r="http://schemas.openxmlformats.org/officeDocument/2006/relationships" xmlns:m="http://schemas.openxmlformats.org/officeDocument/2006/math" xmlns:v="urn:schemas-microsoft-com:vml" xmlns:wp14="http://schemas.microsoft.com/office/word/2010/wordprocessingDrawing" xmlns:wp="http://schemas.openxmlformats.org/drawingml/2006/wordprocessingDrawing" xmlns:w10="urn:schemas-microsoft-com:office:word" xmlns:w="http://schemas.openxmlformats.org/wordprocessingml/2006/main" xmlns:w14="http://schemas.microsoft.com/office/word/2010/wordml" xmlns:wpg="http://schemas.microsoft.com/office/word/2010/wordprocessingGroup" xmlns:wpi="http://schemas.microsoft.com/office/word/2010/wordprocessingInk" xmlns:wne="http://schemas.microsoft.com/office/word/2006/wordml" xmlns:wps="http://schemas.microsoft.com/office/word/2010/wordprocessingShape" mc:Ignorable="w14 wp14">
+<w:hdr xmlns:wpc="http://schemas.microsoft.com/office/word/2010/wordprocessingCanvas" xmlns:mc="http://schemas.openxmlformats.org/markup-compatibility/2006" xmlns:o="urn:schemas-microsoft-com:office:office" xmlns:r="http://schemas.openxmlformats.org/officeDocument/2006/relationships" xmlns:m="http://schemas.openxmlformats.org/officeDocument/2006/math" xmlns:v="urn:schemas-microsoft-com:vml" xmlns:wp14="http://schemas.microsoft.com/office/word/2010/wordprocessingDrawing" xmlns:wp="http://schemas.openxmlformats.org/drawingml/2006/wordprocessingDrawing" xmlns:w10="urn:schemas-microsoft-com:office:word" xmlns:w="http://schemas.openxmlformats.org/wordprocessingml/2006/main" xmlns:w14="http://schemas.microsoft.com/office/word/2010/wordml" xmlns:w15="http://schemas.microsoft.com/office/word/2012/wordml" xmlns:wpg="http://schemas.microsoft.com/office/word/2010/wordprocessingGroup" xmlns:wpi="http://schemas.microsoft.com/office/word/2010/wordprocessingInk" xmlns:wne="http://schemas.microsoft.com/office/word/2006/wordml" xmlns:wps="http://schemas.microsoft.com/office/word/2010/wordprocessingShape" mc:Ignorable="w14 w15 wp14">
   <w:tbl>
     <w:tblPr>
       <w:tblW w:w="5000" w:type="pct"/>
@@ -2652,9 +2577,6 @@
           <w:alias w:val="Título"/>
           <w:tag w:val=""/>
           <w:id w:val="126446070"/>
-          <w:placeholder>
-            <w:docPart w:val="8688FA9B11D4455BA72A7FE64D0AE659"/>
-          </w:placeholder>
           <w:dataBinding w:prefixMappings="xmlns:ns0='http://purl.org/dc/elements/1.1/' xmlns:ns1='http://schemas.openxmlformats.org/package/2006/metadata/core-properties' " w:xpath="/ns1:coreProperties[1]/ns0:title[1]" w:storeItemID="{6C3C8BC8-F283-45AE-878A-BAB7291924A1}"/>
           <w:text/>
         </w:sdtPr>
@@ -2700,9 +2622,6 @@
           <w:alias w:val="Fecha"/>
           <w:tag w:val=""/>
           <w:id w:val="-1996566397"/>
-          <w:placeholder>
-            <w:docPart w:val="080ACBCCA1DC410F9FB217DDE22308CF"/>
-          </w:placeholder>
           <w:dataBinding w:prefixMappings="xmlns:ns0='http://schemas.microsoft.com/office/2006/coverPageProps' " w:xpath="/ns0:CoverPageProperties[1]/ns0:PublishDate[1]" w:storeItemID="{55AF091B-3C7A-41E3-B477-F2FDAA23CFDA}"/>
           <w:date>
             <w:dateFormat w:val="d-M-yyyy"/>
@@ -2802,7 +2721,7 @@
 </file>
 
 <file path=word/numbering.xml><?xml version="1.0" encoding="utf-8"?>
-<w:numbering xmlns:wpc="http://schemas.microsoft.com/office/word/2010/wordprocessingCanvas" xmlns:mc="http://schemas.openxmlformats.org/markup-compatibility/2006" xmlns:o="urn:schemas-microsoft-com:office:office" xmlns:r="http://schemas.openxmlformats.org/officeDocument/2006/relationships" xmlns:m="http://schemas.openxmlformats.org/officeDocument/2006/math" xmlns:v="urn:schemas-microsoft-com:vml" xmlns:wp14="http://schemas.microsoft.com/office/word/2010/wordprocessingDrawing" xmlns:wp="http://schemas.openxmlformats.org/drawingml/2006/wordprocessingDrawing" xmlns:w10="urn:schemas-microsoft-com:office:word" xmlns:w="http://schemas.openxmlformats.org/wordprocessingml/2006/main" xmlns:w14="http://schemas.microsoft.com/office/word/2010/wordml" xmlns:wpg="http://schemas.microsoft.com/office/word/2010/wordprocessingGroup" xmlns:wpi="http://schemas.microsoft.com/office/word/2010/wordprocessingInk" xmlns:wne="http://schemas.microsoft.com/office/word/2006/wordml" xmlns:wps="http://schemas.microsoft.com/office/word/2010/wordprocessingShape" mc:Ignorable="w14 wp14">
+<w:numbering xmlns:wpc="http://schemas.microsoft.com/office/word/2010/wordprocessingCanvas" xmlns:mc="http://schemas.openxmlformats.org/markup-compatibility/2006" xmlns:o="urn:schemas-microsoft-com:office:office" xmlns:r="http://schemas.openxmlformats.org/officeDocument/2006/relationships" xmlns:m="http://schemas.openxmlformats.org/officeDocument/2006/math" xmlns:v="urn:schemas-microsoft-com:vml" xmlns:wp14="http://schemas.microsoft.com/office/word/2010/wordprocessingDrawing" xmlns:wp="http://schemas.openxmlformats.org/drawingml/2006/wordprocessingDrawing" xmlns:w10="urn:schemas-microsoft-com:office:word" xmlns:w="http://schemas.openxmlformats.org/wordprocessingml/2006/main" xmlns:w14="http://schemas.microsoft.com/office/word/2010/wordml" xmlns:w15="http://schemas.microsoft.com/office/word/2012/wordml" xmlns:wpg="http://schemas.microsoft.com/office/word/2010/wordprocessingGroup" xmlns:wpi="http://schemas.microsoft.com/office/word/2010/wordprocessingInk" xmlns:wne="http://schemas.microsoft.com/office/word/2006/wordml" xmlns:wps="http://schemas.microsoft.com/office/word/2010/wordprocessingShape" mc:Ignorable="w14 w15 wp14">
   <w:abstractNum w:abstractNumId="0">
     <w:nsid w:val="099A0C12"/>
     <w:multiLevelType w:val="hybridMultilevel"/>
@@ -3118,7 +3037,7 @@
   <w:abstractNum w:abstractNumId="3">
     <w:nsid w:val="5E5A7080"/>
     <w:multiLevelType w:val="hybridMultilevel"/>
-    <w:tmpl w:val="7092F33E"/>
+    <w:tmpl w:val="CF00B746"/>
     <w:lvl w:ilvl="0" w:tplc="0C0A0001">
       <w:start w:val="1"/>
       <w:numFmt w:val="bullet"/>
@@ -3131,7 +3050,7 @@
         <w:rFonts w:ascii="Symbol" w:hAnsi="Symbol" w:hint="default"/>
       </w:rPr>
     </w:lvl>
-    <w:lvl w:ilvl="1" w:tplc="0C0A0003" w:tentative="1">
+    <w:lvl w:ilvl="1" w:tplc="0C0A0003">
       <w:start w:val="1"/>
       <w:numFmt w:val="bullet"/>
       <w:lvlText w:val="o"/>
@@ -3336,7 +3255,7 @@
 </file>
 
 <file path=word/styles.xml><?xml version="1.0" encoding="utf-8"?>
-<w:styles xmlns:mc="http://schemas.openxmlformats.org/markup-compatibility/2006" xmlns:r="http://schemas.openxmlformats.org/officeDocument/2006/relationships" xmlns:w="http://schemas.openxmlformats.org/wordprocessingml/2006/main" xmlns:w14="http://schemas.microsoft.com/office/word/2010/wordml" mc:Ignorable="w14">
+<w:styles xmlns:mc="http://schemas.openxmlformats.org/markup-compatibility/2006" xmlns:r="http://schemas.openxmlformats.org/officeDocument/2006/relationships" xmlns:w="http://schemas.openxmlformats.org/wordprocessingml/2006/main" xmlns:w14="http://schemas.microsoft.com/office/word/2010/wordml" xmlns:w15="http://schemas.microsoft.com/office/word/2012/wordml" mc:Ignorable="w14 w15">
   <w:docDefaults>
     <w:rPrDefault>
       <w:rPr>
@@ -3352,144 +3271,378 @@
       </w:pPr>
     </w:pPrDefault>
   </w:docDefaults>
-  <w:latentStyles w:defLockedState="0" w:defUIPriority="99" w:defSemiHidden="1" w:defUnhideWhenUsed="1" w:defQFormat="0" w:count="267">
-    <w:lsdException w:name="Normal" w:semiHidden="0" w:uiPriority="0" w:unhideWhenUsed="0" w:qFormat="1"/>
-    <w:lsdException w:name="heading 1" w:semiHidden="0" w:uiPriority="9" w:unhideWhenUsed="0" w:qFormat="1"/>
-    <w:lsdException w:name="heading 2" w:uiPriority="9" w:qFormat="1"/>
-    <w:lsdException w:name="heading 3" w:uiPriority="9" w:qFormat="1"/>
-    <w:lsdException w:name="heading 4" w:uiPriority="9" w:qFormat="1"/>
-    <w:lsdException w:name="heading 5" w:uiPriority="9" w:qFormat="1"/>
-    <w:lsdException w:name="heading 6" w:uiPriority="9" w:qFormat="1"/>
-    <w:lsdException w:name="heading 7" w:uiPriority="9" w:qFormat="1"/>
-    <w:lsdException w:name="heading 8" w:uiPriority="9" w:qFormat="1"/>
-    <w:lsdException w:name="heading 9" w:uiPriority="9" w:qFormat="1"/>
-    <w:lsdException w:name="toc 1" w:uiPriority="39"/>
-    <w:lsdException w:name="toc 2" w:uiPriority="39"/>
-    <w:lsdException w:name="toc 3" w:uiPriority="39"/>
-    <w:lsdException w:name="toc 4" w:uiPriority="39"/>
-    <w:lsdException w:name="toc 5" w:uiPriority="39"/>
-    <w:lsdException w:name="toc 6" w:uiPriority="39"/>
-    <w:lsdException w:name="toc 7" w:uiPriority="39"/>
-    <w:lsdException w:name="toc 8" w:uiPriority="39"/>
-    <w:lsdException w:name="toc 9" w:uiPriority="39"/>
-    <w:lsdException w:name="caption" w:uiPriority="35" w:qFormat="1"/>
-    <w:lsdException w:name="Title" w:semiHidden="0" w:uiPriority="10" w:unhideWhenUsed="0" w:qFormat="1"/>
-    <w:lsdException w:name="Default Paragraph Font" w:uiPriority="1"/>
-    <w:lsdException w:name="Subtitle" w:semiHidden="0" w:uiPriority="11" w:unhideWhenUsed="0" w:qFormat="1"/>
-    <w:lsdException w:name="Strong" w:semiHidden="0" w:uiPriority="22" w:unhideWhenUsed="0" w:qFormat="1"/>
-    <w:lsdException w:name="Emphasis" w:semiHidden="0" w:uiPriority="20" w:unhideWhenUsed="0" w:qFormat="1"/>
-    <w:lsdException w:name="Table Grid" w:semiHidden="0" w:uiPriority="59" w:unhideWhenUsed="0"/>
-    <w:lsdException w:name="Placeholder Text" w:unhideWhenUsed="0"/>
-    <w:lsdException w:name="No Spacing" w:semiHidden="0" w:uiPriority="1" w:unhideWhenUsed="0" w:qFormat="1"/>
-    <w:lsdException w:name="Light Shading" w:semiHidden="0" w:uiPriority="60" w:unhideWhenUsed="0"/>
-    <w:lsdException w:name="Light List" w:semiHidden="0" w:uiPriority="61" w:unhideWhenUsed="0"/>
-    <w:lsdException w:name="Light Grid" w:semiHidden="0" w:uiPriority="62" w:unhideWhenUsed="0"/>
-    <w:lsdException w:name="Medium Shading 1" w:semiHidden="0" w:uiPriority="63" w:unhideWhenUsed="0"/>
-    <w:lsdException w:name="Medium Shading 2" w:semiHidden="0" w:uiPriority="64" w:unhideWhenUsed="0"/>
-    <w:lsdException w:name="Medium List 1" w:semiHidden="0" w:uiPriority="65" w:unhideWhenUsed="0"/>
-    <w:lsdException w:name="Medium List 2" w:semiHidden="0" w:uiPriority="66" w:unhideWhenUsed="0"/>
-    <w:lsdException w:name="Medium Grid 1" w:semiHidden="0" w:uiPriority="67" w:unhideWhenUsed="0"/>
-    <w:lsdException w:name="Medium Grid 2" w:semiHidden="0" w:uiPriority="68" w:unhideWhenUsed="0"/>
-    <w:lsdException w:name="Medium Grid 3" w:semiHidden="0" w:uiPriority="69" w:unhideWhenUsed="0"/>
-    <w:lsdException w:name="Dark List" w:semiHidden="0" w:uiPriority="70" w:unhideWhenUsed="0"/>
-    <w:lsdException w:name="Colorful Shading" w:semiHidden="0" w:uiPriority="71" w:unhideWhenUsed="0"/>
-    <w:lsdException w:name="Colorful List" w:semiHidden="0" w:uiPriority="72" w:unhideWhenUsed="0"/>
-    <w:lsdException w:name="Colorful Grid" w:semiHidden="0" w:uiPriority="73" w:unhideWhenUsed="0"/>
-    <w:lsdException w:name="Light Shading Accent 1" w:semiHidden="0" w:uiPriority="60" w:unhideWhenUsed="0"/>
-    <w:lsdException w:name="Light List Accent 1" w:semiHidden="0" w:uiPriority="61" w:unhideWhenUsed="0"/>
-    <w:lsdException w:name="Light Grid Accent 1" w:semiHidden="0" w:uiPriority="62" w:unhideWhenUsed="0"/>
-    <w:lsdException w:name="Medium Shading 1 Accent 1" w:semiHidden="0" w:uiPriority="63" w:unhideWhenUsed="0"/>
-    <w:lsdException w:name="Medium Shading 2 Accent 1" w:semiHidden="0" w:uiPriority="64" w:unhideWhenUsed="0"/>
-    <w:lsdException w:name="Medium List 1 Accent 1" w:semiHidden="0" w:uiPriority="65" w:unhideWhenUsed="0"/>
-    <w:lsdException w:name="Revision" w:unhideWhenUsed="0"/>
-    <w:lsdException w:name="List Paragraph" w:semiHidden="0" w:uiPriority="34" w:unhideWhenUsed="0" w:qFormat="1"/>
-    <w:lsdException w:name="Quote" w:semiHidden="0" w:uiPriority="29" w:unhideWhenUsed="0" w:qFormat="1"/>
-    <w:lsdException w:name="Intense Quote" w:semiHidden="0" w:uiPriority="30" w:unhideWhenUsed="0" w:qFormat="1"/>
-    <w:lsdException w:name="Medium List 2 Accent 1" w:semiHidden="0" w:uiPriority="66" w:unhideWhenUsed="0"/>
-    <w:lsdException w:name="Medium Grid 1 Accent 1" w:semiHidden="0" w:uiPriority="67" w:unhideWhenUsed="0"/>
-    <w:lsdException w:name="Medium Grid 2 Accent 1" w:semiHidden="0" w:uiPriority="68" w:unhideWhenUsed="0"/>
-    <w:lsdException w:name="Medium Grid 3 Accent 1" w:semiHidden="0" w:uiPriority="69" w:unhideWhenUsed="0"/>
-    <w:lsdException w:name="Dark List Accent 1" w:semiHidden="0" w:uiPriority="70" w:unhideWhenUsed="0"/>
-    <w:lsdException w:name="Colorful Shading Accent 1" w:semiHidden="0" w:uiPriority="71" w:unhideWhenUsed="0"/>
-    <w:lsdException w:name="Colorful List Accent 1" w:semiHidden="0" w:uiPriority="72" w:unhideWhenUsed="0"/>
-    <w:lsdException w:name="Colorful Grid Accent 1" w:semiHidden="0" w:uiPriority="73" w:unhideWhenUsed="0"/>
-    <w:lsdException w:name="Light Shading Accent 2" w:semiHidden="0" w:uiPriority="60" w:unhideWhenUsed="0"/>
-    <w:lsdException w:name="Light List Accent 2" w:semiHidden="0" w:uiPriority="61" w:unhideWhenUsed="0"/>
-    <w:lsdException w:name="Light Grid Accent 2" w:semiHidden="0" w:uiPriority="62" w:unhideWhenUsed="0"/>
-    <w:lsdException w:name="Medium Shading 1 Accent 2" w:semiHidden="0" w:uiPriority="63" w:unhideWhenUsed="0"/>
-    <w:lsdException w:name="Medium Shading 2 Accent 2" w:semiHidden="0" w:uiPriority="64" w:unhideWhenUsed="0"/>
-    <w:lsdException w:name="Medium List 1 Accent 2" w:semiHidden="0" w:uiPriority="65" w:unhideWhenUsed="0"/>
-    <w:lsdException w:name="Medium List 2 Accent 2" w:semiHidden="0" w:uiPriority="66" w:unhideWhenUsed="0"/>
-    <w:lsdException w:name="Medium Grid 1 Accent 2" w:semiHidden="0" w:uiPriority="67" w:unhideWhenUsed="0"/>
-    <w:lsdException w:name="Medium Grid 2 Accent 2" w:semiHidden="0" w:uiPriority="68" w:unhideWhenUsed="0"/>
-    <w:lsdException w:name="Medium Grid 3 Accent 2" w:semiHidden="0" w:uiPriority="69" w:unhideWhenUsed="0"/>
-    <w:lsdException w:name="Dark List Accent 2" w:semiHidden="0" w:uiPriority="70" w:unhideWhenUsed="0"/>
-    <w:lsdException w:name="Colorful Shading Accent 2" w:semiHidden="0" w:uiPriority="71" w:unhideWhenUsed="0"/>
-    <w:lsdException w:name="Colorful List Accent 2" w:semiHidden="0" w:uiPriority="72" w:unhideWhenUsed="0"/>
-    <w:lsdException w:name="Colorful Grid Accent 2" w:semiHidden="0" w:uiPriority="73" w:unhideWhenUsed="0"/>
-    <w:lsdException w:name="Light Shading Accent 3" w:semiHidden="0" w:uiPriority="60" w:unhideWhenUsed="0"/>
-    <w:lsdException w:name="Light List Accent 3" w:semiHidden="0" w:uiPriority="61" w:unhideWhenUsed="0"/>
-    <w:lsdException w:name="Light Grid Accent 3" w:semiHidden="0" w:uiPriority="62" w:unhideWhenUsed="0"/>
-    <w:lsdException w:name="Medium Shading 1 Accent 3" w:semiHidden="0" w:uiPriority="63" w:unhideWhenUsed="0"/>
-    <w:lsdException w:name="Medium Shading 2 Accent 3" w:semiHidden="0" w:uiPriority="64" w:unhideWhenUsed="0"/>
-    <w:lsdException w:name="Medium List 1 Accent 3" w:semiHidden="0" w:uiPriority="65" w:unhideWhenUsed="0"/>
-    <w:lsdException w:name="Medium List 2 Accent 3" w:semiHidden="0" w:uiPriority="66" w:unhideWhenUsed="0"/>
-    <w:lsdException w:name="Medium Grid 1 Accent 3" w:semiHidden="0" w:uiPriority="67" w:unhideWhenUsed="0"/>
-    <w:lsdException w:name="Medium Grid 2 Accent 3" w:semiHidden="0" w:uiPriority="68" w:unhideWhenUsed="0"/>
-    <w:lsdException w:name="Medium Grid 3 Accent 3" w:semiHidden="0" w:uiPriority="69" w:unhideWhenUsed="0"/>
-    <w:lsdException w:name="Dark List Accent 3" w:semiHidden="0" w:uiPriority="70" w:unhideWhenUsed="0"/>
-    <w:lsdException w:name="Colorful Shading Accent 3" w:semiHidden="0" w:uiPriority="71" w:unhideWhenUsed="0"/>
-    <w:lsdException w:name="Colorful List Accent 3" w:semiHidden="0" w:uiPriority="72" w:unhideWhenUsed="0"/>
-    <w:lsdException w:name="Colorful Grid Accent 3" w:semiHidden="0" w:uiPriority="73" w:unhideWhenUsed="0"/>
-    <w:lsdException w:name="Light Shading Accent 4" w:semiHidden="0" w:uiPriority="60" w:unhideWhenUsed="0"/>
-    <w:lsdException w:name="Light List Accent 4" w:semiHidden="0" w:uiPriority="61" w:unhideWhenUsed="0"/>
-    <w:lsdException w:name="Light Grid Accent 4" w:semiHidden="0" w:uiPriority="62" w:unhideWhenUsed="0"/>
-    <w:lsdException w:name="Medium Shading 1 Accent 4" w:semiHidden="0" w:uiPriority="63" w:unhideWhenUsed="0"/>
-    <w:lsdException w:name="Medium Shading 2 Accent 4" w:semiHidden="0" w:uiPriority="64" w:unhideWhenUsed="0"/>
-    <w:lsdException w:name="Medium List 1 Accent 4" w:semiHidden="0" w:uiPriority="65" w:unhideWhenUsed="0"/>
-    <w:lsdException w:name="Medium List 2 Accent 4" w:semiHidden="0" w:uiPriority="66" w:unhideWhenUsed="0"/>
-    <w:lsdException w:name="Medium Grid 1 Accent 4" w:semiHidden="0" w:uiPriority="67" w:unhideWhenUsed="0"/>
-    <w:lsdException w:name="Medium Grid 2 Accent 4" w:semiHidden="0" w:uiPriority="68" w:unhideWhenUsed="0"/>
-    <w:lsdException w:name="Medium Grid 3 Accent 4" w:semiHidden="0" w:uiPriority="69" w:unhideWhenUsed="0"/>
-    <w:lsdException w:name="Dark List Accent 4" w:semiHidden="0" w:uiPriority="70" w:unhideWhenUsed="0"/>
-    <w:lsdException w:name="Colorful Shading Accent 4" w:semiHidden="0" w:uiPriority="71" w:unhideWhenUsed="0"/>
-    <w:lsdException w:name="Colorful List Accent 4" w:semiHidden="0" w:uiPriority="72" w:unhideWhenUsed="0"/>
-    <w:lsdException w:name="Colorful Grid Accent 4" w:semiHidden="0" w:uiPriority="73" w:unhideWhenUsed="0"/>
-    <w:lsdException w:name="Light Shading Accent 5" w:semiHidden="0" w:uiPriority="60" w:unhideWhenUsed="0"/>
-    <w:lsdException w:name="Light List Accent 5" w:semiHidden="0" w:uiPriority="61" w:unhideWhenUsed="0"/>
-    <w:lsdException w:name="Light Grid Accent 5" w:semiHidden="0" w:uiPriority="62" w:unhideWhenUsed="0"/>
-    <w:lsdException w:name="Medium Shading 1 Accent 5" w:semiHidden="0" w:uiPriority="63" w:unhideWhenUsed="0"/>
-    <w:lsdException w:name="Medium Shading 2 Accent 5" w:semiHidden="0" w:uiPriority="64" w:unhideWhenUsed="0"/>
-    <w:lsdException w:name="Medium List 1 Accent 5" w:semiHidden="0" w:uiPriority="65" w:unhideWhenUsed="0"/>
-    <w:lsdException w:name="Medium List 2 Accent 5" w:semiHidden="0" w:uiPriority="66" w:unhideWhenUsed="0"/>
-    <w:lsdException w:name="Medium Grid 1 Accent 5" w:semiHidden="0" w:uiPriority="67" w:unhideWhenUsed="0"/>
-    <w:lsdException w:name="Medium Grid 2 Accent 5" w:semiHidden="0" w:uiPriority="68" w:unhideWhenUsed="0"/>
-    <w:lsdException w:name="Medium Grid 3 Accent 5" w:semiHidden="0" w:uiPriority="69" w:unhideWhenUsed="0"/>
-    <w:lsdException w:name="Dark List Accent 5" w:semiHidden="0" w:uiPriority="70" w:unhideWhenUsed="0"/>
-    <w:lsdException w:name="Colorful Shading Accent 5" w:semiHidden="0" w:uiPriority="71" w:unhideWhenUsed="0"/>
-    <w:lsdException w:name="Colorful List Accent 5" w:semiHidden="0" w:uiPriority="72" w:unhideWhenUsed="0"/>
-    <w:lsdException w:name="Colorful Grid Accent 5" w:semiHidden="0" w:uiPriority="73" w:unhideWhenUsed="0"/>
-    <w:lsdException w:name="Light Shading Accent 6" w:semiHidden="0" w:uiPriority="60" w:unhideWhenUsed="0"/>
-    <w:lsdException w:name="Light List Accent 6" w:semiHidden="0" w:uiPriority="61" w:unhideWhenUsed="0"/>
-    <w:lsdException w:name="Light Grid Accent 6" w:semiHidden="0" w:uiPriority="62" w:unhideWhenUsed="0"/>
-    <w:lsdException w:name="Medium Shading 1 Accent 6" w:semiHidden="0" w:uiPriority="63" w:unhideWhenUsed="0"/>
-    <w:lsdException w:name="Medium Shading 2 Accent 6" w:semiHidden="0" w:uiPriority="64" w:unhideWhenUsed="0"/>
-    <w:lsdException w:name="Medium List 1 Accent 6" w:semiHidden="0" w:uiPriority="65" w:unhideWhenUsed="0"/>
-    <w:lsdException w:name="Medium List 2 Accent 6" w:semiHidden="0" w:uiPriority="66" w:unhideWhenUsed="0"/>
-    <w:lsdException w:name="Medium Grid 1 Accent 6" w:semiHidden="0" w:uiPriority="67" w:unhideWhenUsed="0"/>
-    <w:lsdException w:name="Medium Grid 2 Accent 6" w:semiHidden="0" w:uiPriority="68" w:unhideWhenUsed="0"/>
-    <w:lsdException w:name="Medium Grid 3 Accent 6" w:semiHidden="0" w:uiPriority="69" w:unhideWhenUsed="0"/>
-    <w:lsdException w:name="Dark List Accent 6" w:semiHidden="0" w:uiPriority="70" w:unhideWhenUsed="0"/>
-    <w:lsdException w:name="Colorful Shading Accent 6" w:semiHidden="0" w:uiPriority="71" w:unhideWhenUsed="0"/>
-    <w:lsdException w:name="Colorful List Accent 6" w:semiHidden="0" w:uiPriority="72" w:unhideWhenUsed="0"/>
-    <w:lsdException w:name="Colorful Grid Accent 6" w:semiHidden="0" w:uiPriority="73" w:unhideWhenUsed="0"/>
-    <w:lsdException w:name="Subtle Emphasis" w:semiHidden="0" w:uiPriority="19" w:unhideWhenUsed="0" w:qFormat="1"/>
-    <w:lsdException w:name="Intense Emphasis" w:semiHidden="0" w:uiPriority="21" w:unhideWhenUsed="0" w:qFormat="1"/>
-    <w:lsdException w:name="Subtle Reference" w:semiHidden="0" w:uiPriority="31" w:unhideWhenUsed="0" w:qFormat="1"/>
-    <w:lsdException w:name="Intense Reference" w:semiHidden="0" w:uiPriority="32" w:unhideWhenUsed="0" w:qFormat="1"/>
-    <w:lsdException w:name="Book Title" w:semiHidden="0" w:uiPriority="33" w:unhideWhenUsed="0" w:qFormat="1"/>
-    <w:lsdException w:name="Bibliography" w:uiPriority="37"/>
-    <w:lsdException w:name="TOC Heading" w:uiPriority="39" w:qFormat="1"/>
+  <w:latentStyles w:defLockedState="0" w:defUIPriority="99" w:defSemiHidden="0" w:defUnhideWhenUsed="0" w:defQFormat="0" w:count="371">
+    <w:lsdException w:name="Normal" w:uiPriority="0" w:qFormat="1"/>
+    <w:lsdException w:name="heading 1" w:uiPriority="9" w:qFormat="1"/>
+    <w:lsdException w:name="heading 2" w:semiHidden="1" w:uiPriority="9" w:unhideWhenUsed="1" w:qFormat="1"/>
+    <w:lsdException w:name="heading 3" w:semiHidden="1" w:uiPriority="9" w:unhideWhenUsed="1" w:qFormat="1"/>
+    <w:lsdException w:name="heading 4" w:semiHidden="1" w:uiPriority="9" w:unhideWhenUsed="1" w:qFormat="1"/>
+    <w:lsdException w:name="heading 5" w:semiHidden="1" w:uiPriority="9" w:unhideWhenUsed="1" w:qFormat="1"/>
+    <w:lsdException w:name="heading 6" w:semiHidden="1" w:uiPriority="9" w:unhideWhenUsed="1" w:qFormat="1"/>
+    <w:lsdException w:name="heading 7" w:semiHidden="1" w:uiPriority="9" w:unhideWhenUsed="1" w:qFormat="1"/>
+    <w:lsdException w:name="heading 8" w:semiHidden="1" w:uiPriority="9" w:unhideWhenUsed="1" w:qFormat="1"/>
+    <w:lsdException w:name="heading 9" w:semiHidden="1" w:uiPriority="9" w:unhideWhenUsed="1" w:qFormat="1"/>
+    <w:lsdException w:name="index 1" w:semiHidden="1" w:unhideWhenUsed="1"/>
+    <w:lsdException w:name="index 2" w:semiHidden="1" w:unhideWhenUsed="1"/>
+    <w:lsdException w:name="index 3" w:semiHidden="1" w:unhideWhenUsed="1"/>
+    <w:lsdException w:name="index 4" w:semiHidden="1" w:unhideWhenUsed="1"/>
+    <w:lsdException w:name="index 5" w:semiHidden="1" w:unhideWhenUsed="1"/>
+    <w:lsdException w:name="index 6" w:semiHidden="1" w:unhideWhenUsed="1"/>
+    <w:lsdException w:name="index 7" w:semiHidden="1" w:unhideWhenUsed="1"/>
+    <w:lsdException w:name="index 8" w:semiHidden="1" w:unhideWhenUsed="1"/>
+    <w:lsdException w:name="index 9" w:semiHidden="1" w:unhideWhenUsed="1"/>
+    <w:lsdException w:name="toc 1" w:semiHidden="1" w:uiPriority="39" w:unhideWhenUsed="1"/>
+    <w:lsdException w:name="toc 2" w:semiHidden="1" w:uiPriority="39" w:unhideWhenUsed="1"/>
+    <w:lsdException w:name="toc 3" w:semiHidden="1" w:uiPriority="39" w:unhideWhenUsed="1"/>
+    <w:lsdException w:name="toc 4" w:semiHidden="1" w:uiPriority="39" w:unhideWhenUsed="1"/>
+    <w:lsdException w:name="toc 5" w:semiHidden="1" w:uiPriority="39" w:unhideWhenUsed="1"/>
+    <w:lsdException w:name="toc 6" w:semiHidden="1" w:uiPriority="39" w:unhideWhenUsed="1"/>
+    <w:lsdException w:name="toc 7" w:semiHidden="1" w:uiPriority="39" w:unhideWhenUsed="1"/>
+    <w:lsdException w:name="toc 8" w:semiHidden="1" w:uiPriority="39" w:unhideWhenUsed="1"/>
+    <w:lsdException w:name="toc 9" w:semiHidden="1" w:uiPriority="39" w:unhideWhenUsed="1"/>
+    <w:lsdException w:name="Normal Indent" w:semiHidden="1" w:unhideWhenUsed="1"/>
+    <w:lsdException w:name="footnote text" w:semiHidden="1" w:unhideWhenUsed="1"/>
+    <w:lsdException w:name="annotation text" w:semiHidden="1" w:unhideWhenUsed="1"/>
+    <w:lsdException w:name="header" w:semiHidden="1" w:unhideWhenUsed="1"/>
+    <w:lsdException w:name="footer" w:semiHidden="1" w:unhideWhenUsed="1"/>
+    <w:lsdException w:name="index heading" w:semiHidden="1" w:unhideWhenUsed="1"/>
+    <w:lsdException w:name="caption" w:semiHidden="1" w:uiPriority="35" w:unhideWhenUsed="1" w:qFormat="1"/>
+    <w:lsdException w:name="table of figures" w:semiHidden="1" w:unhideWhenUsed="1"/>
+    <w:lsdException w:name="envelope address" w:semiHidden="1" w:unhideWhenUsed="1"/>
+    <w:lsdException w:name="envelope return" w:semiHidden="1" w:unhideWhenUsed="1"/>
+    <w:lsdException w:name="footnote reference" w:semiHidden="1" w:unhideWhenUsed="1"/>
+    <w:lsdException w:name="annotation reference" w:semiHidden="1" w:unhideWhenUsed="1"/>
+    <w:lsdException w:name="line number" w:semiHidden="1" w:unhideWhenUsed="1"/>
+    <w:lsdException w:name="page number" w:semiHidden="1" w:unhideWhenUsed="1"/>
+    <w:lsdException w:name="endnote reference" w:semiHidden="1" w:unhideWhenUsed="1"/>
+    <w:lsdException w:name="endnote text" w:semiHidden="1" w:unhideWhenUsed="1"/>
+    <w:lsdException w:name="table of authorities" w:semiHidden="1" w:unhideWhenUsed="1"/>
+    <w:lsdException w:name="macro" w:semiHidden="1" w:unhideWhenUsed="1"/>
+    <w:lsdException w:name="toa heading" w:semiHidden="1" w:unhideWhenUsed="1"/>
+    <w:lsdException w:name="List" w:semiHidden="1" w:unhideWhenUsed="1"/>
+    <w:lsdException w:name="List Bullet" w:semiHidden="1" w:unhideWhenUsed="1"/>
+    <w:lsdException w:name="List Number" w:semiHidden="1" w:unhideWhenUsed="1"/>
+    <w:lsdException w:name="List 2" w:semiHidden="1" w:unhideWhenUsed="1"/>
+    <w:lsdException w:name="List 3" w:semiHidden="1" w:unhideWhenUsed="1"/>
+    <w:lsdException w:name="List 4" w:semiHidden="1" w:unhideWhenUsed="1"/>
+    <w:lsdException w:name="List 5" w:semiHidden="1" w:unhideWhenUsed="1"/>
+    <w:lsdException w:name="List Bullet 2" w:semiHidden="1" w:unhideWhenUsed="1"/>
+    <w:lsdException w:name="List Bullet 3" w:semiHidden="1" w:unhideWhenUsed="1"/>
+    <w:lsdException w:name="List Bullet 4" w:semiHidden="1" w:unhideWhenUsed="1"/>
+    <w:lsdException w:name="List Bullet 5" w:semiHidden="1" w:unhideWhenUsed="1"/>
+    <w:lsdException w:name="List Number 2" w:semiHidden="1" w:unhideWhenUsed="1"/>
+    <w:lsdException w:name="List Number 3" w:semiHidden="1" w:unhideWhenUsed="1"/>
+    <w:lsdException w:name="List Number 4" w:semiHidden="1" w:unhideWhenUsed="1"/>
+    <w:lsdException w:name="List Number 5" w:semiHidden="1" w:unhideWhenUsed="1"/>
+    <w:lsdException w:name="Title" w:uiPriority="10" w:qFormat="1"/>
+    <w:lsdException w:name="Closing" w:semiHidden="1" w:unhideWhenUsed="1"/>
+    <w:lsdException w:name="Signature" w:semiHidden="1" w:unhideWhenUsed="1"/>
+    <w:lsdException w:name="Default Paragraph Font" w:semiHidden="1" w:uiPriority="1" w:unhideWhenUsed="1"/>
+    <w:lsdException w:name="Body Text" w:semiHidden="1" w:unhideWhenUsed="1"/>
+    <w:lsdException w:name="Body Text Indent" w:semiHidden="1" w:unhideWhenUsed="1"/>
+    <w:lsdException w:name="List Continue" w:semiHidden="1" w:unhideWhenUsed="1"/>
+    <w:lsdException w:name="List Continue 2" w:semiHidden="1" w:unhideWhenUsed="1"/>
+    <w:lsdException w:name="List Continue 3" w:semiHidden="1" w:unhideWhenUsed="1"/>
+    <w:lsdException w:name="List Continue 4" w:semiHidden="1" w:unhideWhenUsed="1"/>
+    <w:lsdException w:name="List Continue 5" w:semiHidden="1" w:unhideWhenUsed="1"/>
+    <w:lsdException w:name="Message Header" w:semiHidden="1" w:unhideWhenUsed="1"/>
+    <w:lsdException w:name="Subtitle" w:uiPriority="11" w:qFormat="1"/>
+    <w:lsdException w:name="Salutation" w:semiHidden="1" w:unhideWhenUsed="1"/>
+    <w:lsdException w:name="Date" w:semiHidden="1" w:unhideWhenUsed="1"/>
+    <w:lsdException w:name="Body Text First Indent" w:semiHidden="1" w:unhideWhenUsed="1"/>
+    <w:lsdException w:name="Body Text First Indent 2" w:semiHidden="1" w:unhideWhenUsed="1"/>
+    <w:lsdException w:name="Note Heading" w:semiHidden="1" w:unhideWhenUsed="1"/>
+    <w:lsdException w:name="Body Text 2" w:semiHidden="1" w:unhideWhenUsed="1"/>
+    <w:lsdException w:name="Body Text 3" w:semiHidden="1" w:unhideWhenUsed="1"/>
+    <w:lsdException w:name="Body Text Indent 2" w:semiHidden="1" w:unhideWhenUsed="1"/>
+    <w:lsdException w:name="Body Text Indent 3" w:semiHidden="1" w:unhideWhenUsed="1"/>
+    <w:lsdException w:name="Block Text" w:semiHidden="1" w:unhideWhenUsed="1"/>
+    <w:lsdException w:name="Hyperlink" w:semiHidden="1" w:unhideWhenUsed="1"/>
+    <w:lsdException w:name="FollowedHyperlink" w:semiHidden="1" w:unhideWhenUsed="1"/>
+    <w:lsdException w:name="Strong" w:uiPriority="22" w:qFormat="1"/>
+    <w:lsdException w:name="Emphasis" w:uiPriority="20" w:qFormat="1"/>
+    <w:lsdException w:name="Document Map" w:semiHidden="1" w:unhideWhenUsed="1"/>
+    <w:lsdException w:name="Plain Text" w:semiHidden="1" w:unhideWhenUsed="1"/>
+    <w:lsdException w:name="E-mail Signature" w:semiHidden="1" w:unhideWhenUsed="1"/>
+    <w:lsdException w:name="HTML Top of Form" w:semiHidden="1" w:unhideWhenUsed="1"/>
+    <w:lsdException w:name="HTML Bottom of Form" w:semiHidden="1" w:unhideWhenUsed="1"/>
+    <w:lsdException w:name="Normal (Web)" w:semiHidden="1" w:unhideWhenUsed="1"/>
+    <w:lsdException w:name="HTML Acronym" w:semiHidden="1" w:unhideWhenUsed="1"/>
+    <w:lsdException w:name="HTML Address" w:semiHidden="1" w:unhideWhenUsed="1"/>
+    <w:lsdException w:name="HTML Cite" w:semiHidden="1" w:unhideWhenUsed="1"/>
+    <w:lsdException w:name="HTML Code" w:semiHidden="1" w:unhideWhenUsed="1"/>
+    <w:lsdException w:name="HTML Definition" w:semiHidden="1" w:unhideWhenUsed="1"/>
+    <w:lsdException w:name="HTML Keyboard" w:semiHidden="1" w:unhideWhenUsed="1"/>
+    <w:lsdException w:name="HTML Preformatted" w:semiHidden="1" w:unhideWhenUsed="1"/>
+    <w:lsdException w:name="HTML Sample" w:semiHidden="1" w:unhideWhenUsed="1"/>
+    <w:lsdException w:name="HTML Typewriter" w:semiHidden="1" w:unhideWhenUsed="1"/>
+    <w:lsdException w:name="HTML Variable" w:semiHidden="1" w:unhideWhenUsed="1"/>
+    <w:lsdException w:name="Normal Table" w:semiHidden="1" w:unhideWhenUsed="1"/>
+    <w:lsdException w:name="annotation subject" w:semiHidden="1" w:unhideWhenUsed="1"/>
+    <w:lsdException w:name="No List" w:semiHidden="1" w:unhideWhenUsed="1"/>
+    <w:lsdException w:name="Outline List 1" w:semiHidden="1" w:unhideWhenUsed="1"/>
+    <w:lsdException w:name="Outline List 2" w:semiHidden="1" w:unhideWhenUsed="1"/>
+    <w:lsdException w:name="Outline List 3" w:semiHidden="1" w:unhideWhenUsed="1"/>
+    <w:lsdException w:name="Table Simple 1" w:semiHidden="1" w:unhideWhenUsed="1"/>
+    <w:lsdException w:name="Table Simple 2" w:semiHidden="1" w:unhideWhenUsed="1"/>
+    <w:lsdException w:name="Table Simple 3" w:semiHidden="1" w:unhideWhenUsed="1"/>
+    <w:lsdException w:name="Table Classic 1" w:semiHidden="1" w:unhideWhenUsed="1"/>
+    <w:lsdException w:name="Table Classic 2" w:semiHidden="1" w:unhideWhenUsed="1"/>
+    <w:lsdException w:name="Table Classic 3" w:semiHidden="1" w:unhideWhenUsed="1"/>
+    <w:lsdException w:name="Table Classic 4" w:semiHidden="1" w:unhideWhenUsed="1"/>
+    <w:lsdException w:name="Table Colorful 1" w:semiHidden="1" w:unhideWhenUsed="1"/>
+    <w:lsdException w:name="Table Colorful 2" w:semiHidden="1" w:unhideWhenUsed="1"/>
+    <w:lsdException w:name="Table Colorful 3" w:semiHidden="1" w:unhideWhenUsed="1"/>
+    <w:lsdException w:name="Table Columns 1" w:semiHidden="1" w:unhideWhenUsed="1"/>
+    <w:lsdException w:name="Table Columns 2" w:semiHidden="1" w:unhideWhenUsed="1"/>
+    <w:lsdException w:name="Table Columns 3" w:semiHidden="1" w:unhideWhenUsed="1"/>
+    <w:lsdException w:name="Table Columns 4" w:semiHidden="1" w:unhideWhenUsed="1"/>
+    <w:lsdException w:name="Table Columns 5" w:semiHidden="1" w:unhideWhenUsed="1"/>
+    <w:lsdException w:name="Table Grid 1" w:semiHidden="1" w:unhideWhenUsed="1"/>
+    <w:lsdException w:name="Table Grid 2" w:semiHidden="1" w:unhideWhenUsed="1"/>
+    <w:lsdException w:name="Table Grid 3" w:semiHidden="1" w:unhideWhenUsed="1"/>
+    <w:lsdException w:name="Table Grid 4" w:semiHidden="1" w:unhideWhenUsed="1"/>
+    <w:lsdException w:name="Table Grid 5" w:semiHidden="1" w:unhideWhenUsed="1"/>
+    <w:lsdException w:name="Table Grid 6" w:semiHidden="1" w:unhideWhenUsed="1"/>
+    <w:lsdException w:name="Table Grid 7" w:semiHidden="1" w:unhideWhenUsed="1"/>
+    <w:lsdException w:name="Table Grid 8" w:semiHidden="1" w:unhideWhenUsed="1"/>
+    <w:lsdException w:name="Table List 1" w:semiHidden="1" w:unhideWhenUsed="1"/>
+    <w:lsdException w:name="Table List 2" w:semiHidden="1" w:unhideWhenUsed="1"/>
+    <w:lsdException w:name="Table List 3" w:semiHidden="1" w:unhideWhenUsed="1"/>
+    <w:lsdException w:name="Table List 4" w:semiHidden="1" w:unhideWhenUsed="1"/>
+    <w:lsdException w:name="Table List 5" w:semiHidden="1" w:unhideWhenUsed="1"/>
+    <w:lsdException w:name="Table List 6" w:semiHidden="1" w:unhideWhenUsed="1"/>
+    <w:lsdException w:name="Table List 7" w:semiHidden="1" w:unhideWhenUsed="1"/>
+    <w:lsdException w:name="Table List 8" w:semiHidden="1" w:unhideWhenUsed="1"/>
+    <w:lsdException w:name="Table 3D effects 1" w:semiHidden="1" w:unhideWhenUsed="1"/>
+    <w:lsdException w:name="Table 3D effects 2" w:semiHidden="1" w:unhideWhenUsed="1"/>
+    <w:lsdException w:name="Table 3D effects 3" w:semiHidden="1" w:unhideWhenUsed="1"/>
+    <w:lsdException w:name="Table Contemporary" w:semiHidden="1" w:unhideWhenUsed="1"/>
+    <w:lsdException w:name="Table Elegant" w:semiHidden="1" w:unhideWhenUsed="1"/>
+    <w:lsdException w:name="Table Professional" w:semiHidden="1" w:unhideWhenUsed="1"/>
+    <w:lsdException w:name="Table Subtle 1" w:semiHidden="1" w:unhideWhenUsed="1"/>
+    <w:lsdException w:name="Table Subtle 2" w:semiHidden="1" w:unhideWhenUsed="1"/>
+    <w:lsdException w:name="Table Web 1" w:semiHidden="1" w:unhideWhenUsed="1"/>
+    <w:lsdException w:name="Table Web 2" w:semiHidden="1" w:unhideWhenUsed="1"/>
+    <w:lsdException w:name="Table Web 3" w:semiHidden="1" w:unhideWhenUsed="1"/>
+    <w:lsdException w:name="Balloon Text" w:semiHidden="1" w:unhideWhenUsed="1"/>
+    <w:lsdException w:name="Table Grid" w:uiPriority="59"/>
+    <w:lsdException w:name="Table Theme" w:semiHidden="1" w:unhideWhenUsed="1"/>
+    <w:lsdException w:name="Placeholder Text" w:semiHidden="1"/>
+    <w:lsdException w:name="No Spacing" w:uiPriority="1" w:qFormat="1"/>
+    <w:lsdException w:name="Light Shading" w:uiPriority="60"/>
+    <w:lsdException w:name="Light List" w:uiPriority="61"/>
+    <w:lsdException w:name="Light Grid" w:uiPriority="62"/>
+    <w:lsdException w:name="Medium Shading 1" w:uiPriority="63"/>
+    <w:lsdException w:name="Medium Shading 2" w:uiPriority="64"/>
+    <w:lsdException w:name="Medium List 1" w:uiPriority="65"/>
+    <w:lsdException w:name="Medium List 2" w:uiPriority="66"/>
+    <w:lsdException w:name="Medium Grid 1" w:uiPriority="67"/>
+    <w:lsdException w:name="Medium Grid 2" w:uiPriority="68"/>
+    <w:lsdException w:name="Medium Grid 3" w:uiPriority="69"/>
+    <w:lsdException w:name="Dark List" w:uiPriority="70"/>
+    <w:lsdException w:name="Colorful Shading" w:uiPriority="71"/>
+    <w:lsdException w:name="Colorful List" w:uiPriority="72"/>
+    <w:lsdException w:name="Colorful Grid" w:uiPriority="73"/>
+    <w:lsdException w:name="Light Shading Accent 1" w:uiPriority="60"/>
+    <w:lsdException w:name="Light List Accent 1" w:uiPriority="61"/>
+    <w:lsdException w:name="Light Grid Accent 1" w:uiPriority="62"/>
+    <w:lsdException w:name="Medium Shading 1 Accent 1" w:uiPriority="63"/>
+    <w:lsdException w:name="Medium Shading 2 Accent 1" w:uiPriority="64"/>
+    <w:lsdException w:name="Medium List 1 Accent 1" w:uiPriority="65"/>
+    <w:lsdException w:name="Revision" w:semiHidden="1"/>
+    <w:lsdException w:name="List Paragraph" w:uiPriority="34" w:qFormat="1"/>
+    <w:lsdException w:name="Quote" w:uiPriority="29" w:qFormat="1"/>
+    <w:lsdException w:name="Intense Quote" w:uiPriority="30" w:qFormat="1"/>
+    <w:lsdException w:name="Medium List 2 Accent 1" w:uiPriority="66"/>
+    <w:lsdException w:name="Medium Grid 1 Accent 1" w:uiPriority="67"/>
+    <w:lsdException w:name="Medium Grid 2 Accent 1" w:uiPriority="68"/>
+    <w:lsdException w:name="Medium Grid 3 Accent 1" w:uiPriority="69"/>
+    <w:lsdException w:name="Dark List Accent 1" w:uiPriority="70"/>
+    <w:lsdException w:name="Colorful Shading Accent 1" w:uiPriority="71"/>
+    <w:lsdException w:name="Colorful List Accent 1" w:uiPriority="72"/>
+    <w:lsdException w:name="Colorful Grid Accent 1" w:uiPriority="73"/>
+    <w:lsdException w:name="Light Shading Accent 2" w:uiPriority="60"/>
+    <w:lsdException w:name="Light List Accent 2" w:uiPriority="61"/>
+    <w:lsdException w:name="Light Grid Accent 2" w:uiPriority="62"/>
+    <w:lsdException w:name="Medium Shading 1 Accent 2" w:uiPriority="63"/>
+    <w:lsdException w:name="Medium Shading 2 Accent 2" w:uiPriority="64"/>
+    <w:lsdException w:name="Medium List 1 Accent 2" w:uiPriority="65"/>
+    <w:lsdException w:name="Medium List 2 Accent 2" w:uiPriority="66"/>
+    <w:lsdException w:name="Medium Grid 1 Accent 2" w:uiPriority="67"/>
+    <w:lsdException w:name="Medium Grid 2 Accent 2" w:uiPriority="68"/>
+    <w:lsdException w:name="Medium Grid 3 Accent 2" w:uiPriority="69"/>
+    <w:lsdException w:name="Dark List Accent 2" w:uiPriority="70"/>
+    <w:lsdException w:name="Colorful Shading Accent 2" w:uiPriority="71"/>
+    <w:lsdException w:name="Colorful List Accent 2" w:uiPriority="72"/>
+    <w:lsdException w:name="Colorful Grid Accent 2" w:uiPriority="73"/>
+    <w:lsdException w:name="Light Shading Accent 3" w:uiPriority="60"/>
+    <w:lsdException w:name="Light List Accent 3" w:uiPriority="61"/>
+    <w:lsdException w:name="Light Grid Accent 3" w:uiPriority="62"/>
+    <w:lsdException w:name="Medium Shading 1 Accent 3" w:uiPriority="63"/>
+    <w:lsdException w:name="Medium Shading 2 Accent 3" w:uiPriority="64"/>
+    <w:lsdException w:name="Medium List 1 Accent 3" w:uiPriority="65"/>
+    <w:lsdException w:name="Medium List 2 Accent 3" w:uiPriority="66"/>
+    <w:lsdException w:name="Medium Grid 1 Accent 3" w:uiPriority="67"/>
+    <w:lsdException w:name="Medium Grid 2 Accent 3" w:uiPriority="68"/>
+    <w:lsdException w:name="Medium Grid 3 Accent 3" w:uiPriority="69"/>
+    <w:lsdException w:name="Dark List Accent 3" w:uiPriority="70"/>
+    <w:lsdException w:name="Colorful Shading Accent 3" w:uiPriority="71"/>
+    <w:lsdException w:name="Colorful List Accent 3" w:uiPriority="72"/>
+    <w:lsdException w:name="Colorful Grid Accent 3" w:uiPriority="73"/>
+    <w:lsdException w:name="Light Shading Accent 4" w:uiPriority="60"/>
+    <w:lsdException w:name="Light List Accent 4" w:uiPriority="61"/>
+    <w:lsdException w:name="Light Grid Accent 4" w:uiPriority="62"/>
+    <w:lsdException w:name="Medium Shading 1 Accent 4" w:uiPriority="63"/>
+    <w:lsdException w:name="Medium Shading 2 Accent 4" w:uiPriority="64"/>
+    <w:lsdException w:name="Medium List 1 Accent 4" w:uiPriority="65"/>
+    <w:lsdException w:name="Medium List 2 Accent 4" w:uiPriority="66"/>
+    <w:lsdException w:name="Medium Grid 1 Accent 4" w:uiPriority="67"/>
+    <w:lsdException w:name="Medium Grid 2 Accent 4" w:uiPriority="68"/>
+    <w:lsdException w:name="Medium Grid 3 Accent 4" w:uiPriority="69"/>
+    <w:lsdException w:name="Dark List Accent 4" w:uiPriority="70"/>
+    <w:lsdException w:name="Colorful Shading Accent 4" w:uiPriority="71"/>
+    <w:lsdException w:name="Colorful List Accent 4" w:uiPriority="72"/>
+    <w:lsdException w:name="Colorful Grid Accent 4" w:uiPriority="73"/>
+    <w:lsdException w:name="Light Shading Accent 5" w:uiPriority="60"/>
+    <w:lsdException w:name="Light List Accent 5" w:uiPriority="61"/>
+    <w:lsdException w:name="Light Grid Accent 5" w:uiPriority="62"/>
+    <w:lsdException w:name="Medium Shading 1 Accent 5" w:uiPriority="63"/>
+    <w:lsdException w:name="Medium Shading 2 Accent 5" w:uiPriority="64"/>
+    <w:lsdException w:name="Medium List 1 Accent 5" w:uiPriority="65"/>
+    <w:lsdException w:name="Medium List 2 Accent 5" w:uiPriority="66"/>
+    <w:lsdException w:name="Medium Grid 1 Accent 5" w:uiPriority="67"/>
+    <w:lsdException w:name="Medium Grid 2 Accent 5" w:uiPriority="68"/>
+    <w:lsdException w:name="Medium Grid 3 Accent 5" w:uiPriority="69"/>
+    <w:lsdException w:name="Dark List Accent 5" w:uiPriority="70"/>
+    <w:lsdException w:name="Colorful Shading Accent 5" w:uiPriority="71"/>
+    <w:lsdException w:name="Colorful List Accent 5" w:uiPriority="72"/>
+    <w:lsdException w:name="Colorful Grid Accent 5" w:uiPriority="73"/>
+    <w:lsdException w:name="Light Shading Accent 6" w:uiPriority="60"/>
+    <w:lsdException w:name="Light List Accent 6" w:uiPriority="61"/>
+    <w:lsdException w:name="Light Grid Accent 6" w:uiPriority="62"/>
+    <w:lsdException w:name="Medium Shading 1 Accent 6" w:uiPriority="63"/>
+    <w:lsdException w:name="Medium Shading 2 Accent 6" w:uiPriority="64"/>
+    <w:lsdException w:name="Medium List 1 Accent 6" w:uiPriority="65"/>
+    <w:lsdException w:name="Medium List 2 Accent 6" w:uiPriority="66"/>
+    <w:lsdException w:name="Medium Grid 1 Accent 6" w:uiPriority="67"/>
+    <w:lsdException w:name="Medium Grid 2 Accent 6" w:uiPriority="68"/>
+    <w:lsdException w:name="Medium Grid 3 Accent 6" w:uiPriority="69"/>
+    <w:lsdException w:name="Dark List Accent 6" w:uiPriority="70"/>
+    <w:lsdException w:name="Colorful Shading Accent 6" w:uiPriority="71"/>
+    <w:lsdException w:name="Colorful List Accent 6" w:uiPriority="72"/>
+    <w:lsdException w:name="Colorful Grid Accent 6" w:uiPriority="73"/>
+    <w:lsdException w:name="Subtle Emphasis" w:uiPriority="19" w:qFormat="1"/>
+    <w:lsdException w:name="Intense Emphasis" w:uiPriority="21" w:qFormat="1"/>
+    <w:lsdException w:name="Subtle Reference" w:uiPriority="31" w:qFormat="1"/>
+    <w:lsdException w:name="Intense Reference" w:uiPriority="32" w:qFormat="1"/>
+    <w:lsdException w:name="Book Title" w:uiPriority="33" w:qFormat="1"/>
+    <w:lsdException w:name="Bibliography" w:semiHidden="1" w:uiPriority="37" w:unhideWhenUsed="1"/>
+    <w:lsdException w:name="TOC Heading" w:semiHidden="1" w:uiPriority="39" w:unhideWhenUsed="1" w:qFormat="1"/>
+    <w:lsdException w:name="Plain Table 1" w:uiPriority="41"/>
+    <w:lsdException w:name="Plain Table 2" w:uiPriority="42"/>
+    <w:lsdException w:name="Plain Table 3" w:uiPriority="43"/>
+    <w:lsdException w:name="Plain Table 4" w:uiPriority="44"/>
+    <w:lsdException w:name="Plain Table 5" w:uiPriority="45"/>
+    <w:lsdException w:name="Grid Table Light" w:uiPriority="40"/>
+    <w:lsdException w:name="Grid Table 1 Light" w:uiPriority="46"/>
+    <w:lsdException w:name="Grid Table 2" w:uiPriority="47"/>
+    <w:lsdException w:name="Grid Table 3" w:uiPriority="48"/>
+    <w:lsdException w:name="Grid Table 4" w:uiPriority="49"/>
+    <w:lsdException w:name="Grid Table 5 Dark" w:uiPriority="50"/>
+    <w:lsdException w:name="Grid Table 6 Colorful" w:uiPriority="51"/>
+    <w:lsdException w:name="Grid Table 7 Colorful" w:uiPriority="52"/>
+    <w:lsdException w:name="Grid Table 1 Light Accent 1" w:uiPriority="46"/>
+    <w:lsdException w:name="Grid Table 2 Accent 1" w:uiPriority="47"/>
+    <w:lsdException w:name="Grid Table 3 Accent 1" w:uiPriority="48"/>
+    <w:lsdException w:name="Grid Table 4 Accent 1" w:uiPriority="49"/>
+    <w:lsdException w:name="Grid Table 5 Dark Accent 1" w:uiPriority="50"/>
+    <w:lsdException w:name="Grid Table 6 Colorful Accent 1" w:uiPriority="51"/>
+    <w:lsdException w:name="Grid Table 7 Colorful Accent 1" w:uiPriority="52"/>
+    <w:lsdException w:name="Grid Table 1 Light Accent 2" w:uiPriority="46"/>
+    <w:lsdException w:name="Grid Table 2 Accent 2" w:uiPriority="47"/>
+    <w:lsdException w:name="Grid Table 3 Accent 2" w:uiPriority="48"/>
+    <w:lsdException w:name="Grid Table 4 Accent 2" w:uiPriority="49"/>
+    <w:lsdException w:name="Grid Table 5 Dark Accent 2" w:uiPriority="50"/>
+    <w:lsdException w:name="Grid Table 6 Colorful Accent 2" w:uiPriority="51"/>
+    <w:lsdException w:name="Grid Table 7 Colorful Accent 2" w:uiPriority="52"/>
+    <w:lsdException w:name="Grid Table 1 Light Accent 3" w:uiPriority="46"/>
+    <w:lsdException w:name="Grid Table 2 Accent 3" w:uiPriority="47"/>
+    <w:lsdException w:name="Grid Table 3 Accent 3" w:uiPriority="48"/>
+    <w:lsdException w:name="Grid Table 4 Accent 3" w:uiPriority="49"/>
+    <w:lsdException w:name="Grid Table 5 Dark Accent 3" w:uiPriority="50"/>
+    <w:lsdException w:name="Grid Table 6 Colorful Accent 3" w:uiPriority="51"/>
+    <w:lsdException w:name="Grid Table 7 Colorful Accent 3" w:uiPriority="52"/>
+    <w:lsdException w:name="Grid Table 1 Light Accent 4" w:uiPriority="46"/>
+    <w:lsdException w:name="Grid Table 2 Accent 4" w:uiPriority="47"/>
+    <w:lsdException w:name="Grid Table 3 Accent 4" w:uiPriority="48"/>
+    <w:lsdException w:name="Grid Table 4 Accent 4" w:uiPriority="49"/>
+    <w:lsdException w:name="Grid Table 5 Dark Accent 4" w:uiPriority="50"/>
+    <w:lsdException w:name="Grid Table 6 Colorful Accent 4" w:uiPriority="51"/>
+    <w:lsdException w:name="Grid Table 7 Colorful Accent 4" w:uiPriority="52"/>
+    <w:lsdException w:name="Grid Table 1 Light Accent 5" w:uiPriority="46"/>
+    <w:lsdException w:name="Grid Table 2 Accent 5" w:uiPriority="47"/>
+    <w:lsdException w:name="Grid Table 3 Accent 5" w:uiPriority="48"/>
+    <w:lsdException w:name="Grid Table 4 Accent 5" w:uiPriority="49"/>
+    <w:lsdException w:name="Grid Table 5 Dark Accent 5" w:uiPriority="50"/>
+    <w:lsdException w:name="Grid Table 6 Colorful Accent 5" w:uiPriority="51"/>
+    <w:lsdException w:name="Grid Table 7 Colorful Accent 5" w:uiPriority="52"/>
+    <w:lsdException w:name="Grid Table 1 Light Accent 6" w:uiPriority="46"/>
+    <w:lsdException w:name="Grid Table 2 Accent 6" w:uiPriority="47"/>
+    <w:lsdException w:name="Grid Table 3 Accent 6" w:uiPriority="48"/>
+    <w:lsdException w:name="Grid Table 4 Accent 6" w:uiPriority="49"/>
+    <w:lsdException w:name="Grid Table 5 Dark Accent 6" w:uiPriority="50"/>
+    <w:lsdException w:name="Grid Table 6 Colorful Accent 6" w:uiPriority="51"/>
+    <w:lsdException w:name="Grid Table 7 Colorful Accent 6" w:uiPriority="52"/>
+    <w:lsdException w:name="List Table 1 Light" w:uiPriority="46"/>
+    <w:lsdException w:name="List Table 2" w:uiPriority="47"/>
+    <w:lsdException w:name="List Table 3" w:uiPriority="48"/>
+    <w:lsdException w:name="List Table 4" w:uiPriority="49"/>
+    <w:lsdException w:name="List Table 5 Dark" w:uiPriority="50"/>
+    <w:lsdException w:name="List Table 6 Colorful" w:uiPriority="51"/>
+    <w:lsdException w:name="List Table 7 Colorful" w:uiPriority="52"/>
+    <w:lsdException w:name="List Table 1 Light Accent 1" w:uiPriority="46"/>
+    <w:lsdException w:name="List Table 2 Accent 1" w:uiPriority="47"/>
+    <w:lsdException w:name="List Table 3 Accent 1" w:uiPriority="48"/>
+    <w:lsdException w:name="List Table 4 Accent 1" w:uiPriority="49"/>
+    <w:lsdException w:name="List Table 5 Dark Accent 1" w:uiPriority="50"/>
+    <w:lsdException w:name="List Table 6 Colorful Accent 1" w:uiPriority="51"/>
+    <w:lsdException w:name="List Table 7 Colorful Accent 1" w:uiPriority="52"/>
+    <w:lsdException w:name="List Table 1 Light Accent 2" w:uiPriority="46"/>
+    <w:lsdException w:name="List Table 2 Accent 2" w:uiPriority="47"/>
+    <w:lsdException w:name="List Table 3 Accent 2" w:uiPriority="48"/>
+    <w:lsdException w:name="List Table 4 Accent 2" w:uiPriority="49"/>
+    <w:lsdException w:name="List Table 5 Dark Accent 2" w:uiPriority="50"/>
+    <w:lsdException w:name="List Table 6 Colorful Accent 2" w:uiPriority="51"/>
+    <w:lsdException w:name="List Table 7 Colorful Accent 2" w:uiPriority="52"/>
+    <w:lsdException w:name="List Table 1 Light Accent 3" w:uiPriority="46"/>
+    <w:lsdException w:name="List Table 2 Accent 3" w:uiPriority="47"/>
+    <w:lsdException w:name="List Table 3 Accent 3" w:uiPriority="48"/>
+    <w:lsdException w:name="List Table 4 Accent 3" w:uiPriority="49"/>
+    <w:lsdException w:name="List Table 5 Dark Accent 3" w:uiPriority="50"/>
+    <w:lsdException w:name="List Table 6 Colorful Accent 3" w:uiPriority="51"/>
+    <w:lsdException w:name="List Table 7 Colorful Accent 3" w:uiPriority="52"/>
+    <w:lsdException w:name="List Table 1 Light Accent 4" w:uiPriority="46"/>
+    <w:lsdException w:name="List Table 2 Accent 4" w:uiPriority="47"/>
+    <w:lsdException w:name="List Table 3 Accent 4" w:uiPriority="48"/>
+    <w:lsdException w:name="List Table 4 Accent 4" w:uiPriority="49"/>
+    <w:lsdException w:name="List Table 5 Dark Accent 4" w:uiPriority="50"/>
+    <w:lsdException w:name="List Table 6 Colorful Accent 4" w:uiPriority="51"/>
+    <w:lsdException w:name="List Table 7 Colorful Accent 4" w:uiPriority="52"/>
+    <w:lsdException w:name="List Table 1 Light Accent 5" w:uiPriority="46"/>
+    <w:lsdException w:name="List Table 2 Accent 5" w:uiPriority="47"/>
+    <w:lsdException w:name="List Table 3 Accent 5" w:uiPriority="48"/>
+    <w:lsdException w:name="List Table 4 Accent 5" w:uiPriority="49"/>
+    <w:lsdException w:name="List Table 5 Dark Accent 5" w:uiPriority="50"/>
+    <w:lsdException w:name="List Table 6 Colorful Accent 5" w:uiPriority="51"/>
+    <w:lsdException w:name="List Table 7 Colorful Accent 5" w:uiPriority="52"/>
+    <w:lsdException w:name="List Table 1 Light Accent 6" w:uiPriority="46"/>
+    <w:lsdException w:name="List Table 2 Accent 6" w:uiPriority="47"/>
+    <w:lsdException w:name="List Table 3 Accent 6" w:uiPriority="48"/>
+    <w:lsdException w:name="List Table 4 Accent 6" w:uiPriority="49"/>
+    <w:lsdException w:name="List Table 5 Dark Accent 6" w:uiPriority="50"/>
+    <w:lsdException w:name="List Table 6 Colorful Accent 6" w:uiPriority="51"/>
+    <w:lsdException w:name="List Table 7 Colorful Accent 6" w:uiPriority="52"/>
   </w:latentStyles>
   <w:style w:type="paragraph" w:default="1" w:styleId="Normal">
     <w:name w:val="Normal"/>
@@ -3591,11 +3744,11 @@
     <w:semiHidden/>
     <w:unhideWhenUsed/>
   </w:style>
-  <w:style w:type="paragraph" w:styleId="Ttulo">
+  <w:style w:type="paragraph" w:styleId="Puesto">
     <w:name w:val="Title"/>
     <w:basedOn w:val="Normal"/>
     <w:next w:val="Normal"/>
-    <w:link w:val="TtuloCar"/>
+    <w:link w:val="PuestoCar"/>
     <w:uiPriority w:val="10"/>
     <w:qFormat/>
     <w:rsid w:val="000F1AC9"/>
@@ -3615,530 +3768,10 @@
       <w:szCs w:val="52"/>
     </w:rPr>
   </w:style>
-  <w:style w:type="character" w:customStyle="1" w:styleId="TtuloCar">
-    <w:name w:val="Título Car"/>
+  <w:style w:type="character" w:customStyle="1" w:styleId="PuestoCar">
+    <w:name w:val="Puesto Car"/>
     <w:basedOn w:val="Fuentedeprrafopredeter"/>
-    <w:link w:val="Ttulo"/>
-    <w:uiPriority w:val="10"/>
-    <w:rsid w:val="000F1AC9"/>
-    <w:rPr>
-      <w:rFonts w:asciiTheme="majorHAnsi" w:eastAsiaTheme="majorEastAsia" w:hAnsiTheme="majorHAnsi" w:cstheme="majorBidi"/>
-      <w:color w:val="17365D" w:themeColor="text2" w:themeShade="BF"/>
-      <w:spacing w:val="5"/>
-      <w:kern w:val="28"/>
-      <w:sz w:val="52"/>
-      <w:szCs w:val="52"/>
-    </w:rPr>
-  </w:style>
-  <w:style w:type="character" w:customStyle="1" w:styleId="Ttulo1Car">
-    <w:name w:val="Título 1 Car"/>
-    <w:basedOn w:val="Fuentedeprrafopredeter"/>
-    <w:link w:val="Ttulo1"/>
-    <w:uiPriority w:val="9"/>
-    <w:rsid w:val="00E1174D"/>
-    <w:rPr>
-      <w:rFonts w:asciiTheme="majorHAnsi" w:eastAsiaTheme="majorEastAsia" w:hAnsiTheme="majorHAnsi" w:cstheme="majorBidi"/>
-      <w:b/>
-      <w:bCs/>
-      <w:color w:val="365F91" w:themeColor="accent1" w:themeShade="BF"/>
-      <w:sz w:val="28"/>
-      <w:szCs w:val="28"/>
-    </w:rPr>
-  </w:style>
-  <w:style w:type="character" w:customStyle="1" w:styleId="Ttulo2Car">
-    <w:name w:val="Título 2 Car"/>
-    <w:basedOn w:val="Fuentedeprrafopredeter"/>
-    <w:link w:val="Ttulo2"/>
-    <w:uiPriority w:val="9"/>
-    <w:rsid w:val="00E1174D"/>
-    <w:rPr>
-      <w:rFonts w:asciiTheme="majorHAnsi" w:eastAsiaTheme="majorEastAsia" w:hAnsiTheme="majorHAnsi" w:cstheme="majorBidi"/>
-      <w:b/>
-      <w:bCs/>
-      <w:color w:val="4F81BD" w:themeColor="accent1"/>
-      <w:sz w:val="26"/>
-      <w:szCs w:val="26"/>
-    </w:rPr>
-  </w:style>
-  <w:style w:type="paragraph" w:styleId="Prrafodelista">
-    <w:name w:val="List Paragraph"/>
-    <w:basedOn w:val="Normal"/>
-    <w:uiPriority w:val="34"/>
-    <w:qFormat/>
-    <w:rsid w:val="00AF5089"/>
-    <w:pPr>
-      <w:ind w:left="720"/>
-      <w:contextualSpacing/>
-    </w:pPr>
-  </w:style>
-  <w:style w:type="paragraph" w:styleId="Sinespaciado">
-    <w:name w:val="No Spacing"/>
-    <w:link w:val="SinespaciadoCar"/>
-    <w:uiPriority w:val="1"/>
-    <w:qFormat/>
-    <w:rsid w:val="00C43329"/>
-    <w:pPr>
-      <w:spacing w:after="0" w:line="240" w:lineRule="auto"/>
-    </w:pPr>
-    <w:rPr>
-      <w:rFonts w:eastAsiaTheme="minorEastAsia"/>
-      <w:lang w:eastAsia="es-ES"/>
-    </w:rPr>
-  </w:style>
-  <w:style w:type="character" w:customStyle="1" w:styleId="SinespaciadoCar">
-    <w:name w:val="Sin espaciado Car"/>
-    <w:basedOn w:val="Fuentedeprrafopredeter"/>
-    <w:link w:val="Sinespaciado"/>
-    <w:uiPriority w:val="1"/>
-    <w:rsid w:val="00C43329"/>
-    <w:rPr>
-      <w:rFonts w:eastAsiaTheme="minorEastAsia"/>
-      <w:lang w:eastAsia="es-ES"/>
-    </w:rPr>
-  </w:style>
-  <w:style w:type="paragraph" w:styleId="Encabezado">
-    <w:name w:val="header"/>
-    <w:basedOn w:val="Normal"/>
-    <w:link w:val="EncabezadoCar"/>
-    <w:uiPriority w:val="99"/>
-    <w:unhideWhenUsed/>
-    <w:rsid w:val="00C43329"/>
-    <w:pPr>
-      <w:tabs>
-        <w:tab w:val="center" w:pos="4252"/>
-        <w:tab w:val="right" w:pos="8504"/>
-      </w:tabs>
-      <w:spacing w:after="0" w:line="240" w:lineRule="auto"/>
-    </w:pPr>
-  </w:style>
-  <w:style w:type="character" w:customStyle="1" w:styleId="EncabezadoCar">
-    <w:name w:val="Encabezado Car"/>
-    <w:basedOn w:val="Fuentedeprrafopredeter"/>
-    <w:link w:val="Encabezado"/>
-    <w:uiPriority w:val="99"/>
-    <w:rsid w:val="00C43329"/>
-  </w:style>
-  <w:style w:type="paragraph" w:styleId="Piedepgina">
-    <w:name w:val="footer"/>
-    <w:basedOn w:val="Normal"/>
-    <w:link w:val="PiedepginaCar"/>
-    <w:uiPriority w:val="99"/>
-    <w:unhideWhenUsed/>
-    <w:rsid w:val="00C43329"/>
-    <w:pPr>
-      <w:tabs>
-        <w:tab w:val="center" w:pos="4252"/>
-        <w:tab w:val="right" w:pos="8504"/>
-      </w:tabs>
-      <w:spacing w:after="0" w:line="240" w:lineRule="auto"/>
-    </w:pPr>
-  </w:style>
-  <w:style w:type="character" w:customStyle="1" w:styleId="PiedepginaCar">
-    <w:name w:val="Pie de página Car"/>
-    <w:basedOn w:val="Fuentedeprrafopredeter"/>
-    <w:link w:val="Piedepgina"/>
-    <w:uiPriority w:val="99"/>
-    <w:rsid w:val="00C43329"/>
-  </w:style>
-  <w:style w:type="paragraph" w:styleId="TtulodeTDC">
-    <w:name w:val="TOC Heading"/>
-    <w:basedOn w:val="Ttulo1"/>
-    <w:next w:val="Normal"/>
-    <w:uiPriority w:val="39"/>
-    <w:unhideWhenUsed/>
-    <w:qFormat/>
-    <w:rsid w:val="00FE2ADC"/>
-    <w:pPr>
-      <w:spacing w:before="240" w:line="259" w:lineRule="auto"/>
-      <w:outlineLvl w:val="9"/>
-    </w:pPr>
-    <w:rPr>
-      <w:b w:val="0"/>
-      <w:bCs w:val="0"/>
-      <w:sz w:val="32"/>
-      <w:szCs w:val="32"/>
-      <w:lang w:eastAsia="es-ES"/>
-    </w:rPr>
-  </w:style>
-  <w:style w:type="paragraph" w:styleId="TDC1">
-    <w:name w:val="toc 1"/>
-    <w:basedOn w:val="Normal"/>
-    <w:next w:val="Normal"/>
-    <w:autoRedefine/>
-    <w:uiPriority w:val="39"/>
-    <w:unhideWhenUsed/>
-    <w:rsid w:val="00FE2ADC"/>
-    <w:pPr>
-      <w:spacing w:after="100"/>
-    </w:pPr>
-  </w:style>
-  <w:style w:type="character" w:styleId="Hipervnculo">
-    <w:name w:val="Hyperlink"/>
-    <w:basedOn w:val="Fuentedeprrafopredeter"/>
-    <w:uiPriority w:val="99"/>
-    <w:unhideWhenUsed/>
-    <w:rsid w:val="00FE2ADC"/>
-    <w:rPr>
-      <w:color w:val="0000FF" w:themeColor="hyperlink"/>
-      <w:u w:val="single"/>
-    </w:rPr>
-  </w:style>
-  <w:style w:type="character" w:customStyle="1" w:styleId="Ttulo3Car">
-    <w:name w:val="Título 3 Car"/>
-    <w:basedOn w:val="Fuentedeprrafopredeter"/>
-    <w:link w:val="Ttulo3"/>
-    <w:uiPriority w:val="9"/>
-    <w:rsid w:val="00FE2ADC"/>
-    <w:rPr>
-      <w:rFonts w:asciiTheme="majorHAnsi" w:eastAsiaTheme="majorEastAsia" w:hAnsiTheme="majorHAnsi" w:cstheme="majorBidi"/>
-      <w:color w:val="243F60" w:themeColor="accent1" w:themeShade="7F"/>
-      <w:sz w:val="24"/>
-      <w:szCs w:val="24"/>
-    </w:rPr>
-  </w:style>
-  <w:style w:type="paragraph" w:styleId="TDC3">
-    <w:name w:val="toc 3"/>
-    <w:basedOn w:val="Normal"/>
-    <w:next w:val="Normal"/>
-    <w:autoRedefine/>
-    <w:uiPriority w:val="39"/>
-    <w:unhideWhenUsed/>
-    <w:rsid w:val="00AF06B1"/>
-    <w:pPr>
-      <w:spacing w:after="100"/>
-      <w:ind w:left="440"/>
-    </w:pPr>
-  </w:style>
-  <w:style w:type="paragraph" w:styleId="Textodeglobo">
-    <w:name w:val="Balloon Text"/>
-    <w:basedOn w:val="Normal"/>
-    <w:link w:val="TextodegloboCar"/>
-    <w:uiPriority w:val="99"/>
-    <w:semiHidden/>
-    <w:unhideWhenUsed/>
-    <w:rsid w:val="00FB583A"/>
-    <w:pPr>
-      <w:spacing w:after="0" w:line="240" w:lineRule="auto"/>
-    </w:pPr>
-    <w:rPr>
-      <w:rFonts w:ascii="Tahoma" w:hAnsi="Tahoma" w:cs="Tahoma"/>
-      <w:sz w:val="16"/>
-      <w:szCs w:val="16"/>
-    </w:rPr>
-  </w:style>
-  <w:style w:type="character" w:customStyle="1" w:styleId="TextodegloboCar">
-    <w:name w:val="Texto de globo Car"/>
-    <w:basedOn w:val="Fuentedeprrafopredeter"/>
-    <w:link w:val="Textodeglobo"/>
-    <w:uiPriority w:val="99"/>
-    <w:semiHidden/>
-    <w:rsid w:val="00FB583A"/>
-    <w:rPr>
-      <w:rFonts w:ascii="Tahoma" w:hAnsi="Tahoma" w:cs="Tahoma"/>
-      <w:sz w:val="16"/>
-      <w:szCs w:val="16"/>
-    </w:rPr>
-  </w:style>
-  <w:style w:type="paragraph" w:styleId="TDC2">
-    <w:name w:val="toc 2"/>
-    <w:basedOn w:val="Normal"/>
-    <w:next w:val="Normal"/>
-    <w:autoRedefine/>
-    <w:uiPriority w:val="39"/>
-    <w:unhideWhenUsed/>
-    <w:rsid w:val="00B81FAE"/>
-    <w:pPr>
-      <w:spacing w:after="100"/>
-      <w:ind w:left="220"/>
-    </w:pPr>
-  </w:style>
-</w:styles>
-</file>
-
-<file path=word/stylesWithEffects.xml><?xml version="1.0" encoding="utf-8"?>
-<w:styles xmlns:wpc="http://schemas.microsoft.com/office/word/2010/wordprocessingCanvas" xmlns:mc="http://schemas.openxmlformats.org/markup-compatibility/2006" xmlns:o="urn:schemas-microsoft-com:office:office" xmlns:r="http://schemas.openxmlformats.org/officeDocument/2006/relationships" xmlns:m="http://schemas.openxmlformats.org/officeDocument/2006/math" xmlns:v="urn:schemas-microsoft-com:vml" xmlns:wp14="http://schemas.microsoft.com/office/word/2010/wordprocessingDrawing" xmlns:wp="http://schemas.openxmlformats.org/drawingml/2006/wordprocessingDrawing" xmlns:w10="urn:schemas-microsoft-com:office:word" xmlns:w="http://schemas.openxmlformats.org/wordprocessingml/2006/main" xmlns:w14="http://schemas.microsoft.com/office/word/2010/wordml" xmlns:wpg="http://schemas.microsoft.com/office/word/2010/wordprocessingGroup" xmlns:wpi="http://schemas.microsoft.com/office/word/2010/wordprocessingInk" xmlns:wne="http://schemas.microsoft.com/office/word/2006/wordml" xmlns:wps="http://schemas.microsoft.com/office/word/2010/wordprocessingShape" mc:Ignorable="w14 wp14">
-  <w:docDefaults>
-    <w:rPrDefault>
-      <w:rPr>
-        <w:rFonts w:asciiTheme="minorHAnsi" w:eastAsiaTheme="minorHAnsi" w:hAnsiTheme="minorHAnsi" w:cstheme="minorBidi"/>
-        <w:sz w:val="22"/>
-        <w:szCs w:val="22"/>
-        <w:lang w:val="es-ES" w:eastAsia="en-US" w:bidi="ar-SA"/>
-      </w:rPr>
-    </w:rPrDefault>
-    <w:pPrDefault>
-      <w:pPr>
-        <w:spacing w:after="200" w:line="276" w:lineRule="auto"/>
-      </w:pPr>
-    </w:pPrDefault>
-  </w:docDefaults>
-  <w:latentStyles w:defLockedState="0" w:defUIPriority="99" w:defSemiHidden="1" w:defUnhideWhenUsed="1" w:defQFormat="0" w:count="267">
-    <w:lsdException w:name="Normal" w:semiHidden="0" w:uiPriority="0" w:unhideWhenUsed="0" w:qFormat="1"/>
-    <w:lsdException w:name="heading 1" w:semiHidden="0" w:uiPriority="9" w:unhideWhenUsed="0" w:qFormat="1"/>
-    <w:lsdException w:name="heading 2" w:uiPriority="9" w:qFormat="1"/>
-    <w:lsdException w:name="heading 3" w:uiPriority="9" w:qFormat="1"/>
-    <w:lsdException w:name="heading 4" w:uiPriority="9" w:qFormat="1"/>
-    <w:lsdException w:name="heading 5" w:uiPriority="9" w:qFormat="1"/>
-    <w:lsdException w:name="heading 6" w:uiPriority="9" w:qFormat="1"/>
-    <w:lsdException w:name="heading 7" w:uiPriority="9" w:qFormat="1"/>
-    <w:lsdException w:name="heading 8" w:uiPriority="9" w:qFormat="1"/>
-    <w:lsdException w:name="heading 9" w:uiPriority="9" w:qFormat="1"/>
-    <w:lsdException w:name="toc 1" w:uiPriority="39"/>
-    <w:lsdException w:name="toc 2" w:uiPriority="39"/>
-    <w:lsdException w:name="toc 3" w:uiPriority="39"/>
-    <w:lsdException w:name="toc 4" w:uiPriority="39"/>
-    <w:lsdException w:name="toc 5" w:uiPriority="39"/>
-    <w:lsdException w:name="toc 6" w:uiPriority="39"/>
-    <w:lsdException w:name="toc 7" w:uiPriority="39"/>
-    <w:lsdException w:name="toc 8" w:uiPriority="39"/>
-    <w:lsdException w:name="toc 9" w:uiPriority="39"/>
-    <w:lsdException w:name="caption" w:uiPriority="35" w:qFormat="1"/>
-    <w:lsdException w:name="Title" w:semiHidden="0" w:uiPriority="10" w:unhideWhenUsed="0" w:qFormat="1"/>
-    <w:lsdException w:name="Default Paragraph Font" w:uiPriority="1"/>
-    <w:lsdException w:name="Subtitle" w:semiHidden="0" w:uiPriority="11" w:unhideWhenUsed="0" w:qFormat="1"/>
-    <w:lsdException w:name="Strong" w:semiHidden="0" w:uiPriority="22" w:unhideWhenUsed="0" w:qFormat="1"/>
-    <w:lsdException w:name="Emphasis" w:semiHidden="0" w:uiPriority="20" w:unhideWhenUsed="0" w:qFormat="1"/>
-    <w:lsdException w:name="Table Grid" w:semiHidden="0" w:uiPriority="59" w:unhideWhenUsed="0"/>
-    <w:lsdException w:name="Placeholder Text" w:unhideWhenUsed="0"/>
-    <w:lsdException w:name="No Spacing" w:semiHidden="0" w:uiPriority="1" w:unhideWhenUsed="0" w:qFormat="1"/>
-    <w:lsdException w:name="Light Shading" w:semiHidden="0" w:uiPriority="60" w:unhideWhenUsed="0"/>
-    <w:lsdException w:name="Light List" w:semiHidden="0" w:uiPriority="61" w:unhideWhenUsed="0"/>
-    <w:lsdException w:name="Light Grid" w:semiHidden="0" w:uiPriority="62" w:unhideWhenUsed="0"/>
-    <w:lsdException w:name="Medium Shading 1" w:semiHidden="0" w:uiPriority="63" w:unhideWhenUsed="0"/>
-    <w:lsdException w:name="Medium Shading 2" w:semiHidden="0" w:uiPriority="64" w:unhideWhenUsed="0"/>
-    <w:lsdException w:name="Medium List 1" w:semiHidden="0" w:uiPriority="65" w:unhideWhenUsed="0"/>
-    <w:lsdException w:name="Medium List 2" w:semiHidden="0" w:uiPriority="66" w:unhideWhenUsed="0"/>
-    <w:lsdException w:name="Medium Grid 1" w:semiHidden="0" w:uiPriority="67" w:unhideWhenUsed="0"/>
-    <w:lsdException w:name="Medium Grid 2" w:semiHidden="0" w:uiPriority="68" w:unhideWhenUsed="0"/>
-    <w:lsdException w:name="Medium Grid 3" w:semiHidden="0" w:uiPriority="69" w:unhideWhenUsed="0"/>
-    <w:lsdException w:name="Dark List" w:semiHidden="0" w:uiPriority="70" w:unhideWhenUsed="0"/>
-    <w:lsdException w:name="Colorful Shading" w:semiHidden="0" w:uiPriority="71" w:unhideWhenUsed="0"/>
-    <w:lsdException w:name="Colorful List" w:semiHidden="0" w:uiPriority="72" w:unhideWhenUsed="0"/>
-    <w:lsdException w:name="Colorful Grid" w:semiHidden="0" w:uiPriority="73" w:unhideWhenUsed="0"/>
-    <w:lsdException w:name="Light Shading Accent 1" w:semiHidden="0" w:uiPriority="60" w:unhideWhenUsed="0"/>
-    <w:lsdException w:name="Light List Accent 1" w:semiHidden="0" w:uiPriority="61" w:unhideWhenUsed="0"/>
-    <w:lsdException w:name="Light Grid Accent 1" w:semiHidden="0" w:uiPriority="62" w:unhideWhenUsed="0"/>
-    <w:lsdException w:name="Medium Shading 1 Accent 1" w:semiHidden="0" w:uiPriority="63" w:unhideWhenUsed="0"/>
-    <w:lsdException w:name="Medium Shading 2 Accent 1" w:semiHidden="0" w:uiPriority="64" w:unhideWhenUsed="0"/>
-    <w:lsdException w:name="Medium List 1 Accent 1" w:semiHidden="0" w:uiPriority="65" w:unhideWhenUsed="0"/>
-    <w:lsdException w:name="Revision" w:unhideWhenUsed="0"/>
-    <w:lsdException w:name="List Paragraph" w:semiHidden="0" w:uiPriority="34" w:unhideWhenUsed="0" w:qFormat="1"/>
-    <w:lsdException w:name="Quote" w:semiHidden="0" w:uiPriority="29" w:unhideWhenUsed="0" w:qFormat="1"/>
-    <w:lsdException w:name="Intense Quote" w:semiHidden="0" w:uiPriority="30" w:unhideWhenUsed="0" w:qFormat="1"/>
-    <w:lsdException w:name="Medium List 2 Accent 1" w:semiHidden="0" w:uiPriority="66" w:unhideWhenUsed="0"/>
-    <w:lsdException w:name="Medium Grid 1 Accent 1" w:semiHidden="0" w:uiPriority="67" w:unhideWhenUsed="0"/>
-    <w:lsdException w:name="Medium Grid 2 Accent 1" w:semiHidden="0" w:uiPriority="68" w:unhideWhenUsed="0"/>
-    <w:lsdException w:name="Medium Grid 3 Accent 1" w:semiHidden="0" w:uiPriority="69" w:unhideWhenUsed="0"/>
-    <w:lsdException w:name="Dark List Accent 1" w:semiHidden="0" w:uiPriority="70" w:unhideWhenUsed="0"/>
-    <w:lsdException w:name="Colorful Shading Accent 1" w:semiHidden="0" w:uiPriority="71" w:unhideWhenUsed="0"/>
-    <w:lsdException w:name="Colorful List Accent 1" w:semiHidden="0" w:uiPriority="72" w:unhideWhenUsed="0"/>
-    <w:lsdException w:name="Colorful Grid Accent 1" w:semiHidden="0" w:uiPriority="73" w:unhideWhenUsed="0"/>
-    <w:lsdException w:name="Light Shading Accent 2" w:semiHidden="0" w:uiPriority="60" w:unhideWhenUsed="0"/>
-    <w:lsdException w:name="Light List Accent 2" w:semiHidden="0" w:uiPriority="61" w:unhideWhenUsed="0"/>
-    <w:lsdException w:name="Light Grid Accent 2" w:semiHidden="0" w:uiPriority="62" w:unhideWhenUsed="0"/>
-    <w:lsdException w:name="Medium Shading 1 Accent 2" w:semiHidden="0" w:uiPriority="63" w:unhideWhenUsed="0"/>
-    <w:lsdException w:name="Medium Shading 2 Accent 2" w:semiHidden="0" w:uiPriority="64" w:unhideWhenUsed="0"/>
-    <w:lsdException w:name="Medium List 1 Accent 2" w:semiHidden="0" w:uiPriority="65" w:unhideWhenUsed="0"/>
-    <w:lsdException w:name="Medium List 2 Accent 2" w:semiHidden="0" w:uiPriority="66" w:unhideWhenUsed="0"/>
-    <w:lsdException w:name="Medium Grid 1 Accent 2" w:semiHidden="0" w:uiPriority="67" w:unhideWhenUsed="0"/>
-    <w:lsdException w:name="Medium Grid 2 Accent 2" w:semiHidden="0" w:uiPriority="68" w:unhideWhenUsed="0"/>
-    <w:lsdException w:name="Medium Grid 3 Accent 2" w:semiHidden="0" w:uiPriority="69" w:unhideWhenUsed="0"/>
-    <w:lsdException w:name="Dark List Accent 2" w:semiHidden="0" w:uiPriority="70" w:unhideWhenUsed="0"/>
-    <w:lsdException w:name="Colorful Shading Accent 2" w:semiHidden="0" w:uiPriority="71" w:unhideWhenUsed="0"/>
-    <w:lsdException w:name="Colorful List Accent 2" w:semiHidden="0" w:uiPriority="72" w:unhideWhenUsed="0"/>
-    <w:lsdException w:name="Colorful Grid Accent 2" w:semiHidden="0" w:uiPriority="73" w:unhideWhenUsed="0"/>
-    <w:lsdException w:name="Light Shading Accent 3" w:semiHidden="0" w:uiPriority="60" w:unhideWhenUsed="0"/>
-    <w:lsdException w:name="Light List Accent 3" w:semiHidden="0" w:uiPriority="61" w:unhideWhenUsed="0"/>
-    <w:lsdException w:name="Light Grid Accent 3" w:semiHidden="0" w:uiPriority="62" w:unhideWhenUsed="0"/>
-    <w:lsdException w:name="Medium Shading 1 Accent 3" w:semiHidden="0" w:uiPriority="63" w:unhideWhenUsed="0"/>
-    <w:lsdException w:name="Medium Shading 2 Accent 3" w:semiHidden="0" w:uiPriority="64" w:unhideWhenUsed="0"/>
-    <w:lsdException w:name="Medium List 1 Accent 3" w:semiHidden="0" w:uiPriority="65" w:unhideWhenUsed="0"/>
-    <w:lsdException w:name="Medium List 2 Accent 3" w:semiHidden="0" w:uiPriority="66" w:unhideWhenUsed="0"/>
-    <w:lsdException w:name="Medium Grid 1 Accent 3" w:semiHidden="0" w:uiPriority="67" w:unhideWhenUsed="0"/>
-    <w:lsdException w:name="Medium Grid 2 Accent 3" w:semiHidden="0" w:uiPriority="68" w:unhideWhenUsed="0"/>
-    <w:lsdException w:name="Medium Grid 3 Accent 3" w:semiHidden="0" w:uiPriority="69" w:unhideWhenUsed="0"/>
-    <w:lsdException w:name="Dark List Accent 3" w:semiHidden="0" w:uiPriority="70" w:unhideWhenUsed="0"/>
-    <w:lsdException w:name="Colorful Shading Accent 3" w:semiHidden="0" w:uiPriority="71" w:unhideWhenUsed="0"/>
-    <w:lsdException w:name="Colorful List Accent 3" w:semiHidden="0" w:uiPriority="72" w:unhideWhenUsed="0"/>
-    <w:lsdException w:name="Colorful Grid Accent 3" w:semiHidden="0" w:uiPriority="73" w:unhideWhenUsed="0"/>
-    <w:lsdException w:name="Light Shading Accent 4" w:semiHidden="0" w:uiPriority="60" w:unhideWhenUsed="0"/>
-    <w:lsdException w:name="Light List Accent 4" w:semiHidden="0" w:uiPriority="61" w:unhideWhenUsed="0"/>
-    <w:lsdException w:name="Light Grid Accent 4" w:semiHidden="0" w:uiPriority="62" w:unhideWhenUsed="0"/>
-    <w:lsdException w:name="Medium Shading 1 Accent 4" w:semiHidden="0" w:uiPriority="63" w:unhideWhenUsed="0"/>
-    <w:lsdException w:name="Medium Shading 2 Accent 4" w:semiHidden="0" w:uiPriority="64" w:unhideWhenUsed="0"/>
-    <w:lsdException w:name="Medium List 1 Accent 4" w:semiHidden="0" w:uiPriority="65" w:unhideWhenUsed="0"/>
-    <w:lsdException w:name="Medium List 2 Accent 4" w:semiHidden="0" w:uiPriority="66" w:unhideWhenUsed="0"/>
-    <w:lsdException w:name="Medium Grid 1 Accent 4" w:semiHidden="0" w:uiPriority="67" w:unhideWhenUsed="0"/>
-    <w:lsdException w:name="Medium Grid 2 Accent 4" w:semiHidden="0" w:uiPriority="68" w:unhideWhenUsed="0"/>
-    <w:lsdException w:name="Medium Grid 3 Accent 4" w:semiHidden="0" w:uiPriority="69" w:unhideWhenUsed="0"/>
-    <w:lsdException w:name="Dark List Accent 4" w:semiHidden="0" w:uiPriority="70" w:unhideWhenUsed="0"/>
-    <w:lsdException w:name="Colorful Shading Accent 4" w:semiHidden="0" w:uiPriority="71" w:unhideWhenUsed="0"/>
-    <w:lsdException w:name="Colorful List Accent 4" w:semiHidden="0" w:uiPriority="72" w:unhideWhenUsed="0"/>
-    <w:lsdException w:name="Colorful Grid Accent 4" w:semiHidden="0" w:uiPriority="73" w:unhideWhenUsed="0"/>
-    <w:lsdException w:name="Light Shading Accent 5" w:semiHidden="0" w:uiPriority="60" w:unhideWhenUsed="0"/>
-    <w:lsdException w:name="Light List Accent 5" w:semiHidden="0" w:uiPriority="61" w:unhideWhenUsed="0"/>
-    <w:lsdException w:name="Light Grid Accent 5" w:semiHidden="0" w:uiPriority="62" w:unhideWhenUsed="0"/>
-    <w:lsdException w:name="Medium Shading 1 Accent 5" w:semiHidden="0" w:uiPriority="63" w:unhideWhenUsed="0"/>
-    <w:lsdException w:name="Medium Shading 2 Accent 5" w:semiHidden="0" w:uiPriority="64" w:unhideWhenUsed="0"/>
-    <w:lsdException w:name="Medium List 1 Accent 5" w:semiHidden="0" w:uiPriority="65" w:unhideWhenUsed="0"/>
-    <w:lsdException w:name="Medium List 2 Accent 5" w:semiHidden="0" w:uiPriority="66" w:unhideWhenUsed="0"/>
-    <w:lsdException w:name="Medium Grid 1 Accent 5" w:semiHidden="0" w:uiPriority="67" w:unhideWhenUsed="0"/>
-    <w:lsdException w:name="Medium Grid 2 Accent 5" w:semiHidden="0" w:uiPriority="68" w:unhideWhenUsed="0"/>
-    <w:lsdException w:name="Medium Grid 3 Accent 5" w:semiHidden="0" w:uiPriority="69" w:unhideWhenUsed="0"/>
-    <w:lsdException w:name="Dark List Accent 5" w:semiHidden="0" w:uiPriority="70" w:unhideWhenUsed="0"/>
-    <w:lsdException w:name="Colorful Shading Accent 5" w:semiHidden="0" w:uiPriority="71" w:unhideWhenUsed="0"/>
-    <w:lsdException w:name="Colorful List Accent 5" w:semiHidden="0" w:uiPriority="72" w:unhideWhenUsed="0"/>
-    <w:lsdException w:name="Colorful Grid Accent 5" w:semiHidden="0" w:uiPriority="73" w:unhideWhenUsed="0"/>
-    <w:lsdException w:name="Light Shading Accent 6" w:semiHidden="0" w:uiPriority="60" w:unhideWhenUsed="0"/>
-    <w:lsdException w:name="Light List Accent 6" w:semiHidden="0" w:uiPriority="61" w:unhideWhenUsed="0"/>
-    <w:lsdException w:name="Light Grid Accent 6" w:semiHidden="0" w:uiPriority="62" w:unhideWhenUsed="0"/>
-    <w:lsdException w:name="Medium Shading 1 Accent 6" w:semiHidden="0" w:uiPriority="63" w:unhideWhenUsed="0"/>
-    <w:lsdException w:name="Medium Shading 2 Accent 6" w:semiHidden="0" w:uiPriority="64" w:unhideWhenUsed="0"/>
-    <w:lsdException w:name="Medium List 1 Accent 6" w:semiHidden="0" w:uiPriority="65" w:unhideWhenUsed="0"/>
-    <w:lsdException w:name="Medium List 2 Accent 6" w:semiHidden="0" w:uiPriority="66" w:unhideWhenUsed="0"/>
-    <w:lsdException w:name="Medium Grid 1 Accent 6" w:semiHidden="0" w:uiPriority="67" w:unhideWhenUsed="0"/>
-    <w:lsdException w:name="Medium Grid 2 Accent 6" w:semiHidden="0" w:uiPriority="68" w:unhideWhenUsed="0"/>
-    <w:lsdException w:name="Medium Grid 3 Accent 6" w:semiHidden="0" w:uiPriority="69" w:unhideWhenUsed="0"/>
-    <w:lsdException w:name="Dark List Accent 6" w:semiHidden="0" w:uiPriority="70" w:unhideWhenUsed="0"/>
-    <w:lsdException w:name="Colorful Shading Accent 6" w:semiHidden="0" w:uiPriority="71" w:unhideWhenUsed="0"/>
-    <w:lsdException w:name="Colorful List Accent 6" w:semiHidden="0" w:uiPriority="72" w:unhideWhenUsed="0"/>
-    <w:lsdException w:name="Colorful Grid Accent 6" w:semiHidden="0" w:uiPriority="73" w:unhideWhenUsed="0"/>
-    <w:lsdException w:name="Subtle Emphasis" w:semiHidden="0" w:uiPriority="19" w:unhideWhenUsed="0" w:qFormat="1"/>
-    <w:lsdException w:name="Intense Emphasis" w:semiHidden="0" w:uiPriority="21" w:unhideWhenUsed="0" w:qFormat="1"/>
-    <w:lsdException w:name="Subtle Reference" w:semiHidden="0" w:uiPriority="31" w:unhideWhenUsed="0" w:qFormat="1"/>
-    <w:lsdException w:name="Intense Reference" w:semiHidden="0" w:uiPriority="32" w:unhideWhenUsed="0" w:qFormat="1"/>
-    <w:lsdException w:name="Book Title" w:semiHidden="0" w:uiPriority="33" w:unhideWhenUsed="0" w:qFormat="1"/>
-    <w:lsdException w:name="Bibliography" w:uiPriority="37"/>
-    <w:lsdException w:name="TOC Heading" w:uiPriority="39" w:qFormat="1"/>
-  </w:latentStyles>
-  <w:style w:type="paragraph" w:default="1" w:styleId="Normal">
-    <w:name w:val="Normal"/>
-    <w:qFormat/>
-  </w:style>
-  <w:style w:type="paragraph" w:styleId="Ttulo1">
-    <w:name w:val="heading 1"/>
-    <w:basedOn w:val="Normal"/>
-    <w:next w:val="Normal"/>
-    <w:link w:val="Ttulo1Car"/>
-    <w:uiPriority w:val="9"/>
-    <w:qFormat/>
-    <w:rsid w:val="00E1174D"/>
-    <w:pPr>
-      <w:keepNext/>
-      <w:keepLines/>
-      <w:spacing w:before="480" w:after="0"/>
-      <w:outlineLvl w:val="0"/>
-    </w:pPr>
-    <w:rPr>
-      <w:rFonts w:asciiTheme="majorHAnsi" w:eastAsiaTheme="majorEastAsia" w:hAnsiTheme="majorHAnsi" w:cstheme="majorBidi"/>
-      <w:b/>
-      <w:bCs/>
-      <w:color w:val="365F91" w:themeColor="accent1" w:themeShade="BF"/>
-      <w:sz w:val="28"/>
-      <w:szCs w:val="28"/>
-    </w:rPr>
-  </w:style>
-  <w:style w:type="paragraph" w:styleId="Ttulo2">
-    <w:name w:val="heading 2"/>
-    <w:basedOn w:val="Normal"/>
-    <w:next w:val="Normal"/>
-    <w:link w:val="Ttulo2Car"/>
-    <w:uiPriority w:val="9"/>
-    <w:unhideWhenUsed/>
-    <w:qFormat/>
-    <w:rsid w:val="00E1174D"/>
-    <w:pPr>
-      <w:keepNext/>
-      <w:keepLines/>
-      <w:spacing w:before="200" w:after="0"/>
-      <w:outlineLvl w:val="1"/>
-    </w:pPr>
-    <w:rPr>
-      <w:rFonts w:asciiTheme="majorHAnsi" w:eastAsiaTheme="majorEastAsia" w:hAnsiTheme="majorHAnsi" w:cstheme="majorBidi"/>
-      <w:b/>
-      <w:bCs/>
-      <w:color w:val="4F81BD" w:themeColor="accent1"/>
-      <w:sz w:val="26"/>
-      <w:szCs w:val="26"/>
-    </w:rPr>
-  </w:style>
-  <w:style w:type="paragraph" w:styleId="Ttulo3">
-    <w:name w:val="heading 3"/>
-    <w:basedOn w:val="Normal"/>
-    <w:next w:val="Normal"/>
-    <w:link w:val="Ttulo3Car"/>
-    <w:uiPriority w:val="9"/>
-    <w:unhideWhenUsed/>
-    <w:qFormat/>
-    <w:rsid w:val="00FE2ADC"/>
-    <w:pPr>
-      <w:keepNext/>
-      <w:keepLines/>
-      <w:spacing w:before="40" w:after="0"/>
-      <w:outlineLvl w:val="2"/>
-    </w:pPr>
-    <w:rPr>
-      <w:rFonts w:asciiTheme="majorHAnsi" w:eastAsiaTheme="majorEastAsia" w:hAnsiTheme="majorHAnsi" w:cstheme="majorBidi"/>
-      <w:color w:val="243F60" w:themeColor="accent1" w:themeShade="7F"/>
-      <w:sz w:val="24"/>
-      <w:szCs w:val="24"/>
-    </w:rPr>
-  </w:style>
-  <w:style w:type="character" w:default="1" w:styleId="Fuentedeprrafopredeter">
-    <w:name w:val="Default Paragraph Font"/>
-    <w:uiPriority w:val="1"/>
-    <w:semiHidden/>
-    <w:unhideWhenUsed/>
-  </w:style>
-  <w:style w:type="table" w:default="1" w:styleId="Tablanormal">
-    <w:name w:val="Normal Table"/>
-    <w:uiPriority w:val="99"/>
-    <w:semiHidden/>
-    <w:unhideWhenUsed/>
-    <w:tblPr>
-      <w:tblInd w:w="0" w:type="dxa"/>
-      <w:tblCellMar>
-        <w:top w:w="0" w:type="dxa"/>
-        <w:left w:w="108" w:type="dxa"/>
-        <w:bottom w:w="0" w:type="dxa"/>
-        <w:right w:w="108" w:type="dxa"/>
-      </w:tblCellMar>
-    </w:tblPr>
-  </w:style>
-  <w:style w:type="numbering" w:default="1" w:styleId="Sinlista">
-    <w:name w:val="No List"/>
-    <w:uiPriority w:val="99"/>
-    <w:semiHidden/>
-    <w:unhideWhenUsed/>
-  </w:style>
-  <w:style w:type="paragraph" w:styleId="Ttulo">
-    <w:name w:val="Title"/>
-    <w:basedOn w:val="Normal"/>
-    <w:next w:val="Normal"/>
-    <w:link w:val="TtuloCar"/>
-    <w:uiPriority w:val="10"/>
-    <w:qFormat/>
-    <w:rsid w:val="000F1AC9"/>
-    <w:pPr>
-      <w:pBdr>
-        <w:bottom w:val="single" w:sz="8" w:space="4" w:color="4F81BD" w:themeColor="accent1"/>
-      </w:pBdr>
-      <w:spacing w:after="300" w:line="240" w:lineRule="auto"/>
-      <w:contextualSpacing/>
-    </w:pPr>
-    <w:rPr>
-      <w:rFonts w:asciiTheme="majorHAnsi" w:eastAsiaTheme="majorEastAsia" w:hAnsiTheme="majorHAnsi" w:cstheme="majorBidi"/>
-      <w:color w:val="17365D" w:themeColor="text2" w:themeShade="BF"/>
-      <w:spacing w:val="5"/>
-      <w:kern w:val="28"/>
-      <w:sz w:val="52"/>
-      <w:szCs w:val="52"/>
-    </w:rPr>
-  </w:style>
-  <w:style w:type="character" w:customStyle="1" w:styleId="TtuloCar">
-    <w:name w:val="Título Car"/>
-    <w:basedOn w:val="Fuentedeprrafopredeter"/>
-    <w:link w:val="Ttulo"/>
+    <w:link w:val="Puesto"/>
     <w:uiPriority w:val="10"/>
     <w:rsid w:val="000F1AC9"/>
     <w:rPr>
@@ -4376,7 +4009,7 @@
 </file>
 
 <file path=word/glossary/document.xml><?xml version="1.0" encoding="utf-8"?>
-<w:glossaryDocument xmlns:wpc="http://schemas.microsoft.com/office/word/2010/wordprocessingCanvas" xmlns:mc="http://schemas.openxmlformats.org/markup-compatibility/2006" xmlns:o="urn:schemas-microsoft-com:office:office" xmlns:r="http://schemas.openxmlformats.org/officeDocument/2006/relationships" xmlns:m="http://schemas.openxmlformats.org/officeDocument/2006/math" xmlns:v="urn:schemas-microsoft-com:vml" xmlns:wp14="http://schemas.microsoft.com/office/word/2010/wordprocessingDrawing" xmlns:wp="http://schemas.openxmlformats.org/drawingml/2006/wordprocessingDrawing" xmlns:w10="urn:schemas-microsoft-com:office:word" xmlns:w="http://schemas.openxmlformats.org/wordprocessingml/2006/main" xmlns:w14="http://schemas.microsoft.com/office/word/2010/wordml" xmlns:wpg="http://schemas.microsoft.com/office/word/2010/wordprocessingGroup" xmlns:wpi="http://schemas.microsoft.com/office/word/2010/wordprocessingInk" xmlns:wne="http://schemas.microsoft.com/office/word/2006/wordml" xmlns:wps="http://schemas.microsoft.com/office/word/2010/wordprocessingShape" mc:Ignorable="w14 wp14">
+<w:glossaryDocument xmlns:wpc="http://schemas.microsoft.com/office/word/2010/wordprocessingCanvas" xmlns:mc="http://schemas.openxmlformats.org/markup-compatibility/2006" xmlns:o="urn:schemas-microsoft-com:office:office" xmlns:r="http://schemas.openxmlformats.org/officeDocument/2006/relationships" xmlns:m="http://schemas.openxmlformats.org/officeDocument/2006/math" xmlns:v="urn:schemas-microsoft-com:vml" xmlns:wp14="http://schemas.microsoft.com/office/word/2010/wordprocessingDrawing" xmlns:wp="http://schemas.openxmlformats.org/drawingml/2006/wordprocessingDrawing" xmlns:w10="urn:schemas-microsoft-com:office:word" xmlns:w="http://schemas.openxmlformats.org/wordprocessingml/2006/main" xmlns:w14="http://schemas.microsoft.com/office/word/2010/wordml" xmlns:w15="http://schemas.microsoft.com/office/word/2012/wordml" xmlns:wpg="http://schemas.microsoft.com/office/word/2010/wordprocessingGroup" xmlns:wpi="http://schemas.microsoft.com/office/word/2010/wordprocessingInk" xmlns:wne="http://schemas.microsoft.com/office/word/2006/wordml" xmlns:wps="http://schemas.microsoft.com/office/word/2010/wordprocessingShape" mc:Ignorable="w14 w15 wp14">
   <w:docParts>
     <w:docPart>
       <w:docPartPr>
@@ -4402,7 +4035,7 @@
             <w:rPr>
               <w:rFonts w:asciiTheme="majorHAnsi" w:eastAsiaTheme="majorEastAsia" w:hAnsiTheme="majorHAnsi" w:cstheme="majorBidi"/>
               <w:caps/>
-              <w:color w:val="4F81BD" w:themeColor="accent1"/>
+              <w:color w:val="5B9BD5" w:themeColor="accent1"/>
               <w:sz w:val="80"/>
               <w:szCs w:val="80"/>
             </w:rPr>
@@ -4433,7 +4066,7 @@
           </w:pPr>
           <w:r>
             <w:rPr>
-              <w:color w:val="4F81BD" w:themeColor="accent1"/>
+              <w:color w:val="5B9BD5" w:themeColor="accent1"/>
               <w:sz w:val="28"/>
               <w:szCs w:val="28"/>
             </w:rPr>
@@ -4447,7 +4080,7 @@
 </file>
 
 <file path=word/glossary/fontTable.xml><?xml version="1.0" encoding="utf-8"?>
-<w:fonts xmlns:mc="http://schemas.openxmlformats.org/markup-compatibility/2006" xmlns:r="http://schemas.openxmlformats.org/officeDocument/2006/relationships" xmlns:w="http://schemas.openxmlformats.org/wordprocessingml/2006/main" xmlns:w14="http://schemas.microsoft.com/office/word/2010/wordml" mc:Ignorable="w14">
+<w:fonts xmlns:mc="http://schemas.openxmlformats.org/markup-compatibility/2006" xmlns:r="http://schemas.openxmlformats.org/officeDocument/2006/relationships" xmlns:w="http://schemas.openxmlformats.org/wordprocessingml/2006/main" xmlns:w14="http://schemas.microsoft.com/office/word/2010/wordml" xmlns:w15="http://schemas.microsoft.com/office/word/2012/wordml" mc:Ignorable="w14 w15">
   <w:font w:name="Symbol">
     <w:panose1 w:val="05050102010706020507"/>
     <w:charset w:val="02"/>
@@ -4460,7 +4093,7 @@
     <w:charset w:val="00"/>
     <w:family w:val="roman"/>
     <w:pitch w:val="variable"/>
-    <w:sig w:usb0="E0002AFF" w:usb1="C0007841" w:usb2="00000009" w:usb3="00000000" w:csb0="000001FF" w:csb1="00000000"/>
+    <w:sig w:usb0="E0002EFF" w:usb1="C0007843" w:usb2="00000009" w:usb3="00000000" w:csb0="000001FF" w:csb1="00000000"/>
   </w:font>
   <w:font w:name="Courier New">
     <w:panose1 w:val="02070309020205020404"/>
@@ -4497,11 +4130,25 @@
     <w:pitch w:val="variable"/>
     <w:sig w:usb0="E1002EFF" w:usb1="C000605B" w:usb2="00000029" w:usb3="00000000" w:csb0="000101FF" w:csb1="00000000"/>
   </w:font>
+  <w:font w:name="Arial">
+    <w:panose1 w:val="020B0604020202020204"/>
+    <w:charset w:val="00"/>
+    <w:family w:val="swiss"/>
+    <w:pitch w:val="variable"/>
+    <w:sig w:usb0="E0002AFF" w:usb1="C0007843" w:usb2="00000009" w:usb3="00000000" w:csb0="000001FF" w:csb1="00000000"/>
+  </w:font>
+  <w:font w:name="Calibri Light">
+    <w:panose1 w:val="020F0302020204030204"/>
+    <w:charset w:val="00"/>
+    <w:family w:val="swiss"/>
+    <w:pitch w:val="variable"/>
+    <w:sig w:usb0="A00002EF" w:usb1="4000207B" w:usb2="00000000" w:usb3="00000000" w:csb0="0000019F" w:csb1="00000000"/>
+  </w:font>
 </w:fonts>
 </file>
 
 <file path=word/glossary/settings.xml><?xml version="1.0" encoding="utf-8"?>
-<w:settings xmlns:mc="http://schemas.openxmlformats.org/markup-compatibility/2006" xmlns:o="urn:schemas-microsoft-com:office:office" xmlns:r="http://schemas.openxmlformats.org/officeDocument/2006/relationships" xmlns:m="http://schemas.openxmlformats.org/officeDocument/2006/math" xmlns:v="urn:schemas-microsoft-com:vml" xmlns:w10="urn:schemas-microsoft-com:office:word" xmlns:w="http://schemas.openxmlformats.org/wordprocessingml/2006/main" xmlns:w14="http://schemas.microsoft.com/office/word/2010/wordml" xmlns:sl="http://schemas.openxmlformats.org/schemaLibrary/2006/main" mc:Ignorable="w14">
+<w:settings xmlns:mc="http://schemas.openxmlformats.org/markup-compatibility/2006" xmlns:o="urn:schemas-microsoft-com:office:office" xmlns:r="http://schemas.openxmlformats.org/officeDocument/2006/relationships" xmlns:m="http://schemas.openxmlformats.org/officeDocument/2006/math" xmlns:v="urn:schemas-microsoft-com:vml" xmlns:w10="urn:schemas-microsoft-com:office:word" xmlns:w="http://schemas.openxmlformats.org/wordprocessingml/2006/main" xmlns:w14="http://schemas.microsoft.com/office/word/2010/wordml" xmlns:w15="http://schemas.microsoft.com/office/word/2012/wordml" xmlns:sl="http://schemas.openxmlformats.org/schemaLibrary/2006/main" mc:Ignorable="w14 w15">
   <w:view w:val="normal"/>
   <w:defaultTabStop w:val="708"/>
   <w:hyphenationZone w:val="425"/>
@@ -4516,6 +4163,7 @@
   <w:rsids>
     <w:rsidRoot w:val="006B3A4C"/>
     <w:rsid w:val="006B3A4C"/>
+    <w:rsid w:val="00C430EE"/>
     <w:rsid w:val="00D9696C"/>
     <w:rsid w:val="00E86A9C"/>
     <w:rsid w:val="00FA2AC8"/>
@@ -4541,7 +4189,7 @@
 </file>
 
 <file path=word/glossary/styles.xml><?xml version="1.0" encoding="utf-8"?>
-<w:styles xmlns:mc="http://schemas.openxmlformats.org/markup-compatibility/2006" xmlns:r="http://schemas.openxmlformats.org/officeDocument/2006/relationships" xmlns:w="http://schemas.openxmlformats.org/wordprocessingml/2006/main" xmlns:w14="http://schemas.microsoft.com/office/word/2010/wordml" mc:Ignorable="w14">
+<w:styles xmlns:mc="http://schemas.openxmlformats.org/markup-compatibility/2006" xmlns:r="http://schemas.openxmlformats.org/officeDocument/2006/relationships" xmlns:w="http://schemas.openxmlformats.org/wordprocessingml/2006/main" xmlns:w14="http://schemas.microsoft.com/office/word/2010/wordml" xmlns:w15="http://schemas.microsoft.com/office/word/2012/wordml" mc:Ignorable="w14 w15">
   <w:docDefaults>
     <w:rPrDefault>
       <w:rPr>
@@ -4557,368 +4205,378 @@
       </w:pPr>
     </w:pPrDefault>
   </w:docDefaults>
-  <w:latentStyles w:defLockedState="0" w:defUIPriority="99" w:defSemiHidden="1" w:defUnhideWhenUsed="1" w:defQFormat="0" w:count="267">
-    <w:lsdException w:name="Normal" w:semiHidden="0" w:uiPriority="0" w:unhideWhenUsed="0" w:qFormat="1"/>
-    <w:lsdException w:name="heading 1" w:semiHidden="0" w:uiPriority="9" w:unhideWhenUsed="0" w:qFormat="1"/>
-    <w:lsdException w:name="heading 2" w:uiPriority="9" w:qFormat="1"/>
-    <w:lsdException w:name="heading 3" w:uiPriority="9" w:qFormat="1"/>
-    <w:lsdException w:name="heading 4" w:uiPriority="9" w:qFormat="1"/>
-    <w:lsdException w:name="heading 5" w:uiPriority="9" w:qFormat="1"/>
-    <w:lsdException w:name="heading 6" w:uiPriority="9" w:qFormat="1"/>
-    <w:lsdException w:name="heading 7" w:uiPriority="9" w:qFormat="1"/>
-    <w:lsdException w:name="heading 8" w:uiPriority="9" w:qFormat="1"/>
-    <w:lsdException w:name="heading 9" w:uiPriority="9" w:qFormat="1"/>
-    <w:lsdException w:name="toc 1" w:uiPriority="39"/>
-    <w:lsdException w:name="toc 2" w:uiPriority="39"/>
-    <w:lsdException w:name="toc 3" w:uiPriority="39"/>
-    <w:lsdException w:name="toc 4" w:uiPriority="39"/>
-    <w:lsdException w:name="toc 5" w:uiPriority="39"/>
-    <w:lsdException w:name="toc 6" w:uiPriority="39"/>
-    <w:lsdException w:name="toc 7" w:uiPriority="39"/>
-    <w:lsdException w:name="toc 8" w:uiPriority="39"/>
-    <w:lsdException w:name="toc 9" w:uiPriority="39"/>
-    <w:lsdException w:name="caption" w:uiPriority="35" w:qFormat="1"/>
-    <w:lsdException w:name="Title" w:semiHidden="0" w:uiPriority="10" w:unhideWhenUsed="0" w:qFormat="1"/>
-    <w:lsdException w:name="Default Paragraph Font" w:uiPriority="1"/>
-    <w:lsdException w:name="Subtitle" w:semiHidden="0" w:uiPriority="11" w:unhideWhenUsed="0" w:qFormat="1"/>
-    <w:lsdException w:name="Strong" w:semiHidden="0" w:uiPriority="22" w:unhideWhenUsed="0" w:qFormat="1"/>
-    <w:lsdException w:name="Emphasis" w:semiHidden="0" w:uiPriority="20" w:unhideWhenUsed="0" w:qFormat="1"/>
-    <w:lsdException w:name="Table Grid" w:semiHidden="0" w:uiPriority="39" w:unhideWhenUsed="0"/>
-    <w:lsdException w:name="Placeholder Text" w:unhideWhenUsed="0"/>
-    <w:lsdException w:name="No Spacing" w:semiHidden="0" w:uiPriority="1" w:unhideWhenUsed="0" w:qFormat="1"/>
-    <w:lsdException w:name="Light Shading" w:semiHidden="0" w:uiPriority="60" w:unhideWhenUsed="0"/>
-    <w:lsdException w:name="Light List" w:semiHidden="0" w:uiPriority="61" w:unhideWhenUsed="0"/>
-    <w:lsdException w:name="Light Grid" w:semiHidden="0" w:uiPriority="62" w:unhideWhenUsed="0"/>
-    <w:lsdException w:name="Medium Shading 1" w:semiHidden="0" w:uiPriority="63" w:unhideWhenUsed="0"/>
-    <w:lsdException w:name="Medium Shading 2" w:semiHidden="0" w:uiPriority="64" w:unhideWhenUsed="0"/>
-    <w:lsdException w:name="Medium List 1" w:semiHidden="0" w:uiPriority="65" w:unhideWhenUsed="0"/>
-    <w:lsdException w:name="Medium List 2" w:semiHidden="0" w:uiPriority="66" w:unhideWhenUsed="0"/>
-    <w:lsdException w:name="Medium Grid 1" w:semiHidden="0" w:uiPriority="67" w:unhideWhenUsed="0"/>
-    <w:lsdException w:name="Medium Grid 2" w:semiHidden="0" w:uiPriority="68" w:unhideWhenUsed="0"/>
-    <w:lsdException w:name="Medium Grid 3" w:semiHidden="0" w:uiPriority="69" w:unhideWhenUsed="0"/>
-    <w:lsdException w:name="Dark List" w:semiHidden="0" w:uiPriority="70" w:unhideWhenUsed="0"/>
-    <w:lsdException w:name="Colorful Shading" w:semiHidden="0" w:uiPriority="71" w:unhideWhenUsed="0"/>
-    <w:lsdException w:name="Colorful List" w:semiHidden="0" w:uiPriority="72" w:unhideWhenUsed="0"/>
-    <w:lsdException w:name="Colorful Grid" w:semiHidden="0" w:uiPriority="73" w:unhideWhenUsed="0"/>
-    <w:lsdException w:name="Light Shading Accent 1" w:semiHidden="0" w:uiPriority="60" w:unhideWhenUsed="0"/>
-    <w:lsdException w:name="Light List Accent 1" w:semiHidden="0" w:uiPriority="61" w:unhideWhenUsed="0"/>
-    <w:lsdException w:name="Light Grid Accent 1" w:semiHidden="0" w:uiPriority="62" w:unhideWhenUsed="0"/>
-    <w:lsdException w:name="Medium Shading 1 Accent 1" w:semiHidden="0" w:uiPriority="63" w:unhideWhenUsed="0"/>
-    <w:lsdException w:name="Medium Shading 2 Accent 1" w:semiHidden="0" w:uiPriority="64" w:unhideWhenUsed="0"/>
-    <w:lsdException w:name="Medium List 1 Accent 1" w:semiHidden="0" w:uiPriority="65" w:unhideWhenUsed="0"/>
-    <w:lsdException w:name="Revision" w:unhideWhenUsed="0"/>
-    <w:lsdException w:name="List Paragraph" w:semiHidden="0" w:uiPriority="34" w:unhideWhenUsed="0" w:qFormat="1"/>
-    <w:lsdException w:name="Quote" w:semiHidden="0" w:uiPriority="29" w:unhideWhenUsed="0" w:qFormat="1"/>
-    <w:lsdException w:name="Intense Quote" w:semiHidden="0" w:uiPriority="30" w:unhideWhenUsed="0" w:qFormat="1"/>
-    <w:lsdException w:name="Medium List 2 Accent 1" w:semiHidden="0" w:uiPriority="66" w:unhideWhenUsed="0"/>
-    <w:lsdException w:name="Medium Grid 1 Accent 1" w:semiHidden="0" w:uiPriority="67" w:unhideWhenUsed="0"/>
-    <w:lsdException w:name="Medium Grid 2 Accent 1" w:semiHidden="0" w:uiPriority="68" w:unhideWhenUsed="0"/>
-    <w:lsdException w:name="Medium Grid 3 Accent 1" w:semiHidden="0" w:uiPriority="69" w:unhideWhenUsed="0"/>
-    <w:lsdException w:name="Dark List Accent 1" w:semiHidden="0" w:uiPriority="70" w:unhideWhenUsed="0"/>
-    <w:lsdException w:name="Colorful Shading Accent 1" w:semiHidden="0" w:uiPriority="71" w:unhideWhenUsed="0"/>
-    <w:lsdException w:name="Colorful List Accent 1" w:semiHidden="0" w:uiPriority="72" w:unhideWhenUsed="0"/>
-    <w:lsdException w:name="Colorful Grid Accent 1" w:semiHidden="0" w:uiPriority="73" w:unhideWhenUsed="0"/>
-    <w:lsdException w:name="Light Shading Accent 2" w:semiHidden="0" w:uiPriority="60" w:unhideWhenUsed="0"/>
-    <w:lsdException w:name="Light List Accent 2" w:semiHidden="0" w:uiPriority="61" w:unhideWhenUsed="0"/>
-    <w:lsdException w:name="Light Grid Accent 2" w:semiHidden="0" w:uiPriority="62" w:unhideWhenUsed="0"/>
-    <w:lsdException w:name="Medium Shading 1 Accent 2" w:semiHidden="0" w:uiPriority="63" w:unhideWhenUsed="0"/>
-    <w:lsdException w:name="Medium Shading 2 Accent 2" w:semiHidden="0" w:uiPriority="64" w:unhideWhenUsed="0"/>
-    <w:lsdException w:name="Medium List 1 Accent 2" w:semiHidden="0" w:uiPriority="65" w:unhideWhenUsed="0"/>
-    <w:lsdException w:name="Medium List 2 Accent 2" w:semiHidden="0" w:uiPriority="66" w:unhideWhenUsed="0"/>
-    <w:lsdException w:name="Medium Grid 1 Accent 2" w:semiHidden="0" w:uiPriority="67" w:unhideWhenUsed="0"/>
-    <w:lsdException w:name="Medium Grid 2 Accent 2" w:semiHidden="0" w:uiPriority="68" w:unhideWhenUsed="0"/>
-    <w:lsdException w:name="Medium Grid 3 Accent 2" w:semiHidden="0" w:uiPriority="69" w:unhideWhenUsed="0"/>
-    <w:lsdException w:name="Dark List Accent 2" w:semiHidden="0" w:uiPriority="70" w:unhideWhenUsed="0"/>
-    <w:lsdException w:name="Colorful Shading Accent 2" w:semiHidden="0" w:uiPriority="71" w:unhideWhenUsed="0"/>
-    <w:lsdException w:name="Colorful List Accent 2" w:semiHidden="0" w:uiPriority="72" w:unhideWhenUsed="0"/>
-    <w:lsdException w:name="Colorful Grid Accent 2" w:semiHidden="0" w:uiPriority="73" w:unhideWhenUsed="0"/>
-    <w:lsdException w:name="Light Shading Accent 3" w:semiHidden="0" w:uiPriority="60" w:unhideWhenUsed="0"/>
-    <w:lsdException w:name="Light List Accent 3" w:semiHidden="0" w:uiPriority="61" w:unhideWhenUsed="0"/>
-    <w:lsdException w:name="Light Grid Accent 3" w:semiHidden="0" w:uiPriority="62" w:unhideWhenUsed="0"/>
-    <w:lsdException w:name="Medium Shading 1 Accent 3" w:semiHidden="0" w:uiPriority="63" w:unhideWhenUsed="0"/>
-    <w:lsdException w:name="Medium Shading 2 Accent 3" w:semiHidden="0" w:uiPriority="64" w:unhideWhenUsed="0"/>
-    <w:lsdException w:name="Medium List 1 Accent 3" w:semiHidden="0" w:uiPriority="65" w:unhideWhenUsed="0"/>
-    <w:lsdException w:name="Medium List 2 Accent 3" w:semiHidden="0" w:uiPriority="66" w:unhideWhenUsed="0"/>
-    <w:lsdException w:name="Medium Grid 1 Accent 3" w:semiHidden="0" w:uiPriority="67" w:unhideWhenUsed="0"/>
-    <w:lsdException w:name="Medium Grid 2 Accent 3" w:semiHidden="0" w:uiPriority="68" w:unhideWhenUsed="0"/>
-    <w:lsdException w:name="Medium Grid 3 Accent 3" w:semiHidden="0" w:uiPriority="69" w:unhideWhenUsed="0"/>
-    <w:lsdException w:name="Dark List Accent 3" w:semiHidden="0" w:uiPriority="70" w:unhideWhenUsed="0"/>
-    <w:lsdException w:name="Colorful Shading Accent 3" w:semiHidden="0" w:uiPriority="71" w:unhideWhenUsed="0"/>
-    <w:lsdException w:name="Colorful List Accent 3" w:semiHidden="0" w:uiPriority="72" w:unhideWhenUsed="0"/>
-    <w:lsdException w:name="Colorful Grid Accent 3" w:semiHidden="0" w:uiPriority="73" w:unhideWhenUsed="0"/>
-    <w:lsdException w:name="Light Shading Accent 4" w:semiHidden="0" w:uiPriority="60" w:unhideWhenUsed="0"/>
-    <w:lsdException w:name="Light List Accent 4" w:semiHidden="0" w:uiPriority="61" w:unhideWhenUsed="0"/>
-    <w:lsdException w:name="Light Grid Accent 4" w:semiHidden="0" w:uiPriority="62" w:unhideWhenUsed="0"/>
-    <w:lsdException w:name="Medium Shading 1 Accent 4" w:semiHidden="0" w:uiPriority="63" w:unhideWhenUsed="0"/>
-    <w:lsdException w:name="Medium Shading 2 Accent 4" w:semiHidden="0" w:uiPriority="64" w:unhideWhenUsed="0"/>
-    <w:lsdException w:name="Medium List 1 Accent 4" w:semiHidden="0" w:uiPriority="65" w:unhideWhenUsed="0"/>
-    <w:lsdException w:name="Medium List 2 Accent 4" w:semiHidden="0" w:uiPriority="66" w:unhideWhenUsed="0"/>
-    <w:lsdException w:name="Medium Grid 1 Accent 4" w:semiHidden="0" w:uiPriority="67" w:unhideWhenUsed="0"/>
-    <w:lsdException w:name="Medium Grid 2 Accent 4" w:semiHidden="0" w:uiPriority="68" w:unhideWhenUsed="0"/>
-    <w:lsdException w:name="Medium Grid 3 Accent 4" w:semiHidden="0" w:uiPriority="69" w:unhideWhenUsed="0"/>
-    <w:lsdException w:name="Dark List Accent 4" w:semiHidden="0" w:uiPriority="70" w:unhideWhenUsed="0"/>
-    <w:lsdException w:name="Colorful Shading Accent 4" w:semiHidden="0" w:uiPriority="71" w:unhideWhenUsed="0"/>
-    <w:lsdException w:name="Colorful List Accent 4" w:semiHidden="0" w:uiPriority="72" w:unhideWhenUsed="0"/>
-    <w:lsdException w:name="Colorful Grid Accent 4" w:semiHidden="0" w:uiPriority="73" w:unhideWhenUsed="0"/>
-    <w:lsdException w:name="Light Shading Accent 5" w:semiHidden="0" w:uiPriority="60" w:unhideWhenUsed="0"/>
-    <w:lsdException w:name="Light List Accent 5" w:semiHidden="0" w:uiPriority="61" w:unhideWhenUsed="0"/>
-    <w:lsdException w:name="Light Grid Accent 5" w:semiHidden="0" w:uiPriority="62" w:unhideWhenUsed="0"/>
-    <w:lsdException w:name="Medium Shading 1 Accent 5" w:semiHidden="0" w:uiPriority="63" w:unhideWhenUsed="0"/>
-    <w:lsdException w:name="Medium Shading 2 Accent 5" w:semiHidden="0" w:uiPriority="64" w:unhideWhenUsed="0"/>
-    <w:lsdException w:name="Medium List 1 Accent 5" w:semiHidden="0" w:uiPriority="65" w:unhideWhenUsed="0"/>
-    <w:lsdException w:name="Medium List 2 Accent 5" w:semiHidden="0" w:uiPriority="66" w:unhideWhenUsed="0"/>
-    <w:lsdException w:name="Medium Grid 1 Accent 5" w:semiHidden="0" w:uiPriority="67" w:unhideWhenUsed="0"/>
-    <w:lsdException w:name="Medium Grid 2 Accent 5" w:semiHidden="0" w:uiPriority="68" w:unhideWhenUsed="0"/>
-    <w:lsdException w:name="Medium Grid 3 Accent 5" w:semiHidden="0" w:uiPriority="69" w:unhideWhenUsed="0"/>
-    <w:lsdException w:name="Dark List Accent 5" w:semiHidden="0" w:uiPriority="70" w:unhideWhenUsed="0"/>
-    <w:lsdException w:name="Colorful Shading Accent 5" w:semiHidden="0" w:uiPriority="71" w:unhideWhenUsed="0"/>
-    <w:lsdException w:name="Colorful List Accent 5" w:semiHidden="0" w:uiPriority="72" w:unhideWhenUsed="0"/>
-    <w:lsdException w:name="Colorful Grid Accent 5" w:semiHidden="0" w:uiPriority="73" w:unhideWhenUsed="0"/>
-    <w:lsdException w:name="Light Shading Accent 6" w:semiHidden="0" w:uiPriority="60" w:unhideWhenUsed="0"/>
-    <w:lsdException w:name="Light List Accent 6" w:semiHidden="0" w:uiPriority="61" w:unhideWhenUsed="0"/>
-    <w:lsdException w:name="Light Grid Accent 6" w:semiHidden="0" w:uiPriority="62" w:unhideWhenUsed="0"/>
-    <w:lsdException w:name="Medium Shading 1 Accent 6" w:semiHidden="0" w:uiPriority="63" w:unhideWhenUsed="0"/>
-    <w:lsdException w:name="Medium Shading 2 Accent 6" w:semiHidden="0" w:uiPriority="64" w:unhideWhenUsed="0"/>
-    <w:lsdException w:name="Medium List 1 Accent 6" w:semiHidden="0" w:uiPriority="65" w:unhideWhenUsed="0"/>
-    <w:lsdException w:name="Medium List 2 Accent 6" w:semiHidden="0" w:uiPriority="66" w:unhideWhenUsed="0"/>
-    <w:lsdException w:name="Medium Grid 1 Accent 6" w:semiHidden="0" w:uiPriority="67" w:unhideWhenUsed="0"/>
-    <w:lsdException w:name="Medium Grid 2 Accent 6" w:semiHidden="0" w:uiPriority="68" w:unhideWhenUsed="0"/>
-    <w:lsdException w:name="Medium Grid 3 Accent 6" w:semiHidden="0" w:uiPriority="69" w:unhideWhenUsed="0"/>
-    <w:lsdException w:name="Dark List Accent 6" w:semiHidden="0" w:uiPriority="70" w:unhideWhenUsed="0"/>
-    <w:lsdException w:name="Colorful Shading Accent 6" w:semiHidden="0" w:uiPriority="71" w:unhideWhenUsed="0"/>
-    <w:lsdException w:name="Colorful List Accent 6" w:semiHidden="0" w:uiPriority="72" w:unhideWhenUsed="0"/>
-    <w:lsdException w:name="Colorful Grid Accent 6" w:semiHidden="0" w:uiPriority="73" w:unhideWhenUsed="0"/>
-    <w:lsdException w:name="Subtle Emphasis" w:semiHidden="0" w:uiPriority="19" w:unhideWhenUsed="0" w:qFormat="1"/>
-    <w:lsdException w:name="Intense Emphasis" w:semiHidden="0" w:uiPriority="21" w:unhideWhenUsed="0" w:qFormat="1"/>
-    <w:lsdException w:name="Subtle Reference" w:semiHidden="0" w:uiPriority="31" w:unhideWhenUsed="0" w:qFormat="1"/>
-    <w:lsdException w:name="Intense Reference" w:semiHidden="0" w:uiPriority="32" w:unhideWhenUsed="0" w:qFormat="1"/>
-    <w:lsdException w:name="Book Title" w:semiHidden="0" w:uiPriority="33" w:unhideWhenUsed="0" w:qFormat="1"/>
-    <w:lsdException w:name="Bibliography" w:uiPriority="37"/>
-    <w:lsdException w:name="TOC Heading" w:uiPriority="39" w:qFormat="1"/>
-  </w:latentStyles>
-  <w:style w:type="paragraph" w:default="1" w:styleId="Normal">
-    <w:name w:val="Normal"/>
-    <w:qFormat/>
-  </w:style>
-  <w:style w:type="character" w:default="1" w:styleId="Fuentedeprrafopredeter">
-    <w:name w:val="Default Paragraph Font"/>
-    <w:uiPriority w:val="1"/>
-    <w:semiHidden/>
-    <w:unhideWhenUsed/>
-  </w:style>
-  <w:style w:type="table" w:default="1" w:styleId="Tablanormal">
-    <w:name w:val="Normal Table"/>
-    <w:uiPriority w:val="99"/>
-    <w:semiHidden/>
-    <w:unhideWhenUsed/>
-    <w:tblPr>
-      <w:tblInd w:w="0" w:type="dxa"/>
-      <w:tblCellMar>
-        <w:top w:w="0" w:type="dxa"/>
-        <w:left w:w="108" w:type="dxa"/>
-        <w:bottom w:w="0" w:type="dxa"/>
-        <w:right w:w="108" w:type="dxa"/>
-      </w:tblCellMar>
-    </w:tblPr>
-  </w:style>
-  <w:style w:type="numbering" w:default="1" w:styleId="Sinlista">
-    <w:name w:val="No List"/>
-    <w:uiPriority w:val="99"/>
-    <w:semiHidden/>
-    <w:unhideWhenUsed/>
-  </w:style>
-  <w:style w:type="paragraph" w:customStyle="1" w:styleId="D5CC08730777497D87EC84F414218474">
-    <w:name w:val="D5CC08730777497D87EC84F414218474"/>
-    <w:rsid w:val="006B3A4C"/>
-  </w:style>
-  <w:style w:type="paragraph" w:customStyle="1" w:styleId="375C9C8DD9914F79B92771C31B2E4914">
-    <w:name w:val="375C9C8DD9914F79B92771C31B2E4914"/>
-    <w:rsid w:val="006B3A4C"/>
-  </w:style>
-  <w:style w:type="paragraph" w:customStyle="1" w:styleId="FB353325B4F84F7E8CC0FC2247A06324">
-    <w:name w:val="FB353325B4F84F7E8CC0FC2247A06324"/>
-    <w:rsid w:val="006B3A4C"/>
-  </w:style>
-  <w:style w:type="paragraph" w:customStyle="1" w:styleId="927D8A4555B44A8B99873B101087A22F">
-    <w:name w:val="927D8A4555B44A8B99873B101087A22F"/>
-    <w:rsid w:val="006B3A4C"/>
-  </w:style>
-  <w:style w:type="paragraph" w:customStyle="1" w:styleId="8688FA9B11D4455BA72A7FE64D0AE659">
-    <w:name w:val="8688FA9B11D4455BA72A7FE64D0AE659"/>
-    <w:rsid w:val="006B3A4C"/>
-  </w:style>
-  <w:style w:type="character" w:customStyle="1" w:styleId="Textodemarcadordeposicin">
-    <w:name w:val="Texto de marcador de posición"/>
-    <w:basedOn w:val="Fuentedeprrafopredeter"/>
-    <w:uiPriority w:val="99"/>
-    <w:semiHidden/>
-    <w:rsid w:val="006B3A4C"/>
-    <w:rPr>
-      <w:color w:val="808080"/>
-    </w:rPr>
-  </w:style>
-  <w:style w:type="paragraph" w:customStyle="1" w:styleId="080ACBCCA1DC410F9FB217DDE22308CF">
-    <w:name w:val="080ACBCCA1DC410F9FB217DDE22308CF"/>
-    <w:rsid w:val="006B3A4C"/>
-  </w:style>
-</w:styles>
-</file>
-
-<file path=word/glossary/stylesWithEffects.xml><?xml version="1.0" encoding="utf-8"?>
-<w:styles xmlns:wpc="http://schemas.microsoft.com/office/word/2010/wordprocessingCanvas" xmlns:mc="http://schemas.openxmlformats.org/markup-compatibility/2006" xmlns:o="urn:schemas-microsoft-com:office:office" xmlns:r="http://schemas.openxmlformats.org/officeDocument/2006/relationships" xmlns:m="http://schemas.openxmlformats.org/officeDocument/2006/math" xmlns:v="urn:schemas-microsoft-com:vml" xmlns:wp14="http://schemas.microsoft.com/office/word/2010/wordprocessingDrawing" xmlns:wp="http://schemas.openxmlformats.org/drawingml/2006/wordprocessingDrawing" xmlns:w10="urn:schemas-microsoft-com:office:word" xmlns:w="http://schemas.openxmlformats.org/wordprocessingml/2006/main" xmlns:w14="http://schemas.microsoft.com/office/word/2010/wordml" xmlns:wpg="http://schemas.microsoft.com/office/word/2010/wordprocessingGroup" xmlns:wpi="http://schemas.microsoft.com/office/word/2010/wordprocessingInk" xmlns:wne="http://schemas.microsoft.com/office/word/2006/wordml" xmlns:wps="http://schemas.microsoft.com/office/word/2010/wordprocessingShape" mc:Ignorable="w14 wp14">
-  <w:docDefaults>
-    <w:rPrDefault>
-      <w:rPr>
-        <w:rFonts w:asciiTheme="minorHAnsi" w:eastAsiaTheme="minorEastAsia" w:hAnsiTheme="minorHAnsi" w:cstheme="minorBidi"/>
-        <w:sz w:val="22"/>
-        <w:szCs w:val="22"/>
-        <w:lang w:val="es-ES" w:eastAsia="es-ES" w:bidi="ar-SA"/>
-      </w:rPr>
-    </w:rPrDefault>
-    <w:pPrDefault>
-      <w:pPr>
-        <w:spacing w:after="160" w:line="259" w:lineRule="auto"/>
-      </w:pPr>
-    </w:pPrDefault>
-  </w:docDefaults>
-  <w:latentStyles w:defLockedState="0" w:defUIPriority="99" w:defSemiHidden="1" w:defUnhideWhenUsed="1" w:defQFormat="0" w:count="267">
-    <w:lsdException w:name="Normal" w:semiHidden="0" w:uiPriority="0" w:unhideWhenUsed="0" w:qFormat="1"/>
-    <w:lsdException w:name="heading 1" w:semiHidden="0" w:uiPriority="9" w:unhideWhenUsed="0" w:qFormat="1"/>
-    <w:lsdException w:name="heading 2" w:uiPriority="9" w:qFormat="1"/>
-    <w:lsdException w:name="heading 3" w:uiPriority="9" w:qFormat="1"/>
-    <w:lsdException w:name="heading 4" w:uiPriority="9" w:qFormat="1"/>
-    <w:lsdException w:name="heading 5" w:uiPriority="9" w:qFormat="1"/>
-    <w:lsdException w:name="heading 6" w:uiPriority="9" w:qFormat="1"/>
-    <w:lsdException w:name="heading 7" w:uiPriority="9" w:qFormat="1"/>
-    <w:lsdException w:name="heading 8" w:uiPriority="9" w:qFormat="1"/>
-    <w:lsdException w:name="heading 9" w:uiPriority="9" w:qFormat="1"/>
-    <w:lsdException w:name="toc 1" w:uiPriority="39"/>
-    <w:lsdException w:name="toc 2" w:uiPriority="39"/>
-    <w:lsdException w:name="toc 3" w:uiPriority="39"/>
-    <w:lsdException w:name="toc 4" w:uiPriority="39"/>
-    <w:lsdException w:name="toc 5" w:uiPriority="39"/>
-    <w:lsdException w:name="toc 6" w:uiPriority="39"/>
-    <w:lsdException w:name="toc 7" w:uiPriority="39"/>
-    <w:lsdException w:name="toc 8" w:uiPriority="39"/>
-    <w:lsdException w:name="toc 9" w:uiPriority="39"/>
-    <w:lsdException w:name="caption" w:uiPriority="35" w:qFormat="1"/>
-    <w:lsdException w:name="Title" w:semiHidden="0" w:uiPriority="10" w:unhideWhenUsed="0" w:qFormat="1"/>
-    <w:lsdException w:name="Default Paragraph Font" w:uiPriority="1"/>
-    <w:lsdException w:name="Subtitle" w:semiHidden="0" w:uiPriority="11" w:unhideWhenUsed="0" w:qFormat="1"/>
-    <w:lsdException w:name="Strong" w:semiHidden="0" w:uiPriority="22" w:unhideWhenUsed="0" w:qFormat="1"/>
-    <w:lsdException w:name="Emphasis" w:semiHidden="0" w:uiPriority="20" w:unhideWhenUsed="0" w:qFormat="1"/>
-    <w:lsdException w:name="Table Grid" w:semiHidden="0" w:uiPriority="39" w:unhideWhenUsed="0"/>
-    <w:lsdException w:name="Placeholder Text" w:unhideWhenUsed="0"/>
-    <w:lsdException w:name="No Spacing" w:semiHidden="0" w:uiPriority="1" w:unhideWhenUsed="0" w:qFormat="1"/>
-    <w:lsdException w:name="Light Shading" w:semiHidden="0" w:uiPriority="60" w:unhideWhenUsed="0"/>
-    <w:lsdException w:name="Light List" w:semiHidden="0" w:uiPriority="61" w:unhideWhenUsed="0"/>
-    <w:lsdException w:name="Light Grid" w:semiHidden="0" w:uiPriority="62" w:unhideWhenUsed="0"/>
-    <w:lsdException w:name="Medium Shading 1" w:semiHidden="0" w:uiPriority="63" w:unhideWhenUsed="0"/>
-    <w:lsdException w:name="Medium Shading 2" w:semiHidden="0" w:uiPriority="64" w:unhideWhenUsed="0"/>
-    <w:lsdException w:name="Medium List 1" w:semiHidden="0" w:uiPriority="65" w:unhideWhenUsed="0"/>
-    <w:lsdException w:name="Medium List 2" w:semiHidden="0" w:uiPriority="66" w:unhideWhenUsed="0"/>
-    <w:lsdException w:name="Medium Grid 1" w:semiHidden="0" w:uiPriority="67" w:unhideWhenUsed="0"/>
-    <w:lsdException w:name="Medium Grid 2" w:semiHidden="0" w:uiPriority="68" w:unhideWhenUsed="0"/>
-    <w:lsdException w:name="Medium Grid 3" w:semiHidden="0" w:uiPriority="69" w:unhideWhenUsed="0"/>
-    <w:lsdException w:name="Dark List" w:semiHidden="0" w:uiPriority="70" w:unhideWhenUsed="0"/>
-    <w:lsdException w:name="Colorful Shading" w:semiHidden="0" w:uiPriority="71" w:unhideWhenUsed="0"/>
-    <w:lsdException w:name="Colorful List" w:semiHidden="0" w:uiPriority="72" w:unhideWhenUsed="0"/>
-    <w:lsdException w:name="Colorful Grid" w:semiHidden="0" w:uiPriority="73" w:unhideWhenUsed="0"/>
-    <w:lsdException w:name="Light Shading Accent 1" w:semiHidden="0" w:uiPriority="60" w:unhideWhenUsed="0"/>
-    <w:lsdException w:name="Light List Accent 1" w:semiHidden="0" w:uiPriority="61" w:unhideWhenUsed="0"/>
-    <w:lsdException w:name="Light Grid Accent 1" w:semiHidden="0" w:uiPriority="62" w:unhideWhenUsed="0"/>
-    <w:lsdException w:name="Medium Shading 1 Accent 1" w:semiHidden="0" w:uiPriority="63" w:unhideWhenUsed="0"/>
-    <w:lsdException w:name="Medium Shading 2 Accent 1" w:semiHidden="0" w:uiPriority="64" w:unhideWhenUsed="0"/>
-    <w:lsdException w:name="Medium List 1 Accent 1" w:semiHidden="0" w:uiPriority="65" w:unhideWhenUsed="0"/>
-    <w:lsdException w:name="Revision" w:unhideWhenUsed="0"/>
-    <w:lsdException w:name="List Paragraph" w:semiHidden="0" w:uiPriority="34" w:unhideWhenUsed="0" w:qFormat="1"/>
-    <w:lsdException w:name="Quote" w:semiHidden="0" w:uiPriority="29" w:unhideWhenUsed="0" w:qFormat="1"/>
-    <w:lsdException w:name="Intense Quote" w:semiHidden="0" w:uiPriority="30" w:unhideWhenUsed="0" w:qFormat="1"/>
-    <w:lsdException w:name="Medium List 2 Accent 1" w:semiHidden="0" w:uiPriority="66" w:unhideWhenUsed="0"/>
-    <w:lsdException w:name="Medium Grid 1 Accent 1" w:semiHidden="0" w:uiPriority="67" w:unhideWhenUsed="0"/>
-    <w:lsdException w:name="Medium Grid 2 Accent 1" w:semiHidden="0" w:uiPriority="68" w:unhideWhenUsed="0"/>
-    <w:lsdException w:name="Medium Grid 3 Accent 1" w:semiHidden="0" w:uiPriority="69" w:unhideWhenUsed="0"/>
-    <w:lsdException w:name="Dark List Accent 1" w:semiHidden="0" w:uiPriority="70" w:unhideWhenUsed="0"/>
-    <w:lsdException w:name="Colorful Shading Accent 1" w:semiHidden="0" w:uiPriority="71" w:unhideWhenUsed="0"/>
-    <w:lsdException w:name="Colorful List Accent 1" w:semiHidden="0" w:uiPriority="72" w:unhideWhenUsed="0"/>
-    <w:lsdException w:name="Colorful Grid Accent 1" w:semiHidden="0" w:uiPriority="73" w:unhideWhenUsed="0"/>
-    <w:lsdException w:name="Light Shading Accent 2" w:semiHidden="0" w:uiPriority="60" w:unhideWhenUsed="0"/>
-    <w:lsdException w:name="Light List Accent 2" w:semiHidden="0" w:uiPriority="61" w:unhideWhenUsed="0"/>
-    <w:lsdException w:name="Light Grid Accent 2" w:semiHidden="0" w:uiPriority="62" w:unhideWhenUsed="0"/>
-    <w:lsdException w:name="Medium Shading 1 Accent 2" w:semiHidden="0" w:uiPriority="63" w:unhideWhenUsed="0"/>
-    <w:lsdException w:name="Medium Shading 2 Accent 2" w:semiHidden="0" w:uiPriority="64" w:unhideWhenUsed="0"/>
-    <w:lsdException w:name="Medium List 1 Accent 2" w:semiHidden="0" w:uiPriority="65" w:unhideWhenUsed="0"/>
-    <w:lsdException w:name="Medium List 2 Accent 2" w:semiHidden="0" w:uiPriority="66" w:unhideWhenUsed="0"/>
-    <w:lsdException w:name="Medium Grid 1 Accent 2" w:semiHidden="0" w:uiPriority="67" w:unhideWhenUsed="0"/>
-    <w:lsdException w:name="Medium Grid 2 Accent 2" w:semiHidden="0" w:uiPriority="68" w:unhideWhenUsed="0"/>
-    <w:lsdException w:name="Medium Grid 3 Accent 2" w:semiHidden="0" w:uiPriority="69" w:unhideWhenUsed="0"/>
-    <w:lsdException w:name="Dark List Accent 2" w:semiHidden="0" w:uiPriority="70" w:unhideWhenUsed="0"/>
-    <w:lsdException w:name="Colorful Shading Accent 2" w:semiHidden="0" w:uiPriority="71" w:unhideWhenUsed="0"/>
-    <w:lsdException w:name="Colorful List Accent 2" w:semiHidden="0" w:uiPriority="72" w:unhideWhenUsed="0"/>
-    <w:lsdException w:name="Colorful Grid Accent 2" w:semiHidden="0" w:uiPriority="73" w:unhideWhenUsed="0"/>
-    <w:lsdException w:name="Light Shading Accent 3" w:semiHidden="0" w:uiPriority="60" w:unhideWhenUsed="0"/>
-    <w:lsdException w:name="Light List Accent 3" w:semiHidden="0" w:uiPriority="61" w:unhideWhenUsed="0"/>
-    <w:lsdException w:name="Light Grid Accent 3" w:semiHidden="0" w:uiPriority="62" w:unhideWhenUsed="0"/>
-    <w:lsdException w:name="Medium Shading 1 Accent 3" w:semiHidden="0" w:uiPriority="63" w:unhideWhenUsed="0"/>
-    <w:lsdException w:name="Medium Shading 2 Accent 3" w:semiHidden="0" w:uiPriority="64" w:unhideWhenUsed="0"/>
-    <w:lsdException w:name="Medium List 1 Accent 3" w:semiHidden="0" w:uiPriority="65" w:unhideWhenUsed="0"/>
-    <w:lsdException w:name="Medium List 2 Accent 3" w:semiHidden="0" w:uiPriority="66" w:unhideWhenUsed="0"/>
-    <w:lsdException w:name="Medium Grid 1 Accent 3" w:semiHidden="0" w:uiPriority="67" w:unhideWhenUsed="0"/>
-    <w:lsdException w:name="Medium Grid 2 Accent 3" w:semiHidden="0" w:uiPriority="68" w:unhideWhenUsed="0"/>
-    <w:lsdException w:name="Medium Grid 3 Accent 3" w:semiHidden="0" w:uiPriority="69" w:unhideWhenUsed="0"/>
-    <w:lsdException w:name="Dark List Accent 3" w:semiHidden="0" w:uiPriority="70" w:unhideWhenUsed="0"/>
-    <w:lsdException w:name="Colorful Shading Accent 3" w:semiHidden="0" w:uiPriority="71" w:unhideWhenUsed="0"/>
-    <w:lsdException w:name="Colorful List Accent 3" w:semiHidden="0" w:uiPriority="72" w:unhideWhenUsed="0"/>
-    <w:lsdException w:name="Colorful Grid Accent 3" w:semiHidden="0" w:uiPriority="73" w:unhideWhenUsed="0"/>
-    <w:lsdException w:name="Light Shading Accent 4" w:semiHidden="0" w:uiPriority="60" w:unhideWhenUsed="0"/>
-    <w:lsdException w:name="Light List Accent 4" w:semiHidden="0" w:uiPriority="61" w:unhideWhenUsed="0"/>
-    <w:lsdException w:name="Light Grid Accent 4" w:semiHidden="0" w:uiPriority="62" w:unhideWhenUsed="0"/>
-    <w:lsdException w:name="Medium Shading 1 Accent 4" w:semiHidden="0" w:uiPriority="63" w:unhideWhenUsed="0"/>
-    <w:lsdException w:name="Medium Shading 2 Accent 4" w:semiHidden="0" w:uiPriority="64" w:unhideWhenUsed="0"/>
-    <w:lsdException w:name="Medium List 1 Accent 4" w:semiHidden="0" w:uiPriority="65" w:unhideWhenUsed="0"/>
-    <w:lsdException w:name="Medium List 2 Accent 4" w:semiHidden="0" w:uiPriority="66" w:unhideWhenUsed="0"/>
-    <w:lsdException w:name="Medium Grid 1 Accent 4" w:semiHidden="0" w:uiPriority="67" w:unhideWhenUsed="0"/>
-    <w:lsdException w:name="Medium Grid 2 Accent 4" w:semiHidden="0" w:uiPriority="68" w:unhideWhenUsed="0"/>
-    <w:lsdException w:name="Medium Grid 3 Accent 4" w:semiHidden="0" w:uiPriority="69" w:unhideWhenUsed="0"/>
-    <w:lsdException w:name="Dark List Accent 4" w:semiHidden="0" w:uiPriority="70" w:unhideWhenUsed="0"/>
-    <w:lsdException w:name="Colorful Shading Accent 4" w:semiHidden="0" w:uiPriority="71" w:unhideWhenUsed="0"/>
-    <w:lsdException w:name="Colorful List Accent 4" w:semiHidden="0" w:uiPriority="72" w:unhideWhenUsed="0"/>
-    <w:lsdException w:name="Colorful Grid Accent 4" w:semiHidden="0" w:uiPriority="73" w:unhideWhenUsed="0"/>
-    <w:lsdException w:name="Light Shading Accent 5" w:semiHidden="0" w:uiPriority="60" w:unhideWhenUsed="0"/>
-    <w:lsdException w:name="Light List Accent 5" w:semiHidden="0" w:uiPriority="61" w:unhideWhenUsed="0"/>
-    <w:lsdException w:name="Light Grid Accent 5" w:semiHidden="0" w:uiPriority="62" w:unhideWhenUsed="0"/>
-    <w:lsdException w:name="Medium Shading 1 Accent 5" w:semiHidden="0" w:uiPriority="63" w:unhideWhenUsed="0"/>
-    <w:lsdException w:name="Medium Shading 2 Accent 5" w:semiHidden="0" w:uiPriority="64" w:unhideWhenUsed="0"/>
-    <w:lsdException w:name="Medium List 1 Accent 5" w:semiHidden="0" w:uiPriority="65" w:unhideWhenUsed="0"/>
-    <w:lsdException w:name="Medium List 2 Accent 5" w:semiHidden="0" w:uiPriority="66" w:unhideWhenUsed="0"/>
-    <w:lsdException w:name="Medium Grid 1 Accent 5" w:semiHidden="0" w:uiPriority="67" w:unhideWhenUsed="0"/>
-    <w:lsdException w:name="Medium Grid 2 Accent 5" w:semiHidden="0" w:uiPriority="68" w:unhideWhenUsed="0"/>
-    <w:lsdException w:name="Medium Grid 3 Accent 5" w:semiHidden="0" w:uiPriority="69" w:unhideWhenUsed="0"/>
-    <w:lsdException w:name="Dark List Accent 5" w:semiHidden="0" w:uiPriority="70" w:unhideWhenUsed="0"/>
-    <w:lsdException w:name="Colorful Shading Accent 5" w:semiHidden="0" w:uiPriority="71" w:unhideWhenUsed="0"/>
-    <w:lsdException w:name="Colorful List Accent 5" w:semiHidden="0" w:uiPriority="72" w:unhideWhenUsed="0"/>
-    <w:lsdException w:name="Colorful Grid Accent 5" w:semiHidden="0" w:uiPriority="73" w:unhideWhenUsed="0"/>
-    <w:lsdException w:name="Light Shading Accent 6" w:semiHidden="0" w:uiPriority="60" w:unhideWhenUsed="0"/>
-    <w:lsdException w:name="Light List Accent 6" w:semiHidden="0" w:uiPriority="61" w:unhideWhenUsed="0"/>
-    <w:lsdException w:name="Light Grid Accent 6" w:semiHidden="0" w:uiPriority="62" w:unhideWhenUsed="0"/>
-    <w:lsdException w:name="Medium Shading 1 Accent 6" w:semiHidden="0" w:uiPriority="63" w:unhideWhenUsed="0"/>
-    <w:lsdException w:name="Medium Shading 2 Accent 6" w:semiHidden="0" w:uiPriority="64" w:unhideWhenUsed="0"/>
-    <w:lsdException w:name="Medium List 1 Accent 6" w:semiHidden="0" w:uiPriority="65" w:unhideWhenUsed="0"/>
-    <w:lsdException w:name="Medium List 2 Accent 6" w:semiHidden="0" w:uiPriority="66" w:unhideWhenUsed="0"/>
-    <w:lsdException w:name="Medium Grid 1 Accent 6" w:semiHidden="0" w:uiPriority="67" w:unhideWhenUsed="0"/>
-    <w:lsdException w:name="Medium Grid 2 Accent 6" w:semiHidden="0" w:uiPriority="68" w:unhideWhenUsed="0"/>
-    <w:lsdException w:name="Medium Grid 3 Accent 6" w:semiHidden="0" w:uiPriority="69" w:unhideWhenUsed="0"/>
-    <w:lsdException w:name="Dark List Accent 6" w:semiHidden="0" w:uiPriority="70" w:unhideWhenUsed="0"/>
-    <w:lsdException w:name="Colorful Shading Accent 6" w:semiHidden="0" w:uiPriority="71" w:unhideWhenUsed="0"/>
-    <w:lsdException w:name="Colorful List Accent 6" w:semiHidden="0" w:uiPriority="72" w:unhideWhenUsed="0"/>
-    <w:lsdException w:name="Colorful Grid Accent 6" w:semiHidden="0" w:uiPriority="73" w:unhideWhenUsed="0"/>
-    <w:lsdException w:name="Subtle Emphasis" w:semiHidden="0" w:uiPriority="19" w:unhideWhenUsed="0" w:qFormat="1"/>
-    <w:lsdException w:name="Intense Emphasis" w:semiHidden="0" w:uiPriority="21" w:unhideWhenUsed="0" w:qFormat="1"/>
-    <w:lsdException w:name="Subtle Reference" w:semiHidden="0" w:uiPriority="31" w:unhideWhenUsed="0" w:qFormat="1"/>
-    <w:lsdException w:name="Intense Reference" w:semiHidden="0" w:uiPriority="32" w:unhideWhenUsed="0" w:qFormat="1"/>
-    <w:lsdException w:name="Book Title" w:semiHidden="0" w:uiPriority="33" w:unhideWhenUsed="0" w:qFormat="1"/>
-    <w:lsdException w:name="Bibliography" w:uiPriority="37"/>
-    <w:lsdException w:name="TOC Heading" w:uiPriority="39" w:qFormat="1"/>
+  <w:latentStyles w:defLockedState="0" w:defUIPriority="99" w:defSemiHidden="0" w:defUnhideWhenUsed="0" w:defQFormat="0" w:count="371">
+    <w:lsdException w:name="Normal" w:uiPriority="0" w:qFormat="1"/>
+    <w:lsdException w:name="heading 1" w:uiPriority="9" w:qFormat="1"/>
+    <w:lsdException w:name="heading 2" w:semiHidden="1" w:uiPriority="9" w:unhideWhenUsed="1" w:qFormat="1"/>
+    <w:lsdException w:name="heading 3" w:semiHidden="1" w:uiPriority="9" w:unhideWhenUsed="1" w:qFormat="1"/>
+    <w:lsdException w:name="heading 4" w:semiHidden="1" w:uiPriority="9" w:unhideWhenUsed="1" w:qFormat="1"/>
+    <w:lsdException w:name="heading 5" w:semiHidden="1" w:uiPriority="9" w:unhideWhenUsed="1" w:qFormat="1"/>
+    <w:lsdException w:name="heading 6" w:semiHidden="1" w:uiPriority="9" w:unhideWhenUsed="1" w:qFormat="1"/>
+    <w:lsdException w:name="heading 7" w:semiHidden="1" w:uiPriority="9" w:unhideWhenUsed="1" w:qFormat="1"/>
+    <w:lsdException w:name="heading 8" w:semiHidden="1" w:uiPriority="9" w:unhideWhenUsed="1" w:qFormat="1"/>
+    <w:lsdException w:name="heading 9" w:semiHidden="1" w:uiPriority="9" w:unhideWhenUsed="1" w:qFormat="1"/>
+    <w:lsdException w:name="index 1" w:semiHidden="1" w:unhideWhenUsed="1"/>
+    <w:lsdException w:name="index 2" w:semiHidden="1" w:unhideWhenUsed="1"/>
+    <w:lsdException w:name="index 3" w:semiHidden="1" w:unhideWhenUsed="1"/>
+    <w:lsdException w:name="index 4" w:semiHidden="1" w:unhideWhenUsed="1"/>
+    <w:lsdException w:name="index 5" w:semiHidden="1" w:unhideWhenUsed="1"/>
+    <w:lsdException w:name="index 6" w:semiHidden="1" w:unhideWhenUsed="1"/>
+    <w:lsdException w:name="index 7" w:semiHidden="1" w:unhideWhenUsed="1"/>
+    <w:lsdException w:name="index 8" w:semiHidden="1" w:unhideWhenUsed="1"/>
+    <w:lsdException w:name="index 9" w:semiHidden="1" w:unhideWhenUsed="1"/>
+    <w:lsdException w:name="toc 1" w:semiHidden="1" w:uiPriority="39" w:unhideWhenUsed="1"/>
+    <w:lsdException w:name="toc 2" w:semiHidden="1" w:uiPriority="39" w:unhideWhenUsed="1"/>
+    <w:lsdException w:name="toc 3" w:semiHidden="1" w:uiPriority="39" w:unhideWhenUsed="1"/>
+    <w:lsdException w:name="toc 4" w:semiHidden="1" w:uiPriority="39" w:unhideWhenUsed="1"/>
+    <w:lsdException w:name="toc 5" w:semiHidden="1" w:uiPriority="39" w:unhideWhenUsed="1"/>
+    <w:lsdException w:name="toc 6" w:semiHidden="1" w:uiPriority="39" w:unhideWhenUsed="1"/>
+    <w:lsdException w:name="toc 7" w:semiHidden="1" w:uiPriority="39" w:unhideWhenUsed="1"/>
+    <w:lsdException w:name="toc 8" w:semiHidden="1" w:uiPriority="39" w:unhideWhenUsed="1"/>
+    <w:lsdException w:name="toc 9" w:semiHidden="1" w:uiPriority="39" w:unhideWhenUsed="1"/>
+    <w:lsdException w:name="Normal Indent" w:semiHidden="1" w:unhideWhenUsed="1"/>
+    <w:lsdException w:name="footnote text" w:semiHidden="1" w:unhideWhenUsed="1"/>
+    <w:lsdException w:name="annotation text" w:semiHidden="1" w:unhideWhenUsed="1"/>
+    <w:lsdException w:name="header" w:semiHidden="1" w:unhideWhenUsed="1"/>
+    <w:lsdException w:name="footer" w:semiHidden="1" w:unhideWhenUsed="1"/>
+    <w:lsdException w:name="index heading" w:semiHidden="1" w:unhideWhenUsed="1"/>
+    <w:lsdException w:name="caption" w:semiHidden="1" w:uiPriority="35" w:unhideWhenUsed="1" w:qFormat="1"/>
+    <w:lsdException w:name="table of figures" w:semiHidden="1" w:unhideWhenUsed="1"/>
+    <w:lsdException w:name="envelope address" w:semiHidden="1" w:unhideWhenUsed="1"/>
+    <w:lsdException w:name="envelope return" w:semiHidden="1" w:unhideWhenUsed="1"/>
+    <w:lsdException w:name="footnote reference" w:semiHidden="1" w:unhideWhenUsed="1"/>
+    <w:lsdException w:name="annotation reference" w:semiHidden="1" w:unhideWhenUsed="1"/>
+    <w:lsdException w:name="line number" w:semiHidden="1" w:unhideWhenUsed="1"/>
+    <w:lsdException w:name="page number" w:semiHidden="1" w:unhideWhenUsed="1"/>
+    <w:lsdException w:name="endnote reference" w:semiHidden="1" w:unhideWhenUsed="1"/>
+    <w:lsdException w:name="endnote text" w:semiHidden="1" w:unhideWhenUsed="1"/>
+    <w:lsdException w:name="table of authorities" w:semiHidden="1" w:unhideWhenUsed="1"/>
+    <w:lsdException w:name="macro" w:semiHidden="1" w:unhideWhenUsed="1"/>
+    <w:lsdException w:name="toa heading" w:semiHidden="1" w:unhideWhenUsed="1"/>
+    <w:lsdException w:name="List" w:semiHidden="1" w:unhideWhenUsed="1"/>
+    <w:lsdException w:name="List Bullet" w:semiHidden="1" w:unhideWhenUsed="1"/>
+    <w:lsdException w:name="List Number" w:semiHidden="1" w:unhideWhenUsed="1"/>
+    <w:lsdException w:name="List 2" w:semiHidden="1" w:unhideWhenUsed="1"/>
+    <w:lsdException w:name="List 3" w:semiHidden="1" w:unhideWhenUsed="1"/>
+    <w:lsdException w:name="List 4" w:semiHidden="1" w:unhideWhenUsed="1"/>
+    <w:lsdException w:name="List 5" w:semiHidden="1" w:unhideWhenUsed="1"/>
+    <w:lsdException w:name="List Bullet 2" w:semiHidden="1" w:unhideWhenUsed="1"/>
+    <w:lsdException w:name="List Bullet 3" w:semiHidden="1" w:unhideWhenUsed="1"/>
+    <w:lsdException w:name="List Bullet 4" w:semiHidden="1" w:unhideWhenUsed="1"/>
+    <w:lsdException w:name="List Bullet 5" w:semiHidden="1" w:unhideWhenUsed="1"/>
+    <w:lsdException w:name="List Number 2" w:semiHidden="1" w:unhideWhenUsed="1"/>
+    <w:lsdException w:name="List Number 3" w:semiHidden="1" w:unhideWhenUsed="1"/>
+    <w:lsdException w:name="List Number 4" w:semiHidden="1" w:unhideWhenUsed="1"/>
+    <w:lsdException w:name="List Number 5" w:semiHidden="1" w:unhideWhenUsed="1"/>
+    <w:lsdException w:name="Title" w:uiPriority="10" w:qFormat="1"/>
+    <w:lsdException w:name="Closing" w:semiHidden="1" w:unhideWhenUsed="1"/>
+    <w:lsdException w:name="Signature" w:semiHidden="1" w:unhideWhenUsed="1"/>
+    <w:lsdException w:name="Default Paragraph Font" w:semiHidden="1" w:uiPriority="1" w:unhideWhenUsed="1"/>
+    <w:lsdException w:name="Body Text" w:semiHidden="1" w:unhideWhenUsed="1"/>
+    <w:lsdException w:name="Body Text Indent" w:semiHidden="1" w:unhideWhenUsed="1"/>
+    <w:lsdException w:name="List Continue" w:semiHidden="1" w:unhideWhenUsed="1"/>
+    <w:lsdException w:name="List Continue 2" w:semiHidden="1" w:unhideWhenUsed="1"/>
+    <w:lsdException w:name="List Continue 3" w:semiHidden="1" w:unhideWhenUsed="1"/>
+    <w:lsdException w:name="List Continue 4" w:semiHidden="1" w:unhideWhenUsed="1"/>
+    <w:lsdException w:name="List Continue 5" w:semiHidden="1" w:unhideWhenUsed="1"/>
+    <w:lsdException w:name="Message Header" w:semiHidden="1" w:unhideWhenUsed="1"/>
+    <w:lsdException w:name="Subtitle" w:uiPriority="11" w:qFormat="1"/>
+    <w:lsdException w:name="Salutation" w:semiHidden="1" w:unhideWhenUsed="1"/>
+    <w:lsdException w:name="Date" w:semiHidden="1" w:unhideWhenUsed="1"/>
+    <w:lsdException w:name="Body Text First Indent" w:semiHidden="1" w:unhideWhenUsed="1"/>
+    <w:lsdException w:name="Body Text First Indent 2" w:semiHidden="1" w:unhideWhenUsed="1"/>
+    <w:lsdException w:name="Note Heading" w:semiHidden="1" w:unhideWhenUsed="1"/>
+    <w:lsdException w:name="Body Text 2" w:semiHidden="1" w:unhideWhenUsed="1"/>
+    <w:lsdException w:name="Body Text 3" w:semiHidden="1" w:unhideWhenUsed="1"/>
+    <w:lsdException w:name="Body Text Indent 2" w:semiHidden="1" w:unhideWhenUsed="1"/>
+    <w:lsdException w:name="Body Text Indent 3" w:semiHidden="1" w:unhideWhenUsed="1"/>
+    <w:lsdException w:name="Block Text" w:semiHidden="1" w:unhideWhenUsed="1"/>
+    <w:lsdException w:name="Hyperlink" w:semiHidden="1" w:unhideWhenUsed="1"/>
+    <w:lsdException w:name="FollowedHyperlink" w:semiHidden="1" w:unhideWhenUsed="1"/>
+    <w:lsdException w:name="Strong" w:uiPriority="22" w:qFormat="1"/>
+    <w:lsdException w:name="Emphasis" w:uiPriority="20" w:qFormat="1"/>
+    <w:lsdException w:name="Document Map" w:semiHidden="1" w:unhideWhenUsed="1"/>
+    <w:lsdException w:name="Plain Text" w:semiHidden="1" w:unhideWhenUsed="1"/>
+    <w:lsdException w:name="E-mail Signature" w:semiHidden="1" w:unhideWhenUsed="1"/>
+    <w:lsdException w:name="HTML Top of Form" w:semiHidden="1" w:unhideWhenUsed="1"/>
+    <w:lsdException w:name="HTML Bottom of Form" w:semiHidden="1" w:unhideWhenUsed="1"/>
+    <w:lsdException w:name="Normal (Web)" w:semiHidden="1" w:unhideWhenUsed="1"/>
+    <w:lsdException w:name="HTML Acronym" w:semiHidden="1" w:unhideWhenUsed="1"/>
+    <w:lsdException w:name="HTML Address" w:semiHidden="1" w:unhideWhenUsed="1"/>
+    <w:lsdException w:name="HTML Cite" w:semiHidden="1" w:unhideWhenUsed="1"/>
+    <w:lsdException w:name="HTML Code" w:semiHidden="1" w:unhideWhenUsed="1"/>
+    <w:lsdException w:name="HTML Definition" w:semiHidden="1" w:unhideWhenUsed="1"/>
+    <w:lsdException w:name="HTML Keyboard" w:semiHidden="1" w:unhideWhenUsed="1"/>
+    <w:lsdException w:name="HTML Preformatted" w:semiHidden="1" w:unhideWhenUsed="1"/>
+    <w:lsdException w:name="HTML Sample" w:semiHidden="1" w:unhideWhenUsed="1"/>
+    <w:lsdException w:name="HTML Typewriter" w:semiHidden="1" w:unhideWhenUsed="1"/>
+    <w:lsdException w:name="HTML Variable" w:semiHidden="1" w:unhideWhenUsed="1"/>
+    <w:lsdException w:name="Normal Table" w:semiHidden="1" w:unhideWhenUsed="1"/>
+    <w:lsdException w:name="annotation subject" w:semiHidden="1" w:unhideWhenUsed="1"/>
+    <w:lsdException w:name="No List" w:semiHidden="1" w:unhideWhenUsed="1"/>
+    <w:lsdException w:name="Outline List 1" w:semiHidden="1" w:unhideWhenUsed="1"/>
+    <w:lsdException w:name="Outline List 2" w:semiHidden="1" w:unhideWhenUsed="1"/>
+    <w:lsdException w:name="Outline List 3" w:semiHidden="1" w:unhideWhenUsed="1"/>
+    <w:lsdException w:name="Table Simple 1" w:semiHidden="1" w:unhideWhenUsed="1"/>
+    <w:lsdException w:name="Table Simple 2" w:semiHidden="1" w:unhideWhenUsed="1"/>
+    <w:lsdException w:name="Table Simple 3" w:semiHidden="1" w:unhideWhenUsed="1"/>
+    <w:lsdException w:name="Table Classic 1" w:semiHidden="1" w:unhideWhenUsed="1"/>
+    <w:lsdException w:name="Table Classic 2" w:semiHidden="1" w:unhideWhenUsed="1"/>
+    <w:lsdException w:name="Table Classic 3" w:semiHidden="1" w:unhideWhenUsed="1"/>
+    <w:lsdException w:name="Table Classic 4" w:semiHidden="1" w:unhideWhenUsed="1"/>
+    <w:lsdException w:name="Table Colorful 1" w:semiHidden="1" w:unhideWhenUsed="1"/>
+    <w:lsdException w:name="Table Colorful 2" w:semiHidden="1" w:unhideWhenUsed="1"/>
+    <w:lsdException w:name="Table Colorful 3" w:semiHidden="1" w:unhideWhenUsed="1"/>
+    <w:lsdException w:name="Table Columns 1" w:semiHidden="1" w:unhideWhenUsed="1"/>
+    <w:lsdException w:name="Table Columns 2" w:semiHidden="1" w:unhideWhenUsed="1"/>
+    <w:lsdException w:name="Table Columns 3" w:semiHidden="1" w:unhideWhenUsed="1"/>
+    <w:lsdException w:name="Table Columns 4" w:semiHidden="1" w:unhideWhenUsed="1"/>
+    <w:lsdException w:name="Table Columns 5" w:semiHidden="1" w:unhideWhenUsed="1"/>
+    <w:lsdException w:name="Table Grid 1" w:semiHidden="1" w:unhideWhenUsed="1"/>
+    <w:lsdException w:name="Table Grid 2" w:semiHidden="1" w:unhideWhenUsed="1"/>
+    <w:lsdException w:name="Table Grid 3" w:semiHidden="1" w:unhideWhenUsed="1"/>
+    <w:lsdException w:name="Table Grid 4" w:semiHidden="1" w:unhideWhenUsed="1"/>
+    <w:lsdException w:name="Table Grid 5" w:semiHidden="1" w:unhideWhenUsed="1"/>
+    <w:lsdException w:name="Table Grid 6" w:semiHidden="1" w:unhideWhenUsed="1"/>
+    <w:lsdException w:name="Table Grid 7" w:semiHidden="1" w:unhideWhenUsed="1"/>
+    <w:lsdException w:name="Table Grid 8" w:semiHidden="1" w:unhideWhenUsed="1"/>
+    <w:lsdException w:name="Table List 1" w:semiHidden="1" w:unhideWhenUsed="1"/>
+    <w:lsdException w:name="Table List 2" w:semiHidden="1" w:unhideWhenUsed="1"/>
+    <w:lsdException w:name="Table List 3" w:semiHidden="1" w:unhideWhenUsed="1"/>
+    <w:lsdException w:name="Table List 4" w:semiHidden="1" w:unhideWhenUsed="1"/>
+    <w:lsdException w:name="Table List 5" w:semiHidden="1" w:unhideWhenUsed="1"/>
+    <w:lsdException w:name="Table List 6" w:semiHidden="1" w:unhideWhenUsed="1"/>
+    <w:lsdException w:name="Table List 7" w:semiHidden="1" w:unhideWhenUsed="1"/>
+    <w:lsdException w:name="Table List 8" w:semiHidden="1" w:unhideWhenUsed="1"/>
+    <w:lsdException w:name="Table 3D effects 1" w:semiHidden="1" w:unhideWhenUsed="1"/>
+    <w:lsdException w:name="Table 3D effects 2" w:semiHidden="1" w:unhideWhenUsed="1"/>
+    <w:lsdException w:name="Table 3D effects 3" w:semiHidden="1" w:unhideWhenUsed="1"/>
+    <w:lsdException w:name="Table Contemporary" w:semiHidden="1" w:unhideWhenUsed="1"/>
+    <w:lsdException w:name="Table Elegant" w:semiHidden="1" w:unhideWhenUsed="1"/>
+    <w:lsdException w:name="Table Professional" w:semiHidden="1" w:unhideWhenUsed="1"/>
+    <w:lsdException w:name="Table Subtle 1" w:semiHidden="1" w:unhideWhenUsed="1"/>
+    <w:lsdException w:name="Table Subtle 2" w:semiHidden="1" w:unhideWhenUsed="1"/>
+    <w:lsdException w:name="Table Web 1" w:semiHidden="1" w:unhideWhenUsed="1"/>
+    <w:lsdException w:name="Table Web 2" w:semiHidden="1" w:unhideWhenUsed="1"/>
+    <w:lsdException w:name="Table Web 3" w:semiHidden="1" w:unhideWhenUsed="1"/>
+    <w:lsdException w:name="Balloon Text" w:semiHidden="1" w:unhideWhenUsed="1"/>
+    <w:lsdException w:name="Table Grid" w:uiPriority="39"/>
+    <w:lsdException w:name="Table Theme" w:semiHidden="1" w:unhideWhenUsed="1"/>
+    <w:lsdException w:name="Placeholder Text" w:semiHidden="1"/>
+    <w:lsdException w:name="No Spacing" w:uiPriority="1" w:qFormat="1"/>
+    <w:lsdException w:name="Light Shading" w:uiPriority="60"/>
+    <w:lsdException w:name="Light List" w:uiPriority="61"/>
+    <w:lsdException w:name="Light Grid" w:uiPriority="62"/>
+    <w:lsdException w:name="Medium Shading 1" w:uiPriority="63"/>
+    <w:lsdException w:name="Medium Shading 2" w:uiPriority="64"/>
+    <w:lsdException w:name="Medium List 1" w:uiPriority="65"/>
+    <w:lsdException w:name="Medium List 2" w:uiPriority="66"/>
+    <w:lsdException w:name="Medium Grid 1" w:uiPriority="67"/>
+    <w:lsdException w:name="Medium Grid 2" w:uiPriority="68"/>
+    <w:lsdException w:name="Medium Grid 3" w:uiPriority="69"/>
+    <w:lsdException w:name="Dark List" w:uiPriority="70"/>
+    <w:lsdException w:name="Colorful Shading" w:uiPriority="71"/>
+    <w:lsdException w:name="Colorful List" w:uiPriority="72"/>
+    <w:lsdException w:name="Colorful Grid" w:uiPriority="73"/>
+    <w:lsdException w:name="Light Shading Accent 1" w:uiPriority="60"/>
+    <w:lsdException w:name="Light List Accent 1" w:uiPriority="61"/>
+    <w:lsdException w:name="Light Grid Accent 1" w:uiPriority="62"/>
+    <w:lsdException w:name="Medium Shading 1 Accent 1" w:uiPriority="63"/>
+    <w:lsdException w:name="Medium Shading 2 Accent 1" w:uiPriority="64"/>
+    <w:lsdException w:name="Medium List 1 Accent 1" w:uiPriority="65"/>
+    <w:lsdException w:name="Revision" w:semiHidden="1"/>
+    <w:lsdException w:name="List Paragraph" w:uiPriority="34" w:qFormat="1"/>
+    <w:lsdException w:name="Quote" w:uiPriority="29" w:qFormat="1"/>
+    <w:lsdException w:name="Intense Quote" w:uiPriority="30" w:qFormat="1"/>
+    <w:lsdException w:name="Medium List 2 Accent 1" w:uiPriority="66"/>
+    <w:lsdException w:name="Medium Grid 1 Accent 1" w:uiPriority="67"/>
+    <w:lsdException w:name="Medium Grid 2 Accent 1" w:uiPriority="68"/>
+    <w:lsdException w:name="Medium Grid 3 Accent 1" w:uiPriority="69"/>
+    <w:lsdException w:name="Dark List Accent 1" w:uiPriority="70"/>
+    <w:lsdException w:name="Colorful Shading Accent 1" w:uiPriority="71"/>
+    <w:lsdException w:name="Colorful List Accent 1" w:uiPriority="72"/>
+    <w:lsdException w:name="Colorful Grid Accent 1" w:uiPriority="73"/>
+    <w:lsdException w:name="Light Shading Accent 2" w:uiPriority="60"/>
+    <w:lsdException w:name="Light List Accent 2" w:uiPriority="61"/>
+    <w:lsdException w:name="Light Grid Accent 2" w:uiPriority="62"/>
+    <w:lsdException w:name="Medium Shading 1 Accent 2" w:uiPriority="63"/>
+    <w:lsdException w:name="Medium Shading 2 Accent 2" w:uiPriority="64"/>
+    <w:lsdException w:name="Medium List 1 Accent 2" w:uiPriority="65"/>
+    <w:lsdException w:name="Medium List 2 Accent 2" w:uiPriority="66"/>
+    <w:lsdException w:name="Medium Grid 1 Accent 2" w:uiPriority="67"/>
+    <w:lsdException w:name="Medium Grid 2 Accent 2" w:uiPriority="68"/>
+    <w:lsdException w:name="Medium Grid 3 Accent 2" w:uiPriority="69"/>
+    <w:lsdException w:name="Dark List Accent 2" w:uiPriority="70"/>
+    <w:lsdException w:name="Colorful Shading Accent 2" w:uiPriority="71"/>
+    <w:lsdException w:name="Colorful List Accent 2" w:uiPriority="72"/>
+    <w:lsdException w:name="Colorful Grid Accent 2" w:uiPriority="73"/>
+    <w:lsdException w:name="Light Shading Accent 3" w:uiPriority="60"/>
+    <w:lsdException w:name="Light List Accent 3" w:uiPriority="61"/>
+    <w:lsdException w:name="Light Grid Accent 3" w:uiPriority="62"/>
+    <w:lsdException w:name="Medium Shading 1 Accent 3" w:uiPriority="63"/>
+    <w:lsdException w:name="Medium Shading 2 Accent 3" w:uiPriority="64"/>
+    <w:lsdException w:name="Medium List 1 Accent 3" w:uiPriority="65"/>
+    <w:lsdException w:name="Medium List 2 Accent 3" w:uiPriority="66"/>
+    <w:lsdException w:name="Medium Grid 1 Accent 3" w:uiPriority="67"/>
+    <w:lsdException w:name="Medium Grid 2 Accent 3" w:uiPriority="68"/>
+    <w:lsdException w:name="Medium Grid 3 Accent 3" w:uiPriority="69"/>
+    <w:lsdException w:name="Dark List Accent 3" w:uiPriority="70"/>
+    <w:lsdException w:name="Colorful Shading Accent 3" w:uiPriority="71"/>
+    <w:lsdException w:name="Colorful List Accent 3" w:uiPriority="72"/>
+    <w:lsdException w:name="Colorful Grid Accent 3" w:uiPriority="73"/>
+    <w:lsdException w:name="Light Shading Accent 4" w:uiPriority="60"/>
+    <w:lsdException w:name="Light List Accent 4" w:uiPriority="61"/>
+    <w:lsdException w:name="Light Grid Accent 4" w:uiPriority="62"/>
+    <w:lsdException w:name="Medium Shading 1 Accent 4" w:uiPriority="63"/>
+    <w:lsdException w:name="Medium Shading 2 Accent 4" w:uiPriority="64"/>
+    <w:lsdException w:name="Medium List 1 Accent 4" w:uiPriority="65"/>
+    <w:lsdException w:name="Medium List 2 Accent 4" w:uiPriority="66"/>
+    <w:lsdException w:name="Medium Grid 1 Accent 4" w:uiPriority="67"/>
+    <w:lsdException w:name="Medium Grid 2 Accent 4" w:uiPriority="68"/>
+    <w:lsdException w:name="Medium Grid 3 Accent 4" w:uiPriority="69"/>
+    <w:lsdException w:name="Dark List Accent 4" w:uiPriority="70"/>
+    <w:lsdException w:name="Colorful Shading Accent 4" w:uiPriority="71"/>
+    <w:lsdException w:name="Colorful List Accent 4" w:uiPriority="72"/>
+    <w:lsdException w:name="Colorful Grid Accent 4" w:uiPriority="73"/>
+    <w:lsdException w:name="Light Shading Accent 5" w:uiPriority="60"/>
+    <w:lsdException w:name="Light List Accent 5" w:uiPriority="61"/>
+    <w:lsdException w:name="Light Grid Accent 5" w:uiPriority="62"/>
+    <w:lsdException w:name="Medium Shading 1 Accent 5" w:uiPriority="63"/>
+    <w:lsdException w:name="Medium Shading 2 Accent 5" w:uiPriority="64"/>
+    <w:lsdException w:name="Medium List 1 Accent 5" w:uiPriority="65"/>
+    <w:lsdException w:name="Medium List 2 Accent 5" w:uiPriority="66"/>
+    <w:lsdException w:name="Medium Grid 1 Accent 5" w:uiPriority="67"/>
+    <w:lsdException w:name="Medium Grid 2 Accent 5" w:uiPriority="68"/>
+    <w:lsdException w:name="Medium Grid 3 Accent 5" w:uiPriority="69"/>
+    <w:lsdException w:name="Dark List Accent 5" w:uiPriority="70"/>
+    <w:lsdException w:name="Colorful Shading Accent 5" w:uiPriority="71"/>
+    <w:lsdException w:name="Colorful List Accent 5" w:uiPriority="72"/>
+    <w:lsdException w:name="Colorful Grid Accent 5" w:uiPriority="73"/>
+    <w:lsdException w:name="Light Shading Accent 6" w:uiPriority="60"/>
+    <w:lsdException w:name="Light List Accent 6" w:uiPriority="61"/>
+    <w:lsdException w:name="Light Grid Accent 6" w:uiPriority="62"/>
+    <w:lsdException w:name="Medium Shading 1 Accent 6" w:uiPriority="63"/>
+    <w:lsdException w:name="Medium Shading 2 Accent 6" w:uiPriority="64"/>
+    <w:lsdException w:name="Medium List 1 Accent 6" w:uiPriority="65"/>
+    <w:lsdException w:name="Medium List 2 Accent 6" w:uiPriority="66"/>
+    <w:lsdException w:name="Medium Grid 1 Accent 6" w:uiPriority="67"/>
+    <w:lsdException w:name="Medium Grid 2 Accent 6" w:uiPriority="68"/>
+    <w:lsdException w:name="Medium Grid 3 Accent 6" w:uiPriority="69"/>
+    <w:lsdException w:name="Dark List Accent 6" w:uiPriority="70"/>
+    <w:lsdException w:name="Colorful Shading Accent 6" w:uiPriority="71"/>
+    <w:lsdException w:name="Colorful List Accent 6" w:uiPriority="72"/>
+    <w:lsdException w:name="Colorful Grid Accent 6" w:uiPriority="73"/>
+    <w:lsdException w:name="Subtle Emphasis" w:uiPriority="19" w:qFormat="1"/>
+    <w:lsdException w:name="Intense Emphasis" w:uiPriority="21" w:qFormat="1"/>
+    <w:lsdException w:name="Subtle Reference" w:uiPriority="31" w:qFormat="1"/>
+    <w:lsdException w:name="Intense Reference" w:uiPriority="32" w:qFormat="1"/>
+    <w:lsdException w:name="Book Title" w:uiPriority="33" w:qFormat="1"/>
+    <w:lsdException w:name="Bibliography" w:semiHidden="1" w:uiPriority="37" w:unhideWhenUsed="1"/>
+    <w:lsdException w:name="TOC Heading" w:semiHidden="1" w:uiPriority="39" w:unhideWhenUsed="1" w:qFormat="1"/>
+    <w:lsdException w:name="Plain Table 1" w:uiPriority="41"/>
+    <w:lsdException w:name="Plain Table 2" w:uiPriority="42"/>
+    <w:lsdException w:name="Plain Table 3" w:uiPriority="43"/>
+    <w:lsdException w:name="Plain Table 4" w:uiPriority="44"/>
+    <w:lsdException w:name="Plain Table 5" w:uiPriority="45"/>
+    <w:lsdException w:name="Grid Table Light" w:uiPriority="40"/>
+    <w:lsdException w:name="Grid Table 1 Light" w:uiPriority="46"/>
+    <w:lsdException w:name="Grid Table 2" w:uiPriority="47"/>
+    <w:lsdException w:name="Grid Table 3" w:uiPriority="48"/>
+    <w:lsdException w:name="Grid Table 4" w:uiPriority="49"/>
+    <w:lsdException w:name="Grid Table 5 Dark" w:uiPriority="50"/>
+    <w:lsdException w:name="Grid Table 6 Colorful" w:uiPriority="51"/>
+    <w:lsdException w:name="Grid Table 7 Colorful" w:uiPriority="52"/>
+    <w:lsdException w:name="Grid Table 1 Light Accent 1" w:uiPriority="46"/>
+    <w:lsdException w:name="Grid Table 2 Accent 1" w:uiPriority="47"/>
+    <w:lsdException w:name="Grid Table 3 Accent 1" w:uiPriority="48"/>
+    <w:lsdException w:name="Grid Table 4 Accent 1" w:uiPriority="49"/>
+    <w:lsdException w:name="Grid Table 5 Dark Accent 1" w:uiPriority="50"/>
+    <w:lsdException w:name="Grid Table 6 Colorful Accent 1" w:uiPriority="51"/>
+    <w:lsdException w:name="Grid Table 7 Colorful Accent 1" w:uiPriority="52"/>
+    <w:lsdException w:name="Grid Table 1 Light Accent 2" w:uiPriority="46"/>
+    <w:lsdException w:name="Grid Table 2 Accent 2" w:uiPriority="47"/>
+    <w:lsdException w:name="Grid Table 3 Accent 2" w:uiPriority="48"/>
+    <w:lsdException w:name="Grid Table 4 Accent 2" w:uiPriority="49"/>
+    <w:lsdException w:name="Grid Table 5 Dark Accent 2" w:uiPriority="50"/>
+    <w:lsdException w:name="Grid Table 6 Colorful Accent 2" w:uiPriority="51"/>
+    <w:lsdException w:name="Grid Table 7 Colorful Accent 2" w:uiPriority="52"/>
+    <w:lsdException w:name="Grid Table 1 Light Accent 3" w:uiPriority="46"/>
+    <w:lsdException w:name="Grid Table 2 Accent 3" w:uiPriority="47"/>
+    <w:lsdException w:name="Grid Table 3 Accent 3" w:uiPriority="48"/>
+    <w:lsdException w:name="Grid Table 4 Accent 3" w:uiPriority="49"/>
+    <w:lsdException w:name="Grid Table 5 Dark Accent 3" w:uiPriority="50"/>
+    <w:lsdException w:name="Grid Table 6 Colorful Accent 3" w:uiPriority="51"/>
+    <w:lsdException w:name="Grid Table 7 Colorful Accent 3" w:uiPriority="52"/>
+    <w:lsdException w:name="Grid Table 1 Light Accent 4" w:uiPriority="46"/>
+    <w:lsdException w:name="Grid Table 2 Accent 4" w:uiPriority="47"/>
+    <w:lsdException w:name="Grid Table 3 Accent 4" w:uiPriority="48"/>
+    <w:lsdException w:name="Grid Table 4 Accent 4" w:uiPriority="49"/>
+    <w:lsdException w:name="Grid Table 5 Dark Accent 4" w:uiPriority="50"/>
+    <w:lsdException w:name="Grid Table 6 Colorful Accent 4" w:uiPriority="51"/>
+    <w:lsdException w:name="Grid Table 7 Colorful Accent 4" w:uiPriority="52"/>
+    <w:lsdException w:name="Grid Table 1 Light Accent 5" w:uiPriority="46"/>
+    <w:lsdException w:name="Grid Table 2 Accent 5" w:uiPriority="47"/>
+    <w:lsdException w:name="Grid Table 3 Accent 5" w:uiPriority="48"/>
+    <w:lsdException w:name="Grid Table 4 Accent 5" w:uiPriority="49"/>
+    <w:lsdException w:name="Grid Table 5 Dark Accent 5" w:uiPriority="50"/>
+    <w:lsdException w:name="Grid Table 6 Colorful Accent 5" w:uiPriority="51"/>
+    <w:lsdException w:name="Grid Table 7 Colorful Accent 5" w:uiPriority="52"/>
+    <w:lsdException w:name="Grid Table 1 Light Accent 6" w:uiPriority="46"/>
+    <w:lsdException w:name="Grid Table 2 Accent 6" w:uiPriority="47"/>
+    <w:lsdException w:name="Grid Table 3 Accent 6" w:uiPriority="48"/>
+    <w:lsdException w:name="Grid Table 4 Accent 6" w:uiPriority="49"/>
+    <w:lsdException w:name="Grid Table 5 Dark Accent 6" w:uiPriority="50"/>
+    <w:lsdException w:name="Grid Table 6 Colorful Accent 6" w:uiPriority="51"/>
+    <w:lsdException w:name="Grid Table 7 Colorful Accent 6" w:uiPriority="52"/>
+    <w:lsdException w:name="List Table 1 Light" w:uiPriority="46"/>
+    <w:lsdException w:name="List Table 2" w:uiPriority="47"/>
+    <w:lsdException w:name="List Table 3" w:uiPriority="48"/>
+    <w:lsdException w:name="List Table 4" w:uiPriority="49"/>
+    <w:lsdException w:name="List Table 5 Dark" w:uiPriority="50"/>
+    <w:lsdException w:name="List Table 6 Colorful" w:uiPriority="51"/>
+    <w:lsdException w:name="List Table 7 Colorful" w:uiPriority="52"/>
+    <w:lsdException w:name="List Table 1 Light Accent 1" w:uiPriority="46"/>
+    <w:lsdException w:name="List Table 2 Accent 1" w:uiPriority="47"/>
+    <w:lsdException w:name="List Table 3 Accent 1" w:uiPriority="48"/>
+    <w:lsdException w:name="List Table 4 Accent 1" w:uiPriority="49"/>
+    <w:lsdException w:name="List Table 5 Dark Accent 1" w:uiPriority="50"/>
+    <w:lsdException w:name="List Table 6 Colorful Accent 1" w:uiPriority="51"/>
+    <w:lsdException w:name="List Table 7 Colorful Accent 1" w:uiPriority="52"/>
+    <w:lsdException w:name="List Table 1 Light Accent 2" w:uiPriority="46"/>
+    <w:lsdException w:name="List Table 2 Accent 2" w:uiPriority="47"/>
+    <w:lsdException w:name="List Table 3 Accent 2" w:uiPriority="48"/>
+    <w:lsdException w:name="List Table 4 Accent 2" w:uiPriority="49"/>
+    <w:lsdException w:name="List Table 5 Dark Accent 2" w:uiPriority="50"/>
+    <w:lsdException w:name="List Table 6 Colorful Accent 2" w:uiPriority="51"/>
+    <w:lsdException w:name="List Table 7 Colorful Accent 2" w:uiPriority="52"/>
+    <w:lsdException w:name="List Table 1 Light Accent 3" w:uiPriority="46"/>
+    <w:lsdException w:name="List Table 2 Accent 3" w:uiPriority="47"/>
+    <w:lsdException w:name="List Table 3 Accent 3" w:uiPriority="48"/>
+    <w:lsdException w:name="List Table 4 Accent 3" w:uiPriority="49"/>
+    <w:lsdException w:name="List Table 5 Dark Accent 3" w:uiPriority="50"/>
+    <w:lsdException w:name="List Table 6 Colorful Accent 3" w:uiPriority="51"/>
+    <w:lsdException w:name="List Table 7 Colorful Accent 3" w:uiPriority="52"/>
+    <w:lsdException w:name="List Table 1 Light Accent 4" w:uiPriority="46"/>
+    <w:lsdException w:name="List Table 2 Accent 4" w:uiPriority="47"/>
+    <w:lsdException w:name="List Table 3 Accent 4" w:uiPriority="48"/>
+    <w:lsdException w:name="List Table 4 Accent 4" w:uiPriority="49"/>
+    <w:lsdException w:name="List Table 5 Dark Accent 4" w:uiPriority="50"/>
+    <w:lsdException w:name="List Table 6 Colorful Accent 4" w:uiPriority="51"/>
+    <w:lsdException w:name="List Table 7 Colorful Accent 4" w:uiPriority="52"/>
+    <w:lsdException w:name="List Table 1 Light Accent 5" w:uiPriority="46"/>
+    <w:lsdException w:name="List Table 2 Accent 5" w:uiPriority="47"/>
+    <w:lsdException w:name="List Table 3 Accent 5" w:uiPriority="48"/>
+    <w:lsdException w:name="List Table 4 Accent 5" w:uiPriority="49"/>
+    <w:lsdException w:name="List Table 5 Dark Accent 5" w:uiPriority="50"/>
+    <w:lsdException w:name="List Table 6 Colorful Accent 5" w:uiPriority="51"/>
+    <w:lsdException w:name="List Table 7 Colorful Accent 5" w:uiPriority="52"/>
+    <w:lsdException w:name="List Table 1 Light Accent 6" w:uiPriority="46"/>
+    <w:lsdException w:name="List Table 2 Accent 6" w:uiPriority="47"/>
+    <w:lsdException w:name="List Table 3 Accent 6" w:uiPriority="48"/>
+    <w:lsdException w:name="List Table 4 Accent 6" w:uiPriority="49"/>
+    <w:lsdException w:name="List Table 5 Dark Accent 6" w:uiPriority="50"/>
+    <w:lsdException w:name="List Table 6 Colorful Accent 6" w:uiPriority="51"/>
+    <w:lsdException w:name="List Table 7 Colorful Accent 6" w:uiPriority="52"/>
   </w:latentStyles>
   <w:style w:type="paragraph" w:default="1" w:styleId="Normal">
     <w:name w:val="Normal"/>
@@ -4989,7 +4647,7 @@
 </file>
 
 <file path=word/glossary/webSettings.xml><?xml version="1.0" encoding="utf-8"?>
-<w:webSettings xmlns:mc="http://schemas.openxmlformats.org/markup-compatibility/2006" xmlns:r="http://schemas.openxmlformats.org/officeDocument/2006/relationships" xmlns:w="http://schemas.openxmlformats.org/wordprocessingml/2006/main" xmlns:w14="http://schemas.microsoft.com/office/word/2010/wordml" mc:Ignorable="w14">
+<w:webSettings xmlns:mc="http://schemas.openxmlformats.org/markup-compatibility/2006" xmlns:r="http://schemas.openxmlformats.org/officeDocument/2006/relationships" xmlns:w="http://schemas.openxmlformats.org/wordprocessingml/2006/main" xmlns:w14="http://schemas.microsoft.com/office/word/2010/wordml" xmlns:w15="http://schemas.microsoft.com/office/word/2012/wordml" mc:Ignorable="w14 w15">
   <w:optimizeForBrowser/>
   <w:allowPNG/>
 </w:webSettings>
@@ -5304,7 +4962,7 @@
 </file>
 
 <file path=customXml/itemProps2.xml><?xml version="1.0" encoding="utf-8"?>
-<ds:datastoreItem xmlns:ds="http://schemas.openxmlformats.org/officeDocument/2006/customXml" ds:itemID="{B9F854ED-D82F-4DF2-B2BC-B2BD8673D64A}">
+<ds:datastoreItem xmlns:ds="http://schemas.openxmlformats.org/officeDocument/2006/customXml" ds:itemID="{3C01F83C-7E11-444F-A5FF-FCCCE0149AD1}">
   <ds:schemaRefs>
     <ds:schemaRef ds:uri="http://schemas.openxmlformats.org/officeDocument/2006/bibliography"/>
   </ds:schemaRefs>

</xml_diff>